<commit_message>
added Unit test plan to D3 doc
</commit_message>
<xml_diff>
--- a/DELIVERABLE 3/Deliverable 3.docx
+++ b/DELIVERABLE 3/Deliverable 3.docx
@@ -1,6 +1,6 @@
 
 <file path=word/document.xml><?xml version="1.0" encoding="utf-8"?>
-<w:document xmlns:wpc="http://schemas.microsoft.com/office/word/2010/wordprocessingCanvas" xmlns:cx="http://schemas.microsoft.com/office/drawing/2014/chartex" xmlns:cx1="http://schemas.microsoft.com/office/drawing/2015/9/8/chartex" xmlns:cx2="http://schemas.microsoft.com/office/drawing/2015/10/21/chartex" xmlns:mc="http://schemas.openxmlformats.org/markup-compatibility/2006" xmlns:o="urn:schemas-microsoft-com:office:office" xmlns:r="http://schemas.openxmlformats.org/officeDocument/2006/relationships" xmlns:m="http://schemas.openxmlformats.org/officeDocument/2006/math" xmlns:v="urn:schemas-microsoft-com:vml" xmlns:wp14="http://schemas.microsoft.com/office/word/2010/wordprocessingDrawing" xmlns:wp="http://schemas.openxmlformats.org/drawingml/2006/wordprocessingDrawing" xmlns:w10="urn:schemas-microsoft-com:office:word" xmlns:w="http://schemas.openxmlformats.org/wordprocessingml/2006/main" xmlns:w14="http://schemas.microsoft.com/office/word/2010/wordml" xmlns:w15="http://schemas.microsoft.com/office/word/2012/wordml" xmlns:w16se="http://schemas.microsoft.com/office/word/2015/wordml/symex" xmlns:wpg="http://schemas.microsoft.com/office/word/2010/wordprocessingGroup" xmlns:wpi="http://schemas.microsoft.com/office/word/2010/wordprocessingInk" xmlns:wne="http://schemas.microsoft.com/office/word/2006/wordml" xmlns:wps="http://schemas.microsoft.com/office/word/2010/wordprocessingShape" mc:Ignorable="w14 w15 w16se wp14">
+<w:document xmlns:wpc="http://schemas.microsoft.com/office/word/2010/wordprocessingCanvas" xmlns:mo="http://schemas.microsoft.com/office/mac/office/2008/main" xmlns:mc="http://schemas.openxmlformats.org/markup-compatibility/2006" xmlns:mv="urn:schemas-microsoft-com:mac:vml" xmlns:o="urn:schemas-microsoft-com:office:office" xmlns:r="http://schemas.openxmlformats.org/officeDocument/2006/relationships" xmlns:m="http://schemas.openxmlformats.org/officeDocument/2006/math" xmlns:v="urn:schemas-microsoft-com:vml" xmlns:wp14="http://schemas.microsoft.com/office/word/2010/wordprocessingDrawing" xmlns:wp="http://schemas.openxmlformats.org/drawingml/2006/wordprocessingDrawing" xmlns:w10="urn:schemas-microsoft-com:office:word" xmlns:w="http://schemas.openxmlformats.org/wordprocessingml/2006/main" xmlns:w14="http://schemas.microsoft.com/office/word/2010/wordml" xmlns:wpg="http://schemas.microsoft.com/office/word/2010/wordprocessingGroup" xmlns:wpi="http://schemas.microsoft.com/office/word/2010/wordprocessingInk" xmlns:wne="http://schemas.microsoft.com/office/word/2006/wordml" xmlns:wps="http://schemas.microsoft.com/office/word/2010/wordprocessingShape" mc:Ignorable="w14 wp14">
   <w:body>
     <w:sdt>
       <w:sdtPr>
@@ -69,10 +69,10 @@
           <w:r>
             <w:rPr>
               <w:noProof/>
-              <w:lang w:eastAsia="en-CA"/>
+              <w:lang w:val="en-US"/>
             </w:rPr>
             <w:drawing>
-              <wp:inline distT="0" distB="0" distL="0" distR="0" wp14:anchorId="0B5877F8" wp14:editId="5BFF181E">
+              <wp:inline distT="0" distB="0" distL="0" distR="0" wp14:anchorId="275B7D6D" wp14:editId="7BE77FEF">
                 <wp:extent cx="1600200" cy="2026920"/>
                 <wp:effectExtent l="0" t="0" r="0" b="0"/>
                 <wp:docPr id="6" name="Picture 6" descr="Image result for mcgill crest"/>
@@ -89,7 +89,7 @@
                         </pic:cNvPicPr>
                       </pic:nvPicPr>
                       <pic:blipFill>
-                        <a:blip r:embed="rId6" cstate="print">
+                        <a:blip r:embed="rId7" cstate="print">
                           <a:extLst>
                             <a:ext uri="{28A0092B-C50C-407E-A947-70E740481C1C}">
                               <a14:useLocalDpi xmlns:a14="http://schemas.microsoft.com/office/drawing/2010/main" val="0"/>
@@ -362,7 +362,23 @@
               <w:rFonts w:eastAsia="Calibri" w:cs="Times New Roman"/>
               <w:lang w:val="fr-FR"/>
             </w:rPr>
-            <w:t>Brent Coutts (260617550)</w:t>
+            <w:t xml:space="preserve">Brent </w:t>
+          </w:r>
+          <w:proofErr w:type="spellStart"/>
+          <w:r>
+            <w:rPr>
+              <w:rFonts w:eastAsia="Calibri" w:cs="Times New Roman"/>
+              <w:lang w:val="fr-FR"/>
+            </w:rPr>
+            <w:t>Coutts</w:t>
+          </w:r>
+          <w:proofErr w:type="spellEnd"/>
+          <w:r>
+            <w:rPr>
+              <w:rFonts w:eastAsia="Calibri" w:cs="Times New Roman"/>
+              <w:lang w:val="fr-FR"/>
+            </w:rPr>
+            <w:t xml:space="preserve"> (260617550)</w:t>
           </w:r>
         </w:p>
         <w:p>
@@ -454,6 +470,562 @@
     </w:p>
     <w:p>
       <w:pPr>
+        <w:ind w:firstLine="720"/>
+      </w:pPr>
+    </w:p>
+    <w:p>
+      <w:pPr>
+        <w:ind w:firstLine="720"/>
+      </w:pPr>
+      <w:r>
+        <w:t>We will indicate which classes need to be tested and which do not. Some methods like getters and setters are too trivial and with a big program like this it is better to leave them untested. We will not test code that deals with UI either because unit tests are back-end tests.</w:t>
+      </w:r>
+    </w:p>
+    <w:p>
+      <w:pPr>
+        <w:ind w:firstLine="720"/>
+      </w:pPr>
+      <w:r>
+        <w:t xml:space="preserve">In the application package, the </w:t>
+      </w:r>
+      <w:proofErr w:type="spellStart"/>
+      <w:r>
+        <w:t>FTMSApplication</w:t>
+      </w:r>
+      <w:proofErr w:type="spellEnd"/>
+      <w:r>
+        <w:t xml:space="preserve"> class calls upon the </w:t>
+      </w:r>
+      <w:proofErr w:type="spellStart"/>
+      <w:r>
+        <w:t>PersistenceFTMS</w:t>
+      </w:r>
+      <w:proofErr w:type="spellEnd"/>
+      <w:r>
+        <w:t xml:space="preserve"> subsystem to load persistence data, and starts the UI, so we will not have unit tests for it.</w:t>
+      </w:r>
+    </w:p>
+    <w:p>
+      <w:pPr>
+        <w:ind w:firstLine="720"/>
+      </w:pPr>
+      <w:r>
+        <w:t xml:space="preserve">In the controller package, we will test 3 of the 4 methods of the </w:t>
+      </w:r>
+      <w:proofErr w:type="spellStart"/>
+      <w:r>
+        <w:t>OrderController</w:t>
+      </w:r>
+      <w:proofErr w:type="spellEnd"/>
+      <w:r>
+        <w:t xml:space="preserve"> class: </w:t>
+      </w:r>
+      <w:proofErr w:type="spellStart"/>
+      <w:r>
+        <w:t>FromStringToMenuItem</w:t>
+      </w:r>
+      <w:proofErr w:type="spellEnd"/>
+      <w:r>
+        <w:t xml:space="preserve">, </w:t>
+      </w:r>
+      <w:proofErr w:type="spellStart"/>
+      <w:r>
+        <w:t>canItemBeMade</w:t>
+      </w:r>
+      <w:proofErr w:type="spellEnd"/>
+      <w:r>
+        <w:t xml:space="preserve"> and </w:t>
+      </w:r>
+      <w:proofErr w:type="spellStart"/>
+      <w:r>
+        <w:t>increasePopularity</w:t>
+      </w:r>
+      <w:proofErr w:type="spellEnd"/>
+      <w:r>
+        <w:t xml:space="preserve">. </w:t>
+      </w:r>
+      <w:proofErr w:type="spellStart"/>
+      <w:proofErr w:type="gramStart"/>
+      <w:r>
+        <w:t>placeOrder</w:t>
+      </w:r>
+      <w:proofErr w:type="spellEnd"/>
+      <w:proofErr w:type="gramEnd"/>
+      <w:r>
+        <w:t xml:space="preserve"> uses some of these methods so it does not belong in the unit tests.</w:t>
+      </w:r>
+    </w:p>
+    <w:p>
+      <w:r>
+        <w:t xml:space="preserve">We will test all methods of the </w:t>
+      </w:r>
+      <w:proofErr w:type="spellStart"/>
+      <w:r>
+        <w:t>ScheduleMaker</w:t>
+      </w:r>
+      <w:proofErr w:type="spellEnd"/>
+      <w:r>
+        <w:t xml:space="preserve"> class.</w:t>
+      </w:r>
+    </w:p>
+    <w:p>
+      <w:pPr>
+        <w:ind w:firstLine="720"/>
+      </w:pPr>
+      <w:r>
+        <w:t xml:space="preserve">In the model package, we will test almost all the methods of the </w:t>
+      </w:r>
+      <w:proofErr w:type="spellStart"/>
+      <w:r>
+        <w:t>FTMSManager</w:t>
+      </w:r>
+      <w:proofErr w:type="spellEnd"/>
+      <w:r>
+        <w:t xml:space="preserve"> class: </w:t>
+      </w:r>
+      <w:proofErr w:type="spellStart"/>
+      <w:r>
+        <w:t>numberOfEquipment</w:t>
+      </w:r>
+      <w:proofErr w:type="spellEnd"/>
+      <w:r>
+        <w:t xml:space="preserve">, </w:t>
+      </w:r>
+      <w:proofErr w:type="spellStart"/>
+      <w:r>
+        <w:t>hasEquipment</w:t>
+      </w:r>
+      <w:proofErr w:type="spellEnd"/>
+      <w:r>
+        <w:t xml:space="preserve">, </w:t>
+      </w:r>
+      <w:proofErr w:type="spellStart"/>
+      <w:r>
+        <w:t>indexOfEquipment</w:t>
+      </w:r>
+      <w:proofErr w:type="spellEnd"/>
+      <w:r>
+        <w:t xml:space="preserve">, </w:t>
+      </w:r>
+      <w:proofErr w:type="spellStart"/>
+      <w:r>
+        <w:t>hasMenu</w:t>
+      </w:r>
+      <w:proofErr w:type="spellEnd"/>
+      <w:r>
+        <w:t xml:space="preserve">, </w:t>
+      </w:r>
+      <w:proofErr w:type="spellStart"/>
+      <w:r>
+        <w:t>numberOfStaff</w:t>
+      </w:r>
+      <w:proofErr w:type="spellEnd"/>
+      <w:r>
+        <w:t xml:space="preserve">, </w:t>
+      </w:r>
+      <w:proofErr w:type="spellStart"/>
+      <w:r>
+        <w:t>hasStaff</w:t>
+      </w:r>
+      <w:proofErr w:type="spellEnd"/>
+      <w:r>
+        <w:t xml:space="preserve">, </w:t>
+      </w:r>
+      <w:proofErr w:type="spellStart"/>
+      <w:r>
+        <w:t>indexOfStaff</w:t>
+      </w:r>
+      <w:proofErr w:type="spellEnd"/>
+      <w:r>
+        <w:t xml:space="preserve">, </w:t>
+      </w:r>
+      <w:proofErr w:type="spellStart"/>
+      <w:r>
+        <w:t>numberOfSupplies</w:t>
+      </w:r>
+      <w:proofErr w:type="spellEnd"/>
+      <w:r>
+        <w:t xml:space="preserve">, </w:t>
+      </w:r>
+      <w:proofErr w:type="spellStart"/>
+      <w:r>
+        <w:t>hasSupplies</w:t>
+      </w:r>
+      <w:proofErr w:type="spellEnd"/>
+      <w:r>
+        <w:t xml:space="preserve">, </w:t>
+      </w:r>
+      <w:proofErr w:type="spellStart"/>
+      <w:r>
+        <w:t>indexOfSupplies</w:t>
+      </w:r>
+      <w:proofErr w:type="spellEnd"/>
+      <w:r>
+        <w:t xml:space="preserve">, </w:t>
+      </w:r>
+      <w:proofErr w:type="spellStart"/>
+      <w:r>
+        <w:t>addEquipment</w:t>
+      </w:r>
+      <w:proofErr w:type="spellEnd"/>
+      <w:r>
+        <w:t xml:space="preserve">, </w:t>
+      </w:r>
+      <w:proofErr w:type="spellStart"/>
+      <w:r>
+        <w:t>removeEquipment</w:t>
+      </w:r>
+      <w:proofErr w:type="spellEnd"/>
+      <w:r>
+        <w:t xml:space="preserve">, </w:t>
+      </w:r>
+      <w:proofErr w:type="spellStart"/>
+      <w:r>
+        <w:t>addEquipmentAt</w:t>
+      </w:r>
+      <w:proofErr w:type="spellEnd"/>
+      <w:r>
+        <w:t xml:space="preserve">, </w:t>
+      </w:r>
+      <w:proofErr w:type="spellStart"/>
+      <w:r>
+        <w:t>addOrMoveEquipmentAt</w:t>
+      </w:r>
+      <w:proofErr w:type="spellEnd"/>
+      <w:r>
+        <w:t xml:space="preserve">, </w:t>
+      </w:r>
+      <w:proofErr w:type="spellStart"/>
+      <w:r>
+        <w:t>addStaff</w:t>
+      </w:r>
+      <w:proofErr w:type="spellEnd"/>
+      <w:r>
+        <w:t xml:space="preserve">, </w:t>
+      </w:r>
+      <w:proofErr w:type="spellStart"/>
+      <w:r>
+        <w:t>removeStaff</w:t>
+      </w:r>
+      <w:proofErr w:type="spellEnd"/>
+      <w:r>
+        <w:t xml:space="preserve">, </w:t>
+      </w:r>
+      <w:proofErr w:type="spellStart"/>
+      <w:r>
+        <w:t>addStaffAt</w:t>
+      </w:r>
+      <w:proofErr w:type="spellEnd"/>
+      <w:r>
+        <w:t xml:space="preserve">, </w:t>
+      </w:r>
+      <w:proofErr w:type="spellStart"/>
+      <w:r>
+        <w:t>addOrMoveStaffAt</w:t>
+      </w:r>
+      <w:proofErr w:type="spellEnd"/>
+      <w:r>
+        <w:t xml:space="preserve">, </w:t>
+      </w:r>
+      <w:proofErr w:type="spellStart"/>
+      <w:r>
+        <w:t>addSupply</w:t>
+      </w:r>
+      <w:proofErr w:type="spellEnd"/>
+      <w:r>
+        <w:t xml:space="preserve">, </w:t>
+      </w:r>
+      <w:proofErr w:type="spellStart"/>
+      <w:r>
+        <w:t>removeSupply</w:t>
+      </w:r>
+      <w:proofErr w:type="spellEnd"/>
+      <w:r>
+        <w:t xml:space="preserve">, </w:t>
+      </w:r>
+      <w:proofErr w:type="spellStart"/>
+      <w:r>
+        <w:t>addSupplyAt</w:t>
+      </w:r>
+      <w:proofErr w:type="spellEnd"/>
+      <w:r>
+        <w:t xml:space="preserve">, </w:t>
+      </w:r>
+      <w:proofErr w:type="spellStart"/>
+      <w:r>
+        <w:t>addOrMoveSupplyAt</w:t>
+      </w:r>
+      <w:proofErr w:type="spellEnd"/>
+      <w:r>
+        <w:t>, delete.</w:t>
+      </w:r>
+    </w:p>
+    <w:p>
+      <w:r>
+        <w:t xml:space="preserve">We will test 2 methods of the equipment class: delete and </w:t>
+      </w:r>
+      <w:proofErr w:type="spellStart"/>
+      <w:r>
+        <w:t>toString</w:t>
+      </w:r>
+      <w:proofErr w:type="spellEnd"/>
+      <w:r>
+        <w:t xml:space="preserve"> because the rest of the methods are getters and setters.</w:t>
+      </w:r>
+    </w:p>
+    <w:p>
+      <w:r>
+        <w:t xml:space="preserve">We will test all of the methods of the Menu class except for getters and setters and trivial methods (like </w:t>
+      </w:r>
+      <w:proofErr w:type="spellStart"/>
+      <w:r>
+        <w:t>minimumNumberOfMenuItems</w:t>
+      </w:r>
+      <w:proofErr w:type="spellEnd"/>
+      <w:r>
+        <w:t xml:space="preserve"> which only returns an </w:t>
+      </w:r>
+      <w:proofErr w:type="spellStart"/>
+      <w:r>
+        <w:t>int</w:t>
+      </w:r>
+      <w:proofErr w:type="spellEnd"/>
+      <w:r>
+        <w:t xml:space="preserve"> of value 0): </w:t>
+      </w:r>
+      <w:proofErr w:type="spellStart"/>
+      <w:r>
+        <w:t>numberOfMenuItems</w:t>
+      </w:r>
+      <w:proofErr w:type="spellEnd"/>
+      <w:r>
+        <w:t xml:space="preserve">, </w:t>
+      </w:r>
+      <w:proofErr w:type="spellStart"/>
+      <w:r>
+        <w:t>hasMenuItems</w:t>
+      </w:r>
+      <w:proofErr w:type="spellEnd"/>
+      <w:r>
+        <w:t xml:space="preserve">, </w:t>
+      </w:r>
+      <w:proofErr w:type="spellStart"/>
+      <w:r>
+        <w:t>indexOfMenuItem</w:t>
+      </w:r>
+      <w:proofErr w:type="spellEnd"/>
+      <w:r>
+        <w:t xml:space="preserve">, </w:t>
+      </w:r>
+      <w:proofErr w:type="spellStart"/>
+      <w:r>
+        <w:t>addMenuItem</w:t>
+      </w:r>
+      <w:proofErr w:type="spellEnd"/>
+      <w:r>
+        <w:t xml:space="preserve">, </w:t>
+      </w:r>
+      <w:proofErr w:type="spellStart"/>
+      <w:r>
+        <w:t>removeMenuItem</w:t>
+      </w:r>
+      <w:proofErr w:type="spellEnd"/>
+      <w:r>
+        <w:t xml:space="preserve">, </w:t>
+      </w:r>
+      <w:proofErr w:type="spellStart"/>
+      <w:r>
+        <w:t>addMenuItemAt</w:t>
+      </w:r>
+      <w:proofErr w:type="spellEnd"/>
+      <w:r>
+        <w:t xml:space="preserve">, </w:t>
+      </w:r>
+      <w:proofErr w:type="spellStart"/>
+      <w:r>
+        <w:t>addOrMoveMenuItemAt</w:t>
+      </w:r>
+      <w:proofErr w:type="spellEnd"/>
+      <w:r>
+        <w:t>, delete.</w:t>
+      </w:r>
+    </w:p>
+    <w:p>
+      <w:r>
+        <w:t xml:space="preserve">We will do the same thing with </w:t>
+      </w:r>
+      <w:proofErr w:type="spellStart"/>
+      <w:r>
+        <w:t>MenuItem</w:t>
+      </w:r>
+      <w:proofErr w:type="spellEnd"/>
+      <w:r>
+        <w:t xml:space="preserve"> class: </w:t>
+      </w:r>
+      <w:proofErr w:type="spellStart"/>
+      <w:r>
+        <w:t>indexOfIngredient</w:t>
+      </w:r>
+      <w:proofErr w:type="spellEnd"/>
+      <w:r>
+        <w:t xml:space="preserve">, </w:t>
+      </w:r>
+      <w:proofErr w:type="spellStart"/>
+      <w:r>
+        <w:t>addIngredient</w:t>
+      </w:r>
+      <w:proofErr w:type="spellEnd"/>
+      <w:r>
+        <w:t xml:space="preserve">, </w:t>
+      </w:r>
+      <w:proofErr w:type="spellStart"/>
+      <w:r>
+        <w:t>removeIngredient</w:t>
+      </w:r>
+      <w:proofErr w:type="spellEnd"/>
+      <w:r>
+        <w:t xml:space="preserve">, </w:t>
+      </w:r>
+      <w:proofErr w:type="spellStart"/>
+      <w:r>
+        <w:t>addIngredientAt</w:t>
+      </w:r>
+      <w:proofErr w:type="spellEnd"/>
+      <w:r>
+        <w:t xml:space="preserve">, </w:t>
+      </w:r>
+      <w:proofErr w:type="spellStart"/>
+      <w:r>
+        <w:t>addOrMoveIngredientAt</w:t>
+      </w:r>
+      <w:proofErr w:type="spellEnd"/>
+      <w:r>
+        <w:t xml:space="preserve">, delete, </w:t>
+      </w:r>
+      <w:proofErr w:type="spellStart"/>
+      <w:r>
+        <w:t>toString</w:t>
+      </w:r>
+      <w:proofErr w:type="spellEnd"/>
+      <w:r>
+        <w:t>.</w:t>
+      </w:r>
+    </w:p>
+    <w:p>
+      <w:r>
+        <w:t xml:space="preserve">We will test the same methods for the Order class as we tested for the </w:t>
+      </w:r>
+      <w:proofErr w:type="spellStart"/>
+      <w:r>
+        <w:t>MenuItem</w:t>
+      </w:r>
+      <w:proofErr w:type="spellEnd"/>
+      <w:r>
+        <w:t xml:space="preserve"> class except that instead of dealing with ingredients we deal with menu items.</w:t>
+      </w:r>
+    </w:p>
+    <w:p>
+      <w:r>
+        <w:t xml:space="preserve">We will test 3 methods of the Schedule class: </w:t>
+      </w:r>
+      <w:proofErr w:type="spellStart"/>
+      <w:r>
+        <w:t>setSunday</w:t>
+      </w:r>
+      <w:proofErr w:type="spellEnd"/>
+      <w:r>
+        <w:t xml:space="preserve">, delete and </w:t>
+      </w:r>
+      <w:proofErr w:type="spellStart"/>
+      <w:r>
+        <w:t>toString</w:t>
+      </w:r>
+      <w:proofErr w:type="spellEnd"/>
+      <w:r>
+        <w:t>.</w:t>
+      </w:r>
+    </w:p>
+    <w:p>
+      <w:r>
+        <w:t xml:space="preserve">Aside from getters and setters, the Staff and Supply classes only have 2 methods: delete and </w:t>
+      </w:r>
+      <w:proofErr w:type="spellStart"/>
+      <w:r>
+        <w:t>to</w:t>
+      </w:r>
+      <w:r>
+        <w:t>String</w:t>
+      </w:r>
+      <w:proofErr w:type="spellEnd"/>
+      <w:r>
+        <w:t xml:space="preserve"> which we will unit test.</w:t>
+      </w:r>
+    </w:p>
+    <w:p>
+      <w:pPr>
+        <w:ind w:firstLine="720"/>
+      </w:pPr>
+      <w:r>
+        <w:t>For the persistence package, there is no particular method to test, but while unit testing other methods, we should add assertions and evaluate the persistence file to test if that works well.</w:t>
+      </w:r>
+    </w:p>
+    <w:p/>
+    <w:p>
+      <w:r>
+        <w:lastRenderedPageBreak/>
+        <w:tab/>
+        <w:t xml:space="preserve">Finally, the View package display the content retrieved via the controllers so there is no </w:t>
+      </w:r>
+      <w:r>
+        <w:t>unit test we can create for it.</w:t>
+      </w:r>
+    </w:p>
+    <w:p>
+      <w:pPr>
+        <w:ind w:firstLine="432"/>
+      </w:pPr>
+      <w:r>
+        <w:t xml:space="preserve">We will use different tools to unit test our different applications. </w:t>
+      </w:r>
+      <w:proofErr w:type="spellStart"/>
+      <w:proofErr w:type="gramStart"/>
+      <w:r>
+        <w:t>JUnit</w:t>
+      </w:r>
+      <w:proofErr w:type="spellEnd"/>
+      <w:r>
+        <w:t xml:space="preserve"> for the desktop app and </w:t>
+      </w:r>
+      <w:proofErr w:type="spellStart"/>
+      <w:r>
+        <w:t>PHPUnit</w:t>
+      </w:r>
+      <w:proofErr w:type="spellEnd"/>
+      <w:r>
+        <w:t xml:space="preserve"> for the web app.</w:t>
+      </w:r>
+      <w:proofErr w:type="gramEnd"/>
+      <w:r>
+        <w:t xml:space="preserve"> Since our android app uses the jar from the java desktop app, we don’t need to test the same methods again. These tests are run on simple methods that should rarely be modified, so we can afford to run tests every time we do modify some. Our goal is to have </w:t>
+      </w:r>
+      <w:proofErr w:type="gramStart"/>
+      <w:r>
+        <w:t>a 75</w:t>
+      </w:r>
+      <w:proofErr w:type="gramEnd"/>
+      <w:r>
+        <w:t>% test coverage of all our code.</w:t>
+      </w:r>
+    </w:p>
+    <w:p>
+      <w:pPr>
+        <w:ind w:firstLine="432"/>
+      </w:pPr>
+      <w:bookmarkStart w:id="0" w:name="_GoBack"/>
+      <w:bookmarkEnd w:id="0"/>
+    </w:p>
+    <w:p>
+      <w:pPr>
         <w:pStyle w:val="Heading1"/>
         <w:rPr>
           <w:lang w:eastAsia="en-CA"/>
@@ -605,7 +1177,21 @@
         <w:rPr>
           <w:lang w:eastAsia="en-CA"/>
         </w:rPr>
-        <w:t xml:space="preserve">Components within a system interact in various methods. The components can pass parameters, share memory, interface, or pass messages. The use of the program is largely centered around </w:t>
+        <w:t xml:space="preserve">Components within a system interact in various methods. The components can pass parameters, share memory, interface, or pass messages. The use of the program is largely centered </w:t>
+      </w:r>
+      <w:proofErr w:type="gramStart"/>
+      <w:r>
+        <w:rPr>
+          <w:lang w:eastAsia="en-CA"/>
+        </w:rPr>
+        <w:t>around</w:t>
+      </w:r>
+      <w:proofErr w:type="gramEnd"/>
+      <w:r>
+        <w:rPr>
+          <w:lang w:eastAsia="en-CA"/>
+        </w:rPr>
+        <w:t xml:space="preserve"> </w:t>
       </w:r>
       <w:r>
         <w:rPr>
@@ -655,7 +1241,21 @@
         <w:rPr>
           <w:lang w:eastAsia="en-CA"/>
         </w:rPr>
-        <w:t xml:space="preserve">The top-down integration strategy was chosen to be applied because the </w:t>
+        <w:t xml:space="preserve">The top-down integration strategy </w:t>
+      </w:r>
+      <w:proofErr w:type="gramStart"/>
+      <w:r>
+        <w:rPr>
+          <w:lang w:eastAsia="en-CA"/>
+        </w:rPr>
+        <w:t>was chosen to be applied</w:t>
+      </w:r>
+      <w:proofErr w:type="gramEnd"/>
+      <w:r>
+        <w:rPr>
+          <w:lang w:eastAsia="en-CA"/>
+        </w:rPr>
+        <w:t xml:space="preserve"> because the </w:t>
       </w:r>
       <w:r>
         <w:rPr>
@@ -673,7 +1273,21 @@
         <w:rPr>
           <w:lang w:eastAsia="en-CA"/>
         </w:rPr>
-        <w:t>easier to logically understand as this is the path the computer follow</w:t>
+        <w:t xml:space="preserve">easier to logically </w:t>
+      </w:r>
+      <w:proofErr w:type="gramStart"/>
+      <w:r>
+        <w:rPr>
+          <w:lang w:eastAsia="en-CA"/>
+        </w:rPr>
+        <w:t>understand</w:t>
+      </w:r>
+      <w:proofErr w:type="gramEnd"/>
+      <w:r>
+        <w:rPr>
+          <w:lang w:eastAsia="en-CA"/>
+        </w:rPr>
+        <w:t xml:space="preserve"> as this is the path the computer follow</w:t>
       </w:r>
       <w:r>
         <w:rPr>
@@ -698,6 +1312,7 @@
         <w:rPr>
           <w:lang w:eastAsia="en-CA"/>
         </w:rPr>
+        <w:lastRenderedPageBreak/>
         <w:t>During the production of the FTMS, the program was created in a backwards ‘bottom-up’ manner. Therefore, the lower</w:t>
       </w:r>
       <w:r>
@@ -710,14 +1325,21 @@
         <w:rPr>
           <w:lang w:eastAsia="en-CA"/>
         </w:rPr>
-        <w:t xml:space="preserve"> code review as they were created near the beginning of the software production. This suggests to the programmers that these are the most refined components and problems are more likely to be present in the highest up components. When this is the case, it is wise to implement a top-down testing strategy. This is the case because it is desirable to encounter issues in the beginning of the integration testing for a top-down approach, as there are fewer components grouped together in these first integration testing stages. </w:t>
-      </w:r>
-      <w:r>
-        <w:rPr>
-          <w:lang w:eastAsia="en-CA"/>
-        </w:rPr>
-        <w:lastRenderedPageBreak/>
-        <w:t xml:space="preserve">It is thus easier to make isolate the issue, make updates to the code or tests, and continue with the top-down integration testing.  </w:t>
+        <w:t xml:space="preserve"> code review as they were created near the beginning of the software production. This suggests to the programmers that these are the most refined components and problems are more likely to be present in the highest up components. When this is the case, it is wise to implement a top-down testing strategy. This is the case because it is desirable to encounter issues in the beginning of the integration testing for a top-down approach, as there are fewer components grouped together in these first </w:t>
+      </w:r>
+      <w:proofErr w:type="gramStart"/>
+      <w:r>
+        <w:rPr>
+          <w:lang w:eastAsia="en-CA"/>
+        </w:rPr>
+        <w:t>integration testing</w:t>
+      </w:r>
+      <w:proofErr w:type="gramEnd"/>
+      <w:r>
+        <w:rPr>
+          <w:lang w:eastAsia="en-CA"/>
+        </w:rPr>
+        <w:t xml:space="preserve"> stages. It is thus easier to make isolate the issue, make updates to the code or tests, and continue with the top-down integration testing.  </w:t>
       </w:r>
     </w:p>
     <w:p>
@@ -762,12 +1384,14 @@
           <w:lang w:eastAsia="en-CA"/>
         </w:rPr>
       </w:pPr>
+      <w:proofErr w:type="spellStart"/>
       <w:r>
         <w:rPr>
           <w:lang w:eastAsia="en-CA"/>
         </w:rPr>
         <w:t>EquipmentController</w:t>
       </w:r>
+      <w:proofErr w:type="spellEnd"/>
     </w:p>
     <w:p>
       <w:pPr>
@@ -834,12 +1458,14 @@
           <w:lang w:eastAsia="en-CA"/>
         </w:rPr>
       </w:pPr>
+      <w:proofErr w:type="spellStart"/>
       <w:r>
         <w:rPr>
           <w:lang w:eastAsia="en-CA"/>
         </w:rPr>
         <w:t>MenuController</w:t>
       </w:r>
+      <w:proofErr w:type="spellEnd"/>
     </w:p>
     <w:p>
       <w:pPr>
@@ -852,12 +1478,14 @@
           <w:lang w:eastAsia="en-CA"/>
         </w:rPr>
       </w:pPr>
+      <w:proofErr w:type="spellStart"/>
       <w:r>
         <w:rPr>
           <w:lang w:eastAsia="en-CA"/>
         </w:rPr>
         <w:t>MenuItem</w:t>
       </w:r>
+      <w:proofErr w:type="spellEnd"/>
     </w:p>
     <w:p>
       <w:pPr>
@@ -888,12 +1516,14 @@
           <w:lang w:eastAsia="en-CA"/>
         </w:rPr>
       </w:pPr>
+      <w:proofErr w:type="spellStart"/>
       <w:r>
         <w:rPr>
           <w:lang w:eastAsia="en-CA"/>
         </w:rPr>
         <w:t>OrderController</w:t>
       </w:r>
+      <w:proofErr w:type="spellEnd"/>
     </w:p>
     <w:p>
       <w:pPr>
@@ -942,12 +1572,14 @@
           <w:lang w:eastAsia="en-CA"/>
         </w:rPr>
       </w:pPr>
+      <w:proofErr w:type="spellStart"/>
       <w:r>
         <w:rPr>
           <w:lang w:eastAsia="en-CA"/>
         </w:rPr>
         <w:t>MenuItem</w:t>
       </w:r>
+      <w:proofErr w:type="spellEnd"/>
     </w:p>
     <w:p>
       <w:pPr>
@@ -978,12 +1610,14 @@
           <w:lang w:eastAsia="en-CA"/>
         </w:rPr>
       </w:pPr>
+      <w:proofErr w:type="spellStart"/>
       <w:r>
         <w:rPr>
           <w:lang w:eastAsia="en-CA"/>
         </w:rPr>
         <w:t>ScheduleMaker</w:t>
       </w:r>
+      <w:proofErr w:type="spellEnd"/>
     </w:p>
     <w:p>
       <w:pPr>
@@ -1049,7 +1683,21 @@
         <w:rPr>
           <w:lang w:eastAsia="en-CA"/>
         </w:rPr>
-        <w:t>The tests are run in the order listed above because it is simpler to test the smaller integrations first. This is done in order to ensure these functionalities pass before testing larger functionalities which also en</w:t>
+        <w:t xml:space="preserve">The tests are run in the order listed above because it is simpler to test the smaller integrations first. This is done in order to ensure these functionalities pass before testing larger </w:t>
+      </w:r>
+      <w:proofErr w:type="gramStart"/>
+      <w:r>
+        <w:rPr>
+          <w:lang w:eastAsia="en-CA"/>
+        </w:rPr>
+        <w:t>functionalities which</w:t>
+      </w:r>
+      <w:proofErr w:type="gramEnd"/>
+      <w:r>
+        <w:rPr>
+          <w:lang w:eastAsia="en-CA"/>
+        </w:rPr>
+        <w:t xml:space="preserve"> also en</w:t>
       </w:r>
       <w:r>
         <w:rPr>
@@ -1074,7 +1722,49 @@
         <w:rPr>
           <w:lang w:eastAsia="en-CA"/>
         </w:rPr>
-        <w:t xml:space="preserve">For the Java platform, JUnit was used to run the integration tests. For PHP and android respectively, PHPUnit Test and gradle. These are tools that the programmers are comfortable using due to their usage in previous projects. </w:t>
+        <w:t xml:space="preserve">For the Java platform, </w:t>
+      </w:r>
+      <w:proofErr w:type="spellStart"/>
+      <w:r>
+        <w:rPr>
+          <w:lang w:eastAsia="en-CA"/>
+        </w:rPr>
+        <w:t>JUnit</w:t>
+      </w:r>
+      <w:proofErr w:type="spellEnd"/>
+      <w:r>
+        <w:rPr>
+          <w:lang w:eastAsia="en-CA"/>
+        </w:rPr>
+        <w:t xml:space="preserve"> was used to run the integration tests. For PHP and android respectively, </w:t>
+      </w:r>
+      <w:proofErr w:type="spellStart"/>
+      <w:r>
+        <w:rPr>
+          <w:lang w:eastAsia="en-CA"/>
+        </w:rPr>
+        <w:t>PHPUnit</w:t>
+      </w:r>
+      <w:proofErr w:type="spellEnd"/>
+      <w:r>
+        <w:rPr>
+          <w:lang w:eastAsia="en-CA"/>
+        </w:rPr>
+        <w:t xml:space="preserve"> Test and </w:t>
+      </w:r>
+      <w:proofErr w:type="spellStart"/>
+      <w:r>
+        <w:rPr>
+          <w:lang w:eastAsia="en-CA"/>
+        </w:rPr>
+        <w:t>gradle</w:t>
+      </w:r>
+      <w:proofErr w:type="spellEnd"/>
+      <w:r>
+        <w:rPr>
+          <w:lang w:eastAsia="en-CA"/>
+        </w:rPr>
+        <w:t xml:space="preserve">. These are tools that the programmers are comfortable using due to their usage in previous projects. </w:t>
       </w:r>
       <w:r>
         <w:rPr>
@@ -1129,7 +1819,14 @@
         <w:rPr>
           <w:lang w:eastAsia="en-CA"/>
         </w:rPr>
-        <w:t xml:space="preserve">. The unit tests previously conducted focussed on white box testing of each component. Each component will have been deemed functional on its own, leading to the integration tests to determine if the most related components function together. This does not require knowledge of the code, hence the black box approach. </w:t>
+        <w:t xml:space="preserve">. The unit tests previously conducted focussed on white box </w:t>
+      </w:r>
+      <w:r>
+        <w:rPr>
+          <w:lang w:eastAsia="en-CA"/>
+        </w:rPr>
+        <w:lastRenderedPageBreak/>
+        <w:t xml:space="preserve">testing of each component. Each component will have been deemed functional on its own, leading to the integration tests to determine if the most related components function together. This does not require knowledge of the code, hence the black box approach. </w:t>
       </w:r>
     </w:p>
     <w:p>
@@ -1218,20 +1915,32 @@
         <w:pStyle w:val="Caption"/>
         <w:keepNext/>
       </w:pPr>
-      <w:bookmarkStart w:id="0" w:name="_Ref466845285"/>
-      <w:r>
-        <w:lastRenderedPageBreak/>
+      <w:bookmarkStart w:id="1" w:name="_Ref466845285"/>
+      <w:r>
         <w:t xml:space="preserve">Equation </w:t>
       </w:r>
-      <w:fldSimple w:instr=" SEQ Equation \* ARABIC ">
-        <w:r>
-          <w:rPr>
-            <w:noProof/>
-          </w:rPr>
-          <w:t>1</w:t>
-        </w:r>
-      </w:fldSimple>
-      <w:bookmarkEnd w:id="0"/>
+      <w:r>
+        <w:fldChar w:fldCharType="begin"/>
+      </w:r>
+      <w:r>
+        <w:instrText xml:space="preserve"> SEQ Equation \* ARABIC </w:instrText>
+      </w:r>
+      <w:r>
+        <w:fldChar w:fldCharType="separate"/>
+      </w:r>
+      <w:r>
+        <w:rPr>
+          <w:noProof/>
+        </w:rPr>
+        <w:t>1</w:t>
+      </w:r>
+      <w:r>
+        <w:rPr>
+          <w:noProof/>
+        </w:rPr>
+        <w:fldChar w:fldCharType="end"/>
+      </w:r>
+      <w:bookmarkEnd w:id="1"/>
       <w:r>
         <w:t>: Test Coverage</w:t>
       </w:r>
@@ -1303,13 +2012,29 @@
           <w:rFonts w:eastAsiaTheme="minorEastAsia"/>
           <w:lang w:eastAsia="en-CA"/>
         </w:rPr>
-        <w:t>The differences between the integration testing for each of the three platforms is rel</w:t>
-      </w:r>
+        <w:t xml:space="preserve">The </w:t>
+      </w:r>
+      <w:proofErr w:type="gramStart"/>
       <w:r>
         <w:rPr>
           <w:rFonts w:eastAsiaTheme="minorEastAsia"/>
           <w:lang w:eastAsia="en-CA"/>
         </w:rPr>
+        <w:t>differences between the integration testing for each of the three platforms is</w:t>
+      </w:r>
+      <w:proofErr w:type="gramEnd"/>
+      <w:r>
+        <w:rPr>
+          <w:rFonts w:eastAsiaTheme="minorEastAsia"/>
+          <w:lang w:eastAsia="en-CA"/>
+        </w:rPr>
+        <w:t xml:space="preserve"> rel</w:t>
+      </w:r>
+      <w:r>
+        <w:rPr>
+          <w:rFonts w:eastAsiaTheme="minorEastAsia"/>
+          <w:lang w:eastAsia="en-CA"/>
+        </w:rPr>
         <w:t xml:space="preserve">atively minor. The order that the classes and subsystems are tested has already been described. For the PHP platform, a few extra classes and subsystems are involved just by the nature of the programming language. </w:t>
       </w:r>
       <w:r>
@@ -1338,13 +2063,29 @@
           <w:rFonts w:eastAsiaTheme="minorEastAsia"/>
           <w:lang w:eastAsia="en-CA"/>
         </w:rPr>
-        <w:t xml:space="preserve">. For example, the addmenuitem code is required as an intermediate that takes the input from the view and provides it to the controller. </w:t>
-      </w:r>
+        <w:t xml:space="preserve">. For example, the </w:t>
+      </w:r>
+      <w:proofErr w:type="spellStart"/>
       <w:r>
         <w:rPr>
           <w:rFonts w:eastAsiaTheme="minorEastAsia"/>
           <w:lang w:eastAsia="en-CA"/>
         </w:rPr>
+        <w:t>addmenuitem</w:t>
+      </w:r>
+      <w:proofErr w:type="spellEnd"/>
+      <w:r>
+        <w:rPr>
+          <w:rFonts w:eastAsiaTheme="minorEastAsia"/>
+          <w:lang w:eastAsia="en-CA"/>
+        </w:rPr>
+        <w:t xml:space="preserve"> code is required as an intermediate that takes the input from the view and provides it to the controller. </w:t>
+      </w:r>
+      <w:r>
+        <w:rPr>
+          <w:rFonts w:eastAsiaTheme="minorEastAsia"/>
+          <w:lang w:eastAsia="en-CA"/>
+        </w:rPr>
         <w:t>This code will be involved in the integration testing</w:t>
       </w:r>
       <w:r>
@@ -1391,8 +2132,6 @@
         </w:rPr>
         <w:t xml:space="preserve">Once the integration tests had been performed, the system can be tested as a whole. System testing is the last testing stage for the FTMS. After running each of these different hierarchies of tests, though neither exhaustive testing nor 100% coverage were performed, it can be said with a high degree of confidence that the program is functional and ready for release. </w:t>
       </w:r>
-      <w:bookmarkStart w:id="1" w:name="_GoBack"/>
-      <w:bookmarkEnd w:id="1"/>
     </w:p>
     <w:p>
       <w:pPr>
@@ -1418,56 +2157,34 @@
         <w:rPr>
           <w:lang w:eastAsia="en-CA"/>
         </w:rPr>
-        <w:t xml:space="preserve">System Testing will occur after each component and integration test is finished and the system is first assembled. After that, </w:t>
-      </w:r>
-      <w:r>
-        <w:rPr>
-          <w:lang w:eastAsia="en-CA"/>
-        </w:rPr>
-        <w:t>every time</w:t>
-      </w:r>
-      <w:r>
-        <w:rPr>
-          <w:lang w:eastAsia="en-CA"/>
-        </w:rPr>
-        <w:t xml:space="preserve"> a new update/upgrade to a unit goes up though the stack and eventually gets merged into master the system tests will be run again. These tests can be grouped together into deliverables or patches, although this is discouraged due to ease of testability constraints. If you will group updates together, please provide justification </w:t>
-      </w:r>
-      <w:r>
-        <w:rPr>
-          <w:lang w:eastAsia="en-CA"/>
-        </w:rPr>
-        <w:t>for the packaging; be specific.</w:t>
-      </w:r>
-    </w:p>
-    <w:p>
-      <w:pPr>
-        <w:rPr>
-          <w:lang w:eastAsia="en-CA"/>
-        </w:rPr>
-      </w:pPr>
-      <w:r>
-        <w:rPr>
-          <w:lang w:eastAsia="en-CA"/>
-        </w:rPr>
-        <w:t xml:space="preserve">As the system is developed with quite a few private and overwritten functions it is best to test the system by running it with the Java UI (simply executing the program). By running it as such we can see exactly how the implementation is </w:t>
-      </w:r>
-      <w:r>
-        <w:rPr>
-          <w:lang w:eastAsia="en-CA"/>
-        </w:rPr>
-        <w:t>incumbent</w:t>
-      </w:r>
-      <w:r>
-        <w:rPr>
-          <w:lang w:eastAsia="en-CA"/>
-        </w:rPr>
-        <w:t xml:space="preserve"> upon the system as a whole. Since security is not a vital parameter, this is a valid form of testing. Since the program is also only used by 1 person at a </w:t>
-      </w:r>
-      <w:r>
-        <w:rPr>
-          <w:lang w:eastAsia="en-CA"/>
-        </w:rPr>
-        <w:t>time, load tests are vestigial.</w:t>
+        <w:t>System Testing will occur after each component and integration test is finished and the system is first assembled. After that, every time a new update/upgrade to a unit goes up though the stack and eventually gets merged into master the system tests will be run again. These tests can be grouped together into deliverables or patches, although this is discouraged due to ease of testability constraints. If you will group updates together, please provide justification for the packaging; be specific.</w:t>
+      </w:r>
+    </w:p>
+    <w:p>
+      <w:pPr>
+        <w:rPr>
+          <w:lang w:eastAsia="en-CA"/>
+        </w:rPr>
+      </w:pPr>
+      <w:r>
+        <w:rPr>
+          <w:lang w:eastAsia="en-CA"/>
+        </w:rPr>
+        <w:t xml:space="preserve">As the system is developed with quite a few private and overwritten functions it is best to test the system by running it with the Java UI (simply executing the program). By running it as such we can see exactly how the implementation is incumbent upon the system as a whole. Since security is not a vital parameter, this is a valid form of testing. Since </w:t>
+      </w:r>
+      <w:proofErr w:type="gramStart"/>
+      <w:r>
+        <w:rPr>
+          <w:lang w:eastAsia="en-CA"/>
+        </w:rPr>
+        <w:t>the program is also only used by 1 person</w:t>
+      </w:r>
+      <w:proofErr w:type="gramEnd"/>
+      <w:r>
+        <w:rPr>
+          <w:lang w:eastAsia="en-CA"/>
+        </w:rPr>
+        <w:t xml:space="preserve"> at a time, load tests are vestigial.</w:t>
       </w:r>
     </w:p>
     <w:p>
@@ -1493,6 +2210,7 @@
         <w:rPr>
           <w:lang w:eastAsia="en-CA"/>
         </w:rPr>
+        <w:lastRenderedPageBreak/>
         <w:t>-Request menu items that don't exist</w:t>
       </w:r>
     </w:p>
@@ -1558,47 +2276,311 @@
         <w:rPr>
           <w:lang w:eastAsia="en-CA"/>
         </w:rPr>
+        <w:t>-Populate the menu</w:t>
+      </w:r>
+    </w:p>
+    <w:p>
+      <w:pPr>
+        <w:rPr>
+          <w:lang w:eastAsia="en-CA"/>
+        </w:rPr>
+      </w:pPr>
+      <w:r>
+        <w:rPr>
+          <w:lang w:eastAsia="en-CA"/>
+        </w:rPr>
+        <w:t xml:space="preserve">Since this is done mostly via the GUI, it is hard to use a testing platform like </w:t>
+      </w:r>
+      <w:proofErr w:type="spellStart"/>
+      <w:r>
+        <w:rPr>
+          <w:lang w:eastAsia="en-CA"/>
+        </w:rPr>
+        <w:t>JUnit</w:t>
+      </w:r>
+      <w:proofErr w:type="spellEnd"/>
+      <w:r>
+        <w:rPr>
+          <w:lang w:eastAsia="en-CA"/>
+        </w:rPr>
+        <w:t xml:space="preserve"> to test the states of the GUI. </w:t>
+      </w:r>
+      <w:proofErr w:type="gramStart"/>
+      <w:r>
+        <w:rPr>
+          <w:lang w:eastAsia="en-CA"/>
+        </w:rPr>
+        <w:t>Especially, with private encapsulation.</w:t>
+      </w:r>
+      <w:proofErr w:type="gramEnd"/>
+      <w:r>
+        <w:rPr>
+          <w:lang w:eastAsia="en-CA"/>
+        </w:rPr>
+        <w:t xml:space="preserve"> While it may be a reasonable choice to test each different test in the suite by editing the persistence XML, since verifying the GUI was accurate would be too complex it is considered out of the way. By using this black-box technique, we also allow for a much faster testing cycle.</w:t>
+      </w:r>
+    </w:p>
+    <w:p>
+      <w:pPr>
+        <w:pStyle w:val="Heading1"/>
+        <w:rPr>
+          <w:lang w:eastAsia="en-CA"/>
+        </w:rPr>
+      </w:pPr>
+      <w:r>
+        <w:rPr>
+          <w:lang w:eastAsia="en-CA"/>
+        </w:rPr>
+        <w:t>Updated Work Plan</w:t>
+      </w:r>
+    </w:p>
+    <w:p>
+      <w:pPr>
+        <w:spacing w:after="0" w:line="240" w:lineRule="auto"/>
+        <w:rPr>
+          <w:rFonts w:eastAsia="Times New Roman" w:cs="Times New Roman"/>
+          <w:lang w:eastAsia="en-CA"/>
+        </w:rPr>
+      </w:pPr>
+      <w:r>
+        <w:rPr>
+          <w:rFonts w:eastAsia="Times New Roman" w:cs="Times New Roman"/>
+          <w:color w:val="000000"/>
+          <w:lang w:eastAsia="en-CA"/>
+        </w:rPr>
+        <w:t xml:space="preserve">The </w:t>
+      </w:r>
+      <w:r>
+        <w:rPr>
+          <w:rFonts w:eastAsia="Times New Roman" w:cs="Times New Roman"/>
+          <w:color w:val="C00000"/>
+          <w:lang w:eastAsia="en-CA"/>
+        </w:rPr>
+        <w:t>red</w:t>
+      </w:r>
+      <w:r>
+        <w:rPr>
+          <w:rFonts w:eastAsia="Times New Roman" w:cs="Times New Roman"/>
+          <w:color w:val="C00000"/>
+          <w:lang w:eastAsia="en-CA"/>
+        </w:rPr>
+        <w:t xml:space="preserve"> colour </w:t>
+      </w:r>
+      <w:r>
+        <w:rPr>
+          <w:rFonts w:eastAsia="Times New Roman" w:cs="Times New Roman"/>
+          <w:color w:val="000000"/>
+          <w:lang w:eastAsia="en-CA"/>
+        </w:rPr>
+        <w:t xml:space="preserve">text shows the updates that were made to the work plan during the design process. A list of the functional and non-functional system requirements is present after the work plan for reference. </w:t>
+      </w:r>
+    </w:p>
+    <w:p>
+      <w:pPr>
+        <w:spacing w:after="0" w:line="240" w:lineRule="auto"/>
+        <w:rPr>
+          <w:rFonts w:eastAsia="Times New Roman" w:cs="Times New Roman"/>
+          <w:lang w:eastAsia="en-CA"/>
+        </w:rPr>
+      </w:pPr>
+    </w:p>
+    <w:p>
+      <w:pPr>
+        <w:pStyle w:val="Heading2"/>
+        <w:rPr>
+          <w:rFonts w:eastAsia="Times New Roman"/>
+          <w:lang w:eastAsia="en-CA"/>
+        </w:rPr>
+      </w:pPr>
+      <w:r>
+        <w:rPr>
+          <w:rFonts w:eastAsia="Times New Roman"/>
+          <w:lang w:eastAsia="en-CA"/>
+        </w:rPr>
+        <w:t>Deliverable 1:</w:t>
+      </w:r>
+    </w:p>
+    <w:p>
+      <w:pPr>
+        <w:spacing w:after="0" w:line="240" w:lineRule="auto"/>
+        <w:rPr>
+          <w:rFonts w:eastAsia="Times New Roman" w:cs="Times New Roman"/>
+          <w:lang w:eastAsia="en-CA"/>
+        </w:rPr>
+      </w:pPr>
+      <w:r>
+        <w:rPr>
+          <w:rFonts w:eastAsia="Times New Roman" w:cs="Times New Roman"/>
+          <w:lang w:eastAsia="en-CA"/>
+        </w:rPr>
+        <w:t>We created the functional and non-functional system requirements, which took around an hour. We got together as a group and created the domain model in 30 minutes. The Use cases, requirements-level sequence diagrams and implementation-level sequence diagram each took one hour. We separated the work of the source code for the 3 different prototypes and it took a total of 5 hours.</w:t>
+      </w:r>
+    </w:p>
+    <w:p>
+      <w:pPr>
+        <w:spacing w:after="0" w:line="240" w:lineRule="auto"/>
+        <w:rPr>
+          <w:rFonts w:eastAsia="Times New Roman" w:cs="Times New Roman"/>
+          <w:lang w:eastAsia="en-CA"/>
+        </w:rPr>
+      </w:pPr>
+    </w:p>
+    <w:p>
+      <w:pPr>
+        <w:spacing w:after="0" w:line="240" w:lineRule="auto"/>
+        <w:rPr>
+          <w:rFonts w:eastAsia="Times New Roman" w:cs="Times New Roman"/>
+          <w:lang w:eastAsia="en-CA"/>
+        </w:rPr>
+      </w:pPr>
+      <w:r>
+        <w:rPr>
+          <w:rFonts w:eastAsia="Times New Roman" w:cs="Times New Roman"/>
+          <w:lang w:eastAsia="en-CA"/>
+        </w:rPr>
+        <w:t xml:space="preserve">The </w:t>
+      </w:r>
+      <w:r>
+        <w:rPr>
+          <w:rFonts w:eastAsia="Times New Roman" w:cs="Times New Roman"/>
+          <w:lang w:eastAsia="en-CA"/>
+        </w:rPr>
+        <w:t>FTMS</w:t>
+      </w:r>
+      <w:r>
+        <w:rPr>
+          <w:rFonts w:eastAsia="Times New Roman" w:cs="Times New Roman"/>
+          <w:lang w:eastAsia="en-CA"/>
+        </w:rPr>
+        <w:t xml:space="preserve"> was written in Java, Android, and PHP in order to meet non-functional requirement #9. The other non-functional requirement that was addressed in this deliverable was #8 related to the persistence of the system. The produced code only contained the use case implementation for ordering. Thus, the functional requirements of #3, #4, #5 and #6 were addressed. The functional requirements #1 and #2 relating to the use case of scheduling </w:t>
+      </w:r>
+      <w:proofErr w:type="gramStart"/>
+      <w:r>
+        <w:rPr>
+          <w:rFonts w:eastAsia="Times New Roman" w:cs="Times New Roman"/>
+          <w:lang w:eastAsia="en-CA"/>
+        </w:rPr>
+        <w:t>staff,</w:t>
+      </w:r>
+      <w:proofErr w:type="gramEnd"/>
+      <w:r>
+        <w:rPr>
+          <w:rFonts w:eastAsia="Times New Roman" w:cs="Times New Roman"/>
+          <w:lang w:eastAsia="en-CA"/>
+        </w:rPr>
+        <w:t xml:space="preserve"> were left to be completed in a later deliverable. It was also not of particular concern to address functional requirements #11 and #</w:t>
+      </w:r>
+      <w:proofErr w:type="gramStart"/>
+      <w:r>
+        <w:rPr>
+          <w:rFonts w:eastAsia="Times New Roman" w:cs="Times New Roman"/>
+          <w:lang w:eastAsia="en-CA"/>
+        </w:rPr>
+        <w:t>12</w:t>
+      </w:r>
+      <w:proofErr w:type="gramEnd"/>
+      <w:r>
+        <w:rPr>
+          <w:rFonts w:eastAsia="Times New Roman" w:cs="Times New Roman"/>
+          <w:lang w:eastAsia="en-CA"/>
+        </w:rPr>
+        <w:t xml:space="preserve"> as this was only a prototype program. </w:t>
+      </w:r>
+    </w:p>
+    <w:p>
+      <w:pPr>
+        <w:spacing w:after="0" w:line="240" w:lineRule="auto"/>
+        <w:rPr>
+          <w:rFonts w:eastAsia="Times New Roman" w:cs="Times New Roman"/>
+          <w:lang w:eastAsia="en-CA"/>
+        </w:rPr>
+      </w:pPr>
+    </w:p>
+    <w:p>
+      <w:pPr>
+        <w:spacing w:after="0" w:line="240" w:lineRule="auto"/>
+        <w:rPr>
+          <w:rFonts w:eastAsia="Times New Roman" w:cs="Times New Roman"/>
+          <w:lang w:eastAsia="en-CA"/>
+        </w:rPr>
+      </w:pPr>
+      <w:r>
+        <w:rPr>
+          <w:rFonts w:eastAsia="Times New Roman" w:cs="Times New Roman"/>
+          <w:lang w:eastAsia="en-CA"/>
+        </w:rPr>
+        <w:t>All of this was done by October 17th.</w:t>
+      </w:r>
+    </w:p>
+    <w:p>
+      <w:pPr>
+        <w:spacing w:after="0" w:line="240" w:lineRule="auto"/>
+        <w:rPr>
+          <w:rFonts w:eastAsia="Times New Roman" w:cs="Times New Roman"/>
+          <w:lang w:eastAsia="en-CA"/>
+        </w:rPr>
+      </w:pPr>
+      <w:r>
+        <w:rPr>
+          <w:rFonts w:eastAsia="Times New Roman" w:cs="Times New Roman"/>
+          <w:color w:val="000000"/>
+          <w:lang w:eastAsia="en-CA"/>
+        </w:rPr>
+        <w:tab/>
+      </w:r>
+    </w:p>
+    <w:p>
+      <w:pPr>
+        <w:pStyle w:val="Heading2"/>
+        <w:rPr>
+          <w:rFonts w:eastAsia="Times New Roman"/>
+          <w:lang w:eastAsia="en-CA"/>
+        </w:rPr>
+      </w:pPr>
+      <w:r>
+        <w:rPr>
+          <w:rFonts w:eastAsia="Times New Roman"/>
+          <w:lang w:eastAsia="en-CA"/>
+        </w:rPr>
+        <w:t>Deliverable 2:</w:t>
+      </w:r>
+    </w:p>
+    <w:p>
+      <w:pPr>
+        <w:rPr>
+          <w:rFonts w:cstheme="majorBidi"/>
+          <w:lang w:eastAsia="en-CA"/>
+        </w:rPr>
+      </w:pPr>
+      <w:r>
+        <w:rPr>
+          <w:lang w:eastAsia="en-CA"/>
+        </w:rPr>
+        <w:t>The block diagram shows the overall architecture of our software. It shows the relationships and dependencies between the main systems. We only show the systems on a global level, without writing details about those so it took around 4 hours to create.</w:t>
+      </w:r>
+    </w:p>
+    <w:p>
+      <w:pPr>
+        <w:spacing w:after="0" w:line="240" w:lineRule="auto"/>
+        <w:rPr>
+          <w:rFonts w:eastAsia="Times New Roman" w:cs="Times New Roman"/>
+          <w:lang w:eastAsia="en-CA"/>
+        </w:rPr>
+      </w:pPr>
+      <w:r>
+        <w:rPr>
+          <w:rFonts w:eastAsia="Times New Roman" w:cs="Times New Roman"/>
+          <w:lang w:eastAsia="en-CA"/>
+        </w:rPr>
+        <w:t xml:space="preserve">The class diagram is a more detailed design of how the different classes interact with each other and the methods they use. We need the domain model and use cases to help create the class </w:t>
+      </w:r>
+      <w:r>
+        <w:rPr>
+          <w:rFonts w:eastAsia="Times New Roman" w:cs="Times New Roman"/>
+          <w:lang w:eastAsia="en-CA"/>
+        </w:rPr>
         <w:lastRenderedPageBreak/>
-        <w:t>-Populate the menu</w:t>
-      </w:r>
-    </w:p>
-    <w:p>
-      <w:pPr>
-        <w:rPr>
-          <w:lang w:eastAsia="en-CA"/>
-        </w:rPr>
-      </w:pPr>
-      <w:r>
-        <w:rPr>
-          <w:lang w:eastAsia="en-CA"/>
-        </w:rPr>
-        <w:t xml:space="preserve">Since this is done mostly via the GUI, it is hard to use a testing platform like JUnit to test the states of the GUI. Especially, with private encapsulation. While it may be a reasonable choice to test each different test in the suite by editing the </w:t>
-      </w:r>
-      <w:r>
-        <w:rPr>
-          <w:lang w:eastAsia="en-CA"/>
-        </w:rPr>
-        <w:t>persistence</w:t>
-      </w:r>
-      <w:r>
-        <w:rPr>
-          <w:lang w:eastAsia="en-CA"/>
-        </w:rPr>
-        <w:t xml:space="preserve"> XML, since verifying the GUI was accurate would be too complex it is considered out of the way. By using this black-box technique, we also allow for a much faster testing cycle.</w:t>
-      </w:r>
-    </w:p>
-    <w:p>
-      <w:pPr>
-        <w:pStyle w:val="Heading1"/>
-        <w:rPr>
-          <w:lang w:eastAsia="en-CA"/>
-        </w:rPr>
-      </w:pPr>
-      <w:r>
-        <w:rPr>
-          <w:lang w:eastAsia="en-CA"/>
-        </w:rPr>
-        <w:t>Updated Work Plan</w:t>
+        <w:t>diagram. Having these in hand, this took around 2 hours. We created the class diagram for the desktop application.</w:t>
       </w:r>
     </w:p>
     <w:p>
@@ -1609,38 +2591,6 @@
           <w:lang w:eastAsia="en-CA"/>
         </w:rPr>
       </w:pPr>
-      <w:r>
-        <w:rPr>
-          <w:rFonts w:eastAsia="Times New Roman" w:cs="Times New Roman"/>
-          <w:color w:val="000000"/>
-          <w:lang w:eastAsia="en-CA"/>
-        </w:rPr>
-        <w:t xml:space="preserve">The </w:t>
-      </w:r>
-      <w:r>
-        <w:rPr>
-          <w:rFonts w:eastAsia="Times New Roman" w:cs="Times New Roman"/>
-          <w:color w:val="C00000"/>
-          <w:lang w:eastAsia="en-CA"/>
-        </w:rPr>
-        <w:t>red</w:t>
-      </w:r>
-      <w:r>
-        <w:rPr>
-          <w:rFonts w:eastAsia="Times New Roman" w:cs="Times New Roman"/>
-          <w:color w:val="C00000"/>
-          <w:lang w:eastAsia="en-CA"/>
-        </w:rPr>
-        <w:t xml:space="preserve"> colour </w:t>
-      </w:r>
-      <w:r>
-        <w:rPr>
-          <w:rFonts w:eastAsia="Times New Roman" w:cs="Times New Roman"/>
-          <w:color w:val="000000"/>
-          <w:lang w:eastAsia="en-CA"/>
-        </w:rPr>
-        <w:t xml:space="preserve">text shows the updates that were made to the work plan during the design process. A list of the functional and non-functional system requirements is present after the work plan for reference. </w:t>
-      </w:r>
     </w:p>
     <w:p>
       <w:pPr>
@@ -1650,6 +2600,37 @@
           <w:lang w:eastAsia="en-CA"/>
         </w:rPr>
       </w:pPr>
+      <w:r>
+        <w:rPr>
+          <w:rFonts w:eastAsia="Times New Roman" w:cs="Times New Roman"/>
+          <w:lang w:eastAsia="en-CA"/>
+        </w:rPr>
+        <w:t>These were done by October 31</w:t>
+      </w:r>
+      <w:r>
+        <w:rPr>
+          <w:rFonts w:eastAsia="Times New Roman" w:cs="Times New Roman"/>
+          <w:vertAlign w:val="superscript"/>
+          <w:lang w:eastAsia="en-CA"/>
+        </w:rPr>
+        <w:t>th</w:t>
+      </w:r>
+      <w:r>
+        <w:rPr>
+          <w:rFonts w:eastAsia="Times New Roman" w:cs="Times New Roman"/>
+          <w:lang w:eastAsia="en-CA"/>
+        </w:rPr>
+        <w:t>.</w:t>
+      </w:r>
+    </w:p>
+    <w:p>
+      <w:pPr>
+        <w:spacing w:after="0" w:line="240" w:lineRule="auto"/>
+        <w:rPr>
+          <w:rFonts w:eastAsia="Times New Roman" w:cs="Times New Roman"/>
+          <w:lang w:eastAsia="en-CA"/>
+        </w:rPr>
+      </w:pPr>
     </w:p>
     <w:p>
       <w:pPr>
@@ -1664,7 +2645,7 @@
           <w:rFonts w:eastAsia="Times New Roman"/>
           <w:lang w:eastAsia="en-CA"/>
         </w:rPr>
-        <w:t>Deliverable 1:</w:t>
+        <w:t>Deliverable 3:</w:t>
       </w:r>
     </w:p>
     <w:p>
@@ -1680,7 +2661,14 @@
           <w:rFonts w:eastAsia="Times New Roman" w:cs="Times New Roman"/>
           <w:lang w:eastAsia="en-CA"/>
         </w:rPr>
-        <w:t>We created the functional and non-functional system requirements, which took around an hour. We got together as a group and created the domain model in 30 minutes. The Use cases, requirements-level sequence diagrams and implementation-level sequence diagram each took one hour. We separated the work of the source code for the 3 different prototypes and it took a total of 5 hours.</w:t>
+        <w:t>Once we know what functions we want to have in place and what they should perform, we will create unit tests for all the simple functions we create, which should not take more than an hour. Some functions will use many simple functions inside of them to perform something bigger and more important in relation to our program. We will create component tests for those, which should also take around an hour. Finally, we will create tests on a global scale of the software to see if our main functionalities work and if we reach our goals regarding the program. The systems tests should be faster to create than the component tests, and even faster than unit tests because we are working on the most global scale and we have fewer things to test. These tests stack up to each other. If the unit tests are not successful, then the component and system tests will not be either.</w:t>
+      </w:r>
+      <w:r>
+        <w:rPr>
+          <w:rFonts w:eastAsia="Times New Roman" w:cs="Times New Roman"/>
+          <w:lang w:eastAsia="en-CA"/>
+        </w:rPr>
+        <w:tab/>
       </w:r>
     </w:p>
     <w:p>
@@ -1691,6 +2679,13 @@
           <w:lang w:eastAsia="en-CA"/>
         </w:rPr>
       </w:pPr>
+      <w:r>
+        <w:rPr>
+          <w:rFonts w:eastAsia="Times New Roman" w:cs="Times New Roman"/>
+          <w:lang w:eastAsia="en-CA"/>
+        </w:rPr>
+        <w:t>Performance/stress testing will be done after all tests pass. We will try to run our program with large amounts of objects and see how well it performs. This test should take the least amount of time, so around 30 minutes.</w:t>
+      </w:r>
     </w:p>
     <w:p>
       <w:pPr>
@@ -1700,27 +2695,6 @@
           <w:lang w:eastAsia="en-CA"/>
         </w:rPr>
       </w:pPr>
-      <w:r>
-        <w:rPr>
-          <w:rFonts w:eastAsia="Times New Roman" w:cs="Times New Roman"/>
-          <w:lang w:eastAsia="en-CA"/>
-        </w:rPr>
-        <w:t xml:space="preserve">The </w:t>
-      </w:r>
-      <w:r>
-        <w:rPr>
-          <w:rFonts w:eastAsia="Times New Roman" w:cs="Times New Roman"/>
-          <w:lang w:eastAsia="en-CA"/>
-        </w:rPr>
-        <w:t>FTMS</w:t>
-      </w:r>
-      <w:r>
-        <w:rPr>
-          <w:rFonts w:eastAsia="Times New Roman" w:cs="Times New Roman"/>
-          <w:lang w:eastAsia="en-CA"/>
-        </w:rPr>
-        <w:t xml:space="preserve"> was written in Java, Android, and PHP in order to meet non-functional requirement #9. The other non-functional requirement that was addressed in this deliverable was #8 related to the persistence of the system. The produced code only contained the use case implementation for ordering. Thus, the functional requirements of #3, #4, #5 and #6 were addressed. The functional requirements #1 and #2 relating to the use case of scheduling staff, were left to be completed in a later deliverable. It was also not of particular concern to address functional requirements #11 and #12 as this was only a prototype program. </w:t>
-      </w:r>
     </w:p>
     <w:p>
       <w:pPr>
@@ -1730,221 +2704,28 @@
           <w:lang w:eastAsia="en-CA"/>
         </w:rPr>
       </w:pPr>
-    </w:p>
-    <w:p>
-      <w:pPr>
-        <w:spacing w:after="0" w:line="240" w:lineRule="auto"/>
-        <w:rPr>
-          <w:rFonts w:eastAsia="Times New Roman" w:cs="Times New Roman"/>
-          <w:lang w:eastAsia="en-CA"/>
-        </w:rPr>
-      </w:pPr>
-      <w:r>
-        <w:rPr>
-          <w:rFonts w:eastAsia="Times New Roman" w:cs="Times New Roman"/>
-          <w:lang w:eastAsia="en-CA"/>
-        </w:rPr>
-        <w:t>All of this was done by October 17th.</w:t>
-      </w:r>
-    </w:p>
-    <w:p>
-      <w:pPr>
-        <w:spacing w:after="0" w:line="240" w:lineRule="auto"/>
-        <w:rPr>
-          <w:rFonts w:eastAsia="Times New Roman" w:cs="Times New Roman"/>
-          <w:lang w:eastAsia="en-CA"/>
-        </w:rPr>
-      </w:pPr>
-      <w:r>
-        <w:rPr>
-          <w:rFonts w:eastAsia="Times New Roman" w:cs="Times New Roman"/>
-          <w:color w:val="000000"/>
-          <w:lang w:eastAsia="en-CA"/>
-        </w:rPr>
-        <w:tab/>
-      </w:r>
-    </w:p>
-    <w:p>
-      <w:pPr>
-        <w:pStyle w:val="Heading2"/>
-        <w:rPr>
-          <w:rFonts w:eastAsia="Times New Roman"/>
-          <w:lang w:eastAsia="en-CA"/>
-        </w:rPr>
-      </w:pPr>
-      <w:r>
-        <w:rPr>
-          <w:rFonts w:eastAsia="Times New Roman"/>
-          <w:lang w:eastAsia="en-CA"/>
-        </w:rPr>
-        <w:t>Deliverable 2:</w:t>
-      </w:r>
-    </w:p>
-    <w:p>
-      <w:pPr>
-        <w:rPr>
-          <w:rFonts w:cstheme="majorBidi"/>
-          <w:lang w:eastAsia="en-CA"/>
-        </w:rPr>
-      </w:pPr>
-      <w:r>
-        <w:rPr>
-          <w:lang w:eastAsia="en-CA"/>
-        </w:rPr>
-        <w:t>The block diagram shows the overall architecture of our software. It shows the relationships and dependencies between the main systems. We only show the systems on a global level, without writing details about those so it took around 4 hours to create.</w:t>
-      </w:r>
-    </w:p>
-    <w:p>
-      <w:pPr>
-        <w:spacing w:after="0" w:line="240" w:lineRule="auto"/>
-        <w:rPr>
-          <w:rFonts w:eastAsia="Times New Roman" w:cs="Times New Roman"/>
-          <w:lang w:eastAsia="en-CA"/>
-        </w:rPr>
-      </w:pPr>
-      <w:r>
-        <w:rPr>
-          <w:rFonts w:eastAsia="Times New Roman" w:cs="Times New Roman"/>
-          <w:lang w:eastAsia="en-CA"/>
-        </w:rPr>
-        <w:t>The class diagram is a more detailed design of how the different classes interact with each other and the methods they use. We need the domain model and use cases to help create the class diagram. Having these in hand, this took around 2 hours. We created the class diagram for the desktop application.</w:t>
-      </w:r>
-    </w:p>
-    <w:p>
-      <w:pPr>
-        <w:spacing w:after="0" w:line="240" w:lineRule="auto"/>
-        <w:rPr>
-          <w:rFonts w:eastAsia="Times New Roman" w:cs="Times New Roman"/>
-          <w:lang w:eastAsia="en-CA"/>
-        </w:rPr>
-      </w:pPr>
-    </w:p>
-    <w:p>
-      <w:pPr>
-        <w:spacing w:after="0" w:line="240" w:lineRule="auto"/>
-        <w:rPr>
-          <w:rFonts w:eastAsia="Times New Roman" w:cs="Times New Roman"/>
-          <w:lang w:eastAsia="en-CA"/>
-        </w:rPr>
-      </w:pPr>
-      <w:r>
-        <w:rPr>
-          <w:rFonts w:eastAsia="Times New Roman" w:cs="Times New Roman"/>
-          <w:lang w:eastAsia="en-CA"/>
-        </w:rPr>
-        <w:t>These were done by October 31</w:t>
-      </w:r>
-      <w:r>
-        <w:rPr>
-          <w:rFonts w:eastAsia="Times New Roman" w:cs="Times New Roman"/>
-          <w:vertAlign w:val="superscript"/>
-          <w:lang w:eastAsia="en-CA"/>
-        </w:rPr>
-        <w:t>th</w:t>
-      </w:r>
-      <w:r>
-        <w:rPr>
-          <w:rFonts w:eastAsia="Times New Roman" w:cs="Times New Roman"/>
-          <w:lang w:eastAsia="en-CA"/>
-        </w:rPr>
-        <w:t>.</w:t>
-      </w:r>
-    </w:p>
-    <w:p>
-      <w:pPr>
-        <w:spacing w:after="0" w:line="240" w:lineRule="auto"/>
-        <w:rPr>
-          <w:rFonts w:eastAsia="Times New Roman" w:cs="Times New Roman"/>
-          <w:lang w:eastAsia="en-CA"/>
-        </w:rPr>
-      </w:pPr>
-    </w:p>
-    <w:p>
-      <w:pPr>
-        <w:pStyle w:val="Heading2"/>
-        <w:rPr>
-          <w:rFonts w:eastAsia="Times New Roman"/>
-          <w:lang w:eastAsia="en-CA"/>
-        </w:rPr>
-      </w:pPr>
-      <w:r>
-        <w:rPr>
-          <w:rFonts w:eastAsia="Times New Roman"/>
-          <w:lang w:eastAsia="en-CA"/>
-        </w:rPr>
-        <w:t>Deliverable 3:</w:t>
-      </w:r>
-    </w:p>
-    <w:p>
-      <w:pPr>
-        <w:spacing w:after="0" w:line="240" w:lineRule="auto"/>
-        <w:rPr>
-          <w:rFonts w:eastAsia="Times New Roman" w:cs="Times New Roman"/>
-          <w:lang w:eastAsia="en-CA"/>
-        </w:rPr>
-      </w:pPr>
-      <w:r>
-        <w:rPr>
-          <w:rFonts w:eastAsia="Times New Roman" w:cs="Times New Roman"/>
-          <w:lang w:eastAsia="en-CA"/>
-        </w:rPr>
-        <w:t xml:space="preserve">Once we know what functions we want to have in place and what they should perform, we will create unit tests for all the simple functions we create, which should not take more than an hour. </w:t>
-      </w:r>
-      <w:r>
-        <w:rPr>
-          <w:rFonts w:eastAsia="Times New Roman" w:cs="Times New Roman"/>
-          <w:lang w:eastAsia="en-CA"/>
-        </w:rPr>
-        <w:lastRenderedPageBreak/>
-        <w:t>Some functions will use many simple functions inside of them to perform something bigger and more important in relation to our program. We will create component tests for those, which should also take around an hour. Finally, we will create tests on a global scale of the software to see if our main functionalities work and if we reach our goals regarding the program. The systems tests should be faster to create than the component tests, and even faster than unit tests because we are working on the most global scale and we have fewer things to test. These tests stack up to each other. If the unit tests are not successful, then the component and system tests will not be either.</w:t>
-      </w:r>
-      <w:r>
-        <w:rPr>
-          <w:rFonts w:eastAsia="Times New Roman" w:cs="Times New Roman"/>
-          <w:lang w:eastAsia="en-CA"/>
-        </w:rPr>
-        <w:tab/>
-      </w:r>
-    </w:p>
-    <w:p>
-      <w:pPr>
-        <w:spacing w:after="0" w:line="240" w:lineRule="auto"/>
-        <w:rPr>
-          <w:rFonts w:eastAsia="Times New Roman" w:cs="Times New Roman"/>
-          <w:lang w:eastAsia="en-CA"/>
-        </w:rPr>
-      </w:pPr>
-      <w:r>
-        <w:rPr>
-          <w:rFonts w:eastAsia="Times New Roman" w:cs="Times New Roman"/>
-          <w:lang w:eastAsia="en-CA"/>
-        </w:rPr>
-        <w:t>Performance/stress testing will be done after all tests pass. We will try to run our program with large amounts of objects and see how well it performs. This test should take the least amount of time, so around 30 minutes.</w:t>
-      </w:r>
-    </w:p>
-    <w:p>
-      <w:pPr>
-        <w:spacing w:after="0" w:line="240" w:lineRule="auto"/>
-        <w:rPr>
-          <w:rFonts w:eastAsia="Times New Roman" w:cs="Times New Roman"/>
-          <w:lang w:eastAsia="en-CA"/>
-        </w:rPr>
-      </w:pPr>
-    </w:p>
-    <w:p>
-      <w:pPr>
-        <w:spacing w:after="0" w:line="240" w:lineRule="auto"/>
-        <w:rPr>
-          <w:rFonts w:eastAsia="Times New Roman" w:cs="Times New Roman"/>
-          <w:lang w:eastAsia="en-CA"/>
-        </w:rPr>
-      </w:pPr>
-      <w:r>
-        <w:rPr>
-          <w:rFonts w:eastAsia="Times New Roman" w:cs="Times New Roman"/>
-          <w:lang w:eastAsia="en-CA"/>
-        </w:rPr>
-        <w:t xml:space="preserve">This deliverable largely concerns itself with creating tests for the program. Testing relates to the non-functional requirement #12 while also providing physical evidence that all of the functional requirements #1-#6 have been properly met. </w:t>
+      <w:r>
+        <w:rPr>
+          <w:rFonts w:eastAsia="Times New Roman" w:cs="Times New Roman"/>
+          <w:lang w:eastAsia="en-CA"/>
+        </w:rPr>
+        <w:t xml:space="preserve">This deliverable largely concerns </w:t>
+      </w:r>
+      <w:proofErr w:type="gramStart"/>
+      <w:r>
+        <w:rPr>
+          <w:rFonts w:eastAsia="Times New Roman" w:cs="Times New Roman"/>
+          <w:lang w:eastAsia="en-CA"/>
+        </w:rPr>
+        <w:t>itself</w:t>
+      </w:r>
+      <w:proofErr w:type="gramEnd"/>
+      <w:r>
+        <w:rPr>
+          <w:rFonts w:eastAsia="Times New Roman" w:cs="Times New Roman"/>
+          <w:lang w:eastAsia="en-CA"/>
+        </w:rPr>
+        <w:t xml:space="preserve"> with creating tests for the program. Testing relates to the non-functional requirement #12 while also providing physical evidence that all of the functional requirements #1-#6 have been properly met. </w:t>
       </w:r>
     </w:p>
     <w:p>
@@ -2093,7 +2874,16 @@
           <w:color w:val="000000"/>
           <w:lang w:eastAsia="en-CA"/>
         </w:rPr>
-        <w:t>Once the pipeline plan is complete and we have all other documents and systems created for our software, we will be ready to start preparing our presentation. We need to have a clear understanding of our program in order to present it to others and we need to encapsulate every part of it. This is expected to take the longest amount time so we will dedicate 7-10 hours for it.</w:t>
+        <w:t xml:space="preserve">Once the pipeline plan is complete and we have all other documents and systems created for our software, we will be ready to start preparing our presentation. We need to have a clear </w:t>
+      </w:r>
+      <w:r>
+        <w:rPr>
+          <w:rFonts w:eastAsia="Times New Roman" w:cs="Times New Roman"/>
+          <w:color w:val="000000"/>
+          <w:lang w:eastAsia="en-CA"/>
+        </w:rPr>
+        <w:lastRenderedPageBreak/>
+        <w:t>understanding of our program in order to present it to others and we need to encapsulate every part of it. This is expected to take the longest amount time so we will dedicate 7-10 hours for it.</w:t>
       </w:r>
     </w:p>
     <w:p>
@@ -2485,7 +3275,25 @@
           <w:color w:val="000000"/>
           <w:lang w:eastAsia="en-CA"/>
         </w:rPr>
-        <w:t>#9 - Medium Priority: Perform operations swiftly in a manner which minimizes user frustration.</w:t>
+        <w:t xml:space="preserve">#9 - Medium Priority: Perform operations swiftly in a </w:t>
+      </w:r>
+      <w:proofErr w:type="gramStart"/>
+      <w:r>
+        <w:rPr>
+          <w:rFonts w:eastAsia="Times New Roman" w:cs="Times New Roman"/>
+          <w:color w:val="000000"/>
+          <w:lang w:eastAsia="en-CA"/>
+        </w:rPr>
+        <w:t>manner which</w:t>
+      </w:r>
+      <w:proofErr w:type="gramEnd"/>
+      <w:r>
+        <w:rPr>
+          <w:rFonts w:eastAsia="Times New Roman" w:cs="Times New Roman"/>
+          <w:color w:val="000000"/>
+          <w:lang w:eastAsia="en-CA"/>
+        </w:rPr>
+        <w:t xml:space="preserve"> minimizes user frustration.</w:t>
       </w:r>
     </w:p>
     <w:p>
@@ -2519,8 +3327,8 @@
 </file>
 
 <file path=word/numbering.xml><?xml version="1.0" encoding="utf-8"?>
-<w:numbering xmlns:wpc="http://schemas.microsoft.com/office/word/2010/wordprocessingCanvas" xmlns:cx="http://schemas.microsoft.com/office/drawing/2014/chartex" xmlns:cx1="http://schemas.microsoft.com/office/drawing/2015/9/8/chartex" xmlns:cx2="http://schemas.microsoft.com/office/drawing/2015/10/21/chartex" xmlns:mc="http://schemas.openxmlformats.org/markup-compatibility/2006" xmlns:o="urn:schemas-microsoft-com:office:office" xmlns:r="http://schemas.openxmlformats.org/officeDocument/2006/relationships" xmlns:m="http://schemas.openxmlformats.org/officeDocument/2006/math" xmlns:v="urn:schemas-microsoft-com:vml" xmlns:wp14="http://schemas.microsoft.com/office/word/2010/wordprocessingDrawing" xmlns:wp="http://schemas.openxmlformats.org/drawingml/2006/wordprocessingDrawing" xmlns:w10="urn:schemas-microsoft-com:office:word" xmlns:w="http://schemas.openxmlformats.org/wordprocessingml/2006/main" xmlns:w14="http://schemas.microsoft.com/office/word/2010/wordml" xmlns:w15="http://schemas.microsoft.com/office/word/2012/wordml" xmlns:w16se="http://schemas.microsoft.com/office/word/2015/wordml/symex" xmlns:wpg="http://schemas.microsoft.com/office/word/2010/wordprocessingGroup" xmlns:wpi="http://schemas.microsoft.com/office/word/2010/wordprocessingInk" xmlns:wne="http://schemas.microsoft.com/office/word/2006/wordml" xmlns:wps="http://schemas.microsoft.com/office/word/2010/wordprocessingShape" mc:Ignorable="w14 w15 w16se wp14">
-  <w:abstractNum w:abstractNumId="0" w15:restartNumberingAfterBreak="0">
+<w:numbering xmlns:wpc="http://schemas.microsoft.com/office/word/2010/wordprocessingCanvas" xmlns:mo="http://schemas.microsoft.com/office/mac/office/2008/main" xmlns:mc="http://schemas.openxmlformats.org/markup-compatibility/2006" xmlns:mv="urn:schemas-microsoft-com:mac:vml" xmlns:o="urn:schemas-microsoft-com:office:office" xmlns:r="http://schemas.openxmlformats.org/officeDocument/2006/relationships" xmlns:m="http://schemas.openxmlformats.org/officeDocument/2006/math" xmlns:v="urn:schemas-microsoft-com:vml" xmlns:wp14="http://schemas.microsoft.com/office/word/2010/wordprocessingDrawing" xmlns:wp="http://schemas.openxmlformats.org/drawingml/2006/wordprocessingDrawing" xmlns:w10="urn:schemas-microsoft-com:office:word" xmlns:w="http://schemas.openxmlformats.org/wordprocessingml/2006/main" xmlns:w14="http://schemas.microsoft.com/office/word/2010/wordml" xmlns:wpg="http://schemas.microsoft.com/office/word/2010/wordprocessingGroup" xmlns:wpi="http://schemas.microsoft.com/office/word/2010/wordprocessingInk" xmlns:wne="http://schemas.microsoft.com/office/word/2006/wordml" xmlns:wps="http://schemas.microsoft.com/office/word/2010/wordprocessingShape" mc:Ignorable="w14 wp14">
+  <w:abstractNum w:abstractNumId="0">
     <w:nsid w:val="13BC3D17"/>
     <w:multiLevelType w:val="hybridMultilevel"/>
     <w:tmpl w:val="BF161F64"/>
@@ -2609,7 +3417,7 @@
       </w:pPr>
     </w:lvl>
   </w:abstractNum>
-  <w:abstractNum w:abstractNumId="1" w15:restartNumberingAfterBreak="0">
+  <w:abstractNum w:abstractNumId="1">
     <w:nsid w:val="52927486"/>
     <w:multiLevelType w:val="multilevel"/>
     <w:tmpl w:val="10090025"/>
@@ -2697,7 +3505,7 @@
       </w:pPr>
     </w:lvl>
   </w:abstractNum>
-  <w:abstractNum w:abstractNumId="2" w15:restartNumberingAfterBreak="0">
+  <w:abstractNum w:abstractNumId="2">
     <w:nsid w:val="54003C5C"/>
     <w:multiLevelType w:val="hybridMultilevel"/>
     <w:tmpl w:val="BF161F64"/>
@@ -2799,7 +3607,7 @@
 </file>
 
 <file path=word/styles.xml><?xml version="1.0" encoding="utf-8"?>
-<w:styles xmlns:mc="http://schemas.openxmlformats.org/markup-compatibility/2006" xmlns:r="http://schemas.openxmlformats.org/officeDocument/2006/relationships" xmlns:w="http://schemas.openxmlformats.org/wordprocessingml/2006/main" xmlns:w14="http://schemas.microsoft.com/office/word/2010/wordml" xmlns:w15="http://schemas.microsoft.com/office/word/2012/wordml" xmlns:w16se="http://schemas.microsoft.com/office/word/2015/wordml/symex" mc:Ignorable="w14 w15 w16se">
+<w:styles xmlns:mc="http://schemas.openxmlformats.org/markup-compatibility/2006" xmlns:r="http://schemas.openxmlformats.org/officeDocument/2006/relationships" xmlns:w="http://schemas.openxmlformats.org/wordprocessingml/2006/main" xmlns:w14="http://schemas.microsoft.com/office/word/2010/wordml" mc:Ignorable="w14">
   <w:docDefaults>
     <w:rPrDefault>
       <w:rPr>
@@ -2815,379 +3623,153 @@
       </w:pPr>
     </w:pPrDefault>
   </w:docDefaults>
-  <w:latentStyles w:defLockedState="0" w:defUIPriority="99" w:defSemiHidden="0" w:defUnhideWhenUsed="0" w:defQFormat="0" w:count="372">
-    <w:lsdException w:name="Normal" w:uiPriority="0" w:qFormat="1"/>
-    <w:lsdException w:name="heading 1" w:uiPriority="9" w:qFormat="1"/>
-    <w:lsdException w:name="heading 2" w:semiHidden="1" w:uiPriority="9" w:unhideWhenUsed="1" w:qFormat="1"/>
-    <w:lsdException w:name="heading 3" w:semiHidden="1" w:uiPriority="9" w:unhideWhenUsed="1" w:qFormat="1"/>
-    <w:lsdException w:name="heading 4" w:semiHidden="1" w:uiPriority="9" w:unhideWhenUsed="1" w:qFormat="1"/>
-    <w:lsdException w:name="heading 5" w:semiHidden="1" w:uiPriority="9" w:unhideWhenUsed="1" w:qFormat="1"/>
-    <w:lsdException w:name="heading 6" w:semiHidden="1" w:uiPriority="9" w:unhideWhenUsed="1" w:qFormat="1"/>
-    <w:lsdException w:name="heading 7" w:semiHidden="1" w:uiPriority="9" w:unhideWhenUsed="1" w:qFormat="1"/>
-    <w:lsdException w:name="heading 8" w:semiHidden="1" w:uiPriority="9" w:unhideWhenUsed="1" w:qFormat="1"/>
-    <w:lsdException w:name="heading 9" w:semiHidden="1" w:uiPriority="9" w:unhideWhenUsed="1" w:qFormat="1"/>
-    <w:lsdException w:name="index 1" w:semiHidden="1" w:unhideWhenUsed="1"/>
-    <w:lsdException w:name="index 2" w:semiHidden="1" w:unhideWhenUsed="1"/>
-    <w:lsdException w:name="index 3" w:semiHidden="1" w:unhideWhenUsed="1"/>
-    <w:lsdException w:name="index 4" w:semiHidden="1" w:unhideWhenUsed="1"/>
-    <w:lsdException w:name="index 5" w:semiHidden="1" w:unhideWhenUsed="1"/>
-    <w:lsdException w:name="index 6" w:semiHidden="1" w:unhideWhenUsed="1"/>
-    <w:lsdException w:name="index 7" w:semiHidden="1" w:unhideWhenUsed="1"/>
-    <w:lsdException w:name="index 8" w:semiHidden="1" w:unhideWhenUsed="1"/>
-    <w:lsdException w:name="index 9" w:semiHidden="1" w:unhideWhenUsed="1"/>
-    <w:lsdException w:name="toc 1" w:semiHidden="1" w:uiPriority="39" w:unhideWhenUsed="1"/>
-    <w:lsdException w:name="toc 2" w:semiHidden="1" w:uiPriority="39" w:unhideWhenUsed="1"/>
-    <w:lsdException w:name="toc 3" w:semiHidden="1" w:uiPriority="39" w:unhideWhenUsed="1"/>
-    <w:lsdException w:name="toc 4" w:semiHidden="1" w:uiPriority="39" w:unhideWhenUsed="1"/>
-    <w:lsdException w:name="toc 5" w:semiHidden="1" w:uiPriority="39" w:unhideWhenUsed="1"/>
-    <w:lsdException w:name="toc 6" w:semiHidden="1" w:uiPriority="39" w:unhideWhenUsed="1"/>
-    <w:lsdException w:name="toc 7" w:semiHidden="1" w:uiPriority="39" w:unhideWhenUsed="1"/>
-    <w:lsdException w:name="toc 8" w:semiHidden="1" w:uiPriority="39" w:unhideWhenUsed="1"/>
-    <w:lsdException w:name="toc 9" w:semiHidden="1" w:uiPriority="39" w:unhideWhenUsed="1"/>
-    <w:lsdException w:name="Normal Indent" w:semiHidden="1" w:unhideWhenUsed="1"/>
-    <w:lsdException w:name="footnote text" w:semiHidden="1" w:unhideWhenUsed="1"/>
-    <w:lsdException w:name="annotation text" w:semiHidden="1" w:unhideWhenUsed="1"/>
-    <w:lsdException w:name="header" w:semiHidden="1" w:unhideWhenUsed="1"/>
-    <w:lsdException w:name="footer" w:semiHidden="1" w:unhideWhenUsed="1"/>
-    <w:lsdException w:name="index heading" w:semiHidden="1" w:unhideWhenUsed="1"/>
-    <w:lsdException w:name="caption" w:semiHidden="1" w:uiPriority="35" w:unhideWhenUsed="1" w:qFormat="1"/>
-    <w:lsdException w:name="table of figures" w:semiHidden="1" w:unhideWhenUsed="1"/>
-    <w:lsdException w:name="envelope address" w:semiHidden="1" w:unhideWhenUsed="1"/>
-    <w:lsdException w:name="envelope return" w:semiHidden="1" w:unhideWhenUsed="1"/>
-    <w:lsdException w:name="footnote reference" w:semiHidden="1" w:unhideWhenUsed="1"/>
-    <w:lsdException w:name="annotation reference" w:semiHidden="1" w:unhideWhenUsed="1"/>
-    <w:lsdException w:name="line number" w:semiHidden="1" w:unhideWhenUsed="1"/>
-    <w:lsdException w:name="page number" w:semiHidden="1" w:unhideWhenUsed="1"/>
-    <w:lsdException w:name="endnote reference" w:semiHidden="1" w:unhideWhenUsed="1"/>
-    <w:lsdException w:name="endnote text" w:semiHidden="1" w:unhideWhenUsed="1"/>
-    <w:lsdException w:name="table of authorities" w:semiHidden="1" w:unhideWhenUsed="1"/>
-    <w:lsdException w:name="macro" w:semiHidden="1" w:unhideWhenUsed="1"/>
-    <w:lsdException w:name="toa heading" w:semiHidden="1" w:unhideWhenUsed="1"/>
-    <w:lsdException w:name="List" w:semiHidden="1" w:unhideWhenUsed="1"/>
-    <w:lsdException w:name="List Bullet" w:semiHidden="1" w:unhideWhenUsed="1"/>
-    <w:lsdException w:name="List Number" w:semiHidden="1" w:unhideWhenUsed="1"/>
-    <w:lsdException w:name="List 2" w:semiHidden="1" w:unhideWhenUsed="1"/>
-    <w:lsdException w:name="List 3" w:semiHidden="1" w:unhideWhenUsed="1"/>
-    <w:lsdException w:name="List 4" w:semiHidden="1" w:unhideWhenUsed="1"/>
-    <w:lsdException w:name="List 5" w:semiHidden="1" w:unhideWhenUsed="1"/>
-    <w:lsdException w:name="List Bullet 2" w:semiHidden="1" w:unhideWhenUsed="1"/>
-    <w:lsdException w:name="List Bullet 3" w:semiHidden="1" w:unhideWhenUsed="1"/>
-    <w:lsdException w:name="List Bullet 4" w:semiHidden="1" w:unhideWhenUsed="1"/>
-    <w:lsdException w:name="List Bullet 5" w:semiHidden="1" w:unhideWhenUsed="1"/>
-    <w:lsdException w:name="List Number 2" w:semiHidden="1" w:unhideWhenUsed="1"/>
-    <w:lsdException w:name="List Number 3" w:semiHidden="1" w:unhideWhenUsed="1"/>
-    <w:lsdException w:name="List Number 4" w:semiHidden="1" w:unhideWhenUsed="1"/>
-    <w:lsdException w:name="List Number 5" w:semiHidden="1" w:unhideWhenUsed="1"/>
-    <w:lsdException w:name="Title" w:uiPriority="10" w:qFormat="1"/>
-    <w:lsdException w:name="Closing" w:semiHidden="1" w:unhideWhenUsed="1"/>
-    <w:lsdException w:name="Signature" w:semiHidden="1" w:unhideWhenUsed="1"/>
-    <w:lsdException w:name="Default Paragraph Font" w:semiHidden="1" w:uiPriority="1" w:unhideWhenUsed="1"/>
-    <w:lsdException w:name="Body Text" w:semiHidden="1" w:unhideWhenUsed="1"/>
-    <w:lsdException w:name="Body Text Indent" w:semiHidden="1" w:unhideWhenUsed="1"/>
-    <w:lsdException w:name="List Continue" w:semiHidden="1" w:unhideWhenUsed="1"/>
-    <w:lsdException w:name="List Continue 2" w:semiHidden="1" w:unhideWhenUsed="1"/>
-    <w:lsdException w:name="List Continue 3" w:semiHidden="1" w:unhideWhenUsed="1"/>
-    <w:lsdException w:name="List Continue 4" w:semiHidden="1" w:unhideWhenUsed="1"/>
-    <w:lsdException w:name="List Continue 5" w:semiHidden="1" w:unhideWhenUsed="1"/>
-    <w:lsdException w:name="Message Header" w:semiHidden="1" w:unhideWhenUsed="1"/>
-    <w:lsdException w:name="Subtitle" w:uiPriority="11" w:qFormat="1"/>
-    <w:lsdException w:name="Salutation" w:semiHidden="1" w:unhideWhenUsed="1"/>
-    <w:lsdException w:name="Date" w:semiHidden="1" w:unhideWhenUsed="1"/>
-    <w:lsdException w:name="Body Text First Indent" w:semiHidden="1" w:unhideWhenUsed="1"/>
-    <w:lsdException w:name="Body Text First Indent 2" w:semiHidden="1" w:unhideWhenUsed="1"/>
-    <w:lsdException w:name="Note Heading" w:semiHidden="1" w:unhideWhenUsed="1"/>
-    <w:lsdException w:name="Body Text 2" w:semiHidden="1" w:unhideWhenUsed="1"/>
-    <w:lsdException w:name="Body Text 3" w:semiHidden="1" w:unhideWhenUsed="1"/>
-    <w:lsdException w:name="Body Text Indent 2" w:semiHidden="1" w:unhideWhenUsed="1"/>
-    <w:lsdException w:name="Body Text Indent 3" w:semiHidden="1" w:unhideWhenUsed="1"/>
-    <w:lsdException w:name="Block Text" w:semiHidden="1" w:unhideWhenUsed="1"/>
-    <w:lsdException w:name="Hyperlink" w:semiHidden="1" w:unhideWhenUsed="1"/>
-    <w:lsdException w:name="FollowedHyperlink" w:semiHidden="1" w:unhideWhenUsed="1"/>
-    <w:lsdException w:name="Strong" w:uiPriority="22" w:qFormat="1"/>
-    <w:lsdException w:name="Emphasis" w:uiPriority="20" w:qFormat="1"/>
-    <w:lsdException w:name="Document Map" w:semiHidden="1" w:unhideWhenUsed="1"/>
-    <w:lsdException w:name="Plain Text" w:semiHidden="1" w:unhideWhenUsed="1"/>
-    <w:lsdException w:name="E-mail Signature" w:semiHidden="1" w:unhideWhenUsed="1"/>
-    <w:lsdException w:name="HTML Top of Form" w:semiHidden="1" w:unhideWhenUsed="1"/>
-    <w:lsdException w:name="HTML Bottom of Form" w:semiHidden="1" w:unhideWhenUsed="1"/>
-    <w:lsdException w:name="Normal (Web)" w:semiHidden="1" w:unhideWhenUsed="1"/>
-    <w:lsdException w:name="HTML Acronym" w:semiHidden="1" w:unhideWhenUsed="1"/>
-    <w:lsdException w:name="HTML Address" w:semiHidden="1" w:unhideWhenUsed="1"/>
-    <w:lsdException w:name="HTML Cite" w:semiHidden="1" w:unhideWhenUsed="1"/>
-    <w:lsdException w:name="HTML Code" w:semiHidden="1" w:unhideWhenUsed="1"/>
-    <w:lsdException w:name="HTML Definition" w:semiHidden="1" w:unhideWhenUsed="1"/>
-    <w:lsdException w:name="HTML Keyboard" w:semiHidden="1" w:unhideWhenUsed="1"/>
-    <w:lsdException w:name="HTML Preformatted" w:semiHidden="1" w:unhideWhenUsed="1"/>
-    <w:lsdException w:name="HTML Sample" w:semiHidden="1" w:unhideWhenUsed="1"/>
-    <w:lsdException w:name="HTML Typewriter" w:semiHidden="1" w:unhideWhenUsed="1"/>
-    <w:lsdException w:name="HTML Variable" w:semiHidden="1" w:unhideWhenUsed="1"/>
-    <w:lsdException w:name="Normal Table" w:semiHidden="1" w:unhideWhenUsed="1"/>
-    <w:lsdException w:name="annotation subject" w:semiHidden="1" w:unhideWhenUsed="1"/>
-    <w:lsdException w:name="No List" w:semiHidden="1" w:unhideWhenUsed="1"/>
-    <w:lsdException w:name="Outline List 1" w:semiHidden="1" w:unhideWhenUsed="1"/>
-    <w:lsdException w:name="Outline List 2" w:semiHidden="1" w:unhideWhenUsed="1"/>
-    <w:lsdException w:name="Outline List 3" w:semiHidden="1" w:unhideWhenUsed="1"/>
-    <w:lsdException w:name="Table Simple 1" w:semiHidden="1" w:unhideWhenUsed="1"/>
-    <w:lsdException w:name="Table Simple 2" w:semiHidden="1" w:unhideWhenUsed="1"/>
-    <w:lsdException w:name="Table Simple 3" w:semiHidden="1" w:unhideWhenUsed="1"/>
-    <w:lsdException w:name="Table Classic 1" w:semiHidden="1" w:unhideWhenUsed="1"/>
-    <w:lsdException w:name="Table Classic 2" w:semiHidden="1" w:unhideWhenUsed="1"/>
-    <w:lsdException w:name="Table Classic 3" w:semiHidden="1" w:unhideWhenUsed="1"/>
-    <w:lsdException w:name="Table Classic 4" w:semiHidden="1" w:unhideWhenUsed="1"/>
-    <w:lsdException w:name="Table Colorful 1" w:semiHidden="1" w:unhideWhenUsed="1"/>
-    <w:lsdException w:name="Table Colorful 2" w:semiHidden="1" w:unhideWhenUsed="1"/>
-    <w:lsdException w:name="Table Colorful 3" w:semiHidden="1" w:unhideWhenUsed="1"/>
-    <w:lsdException w:name="Table Columns 1" w:semiHidden="1" w:unhideWhenUsed="1"/>
-    <w:lsdException w:name="Table Columns 2" w:semiHidden="1" w:unhideWhenUsed="1"/>
-    <w:lsdException w:name="Table Columns 3" w:semiHidden="1" w:unhideWhenUsed="1"/>
-    <w:lsdException w:name="Table Columns 4" w:semiHidden="1" w:unhideWhenUsed="1"/>
-    <w:lsdException w:name="Table Columns 5" w:semiHidden="1" w:unhideWhenUsed="1"/>
-    <w:lsdException w:name="Table Grid 1" w:semiHidden="1" w:unhideWhenUsed="1"/>
-    <w:lsdException w:name="Table Grid 2" w:semiHidden="1" w:unhideWhenUsed="1"/>
-    <w:lsdException w:name="Table Grid 3" w:semiHidden="1" w:unhideWhenUsed="1"/>
-    <w:lsdException w:name="Table Grid 4" w:semiHidden="1" w:unhideWhenUsed="1"/>
-    <w:lsdException w:name="Table Grid 5" w:semiHidden="1" w:unhideWhenUsed="1"/>
-    <w:lsdException w:name="Table Grid 6" w:semiHidden="1" w:unhideWhenUsed="1"/>
-    <w:lsdException w:name="Table Grid 7" w:semiHidden="1" w:unhideWhenUsed="1"/>
-    <w:lsdException w:name="Table Grid 8" w:semiHidden="1" w:unhideWhenUsed="1"/>
-    <w:lsdException w:name="Table List 1" w:semiHidden="1" w:unhideWhenUsed="1"/>
-    <w:lsdException w:name="Table List 2" w:semiHidden="1" w:unhideWhenUsed="1"/>
-    <w:lsdException w:name="Table List 3" w:semiHidden="1" w:unhideWhenUsed="1"/>
-    <w:lsdException w:name="Table List 4" w:semiHidden="1" w:unhideWhenUsed="1"/>
-    <w:lsdException w:name="Table List 5" w:semiHidden="1" w:unhideWhenUsed="1"/>
-    <w:lsdException w:name="Table List 6" w:semiHidden="1" w:unhideWhenUsed="1"/>
-    <w:lsdException w:name="Table List 7" w:semiHidden="1" w:unhideWhenUsed="1"/>
-    <w:lsdException w:name="Table List 8" w:semiHidden="1" w:unhideWhenUsed="1"/>
-    <w:lsdException w:name="Table 3D effects 1" w:semiHidden="1" w:unhideWhenUsed="1"/>
-    <w:lsdException w:name="Table 3D effects 2" w:semiHidden="1" w:unhideWhenUsed="1"/>
-    <w:lsdException w:name="Table 3D effects 3" w:semiHidden="1" w:unhideWhenUsed="1"/>
-    <w:lsdException w:name="Table Contemporary" w:semiHidden="1" w:unhideWhenUsed="1"/>
-    <w:lsdException w:name="Table Elegant" w:semiHidden="1" w:unhideWhenUsed="1"/>
-    <w:lsdException w:name="Table Professional" w:semiHidden="1" w:unhideWhenUsed="1"/>
-    <w:lsdException w:name="Table Subtle 1" w:semiHidden="1" w:unhideWhenUsed="1"/>
-    <w:lsdException w:name="Table Subtle 2" w:semiHidden="1" w:unhideWhenUsed="1"/>
-    <w:lsdException w:name="Table Web 1" w:semiHidden="1" w:unhideWhenUsed="1"/>
-    <w:lsdException w:name="Table Web 2" w:semiHidden="1" w:unhideWhenUsed="1"/>
-    <w:lsdException w:name="Table Web 3" w:semiHidden="1" w:unhideWhenUsed="1"/>
-    <w:lsdException w:name="Balloon Text" w:semiHidden="1" w:unhideWhenUsed="1"/>
-    <w:lsdException w:name="Table Grid" w:uiPriority="39"/>
-    <w:lsdException w:name="Table Theme" w:semiHidden="1" w:unhideWhenUsed="1"/>
-    <w:lsdException w:name="Placeholder Text" w:semiHidden="1"/>
-    <w:lsdException w:name="No Spacing" w:uiPriority="1" w:qFormat="1"/>
-    <w:lsdException w:name="Light Shading" w:uiPriority="60"/>
-    <w:lsdException w:name="Light List" w:uiPriority="61"/>
-    <w:lsdException w:name="Light Grid" w:uiPriority="62"/>
-    <w:lsdException w:name="Medium Shading 1" w:uiPriority="63"/>
-    <w:lsdException w:name="Medium Shading 2" w:uiPriority="64"/>
-    <w:lsdException w:name="Medium List 1" w:uiPriority="65"/>
-    <w:lsdException w:name="Medium List 2" w:uiPriority="66"/>
-    <w:lsdException w:name="Medium Grid 1" w:uiPriority="67"/>
-    <w:lsdException w:name="Medium Grid 2" w:uiPriority="68"/>
-    <w:lsdException w:name="Medium Grid 3" w:uiPriority="69"/>
-    <w:lsdException w:name="Dark List" w:uiPriority="70"/>
-    <w:lsdException w:name="Colorful Shading" w:uiPriority="71"/>
-    <w:lsdException w:name="Colorful List" w:uiPriority="72"/>
-    <w:lsdException w:name="Colorful Grid" w:uiPriority="73"/>
-    <w:lsdException w:name="Light Shading Accent 1" w:uiPriority="60"/>
-    <w:lsdException w:name="Light List Accent 1" w:uiPriority="61"/>
-    <w:lsdException w:name="Light Grid Accent 1" w:uiPriority="62"/>
-    <w:lsdException w:name="Medium Shading 1 Accent 1" w:uiPriority="63"/>
-    <w:lsdException w:name="Medium Shading 2 Accent 1" w:uiPriority="64"/>
-    <w:lsdException w:name="Medium List 1 Accent 1" w:uiPriority="65"/>
-    <w:lsdException w:name="Revision" w:semiHidden="1"/>
-    <w:lsdException w:name="List Paragraph" w:uiPriority="34" w:qFormat="1"/>
-    <w:lsdException w:name="Quote" w:uiPriority="29" w:qFormat="1"/>
-    <w:lsdException w:name="Intense Quote" w:uiPriority="30" w:qFormat="1"/>
-    <w:lsdException w:name="Medium List 2 Accent 1" w:uiPriority="66"/>
-    <w:lsdException w:name="Medium Grid 1 Accent 1" w:uiPriority="67"/>
-    <w:lsdException w:name="Medium Grid 2 Accent 1" w:uiPriority="68"/>
-    <w:lsdException w:name="Medium Grid 3 Accent 1" w:uiPriority="69"/>
-    <w:lsdException w:name="Dark List Accent 1" w:uiPriority="70"/>
-    <w:lsdException w:name="Colorful Shading Accent 1" w:uiPriority="71"/>
-    <w:lsdException w:name="Colorful List Accent 1" w:uiPriority="72"/>
-    <w:lsdException w:name="Colorful Grid Accent 1" w:uiPriority="73"/>
-    <w:lsdException w:name="Light Shading Accent 2" w:uiPriority="60"/>
-    <w:lsdException w:name="Light List Accent 2" w:uiPriority="61"/>
-    <w:lsdException w:name="Light Grid Accent 2" w:uiPriority="62"/>
-    <w:lsdException w:name="Medium Shading 1 Accent 2" w:uiPriority="63"/>
-    <w:lsdException w:name="Medium Shading 2 Accent 2" w:uiPriority="64"/>
-    <w:lsdException w:name="Medium List 1 Accent 2" w:uiPriority="65"/>
-    <w:lsdException w:name="Medium List 2 Accent 2" w:uiPriority="66"/>
-    <w:lsdException w:name="Medium Grid 1 Accent 2" w:uiPriority="67"/>
-    <w:lsdException w:name="Medium Grid 2 Accent 2" w:uiPriority="68"/>
-    <w:lsdException w:name="Medium Grid 3 Accent 2" w:uiPriority="69"/>
-    <w:lsdException w:name="Dark List Accent 2" w:uiPriority="70"/>
-    <w:lsdException w:name="Colorful Shading Accent 2" w:uiPriority="71"/>
-    <w:lsdException w:name="Colorful List Accent 2" w:uiPriority="72"/>
-    <w:lsdException w:name="Colorful Grid Accent 2" w:uiPriority="73"/>
-    <w:lsdException w:name="Light Shading Accent 3" w:uiPriority="60"/>
-    <w:lsdException w:name="Light List Accent 3" w:uiPriority="61"/>
-    <w:lsdException w:name="Light Grid Accent 3" w:uiPriority="62"/>
-    <w:lsdException w:name="Medium Shading 1 Accent 3" w:uiPriority="63"/>
-    <w:lsdException w:name="Medium Shading 2 Accent 3" w:uiPriority="64"/>
-    <w:lsdException w:name="Medium List 1 Accent 3" w:uiPriority="65"/>
-    <w:lsdException w:name="Medium List 2 Accent 3" w:uiPriority="66"/>
-    <w:lsdException w:name="Medium Grid 1 Accent 3" w:uiPriority="67"/>
-    <w:lsdException w:name="Medium Grid 2 Accent 3" w:uiPriority="68"/>
-    <w:lsdException w:name="Medium Grid 3 Accent 3" w:uiPriority="69"/>
-    <w:lsdException w:name="Dark List Accent 3" w:uiPriority="70"/>
-    <w:lsdException w:name="Colorful Shading Accent 3" w:uiPriority="71"/>
-    <w:lsdException w:name="Colorful List Accent 3" w:uiPriority="72"/>
-    <w:lsdException w:name="Colorful Grid Accent 3" w:uiPriority="73"/>
-    <w:lsdException w:name="Light Shading Accent 4" w:uiPriority="60"/>
-    <w:lsdException w:name="Light List Accent 4" w:uiPriority="61"/>
-    <w:lsdException w:name="Light Grid Accent 4" w:uiPriority="62"/>
-    <w:lsdException w:name="Medium Shading 1 Accent 4" w:uiPriority="63"/>
-    <w:lsdException w:name="Medium Shading 2 Accent 4" w:uiPriority="64"/>
-    <w:lsdException w:name="Medium List 1 Accent 4" w:uiPriority="65"/>
-    <w:lsdException w:name="Medium List 2 Accent 4" w:uiPriority="66"/>
-    <w:lsdException w:name="Medium Grid 1 Accent 4" w:uiPriority="67"/>
-    <w:lsdException w:name="Medium Grid 2 Accent 4" w:uiPriority="68"/>
-    <w:lsdException w:name="Medium Grid 3 Accent 4" w:uiPriority="69"/>
-    <w:lsdException w:name="Dark List Accent 4" w:uiPriority="70"/>
-    <w:lsdException w:name="Colorful Shading Accent 4" w:uiPriority="71"/>
-    <w:lsdException w:name="Colorful List Accent 4" w:uiPriority="72"/>
-    <w:lsdException w:name="Colorful Grid Accent 4" w:uiPriority="73"/>
-    <w:lsdException w:name="Light Shading Accent 5" w:uiPriority="60"/>
-    <w:lsdException w:name="Light List Accent 5" w:uiPriority="61"/>
-    <w:lsdException w:name="Light Grid Accent 5" w:uiPriority="62"/>
-    <w:lsdException w:name="Medium Shading 1 Accent 5" w:uiPriority="63"/>
-    <w:lsdException w:name="Medium Shading 2 Accent 5" w:uiPriority="64"/>
-    <w:lsdException w:name="Medium List 1 Accent 5" w:uiPriority="65"/>
-    <w:lsdException w:name="Medium List 2 Accent 5" w:uiPriority="66"/>
-    <w:lsdException w:name="Medium Grid 1 Accent 5" w:uiPriority="67"/>
-    <w:lsdException w:name="Medium Grid 2 Accent 5" w:uiPriority="68"/>
-    <w:lsdException w:name="Medium Grid 3 Accent 5" w:uiPriority="69"/>
-    <w:lsdException w:name="Dark List Accent 5" w:uiPriority="70"/>
-    <w:lsdException w:name="Colorful Shading Accent 5" w:uiPriority="71"/>
-    <w:lsdException w:name="Colorful List Accent 5" w:uiPriority="72"/>
-    <w:lsdException w:name="Colorful Grid Accent 5" w:uiPriority="73"/>
-    <w:lsdException w:name="Light Shading Accent 6" w:uiPriority="60"/>
-    <w:lsdException w:name="Light List Accent 6" w:uiPriority="61"/>
-    <w:lsdException w:name="Light Grid Accent 6" w:uiPriority="62"/>
-    <w:lsdException w:name="Medium Shading 1 Accent 6" w:uiPriority="63"/>
-    <w:lsdException w:name="Medium Shading 2 Accent 6" w:uiPriority="64"/>
-    <w:lsdException w:name="Medium List 1 Accent 6" w:uiPriority="65"/>
-    <w:lsdException w:name="Medium List 2 Accent 6" w:uiPriority="66"/>
-    <w:lsdException w:name="Medium Grid 1 Accent 6" w:uiPriority="67"/>
-    <w:lsdException w:name="Medium Grid 2 Accent 6" w:uiPriority="68"/>
-    <w:lsdException w:name="Medium Grid 3 Accent 6" w:uiPriority="69"/>
-    <w:lsdException w:name="Dark List Accent 6" w:uiPriority="70"/>
-    <w:lsdException w:name="Colorful Shading Accent 6" w:uiPriority="71"/>
-    <w:lsdException w:name="Colorful List Accent 6" w:uiPriority="72"/>
-    <w:lsdException w:name="Colorful Grid Accent 6" w:uiPriority="73"/>
-    <w:lsdException w:name="Subtle Emphasis" w:uiPriority="19" w:qFormat="1"/>
-    <w:lsdException w:name="Intense Emphasis" w:uiPriority="21" w:qFormat="1"/>
-    <w:lsdException w:name="Subtle Reference" w:uiPriority="31" w:qFormat="1"/>
-    <w:lsdException w:name="Intense Reference" w:uiPriority="32" w:qFormat="1"/>
-    <w:lsdException w:name="Book Title" w:uiPriority="33" w:qFormat="1"/>
-    <w:lsdException w:name="Bibliography" w:semiHidden="1" w:uiPriority="37" w:unhideWhenUsed="1"/>
-    <w:lsdException w:name="TOC Heading" w:semiHidden="1" w:uiPriority="39" w:unhideWhenUsed="1" w:qFormat="1"/>
-    <w:lsdException w:name="Plain Table 1" w:uiPriority="41"/>
-    <w:lsdException w:name="Plain Table 2" w:uiPriority="42"/>
-    <w:lsdException w:name="Plain Table 3" w:uiPriority="43"/>
-    <w:lsdException w:name="Plain Table 4" w:uiPriority="44"/>
-    <w:lsdException w:name="Plain Table 5" w:uiPriority="45"/>
-    <w:lsdException w:name="Grid Table Light" w:uiPriority="40"/>
-    <w:lsdException w:name="Grid Table 1 Light" w:uiPriority="46"/>
-    <w:lsdException w:name="Grid Table 2" w:uiPriority="47"/>
-    <w:lsdException w:name="Grid Table 3" w:uiPriority="48"/>
-    <w:lsdException w:name="Grid Table 4" w:uiPriority="49"/>
-    <w:lsdException w:name="Grid Table 5 Dark" w:uiPriority="50"/>
-    <w:lsdException w:name="Grid Table 6 Colorful" w:uiPriority="51"/>
-    <w:lsdException w:name="Grid Table 7 Colorful" w:uiPriority="52"/>
-    <w:lsdException w:name="Grid Table 1 Light Accent 1" w:uiPriority="46"/>
-    <w:lsdException w:name="Grid Table 2 Accent 1" w:uiPriority="47"/>
-    <w:lsdException w:name="Grid Table 3 Accent 1" w:uiPriority="48"/>
-    <w:lsdException w:name="Grid Table 4 Accent 1" w:uiPriority="49"/>
-    <w:lsdException w:name="Grid Table 5 Dark Accent 1" w:uiPriority="50"/>
-    <w:lsdException w:name="Grid Table 6 Colorful Accent 1" w:uiPriority="51"/>
-    <w:lsdException w:name="Grid Table 7 Colorful Accent 1" w:uiPriority="52"/>
-    <w:lsdException w:name="Grid Table 1 Light Accent 2" w:uiPriority="46"/>
-    <w:lsdException w:name="Grid Table 2 Accent 2" w:uiPriority="47"/>
-    <w:lsdException w:name="Grid Table 3 Accent 2" w:uiPriority="48"/>
-    <w:lsdException w:name="Grid Table 4 Accent 2" w:uiPriority="49"/>
-    <w:lsdException w:name="Grid Table 5 Dark Accent 2" w:uiPriority="50"/>
-    <w:lsdException w:name="Grid Table 6 Colorful Accent 2" w:uiPriority="51"/>
-    <w:lsdException w:name="Grid Table 7 Colorful Accent 2" w:uiPriority="52"/>
-    <w:lsdException w:name="Grid Table 1 Light Accent 3" w:uiPriority="46"/>
-    <w:lsdException w:name="Grid Table 2 Accent 3" w:uiPriority="47"/>
-    <w:lsdException w:name="Grid Table 3 Accent 3" w:uiPriority="48"/>
-    <w:lsdException w:name="Grid Table 4 Accent 3" w:uiPriority="49"/>
-    <w:lsdException w:name="Grid Table 5 Dark Accent 3" w:uiPriority="50"/>
-    <w:lsdException w:name="Grid Table 6 Colorful Accent 3" w:uiPriority="51"/>
-    <w:lsdException w:name="Grid Table 7 Colorful Accent 3" w:uiPriority="52"/>
-    <w:lsdException w:name="Grid Table 1 Light Accent 4" w:uiPriority="46"/>
-    <w:lsdException w:name="Grid Table 2 Accent 4" w:uiPriority="47"/>
-    <w:lsdException w:name="Grid Table 3 Accent 4" w:uiPriority="48"/>
-    <w:lsdException w:name="Grid Table 4 Accent 4" w:uiPriority="49"/>
-    <w:lsdException w:name="Grid Table 5 Dark Accent 4" w:uiPriority="50"/>
-    <w:lsdException w:name="Grid Table 6 Colorful Accent 4" w:uiPriority="51"/>
-    <w:lsdException w:name="Grid Table 7 Colorful Accent 4" w:uiPriority="52"/>
-    <w:lsdException w:name="Grid Table 1 Light Accent 5" w:uiPriority="46"/>
-    <w:lsdException w:name="Grid Table 2 Accent 5" w:uiPriority="47"/>
-    <w:lsdException w:name="Grid Table 3 Accent 5" w:uiPriority="48"/>
-    <w:lsdException w:name="Grid Table 4 Accent 5" w:uiPriority="49"/>
-    <w:lsdException w:name="Grid Table 5 Dark Accent 5" w:uiPriority="50"/>
-    <w:lsdException w:name="Grid Table 6 Colorful Accent 5" w:uiPriority="51"/>
-    <w:lsdException w:name="Grid Table 7 Colorful Accent 5" w:uiPriority="52"/>
-    <w:lsdException w:name="Grid Table 1 Light Accent 6" w:uiPriority="46"/>
-    <w:lsdException w:name="Grid Table 2 Accent 6" w:uiPriority="47"/>
-    <w:lsdException w:name="Grid Table 3 Accent 6" w:uiPriority="48"/>
-    <w:lsdException w:name="Grid Table 4 Accent 6" w:uiPriority="49"/>
-    <w:lsdException w:name="Grid Table 5 Dark Accent 6" w:uiPriority="50"/>
-    <w:lsdException w:name="Grid Table 6 Colorful Accent 6" w:uiPriority="51"/>
-    <w:lsdException w:name="Grid Table 7 Colorful Accent 6" w:uiPriority="52"/>
-    <w:lsdException w:name="List Table 1 Light" w:uiPriority="46"/>
-    <w:lsdException w:name="List Table 2" w:uiPriority="47"/>
-    <w:lsdException w:name="List Table 3" w:uiPriority="48"/>
-    <w:lsdException w:name="List Table 4" w:uiPriority="49"/>
-    <w:lsdException w:name="List Table 5 Dark" w:uiPriority="50"/>
-    <w:lsdException w:name="List Table 6 Colorful" w:uiPriority="51"/>
-    <w:lsdException w:name="List Table 7 Colorful" w:uiPriority="52"/>
-    <w:lsdException w:name="List Table 1 Light Accent 1" w:uiPriority="46"/>
-    <w:lsdException w:name="List Table 2 Accent 1" w:uiPriority="47"/>
-    <w:lsdException w:name="List Table 3 Accent 1" w:uiPriority="48"/>
-    <w:lsdException w:name="List Table 4 Accent 1" w:uiPriority="49"/>
-    <w:lsdException w:name="List Table 5 Dark Accent 1" w:uiPriority="50"/>
-    <w:lsdException w:name="List Table 6 Colorful Accent 1" w:uiPriority="51"/>
-    <w:lsdException w:name="List Table 7 Colorful Accent 1" w:uiPriority="52"/>
-    <w:lsdException w:name="List Table 1 Light Accent 2" w:uiPriority="46"/>
-    <w:lsdException w:name="List Table 2 Accent 2" w:uiPriority="47"/>
-    <w:lsdException w:name="List Table 3 Accent 2" w:uiPriority="48"/>
-    <w:lsdException w:name="List Table 4 Accent 2" w:uiPriority="49"/>
-    <w:lsdException w:name="List Table 5 Dark Accent 2" w:uiPriority="50"/>
-    <w:lsdException w:name="List Table 6 Colorful Accent 2" w:uiPriority="51"/>
-    <w:lsdException w:name="List Table 7 Colorful Accent 2" w:uiPriority="52"/>
-    <w:lsdException w:name="List Table 1 Light Accent 3" w:uiPriority="46"/>
-    <w:lsdException w:name="List Table 2 Accent 3" w:uiPriority="47"/>
-    <w:lsdException w:name="List Table 3 Accent 3" w:uiPriority="48"/>
-    <w:lsdException w:name="List Table 4 Accent 3" w:uiPriority="49"/>
-    <w:lsdException w:name="List Table 5 Dark Accent 3" w:uiPriority="50"/>
-    <w:lsdException w:name="List Table 6 Colorful Accent 3" w:uiPriority="51"/>
-    <w:lsdException w:name="List Table 7 Colorful Accent 3" w:uiPriority="52"/>
-    <w:lsdException w:name="List Table 1 Light Accent 4" w:uiPriority="46"/>
-    <w:lsdException w:name="List Table 2 Accent 4" w:uiPriority="47"/>
-    <w:lsdException w:name="List Table 3 Accent 4" w:uiPriority="48"/>
-    <w:lsdException w:name="List Table 4 Accent 4" w:uiPriority="49"/>
-    <w:lsdException w:name="List Table 5 Dark Accent 4" w:uiPriority="50"/>
-    <w:lsdException w:name="List Table 6 Colorful Accent 4" w:uiPriority="51"/>
-    <w:lsdException w:name="List Table 7 Colorful Accent 4" w:uiPriority="52"/>
-    <w:lsdException w:name="List Table 1 Light Accent 5" w:uiPriority="46"/>
-    <w:lsdException w:name="List Table 2 Accent 5" w:uiPriority="47"/>
-    <w:lsdException w:name="List Table 3 Accent 5" w:uiPriority="48"/>
-    <w:lsdException w:name="List Table 4 Accent 5" w:uiPriority="49"/>
-    <w:lsdException w:name="List Table 5 Dark Accent 5" w:uiPriority="50"/>
-    <w:lsdException w:name="List Table 6 Colorful Accent 5" w:uiPriority="51"/>
-    <w:lsdException w:name="List Table 7 Colorful Accent 5" w:uiPriority="52"/>
-    <w:lsdException w:name="List Table 1 Light Accent 6" w:uiPriority="46"/>
-    <w:lsdException w:name="List Table 2 Accent 6" w:uiPriority="47"/>
-    <w:lsdException w:name="List Table 3 Accent 6" w:uiPriority="48"/>
-    <w:lsdException w:name="List Table 4 Accent 6" w:uiPriority="49"/>
-    <w:lsdException w:name="List Table 5 Dark Accent 6" w:uiPriority="50"/>
-    <w:lsdException w:name="List Table 6 Colorful Accent 6" w:uiPriority="51"/>
-    <w:lsdException w:name="List Table 7 Colorful Accent 6" w:uiPriority="52"/>
-    <w:lsdException w:name="Mention" w:semiHidden="1" w:unhideWhenUsed="1"/>
+  <w:latentStyles w:defLockedState="0" w:defUIPriority="99" w:defSemiHidden="1" w:defUnhideWhenUsed="1" w:defQFormat="0" w:count="276">
+    <w:lsdException w:name="Normal" w:semiHidden="0" w:uiPriority="0" w:unhideWhenUsed="0" w:qFormat="1"/>
+    <w:lsdException w:name="heading 1" w:semiHidden="0" w:uiPriority="9" w:unhideWhenUsed="0" w:qFormat="1"/>
+    <w:lsdException w:name="heading 2" w:uiPriority="9" w:qFormat="1"/>
+    <w:lsdException w:name="heading 3" w:uiPriority="9" w:qFormat="1"/>
+    <w:lsdException w:name="heading 4" w:uiPriority="9" w:qFormat="1"/>
+    <w:lsdException w:name="heading 5" w:uiPriority="9" w:qFormat="1"/>
+    <w:lsdException w:name="heading 6" w:uiPriority="9" w:qFormat="1"/>
+    <w:lsdException w:name="heading 7" w:uiPriority="9" w:qFormat="1"/>
+    <w:lsdException w:name="heading 8" w:uiPriority="9" w:qFormat="1"/>
+    <w:lsdException w:name="heading 9" w:uiPriority="9" w:qFormat="1"/>
+    <w:lsdException w:name="toc 1" w:uiPriority="39"/>
+    <w:lsdException w:name="toc 2" w:uiPriority="39"/>
+    <w:lsdException w:name="toc 3" w:uiPriority="39"/>
+    <w:lsdException w:name="toc 4" w:uiPriority="39"/>
+    <w:lsdException w:name="toc 5" w:uiPriority="39"/>
+    <w:lsdException w:name="toc 6" w:uiPriority="39"/>
+    <w:lsdException w:name="toc 7" w:uiPriority="39"/>
+    <w:lsdException w:name="toc 8" w:uiPriority="39"/>
+    <w:lsdException w:name="toc 9" w:uiPriority="39"/>
+    <w:lsdException w:name="caption" w:uiPriority="35" w:qFormat="1"/>
+    <w:lsdException w:name="Title" w:semiHidden="0" w:uiPriority="10" w:unhideWhenUsed="0" w:qFormat="1"/>
+    <w:lsdException w:name="Default Paragraph Font" w:uiPriority="1"/>
+    <w:lsdException w:name="Subtitle" w:semiHidden="0" w:uiPriority="11" w:unhideWhenUsed="0" w:qFormat="1"/>
+    <w:lsdException w:name="Strong" w:semiHidden="0" w:uiPriority="22" w:unhideWhenUsed="0" w:qFormat="1"/>
+    <w:lsdException w:name="Emphasis" w:semiHidden="0" w:uiPriority="20" w:unhideWhenUsed="0" w:qFormat="1"/>
+    <w:lsdException w:name="Table Grid" w:semiHidden="0" w:uiPriority="39" w:unhideWhenUsed="0"/>
+    <w:lsdException w:name="Note Level 1" w:semiHidden="0" w:unhideWhenUsed="0"/>
+    <w:lsdException w:name="Note Level 2" w:semiHidden="0" w:unhideWhenUsed="0"/>
+    <w:lsdException w:name="Note Level 3" w:semiHidden="0" w:unhideWhenUsed="0"/>
+    <w:lsdException w:name="Note Level 4" w:semiHidden="0" w:unhideWhenUsed="0"/>
+    <w:lsdException w:name="Note Level 5" w:semiHidden="0" w:unhideWhenUsed="0"/>
+    <w:lsdException w:name="Note Level 6" w:semiHidden="0" w:unhideWhenUsed="0"/>
+    <w:lsdException w:name="Note Level 7" w:semiHidden="0" w:unhideWhenUsed="0"/>
+    <w:lsdException w:name="Note Level 8" w:semiHidden="0" w:unhideWhenUsed="0"/>
+    <w:lsdException w:name="Note Level 9" w:semiHidden="0" w:unhideWhenUsed="0"/>
+    <w:lsdException w:name="Placeholder Text" w:unhideWhenUsed="0"/>
+    <w:lsdException w:name="No Spacing" w:semiHidden="0" w:uiPriority="1" w:unhideWhenUsed="0" w:qFormat="1"/>
+    <w:lsdException w:name="Light Shading" w:semiHidden="0" w:uiPriority="60" w:unhideWhenUsed="0"/>
+    <w:lsdException w:name="Light List" w:semiHidden="0" w:uiPriority="61" w:unhideWhenUsed="0"/>
+    <w:lsdException w:name="Light Grid" w:semiHidden="0" w:uiPriority="62" w:unhideWhenUsed="0"/>
+    <w:lsdException w:name="Medium Shading 1" w:semiHidden="0" w:uiPriority="63" w:unhideWhenUsed="0"/>
+    <w:lsdException w:name="Medium Shading 2" w:semiHidden="0" w:uiPriority="64" w:unhideWhenUsed="0"/>
+    <w:lsdException w:name="Medium List 1" w:semiHidden="0" w:uiPriority="65" w:unhideWhenUsed="0"/>
+    <w:lsdException w:name="Medium List 2" w:semiHidden="0" w:uiPriority="66" w:unhideWhenUsed="0"/>
+    <w:lsdException w:name="Medium Grid 1" w:semiHidden="0" w:uiPriority="67" w:unhideWhenUsed="0"/>
+    <w:lsdException w:name="Medium Grid 2" w:semiHidden="0" w:uiPriority="68" w:unhideWhenUsed="0"/>
+    <w:lsdException w:name="Medium Grid 3" w:semiHidden="0" w:uiPriority="69" w:unhideWhenUsed="0"/>
+    <w:lsdException w:name="Dark List" w:semiHidden="0" w:uiPriority="70" w:unhideWhenUsed="0"/>
+    <w:lsdException w:name="Colorful Shading" w:semiHidden="0" w:uiPriority="71" w:unhideWhenUsed="0"/>
+    <w:lsdException w:name="Colorful List" w:semiHidden="0" w:uiPriority="72" w:unhideWhenUsed="0"/>
+    <w:lsdException w:name="Colorful Grid" w:semiHidden="0" w:uiPriority="73" w:unhideWhenUsed="0"/>
+    <w:lsdException w:name="Light Shading Accent 1" w:semiHidden="0" w:uiPriority="60" w:unhideWhenUsed="0"/>
+    <w:lsdException w:name="Light List Accent 1" w:semiHidden="0" w:uiPriority="61" w:unhideWhenUsed="0"/>
+    <w:lsdException w:name="Light Grid Accent 1" w:semiHidden="0" w:uiPriority="62" w:unhideWhenUsed="0"/>
+    <w:lsdException w:name="Medium Shading 1 Accent 1" w:semiHidden="0" w:uiPriority="63" w:unhideWhenUsed="0"/>
+    <w:lsdException w:name="Medium Shading 2 Accent 1" w:semiHidden="0" w:uiPriority="64" w:unhideWhenUsed="0"/>
+    <w:lsdException w:name="Medium List 1 Accent 1" w:semiHidden="0" w:uiPriority="65" w:unhideWhenUsed="0"/>
+    <w:lsdException w:name="Revision" w:unhideWhenUsed="0"/>
+    <w:lsdException w:name="List Paragraph" w:semiHidden="0" w:uiPriority="34" w:unhideWhenUsed="0" w:qFormat="1"/>
+    <w:lsdException w:name="Quote" w:semiHidden="0" w:uiPriority="29" w:unhideWhenUsed="0" w:qFormat="1"/>
+    <w:lsdException w:name="Intense Quote" w:semiHidden="0" w:uiPriority="30" w:unhideWhenUsed="0" w:qFormat="1"/>
+    <w:lsdException w:name="Medium List 2 Accent 1" w:semiHidden="0" w:uiPriority="66" w:unhideWhenUsed="0"/>
+    <w:lsdException w:name="Medium Grid 1 Accent 1" w:semiHidden="0" w:uiPriority="67" w:unhideWhenUsed="0"/>
+    <w:lsdException w:name="Medium Grid 2 Accent 1" w:semiHidden="0" w:uiPriority="68" w:unhideWhenUsed="0"/>
+    <w:lsdException w:name="Medium Grid 3 Accent 1" w:semiHidden="0" w:uiPriority="69" w:unhideWhenUsed="0"/>
+    <w:lsdException w:name="Dark List Accent 1" w:semiHidden="0" w:uiPriority="70" w:unhideWhenUsed="0"/>
+    <w:lsdException w:name="Colorful Shading Accent 1" w:semiHidden="0" w:uiPriority="71" w:unhideWhenUsed="0"/>
+    <w:lsdException w:name="Colorful List Accent 1" w:semiHidden="0" w:uiPriority="72" w:unhideWhenUsed="0"/>
+    <w:lsdException w:name="Colorful Grid Accent 1" w:semiHidden="0" w:uiPriority="73" w:unhideWhenUsed="0"/>
+    <w:lsdException w:name="Light Shading Accent 2" w:semiHidden="0" w:uiPriority="60" w:unhideWhenUsed="0"/>
+    <w:lsdException w:name="Light List Accent 2" w:semiHidden="0" w:uiPriority="61" w:unhideWhenUsed="0"/>
+    <w:lsdException w:name="Light Grid Accent 2" w:semiHidden="0" w:uiPriority="62" w:unhideWhenUsed="0"/>
+    <w:lsdException w:name="Medium Shading 1 Accent 2" w:semiHidden="0" w:uiPriority="63" w:unhideWhenUsed="0"/>
+    <w:lsdException w:name="Medium Shading 2 Accent 2" w:semiHidden="0" w:uiPriority="64" w:unhideWhenUsed="0"/>
+    <w:lsdException w:name="Medium List 1 Accent 2" w:semiHidden="0" w:uiPriority="65" w:unhideWhenUsed="0"/>
+    <w:lsdException w:name="Medium List 2 Accent 2" w:semiHidden="0" w:uiPriority="66" w:unhideWhenUsed="0"/>
+    <w:lsdException w:name="Medium Grid 1 Accent 2" w:semiHidden="0" w:uiPriority="67" w:unhideWhenUsed="0"/>
+    <w:lsdException w:name="Medium Grid 2 Accent 2" w:semiHidden="0" w:uiPriority="68" w:unhideWhenUsed="0"/>
+    <w:lsdException w:name="Medium Grid 3 Accent 2" w:semiHidden="0" w:uiPriority="69" w:unhideWhenUsed="0"/>
+    <w:lsdException w:name="Dark List Accent 2" w:semiHidden="0" w:uiPriority="70" w:unhideWhenUsed="0"/>
+    <w:lsdException w:name="Colorful Shading Accent 2" w:semiHidden="0" w:uiPriority="71" w:unhideWhenUsed="0"/>
+    <w:lsdException w:name="Colorful List Accent 2" w:semiHidden="0" w:uiPriority="72" w:unhideWhenUsed="0"/>
+    <w:lsdException w:name="Colorful Grid Accent 2" w:semiHidden="0" w:uiPriority="73" w:unhideWhenUsed="0"/>
+    <w:lsdException w:name="Light Shading Accent 3" w:semiHidden="0" w:uiPriority="60" w:unhideWhenUsed="0"/>
+    <w:lsdException w:name="Light List Accent 3" w:semiHidden="0" w:uiPriority="61" w:unhideWhenUsed="0"/>
+    <w:lsdException w:name="Light Grid Accent 3" w:semiHidden="0" w:uiPriority="62" w:unhideWhenUsed="0"/>
+    <w:lsdException w:name="Medium Shading 1 Accent 3" w:semiHidden="0" w:uiPriority="63" w:unhideWhenUsed="0"/>
+    <w:lsdException w:name="Medium Shading 2 Accent 3" w:semiHidden="0" w:uiPriority="64" w:unhideWhenUsed="0"/>
+    <w:lsdException w:name="Medium List 1 Accent 3" w:semiHidden="0" w:uiPriority="65" w:unhideWhenUsed="0"/>
+    <w:lsdException w:name="Medium List 2 Accent 3" w:semiHidden="0" w:uiPriority="66" w:unhideWhenUsed="0"/>
+    <w:lsdException w:name="Medium Grid 1 Accent 3" w:semiHidden="0" w:uiPriority="67" w:unhideWhenUsed="0"/>
+    <w:lsdException w:name="Medium Grid 2 Accent 3" w:semiHidden="0" w:uiPriority="68" w:unhideWhenUsed="0"/>
+    <w:lsdException w:name="Medium Grid 3 Accent 3" w:semiHidden="0" w:uiPriority="69" w:unhideWhenUsed="0"/>
+    <w:lsdException w:name="Dark List Accent 3" w:semiHidden="0" w:uiPriority="70" w:unhideWhenUsed="0"/>
+    <w:lsdException w:name="Colorful Shading Accent 3" w:semiHidden="0" w:uiPriority="71" w:unhideWhenUsed="0"/>
+    <w:lsdException w:name="Colorful List Accent 3" w:semiHidden="0" w:uiPriority="72" w:unhideWhenUsed="0"/>
+    <w:lsdException w:name="Colorful Grid Accent 3" w:semiHidden="0" w:uiPriority="73" w:unhideWhenUsed="0"/>
+    <w:lsdException w:name="Light Shading Accent 4" w:semiHidden="0" w:uiPriority="60" w:unhideWhenUsed="0"/>
+    <w:lsdException w:name="Light List Accent 4" w:semiHidden="0" w:uiPriority="61" w:unhideWhenUsed="0"/>
+    <w:lsdException w:name="Light Grid Accent 4" w:semiHidden="0" w:uiPriority="62" w:unhideWhenUsed="0"/>
+    <w:lsdException w:name="Medium Shading 1 Accent 4" w:semiHidden="0" w:uiPriority="63" w:unhideWhenUsed="0"/>
+    <w:lsdException w:name="Medium Shading 2 Accent 4" w:semiHidden="0" w:uiPriority="64" w:unhideWhenUsed="0"/>
+    <w:lsdException w:name="Medium List 1 Accent 4" w:semiHidden="0" w:uiPriority="65" w:unhideWhenUsed="0"/>
+    <w:lsdException w:name="Medium List 2 Accent 4" w:semiHidden="0" w:uiPriority="66" w:unhideWhenUsed="0"/>
+    <w:lsdException w:name="Medium Grid 1 Accent 4" w:semiHidden="0" w:uiPriority="67" w:unhideWhenUsed="0"/>
+    <w:lsdException w:name="Medium Grid 2 Accent 4" w:semiHidden="0" w:uiPriority="68" w:unhideWhenUsed="0"/>
+    <w:lsdException w:name="Medium Grid 3 Accent 4" w:semiHidden="0" w:uiPriority="69" w:unhideWhenUsed="0"/>
+    <w:lsdException w:name="Dark List Accent 4" w:semiHidden="0" w:uiPriority="70" w:unhideWhenUsed="0"/>
+    <w:lsdException w:name="Colorful Shading Accent 4" w:semiHidden="0" w:uiPriority="71" w:unhideWhenUsed="0"/>
+    <w:lsdException w:name="Colorful List Accent 4" w:semiHidden="0" w:uiPriority="72" w:unhideWhenUsed="0"/>
+    <w:lsdException w:name="Colorful Grid Accent 4" w:semiHidden="0" w:uiPriority="73" w:unhideWhenUsed="0"/>
+    <w:lsdException w:name="Light Shading Accent 5" w:semiHidden="0" w:uiPriority="60" w:unhideWhenUsed="0"/>
+    <w:lsdException w:name="Light List Accent 5" w:semiHidden="0" w:uiPriority="61" w:unhideWhenUsed="0"/>
+    <w:lsdException w:name="Light Grid Accent 5" w:semiHidden="0" w:uiPriority="62" w:unhideWhenUsed="0"/>
+    <w:lsdException w:name="Medium Shading 1 Accent 5" w:semiHidden="0" w:uiPriority="63" w:unhideWhenUsed="0"/>
+    <w:lsdException w:name="Medium Shading 2 Accent 5" w:semiHidden="0" w:uiPriority="64" w:unhideWhenUsed="0"/>
+    <w:lsdException w:name="Medium List 1 Accent 5" w:semiHidden="0" w:uiPriority="65" w:unhideWhenUsed="0"/>
+    <w:lsdException w:name="Medium List 2 Accent 5" w:semiHidden="0" w:uiPriority="66" w:unhideWhenUsed="0"/>
+    <w:lsdException w:name="Medium Grid 1 Accent 5" w:semiHidden="0" w:uiPriority="67" w:unhideWhenUsed="0"/>
+    <w:lsdException w:name="Medium Grid 2 Accent 5" w:semiHidden="0" w:uiPriority="68" w:unhideWhenUsed="0"/>
+    <w:lsdException w:name="Medium Grid 3 Accent 5" w:semiHidden="0" w:uiPriority="69" w:unhideWhenUsed="0"/>
+    <w:lsdException w:name="Dark List Accent 5" w:semiHidden="0" w:uiPriority="70" w:unhideWhenUsed="0"/>
+    <w:lsdException w:name="Colorful Shading Accent 5" w:semiHidden="0" w:uiPriority="71" w:unhideWhenUsed="0"/>
+    <w:lsdException w:name="Colorful List Accent 5" w:semiHidden="0" w:uiPriority="72" w:unhideWhenUsed="0"/>
+    <w:lsdException w:name="Colorful Grid Accent 5" w:semiHidden="0" w:uiPriority="73" w:unhideWhenUsed="0"/>
+    <w:lsdException w:name="Light Shading Accent 6" w:semiHidden="0" w:uiPriority="60" w:unhideWhenUsed="0"/>
+    <w:lsdException w:name="Light List Accent 6" w:semiHidden="0" w:uiPriority="61" w:unhideWhenUsed="0"/>
+    <w:lsdException w:name="Light Grid Accent 6" w:semiHidden="0" w:uiPriority="62" w:unhideWhenUsed="0"/>
+    <w:lsdException w:name="Medium Shading 1 Accent 6" w:semiHidden="0" w:uiPriority="63" w:unhideWhenUsed="0"/>
+    <w:lsdException w:name="Medium Shading 2 Accent 6" w:semiHidden="0" w:uiPriority="64" w:unhideWhenUsed="0"/>
+    <w:lsdException w:name="Medium List 1 Accent 6" w:semiHidden="0" w:uiPriority="65" w:unhideWhenUsed="0"/>
+    <w:lsdException w:name="Medium List 2 Accent 6" w:semiHidden="0" w:uiPriority="66" w:unhideWhenUsed="0"/>
+    <w:lsdException w:name="Medium Grid 1 Accent 6" w:semiHidden="0" w:uiPriority="67" w:unhideWhenUsed="0"/>
+    <w:lsdException w:name="Medium Grid 2 Accent 6" w:semiHidden="0" w:uiPriority="68" w:unhideWhenUsed="0"/>
+    <w:lsdException w:name="Medium Grid 3 Accent 6" w:semiHidden="0" w:uiPriority="69" w:unhideWhenUsed="0"/>
+    <w:lsdException w:name="Dark List Accent 6" w:semiHidden="0" w:uiPriority="70" w:unhideWhenUsed="0"/>
+    <w:lsdException w:name="Colorful Shading Accent 6" w:semiHidden="0" w:uiPriority="71" w:unhideWhenUsed="0"/>
+    <w:lsdException w:name="Colorful List Accent 6" w:semiHidden="0" w:uiPriority="72" w:unhideWhenUsed="0"/>
+    <w:lsdException w:name="Colorful Grid Accent 6" w:semiHidden="0" w:uiPriority="73" w:unhideWhenUsed="0"/>
+    <w:lsdException w:name="Subtle Emphasis" w:semiHidden="0" w:uiPriority="19" w:unhideWhenUsed="0" w:qFormat="1"/>
+    <w:lsdException w:name="Intense Emphasis" w:semiHidden="0" w:uiPriority="21" w:unhideWhenUsed="0" w:qFormat="1"/>
+    <w:lsdException w:name="Subtle Reference" w:semiHidden="0" w:uiPriority="31" w:unhideWhenUsed="0" w:qFormat="1"/>
+    <w:lsdException w:name="Intense Reference" w:semiHidden="0" w:uiPriority="32" w:unhideWhenUsed="0" w:qFormat="1"/>
+    <w:lsdException w:name="Book Title" w:semiHidden="0" w:uiPriority="33" w:unhideWhenUsed="0" w:qFormat="1"/>
+    <w:lsdException w:name="Bibliography" w:uiPriority="37"/>
+    <w:lsdException w:name="TOC Heading" w:uiPriority="39" w:qFormat="1"/>
   </w:latentStyles>
   <w:style w:type="paragraph" w:default="1" w:styleId="Normal">
     <w:name w:val="Normal"/>
@@ -3451,96 +4033,48 @@
       <w:color w:val="808080"/>
     </w:rPr>
   </w:style>
+  <w:style w:type="paragraph" w:styleId="BalloonText">
+    <w:name w:val="Balloon Text"/>
+    <w:basedOn w:val="Normal"/>
+    <w:link w:val="BalloonTextChar"/>
+    <w:uiPriority w:val="99"/>
+    <w:semiHidden/>
+    <w:unhideWhenUsed/>
+    <w:rsid w:val="00021F67"/>
+    <w:pPr>
+      <w:spacing w:after="0" w:line="240" w:lineRule="auto"/>
+    </w:pPr>
+    <w:rPr>
+      <w:rFonts w:ascii="Lucida Grande" w:hAnsi="Lucida Grande" w:cs="Lucida Grande"/>
+      <w:sz w:val="18"/>
+      <w:szCs w:val="18"/>
+    </w:rPr>
+  </w:style>
+  <w:style w:type="character" w:customStyle="1" w:styleId="BalloonTextChar">
+    <w:name w:val="Balloon Text Char"/>
+    <w:basedOn w:val="DefaultParagraphFont"/>
+    <w:link w:val="BalloonText"/>
+    <w:uiPriority w:val="99"/>
+    <w:semiHidden/>
+    <w:rsid w:val="00021F67"/>
+    <w:rPr>
+      <w:rFonts w:ascii="Lucida Grande" w:hAnsi="Lucida Grande" w:cs="Lucida Grande"/>
+      <w:sz w:val="18"/>
+      <w:szCs w:val="18"/>
+    </w:rPr>
+  </w:style>
 </w:styles>
 </file>
 
-<file path=word/glossary/document.xml><?xml version="1.0" encoding="utf-8"?>
-<w:glossaryDocument xmlns:wpc="http://schemas.microsoft.com/office/word/2010/wordprocessingCanvas" xmlns:cx="http://schemas.microsoft.com/office/drawing/2014/chartex" xmlns:cx1="http://schemas.microsoft.com/office/drawing/2015/9/8/chartex" xmlns:cx2="http://schemas.microsoft.com/office/drawing/2015/10/21/chartex" xmlns:mc="http://schemas.openxmlformats.org/markup-compatibility/2006" xmlns:o="urn:schemas-microsoft-com:office:office" xmlns:r="http://schemas.openxmlformats.org/officeDocument/2006/relationships" xmlns:m="http://schemas.openxmlformats.org/officeDocument/2006/math" xmlns:v="urn:schemas-microsoft-com:vml" xmlns:wp14="http://schemas.microsoft.com/office/word/2010/wordprocessingDrawing" xmlns:wp="http://schemas.openxmlformats.org/drawingml/2006/wordprocessingDrawing" xmlns:w10="urn:schemas-microsoft-com:office:word" xmlns:w="http://schemas.openxmlformats.org/wordprocessingml/2006/main" xmlns:w14="http://schemas.microsoft.com/office/word/2010/wordml" xmlns:w15="http://schemas.microsoft.com/office/word/2012/wordml" xmlns:w16se="http://schemas.microsoft.com/office/word/2015/wordml/symex" xmlns:wpg="http://schemas.microsoft.com/office/word/2010/wordprocessingGroup" xmlns:wpi="http://schemas.microsoft.com/office/word/2010/wordprocessingInk" xmlns:wne="http://schemas.microsoft.com/office/word/2006/wordml" xmlns:wps="http://schemas.microsoft.com/office/word/2010/wordprocessingShape" mc:Ignorable="w14 w15 w16se wp14"/>
-</file>
-
-<file path=word/glossary/fontTable.xml><?xml version="1.0" encoding="utf-8"?>
-<w:fonts xmlns:mc="http://schemas.openxmlformats.org/markup-compatibility/2006" xmlns:r="http://schemas.openxmlformats.org/officeDocument/2006/relationships" xmlns:w="http://schemas.openxmlformats.org/wordprocessingml/2006/main" xmlns:w14="http://schemas.microsoft.com/office/word/2010/wordml" xmlns:w15="http://schemas.microsoft.com/office/word/2012/wordml" xmlns:w16se="http://schemas.microsoft.com/office/word/2015/wordml/symex" mc:Ignorable="w14 w15 w16se">
-  <w:font w:name="Times New Roman">
-    <w:panose1 w:val="02020603050405020304"/>
-    <w:charset w:val="00"/>
-    <w:family w:val="roman"/>
-    <w:pitch w:val="variable"/>
-    <w:sig w:usb0="E0002EFF" w:usb1="C000785B" w:usb2="00000009" w:usb3="00000000" w:csb0="000001FF" w:csb1="00000000"/>
-  </w:font>
-  <w:font w:name="Calibri">
-    <w:panose1 w:val="020F0502020204030204"/>
-    <w:charset w:val="00"/>
-    <w:family w:val="swiss"/>
-    <w:pitch w:val="variable"/>
-    <w:sig w:usb0="E0002AFF" w:usb1="C000247B" w:usb2="00000009" w:usb3="00000000" w:csb0="000001FF" w:csb1="00000000"/>
-  </w:font>
-  <w:font w:name="Calibri Light">
-    <w:panose1 w:val="020F0302020204030204"/>
-    <w:charset w:val="00"/>
-    <w:family w:val="swiss"/>
-    <w:pitch w:val="variable"/>
-    <w:sig w:usb0="E0002AFF" w:usb1="C000247B" w:usb2="00000009" w:usb3="00000000" w:csb0="000001FF" w:csb1="00000000"/>
-  </w:font>
-  <w:font w:name="Cambria Math">
-    <w:panose1 w:val="02040503050406030204"/>
-    <w:charset w:val="00"/>
-    <w:family w:val="roman"/>
-    <w:pitch w:val="variable"/>
-    <w:sig w:usb0="E00002FF" w:usb1="420024FF" w:usb2="00000000" w:usb3="00000000" w:csb0="0000019F" w:csb1="00000000"/>
-  </w:font>
-</w:fonts>
-</file>
-
-<file path=word/glossary/settings.xml><?xml version="1.0" encoding="utf-8"?>
-<w:settings xmlns:mc="http://schemas.openxmlformats.org/markup-compatibility/2006" xmlns:o="urn:schemas-microsoft-com:office:office" xmlns:r="http://schemas.openxmlformats.org/officeDocument/2006/relationships" xmlns:m="http://schemas.openxmlformats.org/officeDocument/2006/math" xmlns:v="urn:schemas-microsoft-com:vml" xmlns:w10="urn:schemas-microsoft-com:office:word" xmlns:w="http://schemas.openxmlformats.org/wordprocessingml/2006/main" xmlns:w14="http://schemas.microsoft.com/office/word/2010/wordml" xmlns:w15="http://schemas.microsoft.com/office/word/2012/wordml" xmlns:w16se="http://schemas.microsoft.com/office/word/2015/wordml/symex" xmlns:sl="http://schemas.openxmlformats.org/schemaLibrary/2006/main" mc:Ignorable="w14 w15 w16se">
-  <w:view w:val="normal"/>
-  <w:defaultTabStop w:val="720"/>
-  <w:characterSpacingControl w:val="doNotCompress"/>
-  <w:compat>
-    <w:useFELayout/>
-    <w:compatSetting w:name="compatibilityMode" w:uri="http://schemas.microsoft.com/office/word" w:val="15"/>
-    <w:compatSetting w:name="overrideTableStyleFontSizeAndJustification" w:uri="http://schemas.microsoft.com/office/word" w:val="1"/>
-    <w:compatSetting w:name="enableOpenTypeFeatures" w:uri="http://schemas.microsoft.com/office/word" w:val="1"/>
-    <w:compatSetting w:name="doNotFlipMirrorIndents" w:uri="http://schemas.microsoft.com/office/word" w:val="1"/>
-    <w:compatSetting w:name="differentiateMultirowTableHeaders" w:uri="http://schemas.microsoft.com/office/word" w:val="1"/>
-  </w:compat>
-  <w:rsids>
-    <w:rsidRoot w:val="00B824F9"/>
-    <w:rsid w:val="00483EFA"/>
-    <w:rsid w:val="00B824F9"/>
-    <w:rsid w:val="00C05364"/>
-    <w:rsid w:val="00EC4874"/>
-  </w:rsids>
-  <m:mathPr>
-    <m:mathFont m:val="Cambria Math"/>
-    <m:brkBin m:val="before"/>
-    <m:brkBinSub m:val="--"/>
-    <m:smallFrac m:val="0"/>
-    <m:dispDef/>
-    <m:lMargin m:val="0"/>
-    <m:rMargin m:val="0"/>
-    <m:defJc m:val="centerGroup"/>
-    <m:wrapIndent m:val="1440"/>
-    <m:intLim m:val="subSup"/>
-    <m:naryLim m:val="undOvr"/>
-  </m:mathPr>
-  <w:themeFontLang w:val="en-CA"/>
-  <w:clrSchemeMapping w:bg1="light1" w:t1="dark1" w:bg2="light2" w:t2="dark2" w:accent1="accent1" w:accent2="accent2" w:accent3="accent3" w:accent4="accent4" w:accent5="accent5" w:accent6="accent6" w:hyperlink="hyperlink" w:followedHyperlink="followedHyperlink"/>
-  <w:decimalSymbol w:val="."/>
-  <w:listSeparator w:val=","/>
-  <w15:chartTrackingRefBased/>
-</w:settings>
-</file>
-
-<file path=word/glossary/styles.xml><?xml version="1.0" encoding="utf-8"?>
-<w:styles xmlns:mc="http://schemas.openxmlformats.org/markup-compatibility/2006" xmlns:r="http://schemas.openxmlformats.org/officeDocument/2006/relationships" xmlns:w="http://schemas.openxmlformats.org/wordprocessingml/2006/main" xmlns:w14="http://schemas.microsoft.com/office/word/2010/wordml" xmlns:w15="http://schemas.microsoft.com/office/word/2012/wordml" xmlns:w16se="http://schemas.microsoft.com/office/word/2015/wordml/symex" mc:Ignorable="w14 w15 w16se">
+<file path=word/stylesWithEffects.xml><?xml version="1.0" encoding="utf-8"?>
+<w:styles xmlns:wpc="http://schemas.microsoft.com/office/word/2010/wordprocessingCanvas" xmlns:mo="http://schemas.microsoft.com/office/mac/office/2008/main" xmlns:mc="http://schemas.openxmlformats.org/markup-compatibility/2006" xmlns:mv="urn:schemas-microsoft-com:mac:vml" xmlns:o="urn:schemas-microsoft-com:office:office" xmlns:r="http://schemas.openxmlformats.org/officeDocument/2006/relationships" xmlns:m="http://schemas.openxmlformats.org/officeDocument/2006/math" xmlns:v="urn:schemas-microsoft-com:vml" xmlns:wp14="http://schemas.microsoft.com/office/word/2010/wordprocessingDrawing" xmlns:wp="http://schemas.openxmlformats.org/drawingml/2006/wordprocessingDrawing" xmlns:w10="urn:schemas-microsoft-com:office:word" xmlns:w="http://schemas.openxmlformats.org/wordprocessingml/2006/main" xmlns:w14="http://schemas.microsoft.com/office/word/2010/wordml" xmlns:wpg="http://schemas.microsoft.com/office/word/2010/wordprocessingGroup" xmlns:wpi="http://schemas.microsoft.com/office/word/2010/wordprocessingInk" xmlns:wne="http://schemas.microsoft.com/office/word/2006/wordml" xmlns:wps="http://schemas.microsoft.com/office/word/2010/wordprocessingShape" mc:Ignorable="w14 wp14">
   <w:docDefaults>
     <w:rPrDefault>
       <w:rPr>
-        <w:rFonts w:asciiTheme="minorHAnsi" w:eastAsiaTheme="minorEastAsia" w:hAnsiTheme="minorHAnsi" w:cstheme="minorBidi"/>
-        <w:sz w:val="22"/>
-        <w:szCs w:val="22"/>
-        <w:lang w:val="en-CA" w:eastAsia="en-CA" w:bidi="ar-SA"/>
+        <w:rFonts w:ascii="Times New Roman" w:eastAsiaTheme="minorHAnsi" w:hAnsi="Times New Roman" w:cstheme="minorBidi"/>
+        <w:sz w:val="24"/>
+        <w:szCs w:val="24"/>
+        <w:lang w:val="en-CA" w:eastAsia="en-US" w:bidi="ar-SA"/>
       </w:rPr>
     </w:rPrDefault>
     <w:pPrDefault>
@@ -3549,383 +4083,229 @@
       </w:pPr>
     </w:pPrDefault>
   </w:docDefaults>
-  <w:latentStyles w:defLockedState="0" w:defUIPriority="99" w:defSemiHidden="0" w:defUnhideWhenUsed="0" w:defQFormat="0" w:count="372">
-    <w:lsdException w:name="Normal" w:uiPriority="0" w:qFormat="1"/>
-    <w:lsdException w:name="heading 1" w:uiPriority="9" w:qFormat="1"/>
-    <w:lsdException w:name="heading 2" w:semiHidden="1" w:uiPriority="9" w:unhideWhenUsed="1" w:qFormat="1"/>
-    <w:lsdException w:name="heading 3" w:semiHidden="1" w:uiPriority="9" w:unhideWhenUsed="1" w:qFormat="1"/>
-    <w:lsdException w:name="heading 4" w:semiHidden="1" w:uiPriority="9" w:unhideWhenUsed="1" w:qFormat="1"/>
-    <w:lsdException w:name="heading 5" w:semiHidden="1" w:uiPriority="9" w:unhideWhenUsed="1" w:qFormat="1"/>
-    <w:lsdException w:name="heading 6" w:semiHidden="1" w:uiPriority="9" w:unhideWhenUsed="1" w:qFormat="1"/>
-    <w:lsdException w:name="heading 7" w:semiHidden="1" w:uiPriority="9" w:unhideWhenUsed="1" w:qFormat="1"/>
-    <w:lsdException w:name="heading 8" w:semiHidden="1" w:uiPriority="9" w:unhideWhenUsed="1" w:qFormat="1"/>
-    <w:lsdException w:name="heading 9" w:semiHidden="1" w:uiPriority="9" w:unhideWhenUsed="1" w:qFormat="1"/>
-    <w:lsdException w:name="index 1" w:semiHidden="1" w:unhideWhenUsed="1"/>
-    <w:lsdException w:name="index 2" w:semiHidden="1" w:unhideWhenUsed="1"/>
-    <w:lsdException w:name="index 3" w:semiHidden="1" w:unhideWhenUsed="1"/>
-    <w:lsdException w:name="index 4" w:semiHidden="1" w:unhideWhenUsed="1"/>
-    <w:lsdException w:name="index 5" w:semiHidden="1" w:unhideWhenUsed="1"/>
-    <w:lsdException w:name="index 6" w:semiHidden="1" w:unhideWhenUsed="1"/>
-    <w:lsdException w:name="index 7" w:semiHidden="1" w:unhideWhenUsed="1"/>
-    <w:lsdException w:name="index 8" w:semiHidden="1" w:unhideWhenUsed="1"/>
-    <w:lsdException w:name="index 9" w:semiHidden="1" w:unhideWhenUsed="1"/>
-    <w:lsdException w:name="toc 1" w:semiHidden="1" w:uiPriority="39" w:unhideWhenUsed="1"/>
-    <w:lsdException w:name="toc 2" w:semiHidden="1" w:uiPriority="39" w:unhideWhenUsed="1"/>
-    <w:lsdException w:name="toc 3" w:semiHidden="1" w:uiPriority="39" w:unhideWhenUsed="1"/>
-    <w:lsdException w:name="toc 4" w:semiHidden="1" w:uiPriority="39" w:unhideWhenUsed="1"/>
-    <w:lsdException w:name="toc 5" w:semiHidden="1" w:uiPriority="39" w:unhideWhenUsed="1"/>
-    <w:lsdException w:name="toc 6" w:semiHidden="1" w:uiPriority="39" w:unhideWhenUsed="1"/>
-    <w:lsdException w:name="toc 7" w:semiHidden="1" w:uiPriority="39" w:unhideWhenUsed="1"/>
-    <w:lsdException w:name="toc 8" w:semiHidden="1" w:uiPriority="39" w:unhideWhenUsed="1"/>
-    <w:lsdException w:name="toc 9" w:semiHidden="1" w:uiPriority="39" w:unhideWhenUsed="1"/>
-    <w:lsdException w:name="Normal Indent" w:semiHidden="1" w:unhideWhenUsed="1"/>
-    <w:lsdException w:name="footnote text" w:semiHidden="1" w:unhideWhenUsed="1"/>
-    <w:lsdException w:name="annotation text" w:semiHidden="1" w:unhideWhenUsed="1"/>
-    <w:lsdException w:name="header" w:semiHidden="1" w:unhideWhenUsed="1"/>
-    <w:lsdException w:name="footer" w:semiHidden="1" w:unhideWhenUsed="1"/>
-    <w:lsdException w:name="index heading" w:semiHidden="1" w:unhideWhenUsed="1"/>
-    <w:lsdException w:name="caption" w:semiHidden="1" w:uiPriority="35" w:unhideWhenUsed="1" w:qFormat="1"/>
-    <w:lsdException w:name="table of figures" w:semiHidden="1" w:unhideWhenUsed="1"/>
-    <w:lsdException w:name="envelope address" w:semiHidden="1" w:unhideWhenUsed="1"/>
-    <w:lsdException w:name="envelope return" w:semiHidden="1" w:unhideWhenUsed="1"/>
-    <w:lsdException w:name="footnote reference" w:semiHidden="1" w:unhideWhenUsed="1"/>
-    <w:lsdException w:name="annotation reference" w:semiHidden="1" w:unhideWhenUsed="1"/>
-    <w:lsdException w:name="line number" w:semiHidden="1" w:unhideWhenUsed="1"/>
-    <w:lsdException w:name="page number" w:semiHidden="1" w:unhideWhenUsed="1"/>
-    <w:lsdException w:name="endnote reference" w:semiHidden="1" w:unhideWhenUsed="1"/>
-    <w:lsdException w:name="endnote text" w:semiHidden="1" w:unhideWhenUsed="1"/>
-    <w:lsdException w:name="table of authorities" w:semiHidden="1" w:unhideWhenUsed="1"/>
-    <w:lsdException w:name="macro" w:semiHidden="1" w:unhideWhenUsed="1"/>
-    <w:lsdException w:name="toa heading" w:semiHidden="1" w:unhideWhenUsed="1"/>
-    <w:lsdException w:name="List" w:semiHidden="1" w:unhideWhenUsed="1"/>
-    <w:lsdException w:name="List Bullet" w:semiHidden="1" w:unhideWhenUsed="1"/>
-    <w:lsdException w:name="List Number" w:semiHidden="1" w:unhideWhenUsed="1"/>
-    <w:lsdException w:name="List 2" w:semiHidden="1" w:unhideWhenUsed="1"/>
-    <w:lsdException w:name="List 3" w:semiHidden="1" w:unhideWhenUsed="1"/>
-    <w:lsdException w:name="List 4" w:semiHidden="1" w:unhideWhenUsed="1"/>
-    <w:lsdException w:name="List 5" w:semiHidden="1" w:unhideWhenUsed="1"/>
-    <w:lsdException w:name="List Bullet 2" w:semiHidden="1" w:unhideWhenUsed="1"/>
-    <w:lsdException w:name="List Bullet 3" w:semiHidden="1" w:unhideWhenUsed="1"/>
-    <w:lsdException w:name="List Bullet 4" w:semiHidden="1" w:unhideWhenUsed="1"/>
-    <w:lsdException w:name="List Bullet 5" w:semiHidden="1" w:unhideWhenUsed="1"/>
-    <w:lsdException w:name="List Number 2" w:semiHidden="1" w:unhideWhenUsed="1"/>
-    <w:lsdException w:name="List Number 3" w:semiHidden="1" w:unhideWhenUsed="1"/>
-    <w:lsdException w:name="List Number 4" w:semiHidden="1" w:unhideWhenUsed="1"/>
-    <w:lsdException w:name="List Number 5" w:semiHidden="1" w:unhideWhenUsed="1"/>
-    <w:lsdException w:name="Title" w:uiPriority="10" w:qFormat="1"/>
-    <w:lsdException w:name="Closing" w:semiHidden="1" w:unhideWhenUsed="1"/>
-    <w:lsdException w:name="Signature" w:semiHidden="1" w:unhideWhenUsed="1"/>
-    <w:lsdException w:name="Default Paragraph Font" w:semiHidden="1" w:uiPriority="1" w:unhideWhenUsed="1"/>
-    <w:lsdException w:name="Body Text" w:semiHidden="1" w:unhideWhenUsed="1"/>
-    <w:lsdException w:name="Body Text Indent" w:semiHidden="1" w:unhideWhenUsed="1"/>
-    <w:lsdException w:name="List Continue" w:semiHidden="1" w:unhideWhenUsed="1"/>
-    <w:lsdException w:name="List Continue 2" w:semiHidden="1" w:unhideWhenUsed="1"/>
-    <w:lsdException w:name="List Continue 3" w:semiHidden="1" w:unhideWhenUsed="1"/>
-    <w:lsdException w:name="List Continue 4" w:semiHidden="1" w:unhideWhenUsed="1"/>
-    <w:lsdException w:name="List Continue 5" w:semiHidden="1" w:unhideWhenUsed="1"/>
-    <w:lsdException w:name="Message Header" w:semiHidden="1" w:unhideWhenUsed="1"/>
-    <w:lsdException w:name="Subtitle" w:uiPriority="11" w:qFormat="1"/>
-    <w:lsdException w:name="Salutation" w:semiHidden="1" w:unhideWhenUsed="1"/>
-    <w:lsdException w:name="Date" w:semiHidden="1" w:unhideWhenUsed="1"/>
-    <w:lsdException w:name="Body Text First Indent" w:semiHidden="1" w:unhideWhenUsed="1"/>
-    <w:lsdException w:name="Body Text First Indent 2" w:semiHidden="1" w:unhideWhenUsed="1"/>
-    <w:lsdException w:name="Note Heading" w:semiHidden="1" w:unhideWhenUsed="1"/>
-    <w:lsdException w:name="Body Text 2" w:semiHidden="1" w:unhideWhenUsed="1"/>
-    <w:lsdException w:name="Body Text 3" w:semiHidden="1" w:unhideWhenUsed="1"/>
-    <w:lsdException w:name="Body Text Indent 2" w:semiHidden="1" w:unhideWhenUsed="1"/>
-    <w:lsdException w:name="Body Text Indent 3" w:semiHidden="1" w:unhideWhenUsed="1"/>
-    <w:lsdException w:name="Block Text" w:semiHidden="1" w:unhideWhenUsed="1"/>
-    <w:lsdException w:name="Hyperlink" w:semiHidden="1" w:unhideWhenUsed="1"/>
-    <w:lsdException w:name="FollowedHyperlink" w:semiHidden="1" w:unhideWhenUsed="1"/>
-    <w:lsdException w:name="Strong" w:uiPriority="22" w:qFormat="1"/>
-    <w:lsdException w:name="Emphasis" w:uiPriority="20" w:qFormat="1"/>
-    <w:lsdException w:name="Document Map" w:semiHidden="1" w:unhideWhenUsed="1"/>
-    <w:lsdException w:name="Plain Text" w:semiHidden="1" w:unhideWhenUsed="1"/>
-    <w:lsdException w:name="E-mail Signature" w:semiHidden="1" w:unhideWhenUsed="1"/>
-    <w:lsdException w:name="HTML Top of Form" w:semiHidden="1" w:unhideWhenUsed="1"/>
-    <w:lsdException w:name="HTML Bottom of Form" w:semiHidden="1" w:unhideWhenUsed="1"/>
-    <w:lsdException w:name="Normal (Web)" w:semiHidden="1" w:unhideWhenUsed="1"/>
-    <w:lsdException w:name="HTML Acronym" w:semiHidden="1" w:unhideWhenUsed="1"/>
-    <w:lsdException w:name="HTML Address" w:semiHidden="1" w:unhideWhenUsed="1"/>
-    <w:lsdException w:name="HTML Cite" w:semiHidden="1" w:unhideWhenUsed="1"/>
-    <w:lsdException w:name="HTML Code" w:semiHidden="1" w:unhideWhenUsed="1"/>
-    <w:lsdException w:name="HTML Definition" w:semiHidden="1" w:unhideWhenUsed="1"/>
-    <w:lsdException w:name="HTML Keyboard" w:semiHidden="1" w:unhideWhenUsed="1"/>
-    <w:lsdException w:name="HTML Preformatted" w:semiHidden="1" w:unhideWhenUsed="1"/>
-    <w:lsdException w:name="HTML Sample" w:semiHidden="1" w:unhideWhenUsed="1"/>
-    <w:lsdException w:name="HTML Typewriter" w:semiHidden="1" w:unhideWhenUsed="1"/>
-    <w:lsdException w:name="HTML Variable" w:semiHidden="1" w:unhideWhenUsed="1"/>
-    <w:lsdException w:name="Normal Table" w:semiHidden="1" w:unhideWhenUsed="1"/>
-    <w:lsdException w:name="annotation subject" w:semiHidden="1" w:unhideWhenUsed="1"/>
-    <w:lsdException w:name="No List" w:semiHidden="1" w:unhideWhenUsed="1"/>
-    <w:lsdException w:name="Outline List 1" w:semiHidden="1" w:unhideWhenUsed="1"/>
-    <w:lsdException w:name="Outline List 2" w:semiHidden="1" w:unhideWhenUsed="1"/>
-    <w:lsdException w:name="Outline List 3" w:semiHidden="1" w:unhideWhenUsed="1"/>
-    <w:lsdException w:name="Table Simple 1" w:semiHidden="1" w:unhideWhenUsed="1"/>
-    <w:lsdException w:name="Table Simple 2" w:semiHidden="1" w:unhideWhenUsed="1"/>
-    <w:lsdException w:name="Table Simple 3" w:semiHidden="1" w:unhideWhenUsed="1"/>
-    <w:lsdException w:name="Table Classic 1" w:semiHidden="1" w:unhideWhenUsed="1"/>
-    <w:lsdException w:name="Table Classic 2" w:semiHidden="1" w:unhideWhenUsed="1"/>
-    <w:lsdException w:name="Table Classic 3" w:semiHidden="1" w:unhideWhenUsed="1"/>
-    <w:lsdException w:name="Table Classic 4" w:semiHidden="1" w:unhideWhenUsed="1"/>
-    <w:lsdException w:name="Table Colorful 1" w:semiHidden="1" w:unhideWhenUsed="1"/>
-    <w:lsdException w:name="Table Colorful 2" w:semiHidden="1" w:unhideWhenUsed="1"/>
-    <w:lsdException w:name="Table Colorful 3" w:semiHidden="1" w:unhideWhenUsed="1"/>
-    <w:lsdException w:name="Table Columns 1" w:semiHidden="1" w:unhideWhenUsed="1"/>
-    <w:lsdException w:name="Table Columns 2" w:semiHidden="1" w:unhideWhenUsed="1"/>
-    <w:lsdException w:name="Table Columns 3" w:semiHidden="1" w:unhideWhenUsed="1"/>
-    <w:lsdException w:name="Table Columns 4" w:semiHidden="1" w:unhideWhenUsed="1"/>
-    <w:lsdException w:name="Table Columns 5" w:semiHidden="1" w:unhideWhenUsed="1"/>
-    <w:lsdException w:name="Table Grid 1" w:semiHidden="1" w:unhideWhenUsed="1"/>
-    <w:lsdException w:name="Table Grid 2" w:semiHidden="1" w:unhideWhenUsed="1"/>
-    <w:lsdException w:name="Table Grid 3" w:semiHidden="1" w:unhideWhenUsed="1"/>
-    <w:lsdException w:name="Table Grid 4" w:semiHidden="1" w:unhideWhenUsed="1"/>
-    <w:lsdException w:name="Table Grid 5" w:semiHidden="1" w:unhideWhenUsed="1"/>
-    <w:lsdException w:name="Table Grid 6" w:semiHidden="1" w:unhideWhenUsed="1"/>
-    <w:lsdException w:name="Table Grid 7" w:semiHidden="1" w:unhideWhenUsed="1"/>
-    <w:lsdException w:name="Table Grid 8" w:semiHidden="1" w:unhideWhenUsed="1"/>
-    <w:lsdException w:name="Table List 1" w:semiHidden="1" w:unhideWhenUsed="1"/>
-    <w:lsdException w:name="Table List 2" w:semiHidden="1" w:unhideWhenUsed="1"/>
-    <w:lsdException w:name="Table List 3" w:semiHidden="1" w:unhideWhenUsed="1"/>
-    <w:lsdException w:name="Table List 4" w:semiHidden="1" w:unhideWhenUsed="1"/>
-    <w:lsdException w:name="Table List 5" w:semiHidden="1" w:unhideWhenUsed="1"/>
-    <w:lsdException w:name="Table List 6" w:semiHidden="1" w:unhideWhenUsed="1"/>
-    <w:lsdException w:name="Table List 7" w:semiHidden="1" w:unhideWhenUsed="1"/>
-    <w:lsdException w:name="Table List 8" w:semiHidden="1" w:unhideWhenUsed="1"/>
-    <w:lsdException w:name="Table 3D effects 1" w:semiHidden="1" w:unhideWhenUsed="1"/>
-    <w:lsdException w:name="Table 3D effects 2" w:semiHidden="1" w:unhideWhenUsed="1"/>
-    <w:lsdException w:name="Table 3D effects 3" w:semiHidden="1" w:unhideWhenUsed="1"/>
-    <w:lsdException w:name="Table Contemporary" w:semiHidden="1" w:unhideWhenUsed="1"/>
-    <w:lsdException w:name="Table Elegant" w:semiHidden="1" w:unhideWhenUsed="1"/>
-    <w:lsdException w:name="Table Professional" w:semiHidden="1" w:unhideWhenUsed="1"/>
-    <w:lsdException w:name="Table Subtle 1" w:semiHidden="1" w:unhideWhenUsed="1"/>
-    <w:lsdException w:name="Table Subtle 2" w:semiHidden="1" w:unhideWhenUsed="1"/>
-    <w:lsdException w:name="Table Web 1" w:semiHidden="1" w:unhideWhenUsed="1"/>
-    <w:lsdException w:name="Table Web 2" w:semiHidden="1" w:unhideWhenUsed="1"/>
-    <w:lsdException w:name="Table Web 3" w:semiHidden="1" w:unhideWhenUsed="1"/>
-    <w:lsdException w:name="Balloon Text" w:semiHidden="1" w:unhideWhenUsed="1"/>
-    <w:lsdException w:name="Table Grid" w:uiPriority="39"/>
-    <w:lsdException w:name="Table Theme" w:semiHidden="1" w:unhideWhenUsed="1"/>
-    <w:lsdException w:name="Placeholder Text" w:semiHidden="1"/>
-    <w:lsdException w:name="No Spacing" w:uiPriority="1" w:qFormat="1"/>
-    <w:lsdException w:name="Light Shading" w:uiPriority="60"/>
-    <w:lsdException w:name="Light List" w:uiPriority="61"/>
-    <w:lsdException w:name="Light Grid" w:uiPriority="62"/>
-    <w:lsdException w:name="Medium Shading 1" w:uiPriority="63"/>
-    <w:lsdException w:name="Medium Shading 2" w:uiPriority="64"/>
-    <w:lsdException w:name="Medium List 1" w:uiPriority="65"/>
-    <w:lsdException w:name="Medium List 2" w:uiPriority="66"/>
-    <w:lsdException w:name="Medium Grid 1" w:uiPriority="67"/>
-    <w:lsdException w:name="Medium Grid 2" w:uiPriority="68"/>
-    <w:lsdException w:name="Medium Grid 3" w:uiPriority="69"/>
-    <w:lsdException w:name="Dark List" w:uiPriority="70"/>
-    <w:lsdException w:name="Colorful Shading" w:uiPriority="71"/>
-    <w:lsdException w:name="Colorful List" w:uiPriority="72"/>
-    <w:lsdException w:name="Colorful Grid" w:uiPriority="73"/>
-    <w:lsdException w:name="Light Shading Accent 1" w:uiPriority="60"/>
-    <w:lsdException w:name="Light List Accent 1" w:uiPriority="61"/>
-    <w:lsdException w:name="Light Grid Accent 1" w:uiPriority="62"/>
-    <w:lsdException w:name="Medium Shading 1 Accent 1" w:uiPriority="63"/>
-    <w:lsdException w:name="Medium Shading 2 Accent 1" w:uiPriority="64"/>
-    <w:lsdException w:name="Medium List 1 Accent 1" w:uiPriority="65"/>
-    <w:lsdException w:name="Revision" w:semiHidden="1"/>
-    <w:lsdException w:name="List Paragraph" w:uiPriority="34" w:qFormat="1"/>
-    <w:lsdException w:name="Quote" w:uiPriority="29" w:qFormat="1"/>
-    <w:lsdException w:name="Intense Quote" w:uiPriority="30" w:qFormat="1"/>
-    <w:lsdException w:name="Medium List 2 Accent 1" w:uiPriority="66"/>
-    <w:lsdException w:name="Medium Grid 1 Accent 1" w:uiPriority="67"/>
-    <w:lsdException w:name="Medium Grid 2 Accent 1" w:uiPriority="68"/>
-    <w:lsdException w:name="Medium Grid 3 Accent 1" w:uiPriority="69"/>
-    <w:lsdException w:name="Dark List Accent 1" w:uiPriority="70"/>
-    <w:lsdException w:name="Colorful Shading Accent 1" w:uiPriority="71"/>
-    <w:lsdException w:name="Colorful List Accent 1" w:uiPriority="72"/>
-    <w:lsdException w:name="Colorful Grid Accent 1" w:uiPriority="73"/>
-    <w:lsdException w:name="Light Shading Accent 2" w:uiPriority="60"/>
-    <w:lsdException w:name="Light List Accent 2" w:uiPriority="61"/>
-    <w:lsdException w:name="Light Grid Accent 2" w:uiPriority="62"/>
-    <w:lsdException w:name="Medium Shading 1 Accent 2" w:uiPriority="63"/>
-    <w:lsdException w:name="Medium Shading 2 Accent 2" w:uiPriority="64"/>
-    <w:lsdException w:name="Medium List 1 Accent 2" w:uiPriority="65"/>
-    <w:lsdException w:name="Medium List 2 Accent 2" w:uiPriority="66"/>
-    <w:lsdException w:name="Medium Grid 1 Accent 2" w:uiPriority="67"/>
-    <w:lsdException w:name="Medium Grid 2 Accent 2" w:uiPriority="68"/>
-    <w:lsdException w:name="Medium Grid 3 Accent 2" w:uiPriority="69"/>
-    <w:lsdException w:name="Dark List Accent 2" w:uiPriority="70"/>
-    <w:lsdException w:name="Colorful Shading Accent 2" w:uiPriority="71"/>
-    <w:lsdException w:name="Colorful List Accent 2" w:uiPriority="72"/>
-    <w:lsdException w:name="Colorful Grid Accent 2" w:uiPriority="73"/>
-    <w:lsdException w:name="Light Shading Accent 3" w:uiPriority="60"/>
-    <w:lsdException w:name="Light List Accent 3" w:uiPriority="61"/>
-    <w:lsdException w:name="Light Grid Accent 3" w:uiPriority="62"/>
-    <w:lsdException w:name="Medium Shading 1 Accent 3" w:uiPriority="63"/>
-    <w:lsdException w:name="Medium Shading 2 Accent 3" w:uiPriority="64"/>
-    <w:lsdException w:name="Medium List 1 Accent 3" w:uiPriority="65"/>
-    <w:lsdException w:name="Medium List 2 Accent 3" w:uiPriority="66"/>
-    <w:lsdException w:name="Medium Grid 1 Accent 3" w:uiPriority="67"/>
-    <w:lsdException w:name="Medium Grid 2 Accent 3" w:uiPriority="68"/>
-    <w:lsdException w:name="Medium Grid 3 Accent 3" w:uiPriority="69"/>
-    <w:lsdException w:name="Dark List Accent 3" w:uiPriority="70"/>
-    <w:lsdException w:name="Colorful Shading Accent 3" w:uiPriority="71"/>
-    <w:lsdException w:name="Colorful List Accent 3" w:uiPriority="72"/>
-    <w:lsdException w:name="Colorful Grid Accent 3" w:uiPriority="73"/>
-    <w:lsdException w:name="Light Shading Accent 4" w:uiPriority="60"/>
-    <w:lsdException w:name="Light List Accent 4" w:uiPriority="61"/>
-    <w:lsdException w:name="Light Grid Accent 4" w:uiPriority="62"/>
-    <w:lsdException w:name="Medium Shading 1 Accent 4" w:uiPriority="63"/>
-    <w:lsdException w:name="Medium Shading 2 Accent 4" w:uiPriority="64"/>
-    <w:lsdException w:name="Medium List 1 Accent 4" w:uiPriority="65"/>
-    <w:lsdException w:name="Medium List 2 Accent 4" w:uiPriority="66"/>
-    <w:lsdException w:name="Medium Grid 1 Accent 4" w:uiPriority="67"/>
-    <w:lsdException w:name="Medium Grid 2 Accent 4" w:uiPriority="68"/>
-    <w:lsdException w:name="Medium Grid 3 Accent 4" w:uiPriority="69"/>
-    <w:lsdException w:name="Dark List Accent 4" w:uiPriority="70"/>
-    <w:lsdException w:name="Colorful Shading Accent 4" w:uiPriority="71"/>
-    <w:lsdException w:name="Colorful List Accent 4" w:uiPriority="72"/>
-    <w:lsdException w:name="Colorful Grid Accent 4" w:uiPriority="73"/>
-    <w:lsdException w:name="Light Shading Accent 5" w:uiPriority="60"/>
-    <w:lsdException w:name="Light List Accent 5" w:uiPriority="61"/>
-    <w:lsdException w:name="Light Grid Accent 5" w:uiPriority="62"/>
-    <w:lsdException w:name="Medium Shading 1 Accent 5" w:uiPriority="63"/>
-    <w:lsdException w:name="Medium Shading 2 Accent 5" w:uiPriority="64"/>
-    <w:lsdException w:name="Medium List 1 Accent 5" w:uiPriority="65"/>
-    <w:lsdException w:name="Medium List 2 Accent 5" w:uiPriority="66"/>
-    <w:lsdException w:name="Medium Grid 1 Accent 5" w:uiPriority="67"/>
-    <w:lsdException w:name="Medium Grid 2 Accent 5" w:uiPriority="68"/>
-    <w:lsdException w:name="Medium Grid 3 Accent 5" w:uiPriority="69"/>
-    <w:lsdException w:name="Dark List Accent 5" w:uiPriority="70"/>
-    <w:lsdException w:name="Colorful Shading Accent 5" w:uiPriority="71"/>
-    <w:lsdException w:name="Colorful List Accent 5" w:uiPriority="72"/>
-    <w:lsdException w:name="Colorful Grid Accent 5" w:uiPriority="73"/>
-    <w:lsdException w:name="Light Shading Accent 6" w:uiPriority="60"/>
-    <w:lsdException w:name="Light List Accent 6" w:uiPriority="61"/>
-    <w:lsdException w:name="Light Grid Accent 6" w:uiPriority="62"/>
-    <w:lsdException w:name="Medium Shading 1 Accent 6" w:uiPriority="63"/>
-    <w:lsdException w:name="Medium Shading 2 Accent 6" w:uiPriority="64"/>
-    <w:lsdException w:name="Medium List 1 Accent 6" w:uiPriority="65"/>
-    <w:lsdException w:name="Medium List 2 Accent 6" w:uiPriority="66"/>
-    <w:lsdException w:name="Medium Grid 1 Accent 6" w:uiPriority="67"/>
-    <w:lsdException w:name="Medium Grid 2 Accent 6" w:uiPriority="68"/>
-    <w:lsdException w:name="Medium Grid 3 Accent 6" w:uiPriority="69"/>
-    <w:lsdException w:name="Dark List Accent 6" w:uiPriority="70"/>
-    <w:lsdException w:name="Colorful Shading Accent 6" w:uiPriority="71"/>
-    <w:lsdException w:name="Colorful List Accent 6" w:uiPriority="72"/>
-    <w:lsdException w:name="Colorful Grid Accent 6" w:uiPriority="73"/>
-    <w:lsdException w:name="Subtle Emphasis" w:uiPriority="19" w:qFormat="1"/>
-    <w:lsdException w:name="Intense Emphasis" w:uiPriority="21" w:qFormat="1"/>
-    <w:lsdException w:name="Subtle Reference" w:uiPriority="31" w:qFormat="1"/>
-    <w:lsdException w:name="Intense Reference" w:uiPriority="32" w:qFormat="1"/>
-    <w:lsdException w:name="Book Title" w:uiPriority="33" w:qFormat="1"/>
-    <w:lsdException w:name="Bibliography" w:semiHidden="1" w:uiPriority="37" w:unhideWhenUsed="1"/>
-    <w:lsdException w:name="TOC Heading" w:semiHidden="1" w:uiPriority="39" w:unhideWhenUsed="1" w:qFormat="1"/>
-    <w:lsdException w:name="Plain Table 1" w:uiPriority="41"/>
-    <w:lsdException w:name="Plain Table 2" w:uiPriority="42"/>
-    <w:lsdException w:name="Plain Table 3" w:uiPriority="43"/>
-    <w:lsdException w:name="Plain Table 4" w:uiPriority="44"/>
-    <w:lsdException w:name="Plain Table 5" w:uiPriority="45"/>
-    <w:lsdException w:name="Grid Table Light" w:uiPriority="40"/>
-    <w:lsdException w:name="Grid Table 1 Light" w:uiPriority="46"/>
-    <w:lsdException w:name="Grid Table 2" w:uiPriority="47"/>
-    <w:lsdException w:name="Grid Table 3" w:uiPriority="48"/>
-    <w:lsdException w:name="Grid Table 4" w:uiPriority="49"/>
-    <w:lsdException w:name="Grid Table 5 Dark" w:uiPriority="50"/>
-    <w:lsdException w:name="Grid Table 6 Colorful" w:uiPriority="51"/>
-    <w:lsdException w:name="Grid Table 7 Colorful" w:uiPriority="52"/>
-    <w:lsdException w:name="Grid Table 1 Light Accent 1" w:uiPriority="46"/>
-    <w:lsdException w:name="Grid Table 2 Accent 1" w:uiPriority="47"/>
-    <w:lsdException w:name="Grid Table 3 Accent 1" w:uiPriority="48"/>
-    <w:lsdException w:name="Grid Table 4 Accent 1" w:uiPriority="49"/>
-    <w:lsdException w:name="Grid Table 5 Dark Accent 1" w:uiPriority="50"/>
-    <w:lsdException w:name="Grid Table 6 Colorful Accent 1" w:uiPriority="51"/>
-    <w:lsdException w:name="Grid Table 7 Colorful Accent 1" w:uiPriority="52"/>
-    <w:lsdException w:name="Grid Table 1 Light Accent 2" w:uiPriority="46"/>
-    <w:lsdException w:name="Grid Table 2 Accent 2" w:uiPriority="47"/>
-    <w:lsdException w:name="Grid Table 3 Accent 2" w:uiPriority="48"/>
-    <w:lsdException w:name="Grid Table 4 Accent 2" w:uiPriority="49"/>
-    <w:lsdException w:name="Grid Table 5 Dark Accent 2" w:uiPriority="50"/>
-    <w:lsdException w:name="Grid Table 6 Colorful Accent 2" w:uiPriority="51"/>
-    <w:lsdException w:name="Grid Table 7 Colorful Accent 2" w:uiPriority="52"/>
-    <w:lsdException w:name="Grid Table 1 Light Accent 3" w:uiPriority="46"/>
-    <w:lsdException w:name="Grid Table 2 Accent 3" w:uiPriority="47"/>
-    <w:lsdException w:name="Grid Table 3 Accent 3" w:uiPriority="48"/>
-    <w:lsdException w:name="Grid Table 4 Accent 3" w:uiPriority="49"/>
-    <w:lsdException w:name="Grid Table 5 Dark Accent 3" w:uiPriority="50"/>
-    <w:lsdException w:name="Grid Table 6 Colorful Accent 3" w:uiPriority="51"/>
-    <w:lsdException w:name="Grid Table 7 Colorful Accent 3" w:uiPriority="52"/>
-    <w:lsdException w:name="Grid Table 1 Light Accent 4" w:uiPriority="46"/>
-    <w:lsdException w:name="Grid Table 2 Accent 4" w:uiPriority="47"/>
-    <w:lsdException w:name="Grid Table 3 Accent 4" w:uiPriority="48"/>
-    <w:lsdException w:name="Grid Table 4 Accent 4" w:uiPriority="49"/>
-    <w:lsdException w:name="Grid Table 5 Dark Accent 4" w:uiPriority="50"/>
-    <w:lsdException w:name="Grid Table 6 Colorful Accent 4" w:uiPriority="51"/>
-    <w:lsdException w:name="Grid Table 7 Colorful Accent 4" w:uiPriority="52"/>
-    <w:lsdException w:name="Grid Table 1 Light Accent 5" w:uiPriority="46"/>
-    <w:lsdException w:name="Grid Table 2 Accent 5" w:uiPriority="47"/>
-    <w:lsdException w:name="Grid Table 3 Accent 5" w:uiPriority="48"/>
-    <w:lsdException w:name="Grid Table 4 Accent 5" w:uiPriority="49"/>
-    <w:lsdException w:name="Grid Table 5 Dark Accent 5" w:uiPriority="50"/>
-    <w:lsdException w:name="Grid Table 6 Colorful Accent 5" w:uiPriority="51"/>
-    <w:lsdException w:name="Grid Table 7 Colorful Accent 5" w:uiPriority="52"/>
-    <w:lsdException w:name="Grid Table 1 Light Accent 6" w:uiPriority="46"/>
-    <w:lsdException w:name="Grid Table 2 Accent 6" w:uiPriority="47"/>
-    <w:lsdException w:name="Grid Table 3 Accent 6" w:uiPriority="48"/>
-    <w:lsdException w:name="Grid Table 4 Accent 6" w:uiPriority="49"/>
-    <w:lsdException w:name="Grid Table 5 Dark Accent 6" w:uiPriority="50"/>
-    <w:lsdException w:name="Grid Table 6 Colorful Accent 6" w:uiPriority="51"/>
-    <w:lsdException w:name="Grid Table 7 Colorful Accent 6" w:uiPriority="52"/>
-    <w:lsdException w:name="List Table 1 Light" w:uiPriority="46"/>
-    <w:lsdException w:name="List Table 2" w:uiPriority="47"/>
-    <w:lsdException w:name="List Table 3" w:uiPriority="48"/>
-    <w:lsdException w:name="List Table 4" w:uiPriority="49"/>
-    <w:lsdException w:name="List Table 5 Dark" w:uiPriority="50"/>
-    <w:lsdException w:name="List Table 6 Colorful" w:uiPriority="51"/>
-    <w:lsdException w:name="List Table 7 Colorful" w:uiPriority="52"/>
-    <w:lsdException w:name="List Table 1 Light Accent 1" w:uiPriority="46"/>
-    <w:lsdException w:name="List Table 2 Accent 1" w:uiPriority="47"/>
-    <w:lsdException w:name="List Table 3 Accent 1" w:uiPriority="48"/>
-    <w:lsdException w:name="List Table 4 Accent 1" w:uiPriority="49"/>
-    <w:lsdException w:name="List Table 5 Dark Accent 1" w:uiPriority="50"/>
-    <w:lsdException w:name="List Table 6 Colorful Accent 1" w:uiPriority="51"/>
-    <w:lsdException w:name="List Table 7 Colorful Accent 1" w:uiPriority="52"/>
-    <w:lsdException w:name="List Table 1 Light Accent 2" w:uiPriority="46"/>
-    <w:lsdException w:name="List Table 2 Accent 2" w:uiPriority="47"/>
-    <w:lsdException w:name="List Table 3 Accent 2" w:uiPriority="48"/>
-    <w:lsdException w:name="List Table 4 Accent 2" w:uiPriority="49"/>
-    <w:lsdException w:name="List Table 5 Dark Accent 2" w:uiPriority="50"/>
-    <w:lsdException w:name="List Table 6 Colorful Accent 2" w:uiPriority="51"/>
-    <w:lsdException w:name="List Table 7 Colorful Accent 2" w:uiPriority="52"/>
-    <w:lsdException w:name="List Table 1 Light Accent 3" w:uiPriority="46"/>
-    <w:lsdException w:name="List Table 2 Accent 3" w:uiPriority="47"/>
-    <w:lsdException w:name="List Table 3 Accent 3" w:uiPriority="48"/>
-    <w:lsdException w:name="List Table 4 Accent 3" w:uiPriority="49"/>
-    <w:lsdException w:name="List Table 5 Dark Accent 3" w:uiPriority="50"/>
-    <w:lsdException w:name="List Table 6 Colorful Accent 3" w:uiPriority="51"/>
-    <w:lsdException w:name="List Table 7 Colorful Accent 3" w:uiPriority="52"/>
-    <w:lsdException w:name="List Table 1 Light Accent 4" w:uiPriority="46"/>
-    <w:lsdException w:name="List Table 2 Accent 4" w:uiPriority="47"/>
-    <w:lsdException w:name="List Table 3 Accent 4" w:uiPriority="48"/>
-    <w:lsdException w:name="List Table 4 Accent 4" w:uiPriority="49"/>
-    <w:lsdException w:name="List Table 5 Dark Accent 4" w:uiPriority="50"/>
-    <w:lsdException w:name="List Table 6 Colorful Accent 4" w:uiPriority="51"/>
-    <w:lsdException w:name="List Table 7 Colorful Accent 4" w:uiPriority="52"/>
-    <w:lsdException w:name="List Table 1 Light Accent 5" w:uiPriority="46"/>
-    <w:lsdException w:name="List Table 2 Accent 5" w:uiPriority="47"/>
-    <w:lsdException w:name="List Table 3 Accent 5" w:uiPriority="48"/>
-    <w:lsdException w:name="List Table 4 Accent 5" w:uiPriority="49"/>
-    <w:lsdException w:name="List Table 5 Dark Accent 5" w:uiPriority="50"/>
-    <w:lsdException w:name="List Table 6 Colorful Accent 5" w:uiPriority="51"/>
-    <w:lsdException w:name="List Table 7 Colorful Accent 5" w:uiPriority="52"/>
-    <w:lsdException w:name="List Table 1 Light Accent 6" w:uiPriority="46"/>
-    <w:lsdException w:name="List Table 2 Accent 6" w:uiPriority="47"/>
-    <w:lsdException w:name="List Table 3 Accent 6" w:uiPriority="48"/>
-    <w:lsdException w:name="List Table 4 Accent 6" w:uiPriority="49"/>
-    <w:lsdException w:name="List Table 5 Dark Accent 6" w:uiPriority="50"/>
-    <w:lsdException w:name="List Table 6 Colorful Accent 6" w:uiPriority="51"/>
-    <w:lsdException w:name="List Table 7 Colorful Accent 6" w:uiPriority="52"/>
-    <w:lsdException w:name="Mention" w:semiHidden="1" w:unhideWhenUsed="1"/>
+  <w:latentStyles w:defLockedState="0" w:defUIPriority="99" w:defSemiHidden="1" w:defUnhideWhenUsed="1" w:defQFormat="0" w:count="276">
+    <w:lsdException w:name="Normal" w:semiHidden="0" w:uiPriority="0" w:unhideWhenUsed="0" w:qFormat="1"/>
+    <w:lsdException w:name="heading 1" w:semiHidden="0" w:uiPriority="9" w:unhideWhenUsed="0" w:qFormat="1"/>
+    <w:lsdException w:name="heading 2" w:uiPriority="9" w:qFormat="1"/>
+    <w:lsdException w:name="heading 3" w:uiPriority="9" w:qFormat="1"/>
+    <w:lsdException w:name="heading 4" w:uiPriority="9" w:qFormat="1"/>
+    <w:lsdException w:name="heading 5" w:uiPriority="9" w:qFormat="1"/>
+    <w:lsdException w:name="heading 6" w:uiPriority="9" w:qFormat="1"/>
+    <w:lsdException w:name="heading 7" w:uiPriority="9" w:qFormat="1"/>
+    <w:lsdException w:name="heading 8" w:uiPriority="9" w:qFormat="1"/>
+    <w:lsdException w:name="heading 9" w:uiPriority="9" w:qFormat="1"/>
+    <w:lsdException w:name="toc 1" w:uiPriority="39"/>
+    <w:lsdException w:name="toc 2" w:uiPriority="39"/>
+    <w:lsdException w:name="toc 3" w:uiPriority="39"/>
+    <w:lsdException w:name="toc 4" w:uiPriority="39"/>
+    <w:lsdException w:name="toc 5" w:uiPriority="39"/>
+    <w:lsdException w:name="toc 6" w:uiPriority="39"/>
+    <w:lsdException w:name="toc 7" w:uiPriority="39"/>
+    <w:lsdException w:name="toc 8" w:uiPriority="39"/>
+    <w:lsdException w:name="toc 9" w:uiPriority="39"/>
+    <w:lsdException w:name="caption" w:uiPriority="35" w:qFormat="1"/>
+    <w:lsdException w:name="Title" w:semiHidden="0" w:uiPriority="10" w:unhideWhenUsed="0" w:qFormat="1"/>
+    <w:lsdException w:name="Default Paragraph Font" w:uiPriority="1"/>
+    <w:lsdException w:name="Subtitle" w:semiHidden="0" w:uiPriority="11" w:unhideWhenUsed="0" w:qFormat="1"/>
+    <w:lsdException w:name="Strong" w:semiHidden="0" w:uiPriority="22" w:unhideWhenUsed="0" w:qFormat="1"/>
+    <w:lsdException w:name="Emphasis" w:semiHidden="0" w:uiPriority="20" w:unhideWhenUsed="0" w:qFormat="1"/>
+    <w:lsdException w:name="Table Grid" w:semiHidden="0" w:uiPriority="39" w:unhideWhenUsed="0"/>
+    <w:lsdException w:name="Note Level 1" w:semiHidden="0" w:unhideWhenUsed="0"/>
+    <w:lsdException w:name="Note Level 2" w:semiHidden="0" w:unhideWhenUsed="0"/>
+    <w:lsdException w:name="Note Level 3" w:semiHidden="0" w:unhideWhenUsed="0"/>
+    <w:lsdException w:name="Note Level 4" w:semiHidden="0" w:unhideWhenUsed="0"/>
+    <w:lsdException w:name="Note Level 5" w:semiHidden="0" w:unhideWhenUsed="0"/>
+    <w:lsdException w:name="Note Level 6" w:semiHidden="0" w:unhideWhenUsed="0"/>
+    <w:lsdException w:name="Note Level 7" w:semiHidden="0" w:unhideWhenUsed="0"/>
+    <w:lsdException w:name="Note Level 8" w:semiHidden="0" w:unhideWhenUsed="0"/>
+    <w:lsdException w:name="Note Level 9" w:semiHidden="0" w:unhideWhenUsed="0"/>
+    <w:lsdException w:name="Placeholder Text" w:unhideWhenUsed="0"/>
+    <w:lsdException w:name="No Spacing" w:semiHidden="0" w:uiPriority="1" w:unhideWhenUsed="0" w:qFormat="1"/>
+    <w:lsdException w:name="Light Shading" w:semiHidden="0" w:uiPriority="60" w:unhideWhenUsed="0"/>
+    <w:lsdException w:name="Light List" w:semiHidden="0" w:uiPriority="61" w:unhideWhenUsed="0"/>
+    <w:lsdException w:name="Light Grid" w:semiHidden="0" w:uiPriority="62" w:unhideWhenUsed="0"/>
+    <w:lsdException w:name="Medium Shading 1" w:semiHidden="0" w:uiPriority="63" w:unhideWhenUsed="0"/>
+    <w:lsdException w:name="Medium Shading 2" w:semiHidden="0" w:uiPriority="64" w:unhideWhenUsed="0"/>
+    <w:lsdException w:name="Medium List 1" w:semiHidden="0" w:uiPriority="65" w:unhideWhenUsed="0"/>
+    <w:lsdException w:name="Medium List 2" w:semiHidden="0" w:uiPriority="66" w:unhideWhenUsed="0"/>
+    <w:lsdException w:name="Medium Grid 1" w:semiHidden="0" w:uiPriority="67" w:unhideWhenUsed="0"/>
+    <w:lsdException w:name="Medium Grid 2" w:semiHidden="0" w:uiPriority="68" w:unhideWhenUsed="0"/>
+    <w:lsdException w:name="Medium Grid 3" w:semiHidden="0" w:uiPriority="69" w:unhideWhenUsed="0"/>
+    <w:lsdException w:name="Dark List" w:semiHidden="0" w:uiPriority="70" w:unhideWhenUsed="0"/>
+    <w:lsdException w:name="Colorful Shading" w:semiHidden="0" w:uiPriority="71" w:unhideWhenUsed="0"/>
+    <w:lsdException w:name="Colorful List" w:semiHidden="0" w:uiPriority="72" w:unhideWhenUsed="0"/>
+    <w:lsdException w:name="Colorful Grid" w:semiHidden="0" w:uiPriority="73" w:unhideWhenUsed="0"/>
+    <w:lsdException w:name="Light Shading Accent 1" w:semiHidden="0" w:uiPriority="60" w:unhideWhenUsed="0"/>
+    <w:lsdException w:name="Light List Accent 1" w:semiHidden="0" w:uiPriority="61" w:unhideWhenUsed="0"/>
+    <w:lsdException w:name="Light Grid Accent 1" w:semiHidden="0" w:uiPriority="62" w:unhideWhenUsed="0"/>
+    <w:lsdException w:name="Medium Shading 1 Accent 1" w:semiHidden="0" w:uiPriority="63" w:unhideWhenUsed="0"/>
+    <w:lsdException w:name="Medium Shading 2 Accent 1" w:semiHidden="0" w:uiPriority="64" w:unhideWhenUsed="0"/>
+    <w:lsdException w:name="Medium List 1 Accent 1" w:semiHidden="0" w:uiPriority="65" w:unhideWhenUsed="0"/>
+    <w:lsdException w:name="Revision" w:unhideWhenUsed="0"/>
+    <w:lsdException w:name="List Paragraph" w:semiHidden="0" w:uiPriority="34" w:unhideWhenUsed="0" w:qFormat="1"/>
+    <w:lsdException w:name="Quote" w:semiHidden="0" w:uiPriority="29" w:unhideWhenUsed="0" w:qFormat="1"/>
+    <w:lsdException w:name="Intense Quote" w:semiHidden="0" w:uiPriority="30" w:unhideWhenUsed="0" w:qFormat="1"/>
+    <w:lsdException w:name="Medium List 2 Accent 1" w:semiHidden="0" w:uiPriority="66" w:unhideWhenUsed="0"/>
+    <w:lsdException w:name="Medium Grid 1 Accent 1" w:semiHidden="0" w:uiPriority="67" w:unhideWhenUsed="0"/>
+    <w:lsdException w:name="Medium Grid 2 Accent 1" w:semiHidden="0" w:uiPriority="68" w:unhideWhenUsed="0"/>
+    <w:lsdException w:name="Medium Grid 3 Accent 1" w:semiHidden="0" w:uiPriority="69" w:unhideWhenUsed="0"/>
+    <w:lsdException w:name="Dark List Accent 1" w:semiHidden="0" w:uiPriority="70" w:unhideWhenUsed="0"/>
+    <w:lsdException w:name="Colorful Shading Accent 1" w:semiHidden="0" w:uiPriority="71" w:unhideWhenUsed="0"/>
+    <w:lsdException w:name="Colorful List Accent 1" w:semiHidden="0" w:uiPriority="72" w:unhideWhenUsed="0"/>
+    <w:lsdException w:name="Colorful Grid Accent 1" w:semiHidden="0" w:uiPriority="73" w:unhideWhenUsed="0"/>
+    <w:lsdException w:name="Light Shading Accent 2" w:semiHidden="0" w:uiPriority="60" w:unhideWhenUsed="0"/>
+    <w:lsdException w:name="Light List Accent 2" w:semiHidden="0" w:uiPriority="61" w:unhideWhenUsed="0"/>
+    <w:lsdException w:name="Light Grid Accent 2" w:semiHidden="0" w:uiPriority="62" w:unhideWhenUsed="0"/>
+    <w:lsdException w:name="Medium Shading 1 Accent 2" w:semiHidden="0" w:uiPriority="63" w:unhideWhenUsed="0"/>
+    <w:lsdException w:name="Medium Shading 2 Accent 2" w:semiHidden="0" w:uiPriority="64" w:unhideWhenUsed="0"/>
+    <w:lsdException w:name="Medium List 1 Accent 2" w:semiHidden="0" w:uiPriority="65" w:unhideWhenUsed="0"/>
+    <w:lsdException w:name="Medium List 2 Accent 2" w:semiHidden="0" w:uiPriority="66" w:unhideWhenUsed="0"/>
+    <w:lsdException w:name="Medium Grid 1 Accent 2" w:semiHidden="0" w:uiPriority="67" w:unhideWhenUsed="0"/>
+    <w:lsdException w:name="Medium Grid 2 Accent 2" w:semiHidden="0" w:uiPriority="68" w:unhideWhenUsed="0"/>
+    <w:lsdException w:name="Medium Grid 3 Accent 2" w:semiHidden="0" w:uiPriority="69" w:unhideWhenUsed="0"/>
+    <w:lsdException w:name="Dark List Accent 2" w:semiHidden="0" w:uiPriority="70" w:unhideWhenUsed="0"/>
+    <w:lsdException w:name="Colorful Shading Accent 2" w:semiHidden="0" w:uiPriority="71" w:unhideWhenUsed="0"/>
+    <w:lsdException w:name="Colorful List Accent 2" w:semiHidden="0" w:uiPriority="72" w:unhideWhenUsed="0"/>
+    <w:lsdException w:name="Colorful Grid Accent 2" w:semiHidden="0" w:uiPriority="73" w:unhideWhenUsed="0"/>
+    <w:lsdException w:name="Light Shading Accent 3" w:semiHidden="0" w:uiPriority="60" w:unhideWhenUsed="0"/>
+    <w:lsdException w:name="Light List Accent 3" w:semiHidden="0" w:uiPriority="61" w:unhideWhenUsed="0"/>
+    <w:lsdException w:name="Light Grid Accent 3" w:semiHidden="0" w:uiPriority="62" w:unhideWhenUsed="0"/>
+    <w:lsdException w:name="Medium Shading 1 Accent 3" w:semiHidden="0" w:uiPriority="63" w:unhideWhenUsed="0"/>
+    <w:lsdException w:name="Medium Shading 2 Accent 3" w:semiHidden="0" w:uiPriority="64" w:unhideWhenUsed="0"/>
+    <w:lsdException w:name="Medium List 1 Accent 3" w:semiHidden="0" w:uiPriority="65" w:unhideWhenUsed="0"/>
+    <w:lsdException w:name="Medium List 2 Accent 3" w:semiHidden="0" w:uiPriority="66" w:unhideWhenUsed="0"/>
+    <w:lsdException w:name="Medium Grid 1 Accent 3" w:semiHidden="0" w:uiPriority="67" w:unhideWhenUsed="0"/>
+    <w:lsdException w:name="Medium Grid 2 Accent 3" w:semiHidden="0" w:uiPriority="68" w:unhideWhenUsed="0"/>
+    <w:lsdException w:name="Medium Grid 3 Accent 3" w:semiHidden="0" w:uiPriority="69" w:unhideWhenUsed="0"/>
+    <w:lsdException w:name="Dark List Accent 3" w:semiHidden="0" w:uiPriority="70" w:unhideWhenUsed="0"/>
+    <w:lsdException w:name="Colorful Shading Accent 3" w:semiHidden="0" w:uiPriority="71" w:unhideWhenUsed="0"/>
+    <w:lsdException w:name="Colorful List Accent 3" w:semiHidden="0" w:uiPriority="72" w:unhideWhenUsed="0"/>
+    <w:lsdException w:name="Colorful Grid Accent 3" w:semiHidden="0" w:uiPriority="73" w:unhideWhenUsed="0"/>
+    <w:lsdException w:name="Light Shading Accent 4" w:semiHidden="0" w:uiPriority="60" w:unhideWhenUsed="0"/>
+    <w:lsdException w:name="Light List Accent 4" w:semiHidden="0" w:uiPriority="61" w:unhideWhenUsed="0"/>
+    <w:lsdException w:name="Light Grid Accent 4" w:semiHidden="0" w:uiPriority="62" w:unhideWhenUsed="0"/>
+    <w:lsdException w:name="Medium Shading 1 Accent 4" w:semiHidden="0" w:uiPriority="63" w:unhideWhenUsed="0"/>
+    <w:lsdException w:name="Medium Shading 2 Accent 4" w:semiHidden="0" w:uiPriority="64" w:unhideWhenUsed="0"/>
+    <w:lsdException w:name="Medium List 1 Accent 4" w:semiHidden="0" w:uiPriority="65" w:unhideWhenUsed="0"/>
+    <w:lsdException w:name="Medium List 2 Accent 4" w:semiHidden="0" w:uiPriority="66" w:unhideWhenUsed="0"/>
+    <w:lsdException w:name="Medium Grid 1 Accent 4" w:semiHidden="0" w:uiPriority="67" w:unhideWhenUsed="0"/>
+    <w:lsdException w:name="Medium Grid 2 Accent 4" w:semiHidden="0" w:uiPriority="68" w:unhideWhenUsed="0"/>
+    <w:lsdException w:name="Medium Grid 3 Accent 4" w:semiHidden="0" w:uiPriority="69" w:unhideWhenUsed="0"/>
+    <w:lsdException w:name="Dark List Accent 4" w:semiHidden="0" w:uiPriority="70" w:unhideWhenUsed="0"/>
+    <w:lsdException w:name="Colorful Shading Accent 4" w:semiHidden="0" w:uiPriority="71" w:unhideWhenUsed="0"/>
+    <w:lsdException w:name="Colorful List Accent 4" w:semiHidden="0" w:uiPriority="72" w:unhideWhenUsed="0"/>
+    <w:lsdException w:name="Colorful Grid Accent 4" w:semiHidden="0" w:uiPriority="73" w:unhideWhenUsed="0"/>
+    <w:lsdException w:name="Light Shading Accent 5" w:semiHidden="0" w:uiPriority="60" w:unhideWhenUsed="0"/>
+    <w:lsdException w:name="Light List Accent 5" w:semiHidden="0" w:uiPriority="61" w:unhideWhenUsed="0"/>
+    <w:lsdException w:name="Light Grid Accent 5" w:semiHidden="0" w:uiPriority="62" w:unhideWhenUsed="0"/>
+    <w:lsdException w:name="Medium Shading 1 Accent 5" w:semiHidden="0" w:uiPriority="63" w:unhideWhenUsed="0"/>
+    <w:lsdException w:name="Medium Shading 2 Accent 5" w:semiHidden="0" w:uiPriority="64" w:unhideWhenUsed="0"/>
+    <w:lsdException w:name="Medium List 1 Accent 5" w:semiHidden="0" w:uiPriority="65" w:unhideWhenUsed="0"/>
+    <w:lsdException w:name="Medium List 2 Accent 5" w:semiHidden="0" w:uiPriority="66" w:unhideWhenUsed="0"/>
+    <w:lsdException w:name="Medium Grid 1 Accent 5" w:semiHidden="0" w:uiPriority="67" w:unhideWhenUsed="0"/>
+    <w:lsdException w:name="Medium Grid 2 Accent 5" w:semiHidden="0" w:uiPriority="68" w:unhideWhenUsed="0"/>
+    <w:lsdException w:name="Medium Grid 3 Accent 5" w:semiHidden="0" w:uiPriority="69" w:unhideWhenUsed="0"/>
+    <w:lsdException w:name="Dark List Accent 5" w:semiHidden="0" w:uiPriority="70" w:unhideWhenUsed="0"/>
+    <w:lsdException w:name="Colorful Shading Accent 5" w:semiHidden="0" w:uiPriority="71" w:unhideWhenUsed="0"/>
+    <w:lsdException w:name="Colorful List Accent 5" w:semiHidden="0" w:uiPriority="72" w:unhideWhenUsed="0"/>
+    <w:lsdException w:name="Colorful Grid Accent 5" w:semiHidden="0" w:uiPriority="73" w:unhideWhenUsed="0"/>
+    <w:lsdException w:name="Light Shading Accent 6" w:semiHidden="0" w:uiPriority="60" w:unhideWhenUsed="0"/>
+    <w:lsdException w:name="Light List Accent 6" w:semiHidden="0" w:uiPriority="61" w:unhideWhenUsed="0"/>
+    <w:lsdException w:name="Light Grid Accent 6" w:semiHidden="0" w:uiPriority="62" w:unhideWhenUsed="0"/>
+    <w:lsdException w:name="Medium Shading 1 Accent 6" w:semiHidden="0" w:uiPriority="63" w:unhideWhenUsed="0"/>
+    <w:lsdException w:name="Medium Shading 2 Accent 6" w:semiHidden="0" w:uiPriority="64" w:unhideWhenUsed="0"/>
+    <w:lsdException w:name="Medium List 1 Accent 6" w:semiHidden="0" w:uiPriority="65" w:unhideWhenUsed="0"/>
+    <w:lsdException w:name="Medium List 2 Accent 6" w:semiHidden="0" w:uiPriority="66" w:unhideWhenUsed="0"/>
+    <w:lsdException w:name="Medium Grid 1 Accent 6" w:semiHidden="0" w:uiPriority="67" w:unhideWhenUsed="0"/>
+    <w:lsdException w:name="Medium Grid 2 Accent 6" w:semiHidden="0" w:uiPriority="68" w:unhideWhenUsed="0"/>
+    <w:lsdException w:name="Medium Grid 3 Accent 6" w:semiHidden="0" w:uiPriority="69" w:unhideWhenUsed="0"/>
+    <w:lsdException w:name="Dark List Accent 6" w:semiHidden="0" w:uiPriority="70" w:unhideWhenUsed="0"/>
+    <w:lsdException w:name="Colorful Shading Accent 6" w:semiHidden="0" w:uiPriority="71" w:unhideWhenUsed="0"/>
+    <w:lsdException w:name="Colorful List Accent 6" w:semiHidden="0" w:uiPriority="72" w:unhideWhenUsed="0"/>
+    <w:lsdException w:name="Colorful Grid Accent 6" w:semiHidden="0" w:uiPriority="73" w:unhideWhenUsed="0"/>
+    <w:lsdException w:name="Subtle Emphasis" w:semiHidden="0" w:uiPriority="19" w:unhideWhenUsed="0" w:qFormat="1"/>
+    <w:lsdException w:name="Intense Emphasis" w:semiHidden="0" w:uiPriority="21" w:unhideWhenUsed="0" w:qFormat="1"/>
+    <w:lsdException w:name="Subtle Reference" w:semiHidden="0" w:uiPriority="31" w:unhideWhenUsed="0" w:qFormat="1"/>
+    <w:lsdException w:name="Intense Reference" w:semiHidden="0" w:uiPriority="32" w:unhideWhenUsed="0" w:qFormat="1"/>
+    <w:lsdException w:name="Book Title" w:semiHidden="0" w:uiPriority="33" w:unhideWhenUsed="0" w:qFormat="1"/>
+    <w:lsdException w:name="Bibliography" w:uiPriority="37"/>
+    <w:lsdException w:name="TOC Heading" w:uiPriority="39" w:qFormat="1"/>
   </w:latentStyles>
   <w:style w:type="paragraph" w:default="1" w:styleId="Normal">
     <w:name w:val="Normal"/>
     <w:qFormat/>
+    <w:rsid w:val="006D2E0E"/>
+    <w:pPr>
+      <w:jc w:val="both"/>
+    </w:pPr>
+  </w:style>
+  <w:style w:type="paragraph" w:styleId="Heading1">
+    <w:name w:val="heading 1"/>
+    <w:basedOn w:val="Normal"/>
+    <w:next w:val="Normal"/>
+    <w:link w:val="Heading1Char"/>
+    <w:uiPriority w:val="9"/>
+    <w:qFormat/>
+    <w:rsid w:val="0094069C"/>
+    <w:pPr>
+      <w:keepNext/>
+      <w:keepLines/>
+      <w:numPr>
+        <w:numId w:val="1"/>
+      </w:numPr>
+      <w:spacing w:before="240" w:after="0"/>
+      <w:outlineLvl w:val="0"/>
+    </w:pPr>
+    <w:rPr>
+      <w:rFonts w:eastAsiaTheme="majorEastAsia" w:cstheme="majorBidi"/>
+      <w:sz w:val="32"/>
+      <w:szCs w:val="32"/>
+    </w:rPr>
+  </w:style>
+  <w:style w:type="paragraph" w:styleId="Heading2">
+    <w:name w:val="heading 2"/>
+    <w:basedOn w:val="Normal"/>
+    <w:next w:val="Normal"/>
+    <w:link w:val="Heading2Char"/>
+    <w:uiPriority w:val="9"/>
+    <w:unhideWhenUsed/>
+    <w:qFormat/>
+    <w:rsid w:val="00E06C28"/>
+    <w:pPr>
+      <w:keepNext/>
+      <w:keepLines/>
+      <w:numPr>
+        <w:ilvl w:val="1"/>
+        <w:numId w:val="1"/>
+      </w:numPr>
+      <w:spacing w:before="40" w:after="0"/>
+      <w:outlineLvl w:val="1"/>
+    </w:pPr>
+    <w:rPr>
+      <w:rFonts w:eastAsiaTheme="majorEastAsia" w:cstheme="majorBidi"/>
+      <w:sz w:val="28"/>
+      <w:szCs w:val="26"/>
+    </w:rPr>
+  </w:style>
+  <w:style w:type="paragraph" w:styleId="Heading3">
+    <w:name w:val="heading 3"/>
+    <w:basedOn w:val="Normal"/>
+    <w:next w:val="Normal"/>
+    <w:link w:val="Heading3Char"/>
+    <w:uiPriority w:val="9"/>
+    <w:unhideWhenUsed/>
+    <w:qFormat/>
+    <w:rsid w:val="00E06C28"/>
+    <w:pPr>
+      <w:keepNext/>
+      <w:keepLines/>
+      <w:spacing w:before="40" w:after="0"/>
+      <w:outlineLvl w:val="2"/>
+    </w:pPr>
+    <w:rPr>
+      <w:rFonts w:asciiTheme="majorHAnsi" w:eastAsiaTheme="majorEastAsia" w:hAnsiTheme="majorHAnsi" w:cstheme="majorBidi"/>
+      <w:color w:val="1F4D78" w:themeColor="accent1" w:themeShade="7F"/>
+    </w:rPr>
   </w:style>
   <w:style w:type="character" w:default="1" w:styleId="DefaultParagraphFont">
     <w:name w:val="Default Paragraph Font"/>
@@ -3954,32 +4334,196 @@
     <w:semiHidden/>
     <w:unhideWhenUsed/>
   </w:style>
-  <w:style w:type="paragraph" w:customStyle="1" w:styleId="06D544E3D62446F3A4C9B2651D0EEAF3">
-    <w:name w:val="06D544E3D62446F3A4C9B2651D0EEAF3"/>
-    <w:rsid w:val="00B824F9"/>
+  <w:style w:type="character" w:customStyle="1" w:styleId="Heading1Char">
+    <w:name w:val="Heading 1 Char"/>
+    <w:basedOn w:val="DefaultParagraphFont"/>
+    <w:link w:val="Heading1"/>
+    <w:uiPriority w:val="9"/>
+    <w:rsid w:val="0094069C"/>
+    <w:rPr>
+      <w:rFonts w:eastAsiaTheme="majorEastAsia" w:cstheme="majorBidi"/>
+      <w:sz w:val="32"/>
+      <w:szCs w:val="32"/>
+    </w:rPr>
   </w:style>
-  <w:style w:type="paragraph" w:customStyle="1" w:styleId="573D2CC97D424CE49955B01E83F7133B">
-    <w:name w:val="573D2CC97D424CE49955B01E83F7133B"/>
-    <w:rsid w:val="00B824F9"/>
+  <w:style w:type="character" w:customStyle="1" w:styleId="Heading2Char">
+    <w:name w:val="Heading 2 Char"/>
+    <w:basedOn w:val="DefaultParagraphFont"/>
+    <w:link w:val="Heading2"/>
+    <w:uiPriority w:val="9"/>
+    <w:rsid w:val="00E06C28"/>
+    <w:rPr>
+      <w:rFonts w:eastAsiaTheme="majorEastAsia" w:cstheme="majorBidi"/>
+      <w:sz w:val="28"/>
+      <w:szCs w:val="26"/>
+    </w:rPr>
+  </w:style>
+  <w:style w:type="paragraph" w:styleId="Title">
+    <w:name w:val="Title"/>
+    <w:basedOn w:val="Normal"/>
+    <w:next w:val="Normal"/>
+    <w:link w:val="TitleChar"/>
+    <w:uiPriority w:val="10"/>
+    <w:qFormat/>
+    <w:rsid w:val="006D2E0E"/>
+    <w:pPr>
+      <w:spacing w:after="0" w:line="240" w:lineRule="auto"/>
+      <w:contextualSpacing/>
+    </w:pPr>
+    <w:rPr>
+      <w:rFonts w:eastAsiaTheme="majorEastAsia" w:cstheme="majorBidi"/>
+      <w:spacing w:val="-10"/>
+      <w:kern w:val="28"/>
+      <w:sz w:val="56"/>
+      <w:szCs w:val="56"/>
+    </w:rPr>
+  </w:style>
+  <w:style w:type="character" w:customStyle="1" w:styleId="TitleChar">
+    <w:name w:val="Title Char"/>
+    <w:basedOn w:val="DefaultParagraphFont"/>
+    <w:link w:val="Title"/>
+    <w:uiPriority w:val="10"/>
+    <w:rsid w:val="006D2E0E"/>
+    <w:rPr>
+      <w:rFonts w:eastAsiaTheme="majorEastAsia" w:cstheme="majorBidi"/>
+      <w:spacing w:val="-10"/>
+      <w:kern w:val="28"/>
+      <w:sz w:val="56"/>
+      <w:szCs w:val="56"/>
+    </w:rPr>
+  </w:style>
+  <w:style w:type="paragraph" w:styleId="Caption">
+    <w:name w:val="caption"/>
+    <w:basedOn w:val="Normal"/>
+    <w:next w:val="Normal"/>
+    <w:uiPriority w:val="35"/>
+    <w:unhideWhenUsed/>
+    <w:qFormat/>
+    <w:rsid w:val="00670776"/>
+    <w:pPr>
+      <w:spacing w:after="200" w:line="240" w:lineRule="auto"/>
+    </w:pPr>
+    <w:rPr>
+      <w:i/>
+      <w:iCs/>
+      <w:color w:val="44546A" w:themeColor="text2"/>
+      <w:sz w:val="18"/>
+      <w:szCs w:val="18"/>
+    </w:rPr>
+  </w:style>
+  <w:style w:type="paragraph" w:styleId="NormalWeb">
+    <w:name w:val="Normal (Web)"/>
+    <w:basedOn w:val="Normal"/>
+    <w:uiPriority w:val="99"/>
+    <w:semiHidden/>
+    <w:unhideWhenUsed/>
+    <w:rsid w:val="00E06C28"/>
+    <w:pPr>
+      <w:spacing w:before="100" w:beforeAutospacing="1" w:after="100" w:afterAutospacing="1" w:line="240" w:lineRule="auto"/>
+      <w:jc w:val="left"/>
+    </w:pPr>
+    <w:rPr>
+      <w:rFonts w:eastAsia="Times New Roman" w:cs="Times New Roman"/>
+      <w:lang w:eastAsia="en-CA"/>
+    </w:rPr>
+  </w:style>
+  <w:style w:type="character" w:customStyle="1" w:styleId="apple-tab-span">
+    <w:name w:val="apple-tab-span"/>
+    <w:basedOn w:val="DefaultParagraphFont"/>
+    <w:rsid w:val="00E06C28"/>
+  </w:style>
+  <w:style w:type="character" w:customStyle="1" w:styleId="Heading3Char">
+    <w:name w:val="Heading 3 Char"/>
+    <w:basedOn w:val="DefaultParagraphFont"/>
+    <w:link w:val="Heading3"/>
+    <w:uiPriority w:val="9"/>
+    <w:rsid w:val="00E06C28"/>
+    <w:rPr>
+      <w:rFonts w:asciiTheme="majorHAnsi" w:eastAsiaTheme="majorEastAsia" w:hAnsiTheme="majorHAnsi" w:cstheme="majorBidi"/>
+      <w:color w:val="1F4D78" w:themeColor="accent1" w:themeShade="7F"/>
+    </w:rPr>
+  </w:style>
+  <w:style w:type="paragraph" w:styleId="NoSpacing">
+    <w:name w:val="No Spacing"/>
+    <w:link w:val="NoSpacingChar"/>
+    <w:uiPriority w:val="1"/>
+    <w:qFormat/>
+    <w:rsid w:val="00DC3728"/>
+    <w:pPr>
+      <w:spacing w:after="0" w:line="240" w:lineRule="auto"/>
+    </w:pPr>
+    <w:rPr>
+      <w:rFonts w:asciiTheme="minorHAnsi" w:eastAsiaTheme="minorEastAsia" w:hAnsiTheme="minorHAnsi"/>
+      <w:sz w:val="22"/>
+      <w:szCs w:val="22"/>
+      <w:lang w:val="en-US"/>
+    </w:rPr>
+  </w:style>
+  <w:style w:type="character" w:customStyle="1" w:styleId="NoSpacingChar">
+    <w:name w:val="No Spacing Char"/>
+    <w:basedOn w:val="DefaultParagraphFont"/>
+    <w:link w:val="NoSpacing"/>
+    <w:uiPriority w:val="1"/>
+    <w:rsid w:val="00DC3728"/>
+    <w:rPr>
+      <w:rFonts w:asciiTheme="minorHAnsi" w:eastAsiaTheme="minorEastAsia" w:hAnsiTheme="minorHAnsi"/>
+      <w:sz w:val="22"/>
+      <w:szCs w:val="22"/>
+      <w:lang w:val="en-US"/>
+    </w:rPr>
+  </w:style>
+  <w:style w:type="paragraph" w:styleId="ListParagraph">
+    <w:name w:val="List Paragraph"/>
+    <w:basedOn w:val="Normal"/>
+    <w:uiPriority w:val="34"/>
+    <w:qFormat/>
+    <w:rsid w:val="00C0402C"/>
+    <w:pPr>
+      <w:ind w:left="720"/>
+      <w:contextualSpacing/>
+    </w:pPr>
   </w:style>
   <w:style w:type="character" w:styleId="PlaceholderText">
     <w:name w:val="Placeholder Text"/>
     <w:basedOn w:val="DefaultParagraphFont"/>
     <w:uiPriority w:val="99"/>
     <w:semiHidden/>
-    <w:rsid w:val="00EC4874"/>
+    <w:rsid w:val="00C0402C"/>
     <w:rPr>
       <w:color w:val="808080"/>
     </w:rPr>
   </w:style>
+  <w:style w:type="paragraph" w:styleId="BalloonText">
+    <w:name w:val="Balloon Text"/>
+    <w:basedOn w:val="Normal"/>
+    <w:link w:val="BalloonTextChar"/>
+    <w:uiPriority w:val="99"/>
+    <w:semiHidden/>
+    <w:unhideWhenUsed/>
+    <w:rsid w:val="00021F67"/>
+    <w:pPr>
+      <w:spacing w:after="0" w:line="240" w:lineRule="auto"/>
+    </w:pPr>
+    <w:rPr>
+      <w:rFonts w:ascii="Lucida Grande" w:hAnsi="Lucida Grande" w:cs="Lucida Grande"/>
+      <w:sz w:val="18"/>
+      <w:szCs w:val="18"/>
+    </w:rPr>
+  </w:style>
+  <w:style w:type="character" w:customStyle="1" w:styleId="BalloonTextChar">
+    <w:name w:val="Balloon Text Char"/>
+    <w:basedOn w:val="DefaultParagraphFont"/>
+    <w:link w:val="BalloonText"/>
+    <w:uiPriority w:val="99"/>
+    <w:semiHidden/>
+    <w:rsid w:val="00021F67"/>
+    <w:rPr>
+      <w:rFonts w:ascii="Lucida Grande" w:hAnsi="Lucida Grande" w:cs="Lucida Grande"/>
+      <w:sz w:val="18"/>
+      <w:szCs w:val="18"/>
+    </w:rPr>
+  </w:style>
 </w:styles>
-</file>
-
-<file path=word/glossary/webSettings.xml><?xml version="1.0" encoding="utf-8"?>
-<w:webSettings xmlns:mc="http://schemas.openxmlformats.org/markup-compatibility/2006" xmlns:r="http://schemas.openxmlformats.org/officeDocument/2006/relationships" xmlns:w="http://schemas.openxmlformats.org/wordprocessingml/2006/main" xmlns:w14="http://schemas.microsoft.com/office/word/2010/wordml" xmlns:w15="http://schemas.microsoft.com/office/word/2012/wordml" xmlns:w16se="http://schemas.microsoft.com/office/word/2015/wordml/symex" mc:Ignorable="w14 w15 w16se">
-  <w:optimizeForBrowser/>
-  <w:allowPNG/>
-</w:webSettings>
 </file>
 
 <file path=word/theme/theme1.xml><?xml version="1.0" encoding="utf-8"?>
@@ -4025,7 +4569,7 @@
     </a:clrScheme>
     <a:fontScheme name="Office">
       <a:majorFont>
-        <a:latin typeface="Calibri Light" panose="020F0302020204030204"/>
+        <a:latin typeface="Calibri Light"/>
         <a:ea typeface=""/>
         <a:cs typeface=""/>
         <a:font script="Jpan" typeface="ＭＳ ゴシック"/>
@@ -4060,7 +4604,7 @@
         <a:font script="Geor" typeface="Sylfaen"/>
       </a:majorFont>
       <a:minorFont>
-        <a:latin typeface="Calibri" panose="020F0502020204030204"/>
+        <a:latin typeface="Calibri"/>
         <a:ea typeface=""/>
         <a:cs typeface=""/>
         <a:font script="Jpan" typeface="ＭＳ 明朝"/>
@@ -4237,7 +4781,7 @@
   <a:extraClrSchemeLst/>
   <a:extLst>
     <a:ext uri="{05A4C25C-085E-4340-85A3-A5531E510DB2}">
-      <thm15:themeFamily xmlns:thm15="http://schemas.microsoft.com/office/thememl/2012/main" name="Office Theme" id="{62F939B6-93AF-4DB8-9C6B-D6C7DFDC589F}" vid="{4A3C46E8-61CC-4603-A589-7422A47A8E4A}"/>
+      <thm15:themeFamily xmlns:thm15="http://schemas.microsoft.com/office/thememl/2012/main" xmlns="" name="Office Theme" id="{62F939B6-93AF-4DB8-9C6B-D6C7DFDC589F}" vid="{4A3C46E8-61CC-4603-A589-7422A47A8E4A}"/>
     </a:ext>
   </a:extLst>
 </a:theme>
@@ -4248,7 +4792,7 @@
 </file>
 
 <file path=customXml/itemProps1.xml><?xml version="1.0" encoding="utf-8"?>
-<ds:datastoreItem xmlns:ds="http://schemas.openxmlformats.org/officeDocument/2006/customXml" ds:itemID="{163E4421-9E5C-4CFB-B63D-F51DAF3C4C90}">
+<ds:datastoreItem xmlns:ds="http://schemas.openxmlformats.org/officeDocument/2006/customXml" ds:itemID="{6ED3F6E9-2511-AC49-9291-18E8702062AA}">
   <ds:schemaRefs>
     <ds:schemaRef ds:uri="http://schemas.openxmlformats.org/officeDocument/2006/bibliography"/>
   </ds:schemaRefs>

</xml_diff>

<commit_message>
Uploaded final deliverable 3 for submission
</commit_message>
<xml_diff>
--- a/DELIVERABLE 3/Deliverable 3.docx
+++ b/DELIVERABLE 3/Deliverable 3.docx
@@ -54,6 +54,8 @@
               <w:szCs w:val="28"/>
             </w:rPr>
           </w:pPr>
+          <w:bookmarkStart w:id="0" w:name="_GoBack"/>
+          <w:bookmarkEnd w:id="0"/>
         </w:p>
         <w:p>
           <w:pPr>
@@ -72,7 +74,7 @@
               <w:lang w:eastAsia="en-CA"/>
             </w:rPr>
             <w:drawing>
-              <wp:inline distT="0" distB="0" distL="0" distR="0" wp14:anchorId="0B5877F8" wp14:editId="5BFF181E">
+              <wp:inline distT="0" distB="0" distL="0" distR="0" wp14:anchorId="275B7D6D" wp14:editId="7BE77FEF">
                 <wp:extent cx="1600200" cy="2026920"/>
                 <wp:effectExtent l="0" t="0" r="0" b="0"/>
                 <wp:docPr id="6" name="Picture 6" descr="Image result for mcgill crest"/>
@@ -438,6 +440,7 @@
     <w:p>
       <w:pPr>
         <w:pStyle w:val="Heading1"/>
+        <w:spacing w:line="360" w:lineRule="auto"/>
         <w:rPr>
           <w:rFonts w:eastAsia="Times New Roman"/>
           <w:lang w:eastAsia="en-CA"/>
@@ -454,7 +457,549 @@
     </w:p>
     <w:p>
       <w:pPr>
+        <w:spacing w:line="360" w:lineRule="auto"/>
+        <w:rPr>
+          <w:rFonts w:eastAsia="Times New Roman"/>
+          <w:lang w:eastAsia="en-CA"/>
+        </w:rPr>
+      </w:pPr>
+      <w:r>
+        <w:t>We will indicate which classes need to be tested and which do not. Some methods like getters and setters are too trivial and with a big program like this it is better to leave them untested. We will not test code that deals with UI either because unit tests are back-end tests.</w:t>
+      </w:r>
+    </w:p>
+    <w:p>
+      <w:pPr>
+        <w:spacing w:line="360" w:lineRule="auto"/>
+      </w:pPr>
+      <w:r>
+        <w:t xml:space="preserve">In the application package, the </w:t>
+      </w:r>
+      <w:proofErr w:type="spellStart"/>
+      <w:r>
+        <w:t>FTMSApplication</w:t>
+      </w:r>
+      <w:proofErr w:type="spellEnd"/>
+      <w:r>
+        <w:t xml:space="preserve"> class calls upon the </w:t>
+      </w:r>
+      <w:proofErr w:type="spellStart"/>
+      <w:r>
+        <w:t>PersistenceFTMS</w:t>
+      </w:r>
+      <w:proofErr w:type="spellEnd"/>
+      <w:r>
+        <w:t xml:space="preserve"> subsystem to load persistence data, and starts the UI, so we will not have unit tests for it.</w:t>
+      </w:r>
+    </w:p>
+    <w:p>
+      <w:pPr>
+        <w:spacing w:line="360" w:lineRule="auto"/>
+      </w:pPr>
+      <w:r>
+        <w:t xml:space="preserve">In the controller package, we will test 3 of the 4 methods of the </w:t>
+      </w:r>
+      <w:proofErr w:type="spellStart"/>
+      <w:r>
+        <w:t>OrderController</w:t>
+      </w:r>
+      <w:proofErr w:type="spellEnd"/>
+      <w:r>
+        <w:t xml:space="preserve"> class: </w:t>
+      </w:r>
+      <w:proofErr w:type="spellStart"/>
+      <w:r>
+        <w:t>FromStringToMenuItem</w:t>
+      </w:r>
+      <w:proofErr w:type="spellEnd"/>
+      <w:r>
+        <w:t xml:space="preserve">, </w:t>
+      </w:r>
+      <w:proofErr w:type="spellStart"/>
+      <w:r>
+        <w:t>canItemBeMade</w:t>
+      </w:r>
+      <w:proofErr w:type="spellEnd"/>
+      <w:r>
+        <w:t xml:space="preserve"> and </w:t>
+      </w:r>
+      <w:proofErr w:type="spellStart"/>
+      <w:r>
+        <w:t>increasePopularity</w:t>
+      </w:r>
+      <w:proofErr w:type="spellEnd"/>
+      <w:r>
+        <w:t xml:space="preserve">. </w:t>
+      </w:r>
+      <w:proofErr w:type="spellStart"/>
+      <w:r>
+        <w:t>placeOrder</w:t>
+      </w:r>
+      <w:proofErr w:type="spellEnd"/>
+      <w:r>
+        <w:t xml:space="preserve"> uses some of these methods so it does not belong in the unit tests.</w:t>
+      </w:r>
+    </w:p>
+    <w:p>
+      <w:pPr>
+        <w:spacing w:line="360" w:lineRule="auto"/>
+      </w:pPr>
+      <w:r>
+        <w:t xml:space="preserve">We will test all methods of the </w:t>
+      </w:r>
+      <w:proofErr w:type="spellStart"/>
+      <w:r>
+        <w:t>ScheduleMaker</w:t>
+      </w:r>
+      <w:proofErr w:type="spellEnd"/>
+      <w:r>
+        <w:t xml:space="preserve"> class.</w:t>
+      </w:r>
+    </w:p>
+    <w:p>
+      <w:pPr>
+        <w:spacing w:line="360" w:lineRule="auto"/>
+      </w:pPr>
+      <w:r>
+        <w:t xml:space="preserve">In the model package, we will test almost all the methods of the </w:t>
+      </w:r>
+      <w:proofErr w:type="spellStart"/>
+      <w:r>
+        <w:t>FTMSManager</w:t>
+      </w:r>
+      <w:proofErr w:type="spellEnd"/>
+      <w:r>
+        <w:t xml:space="preserve"> class: </w:t>
+      </w:r>
+      <w:proofErr w:type="spellStart"/>
+      <w:r>
+        <w:t>numberOfEquipment</w:t>
+      </w:r>
+      <w:proofErr w:type="spellEnd"/>
+      <w:r>
+        <w:t xml:space="preserve">, </w:t>
+      </w:r>
+      <w:proofErr w:type="spellStart"/>
+      <w:r>
+        <w:t>hasEquipment</w:t>
+      </w:r>
+      <w:proofErr w:type="spellEnd"/>
+      <w:r>
+        <w:t xml:space="preserve">, </w:t>
+      </w:r>
+      <w:proofErr w:type="spellStart"/>
+      <w:r>
+        <w:t>indexOfEquipment</w:t>
+      </w:r>
+      <w:proofErr w:type="spellEnd"/>
+      <w:r>
+        <w:t xml:space="preserve">, </w:t>
+      </w:r>
+      <w:proofErr w:type="spellStart"/>
+      <w:r>
+        <w:t>hasMenu</w:t>
+      </w:r>
+      <w:proofErr w:type="spellEnd"/>
+      <w:r>
+        <w:t xml:space="preserve">, </w:t>
+      </w:r>
+      <w:proofErr w:type="spellStart"/>
+      <w:r>
+        <w:t>numberOfStaff</w:t>
+      </w:r>
+      <w:proofErr w:type="spellEnd"/>
+      <w:r>
+        <w:t xml:space="preserve">, </w:t>
+      </w:r>
+      <w:proofErr w:type="spellStart"/>
+      <w:r>
+        <w:t>hasStaff</w:t>
+      </w:r>
+      <w:proofErr w:type="spellEnd"/>
+      <w:r>
+        <w:t xml:space="preserve">, </w:t>
+      </w:r>
+      <w:proofErr w:type="spellStart"/>
+      <w:r>
+        <w:t>indexOfStaff</w:t>
+      </w:r>
+      <w:proofErr w:type="spellEnd"/>
+      <w:r>
+        <w:t xml:space="preserve">, </w:t>
+      </w:r>
+      <w:proofErr w:type="spellStart"/>
+      <w:r>
+        <w:t>numberOfSupplies</w:t>
+      </w:r>
+      <w:proofErr w:type="spellEnd"/>
+      <w:r>
+        <w:t xml:space="preserve">, </w:t>
+      </w:r>
+      <w:proofErr w:type="spellStart"/>
+      <w:r>
+        <w:t>hasSupplies</w:t>
+      </w:r>
+      <w:proofErr w:type="spellEnd"/>
+      <w:r>
+        <w:t xml:space="preserve">, </w:t>
+      </w:r>
+      <w:proofErr w:type="spellStart"/>
+      <w:r>
+        <w:t>indexOfSupplies</w:t>
+      </w:r>
+      <w:proofErr w:type="spellEnd"/>
+      <w:r>
+        <w:t xml:space="preserve">, </w:t>
+      </w:r>
+      <w:proofErr w:type="spellStart"/>
+      <w:r>
+        <w:t>addEquipment</w:t>
+      </w:r>
+      <w:proofErr w:type="spellEnd"/>
+      <w:r>
+        <w:t xml:space="preserve">, </w:t>
+      </w:r>
+      <w:proofErr w:type="spellStart"/>
+      <w:r>
+        <w:t>removeEquipment</w:t>
+      </w:r>
+      <w:proofErr w:type="spellEnd"/>
+      <w:r>
+        <w:t xml:space="preserve">, </w:t>
+      </w:r>
+      <w:proofErr w:type="spellStart"/>
+      <w:r>
+        <w:t>addEquipmentAt</w:t>
+      </w:r>
+      <w:proofErr w:type="spellEnd"/>
+      <w:r>
+        <w:t xml:space="preserve">, </w:t>
+      </w:r>
+      <w:proofErr w:type="spellStart"/>
+      <w:r>
+        <w:t>addOrMoveEquipmentAt</w:t>
+      </w:r>
+      <w:proofErr w:type="spellEnd"/>
+      <w:r>
+        <w:t xml:space="preserve">, </w:t>
+      </w:r>
+      <w:proofErr w:type="spellStart"/>
+      <w:r>
+        <w:t>addStaff</w:t>
+      </w:r>
+      <w:proofErr w:type="spellEnd"/>
+      <w:r>
+        <w:t xml:space="preserve">, </w:t>
+      </w:r>
+      <w:proofErr w:type="spellStart"/>
+      <w:r>
+        <w:t>removeStaff</w:t>
+      </w:r>
+      <w:proofErr w:type="spellEnd"/>
+      <w:r>
+        <w:t xml:space="preserve">, </w:t>
+      </w:r>
+      <w:proofErr w:type="spellStart"/>
+      <w:r>
+        <w:t>addStaffAt</w:t>
+      </w:r>
+      <w:proofErr w:type="spellEnd"/>
+      <w:r>
+        <w:t xml:space="preserve">, </w:t>
+      </w:r>
+      <w:proofErr w:type="spellStart"/>
+      <w:r>
+        <w:t>addOrMoveStaffAt</w:t>
+      </w:r>
+      <w:proofErr w:type="spellEnd"/>
+      <w:r>
+        <w:t xml:space="preserve">, </w:t>
+      </w:r>
+      <w:proofErr w:type="spellStart"/>
+      <w:r>
+        <w:t>addSupply</w:t>
+      </w:r>
+      <w:proofErr w:type="spellEnd"/>
+      <w:r>
+        <w:t xml:space="preserve">, </w:t>
+      </w:r>
+      <w:proofErr w:type="spellStart"/>
+      <w:r>
+        <w:t>removeSupply</w:t>
+      </w:r>
+      <w:proofErr w:type="spellEnd"/>
+      <w:r>
+        <w:t xml:space="preserve">, </w:t>
+      </w:r>
+      <w:proofErr w:type="spellStart"/>
+      <w:r>
+        <w:t>addSupplyAt</w:t>
+      </w:r>
+      <w:proofErr w:type="spellEnd"/>
+      <w:r>
+        <w:t xml:space="preserve">, </w:t>
+      </w:r>
+      <w:proofErr w:type="spellStart"/>
+      <w:r>
+        <w:t>addOrMoveSupplyAt</w:t>
+      </w:r>
+      <w:proofErr w:type="spellEnd"/>
+      <w:r>
+        <w:t>, delete.</w:t>
+      </w:r>
+    </w:p>
+    <w:p>
+      <w:pPr>
+        <w:spacing w:line="360" w:lineRule="auto"/>
+      </w:pPr>
+      <w:r>
+        <w:t xml:space="preserve">We will test 2 methods of the equipment class: delete and </w:t>
+      </w:r>
+      <w:proofErr w:type="spellStart"/>
+      <w:r>
+        <w:t>toString</w:t>
+      </w:r>
+      <w:proofErr w:type="spellEnd"/>
+      <w:r>
+        <w:t xml:space="preserve"> because the rest of the methods are getters and setters.</w:t>
+      </w:r>
+    </w:p>
+    <w:p>
+      <w:pPr>
+        <w:spacing w:line="360" w:lineRule="auto"/>
+      </w:pPr>
+      <w:r>
+        <w:t xml:space="preserve">We will test all of the methods of the Menu class except for getters and setters and trivial methods (like </w:t>
+      </w:r>
+      <w:proofErr w:type="spellStart"/>
+      <w:r>
+        <w:t>minimumNumberOfMenuItems</w:t>
+      </w:r>
+      <w:proofErr w:type="spellEnd"/>
+      <w:r>
+        <w:t xml:space="preserve"> which only returns an </w:t>
+      </w:r>
+      <w:proofErr w:type="spellStart"/>
+      <w:r>
+        <w:t>int</w:t>
+      </w:r>
+      <w:proofErr w:type="spellEnd"/>
+      <w:r>
+        <w:t xml:space="preserve"> of value 0): </w:t>
+      </w:r>
+      <w:proofErr w:type="spellStart"/>
+      <w:r>
+        <w:t>numberOfMenuItems</w:t>
+      </w:r>
+      <w:proofErr w:type="spellEnd"/>
+      <w:r>
+        <w:t xml:space="preserve">, </w:t>
+      </w:r>
+      <w:proofErr w:type="spellStart"/>
+      <w:r>
+        <w:t>hasMenuItems</w:t>
+      </w:r>
+      <w:proofErr w:type="spellEnd"/>
+      <w:r>
+        <w:t xml:space="preserve">, </w:t>
+      </w:r>
+      <w:proofErr w:type="spellStart"/>
+      <w:r>
+        <w:t>indexOfMenuItem</w:t>
+      </w:r>
+      <w:proofErr w:type="spellEnd"/>
+      <w:r>
+        <w:t xml:space="preserve">, </w:t>
+      </w:r>
+      <w:proofErr w:type="spellStart"/>
+      <w:r>
+        <w:t>addMenuItem</w:t>
+      </w:r>
+      <w:proofErr w:type="spellEnd"/>
+      <w:r>
+        <w:t xml:space="preserve">, </w:t>
+      </w:r>
+      <w:proofErr w:type="spellStart"/>
+      <w:r>
+        <w:t>removeMenuItem</w:t>
+      </w:r>
+      <w:proofErr w:type="spellEnd"/>
+      <w:r>
+        <w:t xml:space="preserve">, </w:t>
+      </w:r>
+      <w:proofErr w:type="spellStart"/>
+      <w:r>
+        <w:t>addMenuItemAt</w:t>
+      </w:r>
+      <w:proofErr w:type="spellEnd"/>
+      <w:r>
+        <w:t xml:space="preserve">, </w:t>
+      </w:r>
+      <w:proofErr w:type="spellStart"/>
+      <w:r>
+        <w:t>addOrMoveMenuItemAt</w:t>
+      </w:r>
+      <w:proofErr w:type="spellEnd"/>
+      <w:r>
+        <w:t>, delete.</w:t>
+      </w:r>
+    </w:p>
+    <w:p>
+      <w:pPr>
+        <w:spacing w:line="360" w:lineRule="auto"/>
+      </w:pPr>
+      <w:r>
+        <w:t xml:space="preserve">We will do the same thing with </w:t>
+      </w:r>
+      <w:proofErr w:type="spellStart"/>
+      <w:r>
+        <w:t>MenuItem</w:t>
+      </w:r>
+      <w:proofErr w:type="spellEnd"/>
+      <w:r>
+        <w:t xml:space="preserve"> class: </w:t>
+      </w:r>
+      <w:proofErr w:type="spellStart"/>
+      <w:r>
+        <w:t>indexOfIngredient</w:t>
+      </w:r>
+      <w:proofErr w:type="spellEnd"/>
+      <w:r>
+        <w:t xml:space="preserve">, </w:t>
+      </w:r>
+      <w:proofErr w:type="spellStart"/>
+      <w:r>
+        <w:t>addIngredient</w:t>
+      </w:r>
+      <w:proofErr w:type="spellEnd"/>
+      <w:r>
+        <w:t xml:space="preserve">, </w:t>
+      </w:r>
+      <w:proofErr w:type="spellStart"/>
+      <w:r>
+        <w:t>removeIngredient</w:t>
+      </w:r>
+      <w:proofErr w:type="spellEnd"/>
+      <w:r>
+        <w:t xml:space="preserve">, </w:t>
+      </w:r>
+      <w:proofErr w:type="spellStart"/>
+      <w:r>
+        <w:t>addIngredientAt</w:t>
+      </w:r>
+      <w:proofErr w:type="spellEnd"/>
+      <w:r>
+        <w:t xml:space="preserve">, </w:t>
+      </w:r>
+      <w:proofErr w:type="spellStart"/>
+      <w:r>
+        <w:t>addOrMoveIngredientAt</w:t>
+      </w:r>
+      <w:proofErr w:type="spellEnd"/>
+      <w:r>
+        <w:t xml:space="preserve">, delete, </w:t>
+      </w:r>
+      <w:proofErr w:type="spellStart"/>
+      <w:r>
+        <w:t>toString</w:t>
+      </w:r>
+      <w:proofErr w:type="spellEnd"/>
+      <w:r>
+        <w:t>.</w:t>
+      </w:r>
+    </w:p>
+    <w:p>
+      <w:pPr>
+        <w:spacing w:line="360" w:lineRule="auto"/>
+      </w:pPr>
+      <w:r>
+        <w:t xml:space="preserve">We will test the same methods for the Order class as we tested for the </w:t>
+      </w:r>
+      <w:proofErr w:type="spellStart"/>
+      <w:r>
+        <w:t>MenuItem</w:t>
+      </w:r>
+      <w:proofErr w:type="spellEnd"/>
+      <w:r>
+        <w:t xml:space="preserve"> class except that instead of dealing with ingredients we deal with menu items.</w:t>
+      </w:r>
+    </w:p>
+    <w:p>
+      <w:pPr>
+        <w:spacing w:line="360" w:lineRule="auto"/>
+      </w:pPr>
+      <w:r>
+        <w:t xml:space="preserve">We will test 3 methods of the Schedule class: </w:t>
+      </w:r>
+      <w:proofErr w:type="spellStart"/>
+      <w:r>
+        <w:t>setSunday</w:t>
+      </w:r>
+      <w:proofErr w:type="spellEnd"/>
+      <w:r>
+        <w:t xml:space="preserve">, delete and </w:t>
+      </w:r>
+      <w:proofErr w:type="spellStart"/>
+      <w:r>
+        <w:t>toString</w:t>
+      </w:r>
+      <w:proofErr w:type="spellEnd"/>
+      <w:r>
+        <w:t>.</w:t>
+      </w:r>
+    </w:p>
+    <w:p>
+      <w:pPr>
+        <w:spacing w:line="360" w:lineRule="auto"/>
+      </w:pPr>
+      <w:r>
+        <w:lastRenderedPageBreak/>
+        <w:t xml:space="preserve">Aside from getters and setters, the Staff and Supply classes only have 2 methods: delete and </w:t>
+      </w:r>
+      <w:proofErr w:type="spellStart"/>
+      <w:r>
+        <w:t>toString</w:t>
+      </w:r>
+      <w:proofErr w:type="spellEnd"/>
+      <w:r>
+        <w:t xml:space="preserve"> which we will unit test.</w:t>
+      </w:r>
+    </w:p>
+    <w:p>
+      <w:pPr>
+        <w:spacing w:line="360" w:lineRule="auto"/>
+      </w:pPr>
+      <w:r>
+        <w:t>For the persistence package, there is no particular method to test, but while unit testing other methods, we should add assertions and evaluate the persistence file to test if that works well.</w:t>
+      </w:r>
+    </w:p>
+    <w:p>
+      <w:pPr>
+        <w:spacing w:line="360" w:lineRule="auto"/>
+      </w:pPr>
+      <w:r>
+        <w:t>Finally, the View package display the content retrieved via the controllers so there is no unit test we can create for it.</w:t>
+      </w:r>
+    </w:p>
+    <w:p>
+      <w:pPr>
+        <w:spacing w:line="360" w:lineRule="auto"/>
+      </w:pPr>
+      <w:r>
+        <w:t xml:space="preserve">We will use different tools to unit test our different applications. JUnit for the desktop app and </w:t>
+      </w:r>
+      <w:proofErr w:type="spellStart"/>
+      <w:r>
+        <w:t>PHPUnit</w:t>
+      </w:r>
+      <w:proofErr w:type="spellEnd"/>
+      <w:r>
+        <w:t xml:space="preserve"> for the web app. Since our android app uses the jar from the java desktop app, we don’t need to test the same methods again. These tests are run on simple methods that should rarely be modified, so we can afford to run tests every time we do modify some. Our goal is to have a 75% test coverage of all our code.</w:t>
+      </w:r>
+    </w:p>
+    <w:p>
+      <w:pPr>
         <w:pStyle w:val="Heading1"/>
+        <w:spacing w:line="360" w:lineRule="auto"/>
         <w:rPr>
           <w:lang w:eastAsia="en-CA"/>
         </w:rPr>
@@ -468,6 +1013,7 @@
     </w:p>
     <w:p>
       <w:pPr>
+        <w:spacing w:line="360" w:lineRule="auto"/>
         <w:rPr>
           <w:lang w:eastAsia="en-CA"/>
         </w:rPr>
@@ -493,6 +1039,7 @@
     </w:p>
     <w:p>
       <w:pPr>
+        <w:spacing w:line="360" w:lineRule="auto"/>
         <w:rPr>
           <w:lang w:eastAsia="en-CA"/>
         </w:rPr>
@@ -542,6 +1089,7 @@
     </w:p>
     <w:p>
       <w:pPr>
+        <w:spacing w:line="360" w:lineRule="auto"/>
         <w:rPr>
           <w:lang w:eastAsia="en-CA"/>
         </w:rPr>
@@ -597,14 +1145,16 @@
     </w:p>
     <w:p>
       <w:pPr>
-        <w:rPr>
-          <w:lang w:eastAsia="en-CA"/>
-        </w:rPr>
-      </w:pPr>
-      <w:r>
-        <w:rPr>
-          <w:lang w:eastAsia="en-CA"/>
-        </w:rPr>
+        <w:spacing w:line="360" w:lineRule="auto"/>
+        <w:rPr>
+          <w:lang w:eastAsia="en-CA"/>
+        </w:rPr>
+      </w:pPr>
+      <w:r>
+        <w:rPr>
+          <w:lang w:eastAsia="en-CA"/>
+        </w:rPr>
+        <w:lastRenderedPageBreak/>
         <w:t xml:space="preserve">Components within a system interact in various methods. The components can pass parameters, share memory, interface, or pass messages. The use of the program is largely centered around </w:t>
       </w:r>
       <w:r>
@@ -622,6 +1172,7 @@
     </w:p>
     <w:p>
       <w:pPr>
+        <w:spacing w:line="360" w:lineRule="auto"/>
         <w:rPr>
           <w:lang w:eastAsia="en-CA"/>
         </w:rPr>
@@ -647,6 +1198,7 @@
     </w:p>
     <w:p>
       <w:pPr>
+        <w:spacing w:line="360" w:lineRule="auto"/>
         <w:rPr>
           <w:lang w:eastAsia="en-CA"/>
         </w:rPr>
@@ -690,6 +1242,7 @@
     </w:p>
     <w:p>
       <w:pPr>
+        <w:spacing w:line="360" w:lineRule="auto"/>
         <w:rPr>
           <w:lang w:eastAsia="en-CA"/>
         </w:rPr>
@@ -710,18 +1263,12 @@
         <w:rPr>
           <w:lang w:eastAsia="en-CA"/>
         </w:rPr>
-        <w:t xml:space="preserve"> code review as they were created near the beginning of the software production. This suggests to the programmers that these are the most refined components and problems are more likely to be present in the highest up components. When this is the case, it is wise to implement a top-down testing strategy. This is the case because it is desirable to encounter issues in the beginning of the integration testing for a top-down approach, as there are fewer components grouped together in these first integration testing stages. </w:t>
-      </w:r>
-      <w:r>
-        <w:rPr>
-          <w:lang w:eastAsia="en-CA"/>
-        </w:rPr>
-        <w:lastRenderedPageBreak/>
-        <w:t xml:space="preserve">It is thus easier to make isolate the issue, make updates to the code or tests, and continue with the top-down integration testing.  </w:t>
-      </w:r>
-    </w:p>
-    <w:p>
-      <w:pPr>
+        <w:t xml:space="preserve"> code review as they were created near the beginning of the software production. This suggests to the programmers that these are the most refined components and problems are more likely to be present in the highest up components. When this is the case, it is wise to implement a top-down testing strategy. This is the case because it is desirable to encounter issues in the beginning of the integration testing for a top-down approach, as there are fewer components grouped together in these first integration testing stages. It is thus easier to make isolate the issue, make updates to the code or tests, and continue with the top-down integration testing.  </w:t>
+      </w:r>
+    </w:p>
+    <w:p>
+      <w:pPr>
+        <w:spacing w:line="360" w:lineRule="auto"/>
         <w:rPr>
           <w:lang w:eastAsia="en-CA"/>
         </w:rPr>
@@ -750,6 +1297,22 @@
         </w:rPr>
         <w:t>The specific components discussed relate to the Java platform; however, each of the different platforms is highly similar. A list of the testing order is provided as follows:</w:t>
       </w:r>
+    </w:p>
+    <w:p>
+      <w:pPr>
+        <w:spacing w:line="360" w:lineRule="auto"/>
+        <w:rPr>
+          <w:lang w:eastAsia="en-CA"/>
+        </w:rPr>
+      </w:pPr>
+    </w:p>
+    <w:p>
+      <w:pPr>
+        <w:spacing w:line="360" w:lineRule="auto"/>
+        <w:rPr>
+          <w:lang w:eastAsia="en-CA"/>
+        </w:rPr>
+      </w:pPr>
     </w:p>
     <w:p>
       <w:pPr>
@@ -758,16 +1321,20 @@
           <w:ilvl w:val="0"/>
           <w:numId w:val="3"/>
         </w:numPr>
-        <w:rPr>
-          <w:lang w:eastAsia="en-CA"/>
-        </w:rPr>
-      </w:pPr>
-      <w:r>
-        <w:rPr>
-          <w:lang w:eastAsia="en-CA"/>
-        </w:rPr>
+        <w:spacing w:line="360" w:lineRule="auto"/>
+        <w:rPr>
+          <w:lang w:eastAsia="en-CA"/>
+        </w:rPr>
+      </w:pPr>
+      <w:proofErr w:type="spellStart"/>
+      <w:r>
+        <w:rPr>
+          <w:lang w:eastAsia="en-CA"/>
+        </w:rPr>
+        <w:lastRenderedPageBreak/>
         <w:t>EquipmentController</w:t>
       </w:r>
+      <w:proofErr w:type="spellEnd"/>
     </w:p>
     <w:p>
       <w:pPr>
@@ -776,6 +1343,7 @@
           <w:ilvl w:val="1"/>
           <w:numId w:val="3"/>
         </w:numPr>
+        <w:spacing w:line="360" w:lineRule="auto"/>
         <w:rPr>
           <w:lang w:eastAsia="en-CA"/>
         </w:rPr>
@@ -794,6 +1362,7 @@
           <w:ilvl w:val="2"/>
           <w:numId w:val="3"/>
         </w:numPr>
+        <w:spacing w:line="360" w:lineRule="auto"/>
         <w:rPr>
           <w:lang w:eastAsia="en-CA"/>
         </w:rPr>
@@ -812,6 +1381,7 @@
           <w:ilvl w:val="3"/>
           <w:numId w:val="3"/>
         </w:numPr>
+        <w:spacing w:line="360" w:lineRule="auto"/>
         <w:rPr>
           <w:lang w:eastAsia="en-CA"/>
         </w:rPr>
@@ -830,16 +1400,19 @@
           <w:ilvl w:val="0"/>
           <w:numId w:val="3"/>
         </w:numPr>
-        <w:rPr>
-          <w:lang w:eastAsia="en-CA"/>
-        </w:rPr>
-      </w:pPr>
+        <w:spacing w:line="360" w:lineRule="auto"/>
+        <w:rPr>
+          <w:lang w:eastAsia="en-CA"/>
+        </w:rPr>
+      </w:pPr>
+      <w:proofErr w:type="spellStart"/>
       <w:r>
         <w:rPr>
           <w:lang w:eastAsia="en-CA"/>
         </w:rPr>
         <w:t>MenuController</w:t>
       </w:r>
+      <w:proofErr w:type="spellEnd"/>
     </w:p>
     <w:p>
       <w:pPr>
@@ -848,16 +1421,19 @@
           <w:ilvl w:val="1"/>
           <w:numId w:val="3"/>
         </w:numPr>
-        <w:rPr>
-          <w:lang w:eastAsia="en-CA"/>
-        </w:rPr>
-      </w:pPr>
+        <w:spacing w:line="360" w:lineRule="auto"/>
+        <w:rPr>
+          <w:lang w:eastAsia="en-CA"/>
+        </w:rPr>
+      </w:pPr>
+      <w:proofErr w:type="spellStart"/>
       <w:r>
         <w:rPr>
           <w:lang w:eastAsia="en-CA"/>
         </w:rPr>
         <w:t>MenuItem</w:t>
       </w:r>
+      <w:proofErr w:type="spellEnd"/>
     </w:p>
     <w:p>
       <w:pPr>
@@ -866,6 +1442,7 @@
           <w:ilvl w:val="2"/>
           <w:numId w:val="3"/>
         </w:numPr>
+        <w:spacing w:line="360" w:lineRule="auto"/>
         <w:rPr>
           <w:lang w:eastAsia="en-CA"/>
         </w:rPr>
@@ -884,16 +1461,19 @@
           <w:ilvl w:val="0"/>
           <w:numId w:val="3"/>
         </w:numPr>
-        <w:rPr>
-          <w:lang w:eastAsia="en-CA"/>
-        </w:rPr>
-      </w:pPr>
+        <w:spacing w:line="360" w:lineRule="auto"/>
+        <w:rPr>
+          <w:lang w:eastAsia="en-CA"/>
+        </w:rPr>
+      </w:pPr>
+      <w:proofErr w:type="spellStart"/>
       <w:r>
         <w:rPr>
           <w:lang w:eastAsia="en-CA"/>
         </w:rPr>
         <w:t>OrderController</w:t>
       </w:r>
+      <w:proofErr w:type="spellEnd"/>
     </w:p>
     <w:p>
       <w:pPr>
@@ -902,6 +1482,7 @@
           <w:ilvl w:val="1"/>
           <w:numId w:val="3"/>
         </w:numPr>
+        <w:spacing w:line="360" w:lineRule="auto"/>
         <w:rPr>
           <w:lang w:eastAsia="en-CA"/>
         </w:rPr>
@@ -920,6 +1501,7 @@
           <w:ilvl w:val="2"/>
           <w:numId w:val="3"/>
         </w:numPr>
+        <w:spacing w:line="360" w:lineRule="auto"/>
         <w:rPr>
           <w:lang w:eastAsia="en-CA"/>
         </w:rPr>
@@ -938,16 +1520,19 @@
           <w:ilvl w:val="3"/>
           <w:numId w:val="3"/>
         </w:numPr>
-        <w:rPr>
-          <w:lang w:eastAsia="en-CA"/>
-        </w:rPr>
-      </w:pPr>
+        <w:spacing w:line="360" w:lineRule="auto"/>
+        <w:rPr>
+          <w:lang w:eastAsia="en-CA"/>
+        </w:rPr>
+      </w:pPr>
+      <w:proofErr w:type="spellStart"/>
       <w:r>
         <w:rPr>
           <w:lang w:eastAsia="en-CA"/>
         </w:rPr>
         <w:t>MenuItem</w:t>
       </w:r>
+      <w:proofErr w:type="spellEnd"/>
     </w:p>
     <w:p>
       <w:pPr>
@@ -956,6 +1541,7 @@
           <w:ilvl w:val="4"/>
           <w:numId w:val="3"/>
         </w:numPr>
+        <w:spacing w:line="360" w:lineRule="auto"/>
         <w:rPr>
           <w:lang w:eastAsia="en-CA"/>
         </w:rPr>
@@ -974,16 +1560,19 @@
           <w:ilvl w:val="0"/>
           <w:numId w:val="3"/>
         </w:numPr>
-        <w:rPr>
-          <w:lang w:eastAsia="en-CA"/>
-        </w:rPr>
-      </w:pPr>
+        <w:spacing w:line="360" w:lineRule="auto"/>
+        <w:rPr>
+          <w:lang w:eastAsia="en-CA"/>
+        </w:rPr>
+      </w:pPr>
+      <w:proofErr w:type="spellStart"/>
       <w:r>
         <w:rPr>
           <w:lang w:eastAsia="en-CA"/>
         </w:rPr>
         <w:t>ScheduleMaker</w:t>
       </w:r>
+      <w:proofErr w:type="spellEnd"/>
     </w:p>
     <w:p>
       <w:pPr>
@@ -992,6 +1581,7 @@
           <w:ilvl w:val="1"/>
           <w:numId w:val="3"/>
         </w:numPr>
+        <w:spacing w:line="360" w:lineRule="auto"/>
         <w:rPr>
           <w:lang w:eastAsia="en-CA"/>
         </w:rPr>
@@ -1010,6 +1600,7 @@
           <w:ilvl w:val="2"/>
           <w:numId w:val="3"/>
         </w:numPr>
+        <w:spacing w:line="360" w:lineRule="auto"/>
         <w:rPr>
           <w:lang w:eastAsia="en-CA"/>
         </w:rPr>
@@ -1028,6 +1619,7 @@
           <w:ilvl w:val="3"/>
           <w:numId w:val="3"/>
         </w:numPr>
+        <w:spacing w:line="360" w:lineRule="auto"/>
         <w:rPr>
           <w:lang w:eastAsia="en-CA"/>
         </w:rPr>
@@ -1041,6 +1633,7 @@
     </w:p>
     <w:p>
       <w:pPr>
+        <w:spacing w:line="360" w:lineRule="auto"/>
         <w:rPr>
           <w:lang w:eastAsia="en-CA"/>
         </w:rPr>
@@ -1066,15 +1659,44 @@
     </w:p>
     <w:p>
       <w:pPr>
-        <w:rPr>
-          <w:lang w:eastAsia="en-CA"/>
-        </w:rPr>
-      </w:pPr>
-      <w:r>
-        <w:rPr>
-          <w:lang w:eastAsia="en-CA"/>
-        </w:rPr>
-        <w:t xml:space="preserve">For the Java platform, JUnit was used to run the integration tests. For PHP and android respectively, PHPUnit Test and gradle. These are tools that the programmers are comfortable using due to their usage in previous projects. </w:t>
+        <w:spacing w:line="360" w:lineRule="auto"/>
+        <w:rPr>
+          <w:lang w:eastAsia="en-CA"/>
+        </w:rPr>
+      </w:pPr>
+      <w:r>
+        <w:rPr>
+          <w:lang w:eastAsia="en-CA"/>
+        </w:rPr>
+        <w:t xml:space="preserve">For the Java platform, JUnit was used to run the integration tests. For PHP and android respectively, </w:t>
+      </w:r>
+      <w:proofErr w:type="spellStart"/>
+      <w:r>
+        <w:rPr>
+          <w:lang w:eastAsia="en-CA"/>
+        </w:rPr>
+        <w:t>PHPUnit</w:t>
+      </w:r>
+      <w:proofErr w:type="spellEnd"/>
+      <w:r>
+        <w:rPr>
+          <w:lang w:eastAsia="en-CA"/>
+        </w:rPr>
+        <w:t xml:space="preserve"> Test and </w:t>
+      </w:r>
+      <w:proofErr w:type="spellStart"/>
+      <w:r>
+        <w:rPr>
+          <w:lang w:eastAsia="en-CA"/>
+        </w:rPr>
+        <w:t>gradle</w:t>
+      </w:r>
+      <w:proofErr w:type="spellEnd"/>
+      <w:r>
+        <w:rPr>
+          <w:lang w:eastAsia="en-CA"/>
+        </w:rPr>
+        <w:t xml:space="preserve">. These are tools that the programmers are comfortable using due to their usage in previous projects. </w:t>
       </w:r>
       <w:r>
         <w:rPr>
@@ -1097,6 +1719,7 @@
     </w:p>
     <w:p>
       <w:pPr>
+        <w:spacing w:line="360" w:lineRule="auto"/>
         <w:rPr>
           <w:lang w:eastAsia="en-CA"/>
         </w:rPr>
@@ -1134,14 +1757,16 @@
     </w:p>
     <w:p>
       <w:pPr>
-        <w:rPr>
-          <w:lang w:eastAsia="en-CA"/>
-        </w:rPr>
-      </w:pPr>
-      <w:r>
-        <w:rPr>
-          <w:lang w:eastAsia="en-CA"/>
-        </w:rPr>
+        <w:spacing w:line="360" w:lineRule="auto"/>
+        <w:rPr>
+          <w:lang w:eastAsia="en-CA"/>
+        </w:rPr>
+      </w:pPr>
+      <w:r>
+        <w:rPr>
+          <w:lang w:eastAsia="en-CA"/>
+        </w:rPr>
+        <w:lastRenderedPageBreak/>
         <w:t xml:space="preserve">Test coverage is determined using </w:t>
       </w:r>
       <w:r>
@@ -1217,10 +1842,10 @@
       <w:pPr>
         <w:pStyle w:val="Caption"/>
         <w:keepNext/>
-      </w:pPr>
-      <w:bookmarkStart w:id="0" w:name="_Ref466845285"/>
-      <w:r>
-        <w:lastRenderedPageBreak/>
+        <w:spacing w:line="360" w:lineRule="auto"/>
+      </w:pPr>
+      <w:bookmarkStart w:id="1" w:name="_Ref466845285"/>
+      <w:r>
         <w:t xml:space="preserve">Equation </w:t>
       </w:r>
       <w:fldSimple w:instr=" SEQ Equation \* ARABIC ">
@@ -1231,13 +1856,14 @@
           <w:t>1</w:t>
         </w:r>
       </w:fldSimple>
-      <w:bookmarkEnd w:id="0"/>
+      <w:bookmarkEnd w:id="1"/>
       <w:r>
         <w:t>: Test Coverage</w:t>
       </w:r>
     </w:p>
     <w:p>
       <w:pPr>
+        <w:spacing w:line="360" w:lineRule="auto"/>
         <w:rPr>
           <w:rFonts w:eastAsiaTheme="minorEastAsia"/>
           <w:lang w:eastAsia="en-CA"/>
@@ -1293,6 +1919,7 @@
     </w:p>
     <w:p>
       <w:pPr>
+        <w:spacing w:line="360" w:lineRule="auto"/>
         <w:rPr>
           <w:rFonts w:eastAsiaTheme="minorEastAsia"/>
           <w:lang w:eastAsia="en-CA"/>
@@ -1338,13 +1965,29 @@
           <w:rFonts w:eastAsiaTheme="minorEastAsia"/>
           <w:lang w:eastAsia="en-CA"/>
         </w:rPr>
-        <w:t xml:space="preserve">. For example, the addmenuitem code is required as an intermediate that takes the input from the view and provides it to the controller. </w:t>
-      </w:r>
+        <w:t xml:space="preserve">. For example, the </w:t>
+      </w:r>
+      <w:proofErr w:type="spellStart"/>
       <w:r>
         <w:rPr>
           <w:rFonts w:eastAsiaTheme="minorEastAsia"/>
           <w:lang w:eastAsia="en-CA"/>
         </w:rPr>
+        <w:t>addmenuitem</w:t>
+      </w:r>
+      <w:proofErr w:type="spellEnd"/>
+      <w:r>
+        <w:rPr>
+          <w:rFonts w:eastAsiaTheme="minorEastAsia"/>
+          <w:lang w:eastAsia="en-CA"/>
+        </w:rPr>
+        <w:t xml:space="preserve"> code is required as an intermediate that takes the input from the view and provides it to the controller. </w:t>
+      </w:r>
+      <w:r>
+        <w:rPr>
+          <w:rFonts w:eastAsiaTheme="minorEastAsia"/>
+          <w:lang w:eastAsia="en-CA"/>
+        </w:rPr>
         <w:t>This code will be involved in the integration testing</w:t>
       </w:r>
       <w:r>
@@ -1364,6 +2007,7 @@
     </w:p>
     <w:p>
       <w:pPr>
+        <w:spacing w:line="360" w:lineRule="auto"/>
         <w:rPr>
           <w:rFonts w:eastAsiaTheme="minorEastAsia"/>
           <w:lang w:eastAsia="en-CA"/>
@@ -1379,6 +2023,7 @@
     </w:p>
     <w:p>
       <w:pPr>
+        <w:spacing w:line="360" w:lineRule="auto"/>
         <w:rPr>
           <w:rFonts w:eastAsiaTheme="minorEastAsia"/>
           <w:lang w:eastAsia="en-CA"/>
@@ -1391,12 +2036,11 @@
         </w:rPr>
         <w:t xml:space="preserve">Once the integration tests had been performed, the system can be tested as a whole. System testing is the last testing stage for the FTMS. After running each of these different hierarchies of tests, though neither exhaustive testing nor 100% coverage were performed, it can be said with a high degree of confidence that the program is functional and ready for release. </w:t>
       </w:r>
-      <w:bookmarkStart w:id="1" w:name="_GoBack"/>
-      <w:bookmarkEnd w:id="1"/>
     </w:p>
     <w:p>
       <w:pPr>
         <w:pStyle w:val="Heading1"/>
+        <w:spacing w:line="360" w:lineRule="auto"/>
         <w:rPr>
           <w:lang w:eastAsia="en-CA"/>
         </w:rPr>
@@ -1410,68 +2054,36 @@
     </w:p>
     <w:p>
       <w:pPr>
-        <w:rPr>
-          <w:lang w:eastAsia="en-CA"/>
-        </w:rPr>
-      </w:pPr>
-      <w:r>
-        <w:rPr>
-          <w:lang w:eastAsia="en-CA"/>
-        </w:rPr>
-        <w:t xml:space="preserve">System Testing will occur after each component and integration test is finished and the system is first assembled. After that, </w:t>
-      </w:r>
-      <w:r>
-        <w:rPr>
-          <w:lang w:eastAsia="en-CA"/>
-        </w:rPr>
-        <w:t>every time</w:t>
-      </w:r>
-      <w:r>
-        <w:rPr>
-          <w:lang w:eastAsia="en-CA"/>
-        </w:rPr>
-        <w:t xml:space="preserve"> a new update/upgrade to a unit goes up though the stack and eventually gets merged into master the system tests will be run again. These tests can be grouped together into deliverables or patches, although this is discouraged due to ease of testability constraints. If you will group updates together, please provide justification </w:t>
-      </w:r>
-      <w:r>
-        <w:rPr>
-          <w:lang w:eastAsia="en-CA"/>
-        </w:rPr>
-        <w:t>for the packaging; be specific.</w:t>
-      </w:r>
-    </w:p>
-    <w:p>
-      <w:pPr>
-        <w:rPr>
-          <w:lang w:eastAsia="en-CA"/>
-        </w:rPr>
-      </w:pPr>
-      <w:r>
-        <w:rPr>
-          <w:lang w:eastAsia="en-CA"/>
-        </w:rPr>
-        <w:t xml:space="preserve">As the system is developed with quite a few private and overwritten functions it is best to test the system by running it with the Java UI (simply executing the program). By running it as such we can see exactly how the implementation is </w:t>
-      </w:r>
-      <w:r>
-        <w:rPr>
-          <w:lang w:eastAsia="en-CA"/>
-        </w:rPr>
-        <w:t>incumbent</w:t>
-      </w:r>
-      <w:r>
-        <w:rPr>
-          <w:lang w:eastAsia="en-CA"/>
-        </w:rPr>
-        <w:t xml:space="preserve"> upon the system as a whole. Since security is not a vital parameter, this is a valid form of testing. Since the program is also only used by 1 person at a </w:t>
-      </w:r>
-      <w:r>
-        <w:rPr>
-          <w:lang w:eastAsia="en-CA"/>
-        </w:rPr>
-        <w:t>time, load tests are vestigial.</w:t>
-      </w:r>
-    </w:p>
-    <w:p>
-      <w:pPr>
+        <w:spacing w:line="360" w:lineRule="auto"/>
+        <w:rPr>
+          <w:lang w:eastAsia="en-CA"/>
+        </w:rPr>
+      </w:pPr>
+      <w:r>
+        <w:rPr>
+          <w:lang w:eastAsia="en-CA"/>
+        </w:rPr>
+        <w:t>System Testing will occur after each component and integration test is finished and the system is first assembled. After that, every time a new update/upgrade to a unit goes up though the stack and eventually gets merged into master the system tests will be run again. These tests can be grouped together into deliverables or patches, although this is discouraged due to ease of testability constraints. If you will group updates together, please provide justification for the packaging; be specific.</w:t>
+      </w:r>
+    </w:p>
+    <w:p>
+      <w:pPr>
+        <w:spacing w:line="360" w:lineRule="auto"/>
+        <w:rPr>
+          <w:lang w:eastAsia="en-CA"/>
+        </w:rPr>
+      </w:pPr>
+      <w:r>
+        <w:rPr>
+          <w:lang w:eastAsia="en-CA"/>
+        </w:rPr>
+        <w:lastRenderedPageBreak/>
+        <w:t>As the system is developed with quite a few private and overwritten functions it is best to test the system by running it with the Java UI (simply executing the program). By running it as such we can see exactly how the implementation is incumbent upon the system as a whole. Since security is not a vital parameter, this is a valid form of testing. Since the program is also only used by 1 person at a time, load tests are vestigial.</w:t>
+      </w:r>
+    </w:p>
+    <w:p>
+      <w:pPr>
+        <w:spacing w:line="360" w:lineRule="auto"/>
         <w:rPr>
           <w:lang w:eastAsia="en-CA"/>
         </w:rPr>
@@ -1485,6 +2097,7 @@
     </w:p>
     <w:p>
       <w:pPr>
+        <w:spacing w:line="360" w:lineRule="auto"/>
         <w:rPr>
           <w:lang w:eastAsia="en-CA"/>
         </w:rPr>
@@ -1498,6 +2111,7 @@
     </w:p>
     <w:p>
       <w:pPr>
+        <w:spacing w:line="360" w:lineRule="auto"/>
         <w:rPr>
           <w:lang w:eastAsia="en-CA"/>
         </w:rPr>
@@ -1511,6 +2125,7 @@
     </w:p>
     <w:p>
       <w:pPr>
+        <w:spacing w:line="360" w:lineRule="auto"/>
         <w:rPr>
           <w:lang w:eastAsia="en-CA"/>
         </w:rPr>
@@ -1524,6 +2139,7 @@
     </w:p>
     <w:p>
       <w:pPr>
+        <w:spacing w:line="360" w:lineRule="auto"/>
         <w:rPr>
           <w:lang w:eastAsia="en-CA"/>
         </w:rPr>
@@ -1537,6 +2153,7 @@
     </w:p>
     <w:p>
       <w:pPr>
+        <w:spacing w:line="360" w:lineRule="auto"/>
         <w:rPr>
           <w:lang w:eastAsia="en-CA"/>
         </w:rPr>
@@ -1550,46 +2167,36 @@
     </w:p>
     <w:p>
       <w:pPr>
-        <w:rPr>
-          <w:lang w:eastAsia="en-CA"/>
-        </w:rPr>
-      </w:pPr>
-      <w:r>
-        <w:rPr>
-          <w:lang w:eastAsia="en-CA"/>
-        </w:rPr>
-        <w:lastRenderedPageBreak/>
+        <w:spacing w:line="360" w:lineRule="auto"/>
+        <w:rPr>
+          <w:lang w:eastAsia="en-CA"/>
+        </w:rPr>
+      </w:pPr>
+      <w:r>
+        <w:rPr>
+          <w:lang w:eastAsia="en-CA"/>
+        </w:rPr>
         <w:t>-Populate the menu</w:t>
       </w:r>
     </w:p>
     <w:p>
       <w:pPr>
-        <w:rPr>
-          <w:lang w:eastAsia="en-CA"/>
-        </w:rPr>
-      </w:pPr>
-      <w:r>
-        <w:rPr>
-          <w:lang w:eastAsia="en-CA"/>
-        </w:rPr>
-        <w:t xml:space="preserve">Since this is done mostly via the GUI, it is hard to use a testing platform like JUnit to test the states of the GUI. Especially, with private encapsulation. While it may be a reasonable choice to test each different test in the suite by editing the </w:t>
-      </w:r>
-      <w:r>
-        <w:rPr>
-          <w:lang w:eastAsia="en-CA"/>
-        </w:rPr>
-        <w:t>persistence</w:t>
-      </w:r>
-      <w:r>
-        <w:rPr>
-          <w:lang w:eastAsia="en-CA"/>
-        </w:rPr>
-        <w:t xml:space="preserve"> XML, since verifying the GUI was accurate would be too complex it is considered out of the way. By using this black-box technique, we also allow for a much faster testing cycle.</w:t>
+        <w:spacing w:line="360" w:lineRule="auto"/>
+        <w:rPr>
+          <w:lang w:eastAsia="en-CA"/>
+        </w:rPr>
+      </w:pPr>
+      <w:r>
+        <w:rPr>
+          <w:lang w:eastAsia="en-CA"/>
+        </w:rPr>
+        <w:t>Since this is done mostly via the GUI, it is hard to use a testing platform like JUnit to test the states of the GUI. Especially, with private encapsulation. While it may be a reasonable choice to test each different test in the suite by editing the persistence XML, since verifying the GUI was accurate would be too complex it is considered out of the way. By using this black-box technique, we also allow for a much faster testing cycle.</w:t>
       </w:r>
     </w:p>
     <w:p>
       <w:pPr>
         <w:pStyle w:val="Heading1"/>
+        <w:spacing w:line="360" w:lineRule="auto"/>
         <w:rPr>
           <w:lang w:eastAsia="en-CA"/>
         </w:rPr>
@@ -1603,7 +2210,7 @@
     </w:p>
     <w:p>
       <w:pPr>
-        <w:spacing w:after="0" w:line="240" w:lineRule="auto"/>
+        <w:spacing w:after="0" w:line="360" w:lineRule="auto"/>
         <w:rPr>
           <w:rFonts w:eastAsia="Times New Roman" w:cs="Times New Roman"/>
           <w:lang w:eastAsia="en-CA"/>
@@ -1616,6 +2223,16 @@
           <w:lang w:eastAsia="en-CA"/>
         </w:rPr>
         <w:t xml:space="preserve">The </w:t>
+      </w:r>
+      <w:r>
+        <w:rPr>
+          <w:rFonts w:eastAsia="Times New Roman" w:cs="Times New Roman"/>
+          <w:color w:val="0000FF"/>
+          <w:sz w:val="22"/>
+          <w:szCs w:val="22"/>
+          <w:lang w:eastAsia="en-CA"/>
+        </w:rPr>
+        <w:t>blue colour</w:t>
       </w:r>
       <w:r>
         <w:rPr>
@@ -1623,15 +2240,15 @@
           <w:color w:val="C00000"/>
           <w:lang w:eastAsia="en-CA"/>
         </w:rPr>
-        <w:t>red</w:t>
+        <w:t xml:space="preserve"> </w:t>
       </w:r>
       <w:r>
         <w:rPr>
           <w:rFonts w:eastAsia="Times New Roman" w:cs="Times New Roman"/>
-          <w:color w:val="C00000"/>
-          <w:lang w:eastAsia="en-CA"/>
-        </w:rPr>
-        <w:t xml:space="preserve"> colour </w:t>
+          <w:color w:val="000000"/>
+          <w:lang w:eastAsia="en-CA"/>
+        </w:rPr>
+        <w:t xml:space="preserve">text shows the updates that were made to the work plan during the </w:t>
       </w:r>
       <w:r>
         <w:rPr>
@@ -1639,21 +2256,835 @@
           <w:color w:val="000000"/>
           <w:lang w:eastAsia="en-CA"/>
         </w:rPr>
-        <w:t xml:space="preserve">text shows the updates that were made to the work plan during the design process. A list of the functional and non-functional system requirements is present after the work plan for reference. </w:t>
-      </w:r>
-    </w:p>
-    <w:p>
-      <w:pPr>
-        <w:spacing w:after="0" w:line="240" w:lineRule="auto"/>
+        <w:t xml:space="preserve">previous stage in the </w:t>
+      </w:r>
+      <w:r>
         <w:rPr>
           <w:rFonts w:eastAsia="Times New Roman" w:cs="Times New Roman"/>
-          <w:lang w:eastAsia="en-CA"/>
-        </w:rPr>
-      </w:pPr>
+          <w:color w:val="000000"/>
+          <w:lang w:eastAsia="en-CA"/>
+        </w:rPr>
+        <w:t xml:space="preserve">design process. A list of the functional and non-functional system requirements is present after the work plan for reference. </w:t>
+      </w:r>
     </w:p>
     <w:p>
       <w:pPr>
         <w:pStyle w:val="Heading2"/>
+        <w:spacing w:line="360" w:lineRule="auto"/>
+      </w:pPr>
+      <w:r>
+        <w:t>Deliverable 1:</w:t>
+      </w:r>
+    </w:p>
+    <w:p>
+      <w:pPr>
+        <w:pStyle w:val="NormalWeb"/>
+        <w:spacing w:before="0" w:beforeAutospacing="0" w:after="0" w:afterAutospacing="0" w:line="360" w:lineRule="auto"/>
+        <w:rPr>
+          <w:color w:val="000000"/>
+          <w:sz w:val="22"/>
+          <w:szCs w:val="22"/>
+        </w:rPr>
+      </w:pPr>
+      <w:r>
+        <w:rPr>
+          <w:color w:val="000000"/>
+          <w:sz w:val="22"/>
+          <w:szCs w:val="22"/>
+        </w:rPr>
+        <w:t>We created the functional and non-functional system requirements, which took around an hour. We got together as a group and created the domain model in 30 minutes. The Use cases, requirements-level sequence diagrams and implementation-level sequence diagram each took one hour. We separated the work of the source code for the 3 different prototypes and it took a total of 5 hours.</w:t>
+      </w:r>
+    </w:p>
+    <w:p>
+      <w:pPr>
+        <w:pStyle w:val="NormalWeb"/>
+        <w:spacing w:before="0" w:beforeAutospacing="0" w:after="0" w:afterAutospacing="0" w:line="360" w:lineRule="auto"/>
+        <w:rPr>
+          <w:color w:val="000000"/>
+          <w:sz w:val="22"/>
+          <w:szCs w:val="22"/>
+        </w:rPr>
+      </w:pPr>
+      <w:r>
+        <w:rPr>
+          <w:color w:val="000000"/>
+          <w:sz w:val="22"/>
+          <w:szCs w:val="22"/>
+        </w:rPr>
+        <w:lastRenderedPageBreak/>
+        <w:t>The FTMS was written in Java, Android, and PHP in order to meet non-functional requirement #9. The other non-functional requirement that was addressed in this deliverable was #8 related to the persistence of the system. The produced code only contained the use case implementation for ordering. Thus, the functional requirements of #3, #4, #5 and #6 were addressed. The functional requirements #1 and #2 relating to the use case of scheduling staff, were left to be completed in a later deliverable. It was also not of particular concern to address functional requirements #11 and #12 as this was only a prototype program.</w:t>
+      </w:r>
+    </w:p>
+    <w:p>
+      <w:pPr>
+        <w:pStyle w:val="NormalWeb"/>
+        <w:spacing w:before="0" w:beforeAutospacing="0" w:after="0" w:afterAutospacing="0" w:line="360" w:lineRule="auto"/>
+        <w:rPr>
+          <w:color w:val="000000"/>
+          <w:sz w:val="22"/>
+          <w:szCs w:val="22"/>
+        </w:rPr>
+      </w:pPr>
+    </w:p>
+    <w:p>
+      <w:pPr>
+        <w:pStyle w:val="NormalWeb"/>
+        <w:spacing w:before="0" w:beforeAutospacing="0" w:after="0" w:afterAutospacing="0" w:line="360" w:lineRule="auto"/>
+      </w:pPr>
+      <w:r>
+        <w:rPr>
+          <w:color w:val="000000"/>
+          <w:sz w:val="22"/>
+          <w:szCs w:val="22"/>
+        </w:rPr>
+        <w:t>All of this was done by October 17th. </w:t>
+      </w:r>
+      <w:r>
+        <w:rPr>
+          <w:rStyle w:val="apple-tab-span"/>
+          <w:color w:val="000000"/>
+          <w:sz w:val="22"/>
+          <w:szCs w:val="22"/>
+        </w:rPr>
+        <w:tab/>
+      </w:r>
+    </w:p>
+    <w:p>
+      <w:pPr>
+        <w:pStyle w:val="Heading2"/>
+      </w:pPr>
+      <w:r>
+        <w:t>Deliverable 2:</w:t>
+      </w:r>
+    </w:p>
+    <w:p>
+      <w:pPr>
+        <w:pStyle w:val="NormalWeb"/>
+        <w:spacing w:before="0" w:beforeAutospacing="0" w:after="0" w:afterAutospacing="0" w:line="360" w:lineRule="auto"/>
+        <w:rPr>
+          <w:color w:val="000000"/>
+          <w:sz w:val="22"/>
+          <w:szCs w:val="22"/>
+        </w:rPr>
+      </w:pPr>
+      <w:r>
+        <w:rPr>
+          <w:color w:val="000000"/>
+          <w:sz w:val="22"/>
+          <w:szCs w:val="22"/>
+        </w:rPr>
+        <w:t>The block diagram shows the overall architecture of our software. It shows the relationships and dependencies between the main systems. We only show the systems on a global level, without writing details about those so it took around 4 hours to create.</w:t>
+      </w:r>
+    </w:p>
+    <w:p>
+      <w:pPr>
+        <w:pStyle w:val="NormalWeb"/>
+        <w:spacing w:before="0" w:beforeAutospacing="0" w:after="0" w:afterAutospacing="0" w:line="360" w:lineRule="auto"/>
+      </w:pPr>
+    </w:p>
+    <w:p>
+      <w:pPr>
+        <w:pStyle w:val="NormalWeb"/>
+        <w:spacing w:before="0" w:beforeAutospacing="0" w:after="0" w:afterAutospacing="0" w:line="360" w:lineRule="auto"/>
+      </w:pPr>
+      <w:r>
+        <w:rPr>
+          <w:color w:val="000000"/>
+          <w:sz w:val="22"/>
+          <w:szCs w:val="22"/>
+        </w:rPr>
+        <w:t>The class diagram is a more detailed design of how the different classes interact with each other and the methods they use. We need the domain model and use cases to help create the class diagram. Having these in hand, this took around 2 hours. We created the class diagram for the desktop application.</w:t>
+      </w:r>
+    </w:p>
+    <w:p>
+      <w:pPr>
+        <w:pStyle w:val="NormalWeb"/>
+        <w:spacing w:before="0" w:beforeAutospacing="0" w:after="0" w:afterAutospacing="0" w:line="360" w:lineRule="auto"/>
+      </w:pPr>
+      <w:r>
+        <w:rPr>
+          <w:color w:val="000000"/>
+          <w:sz w:val="22"/>
+          <w:szCs w:val="22"/>
+        </w:rPr>
+        <w:t>These were done by October 31</w:t>
+      </w:r>
+      <w:r>
+        <w:rPr>
+          <w:color w:val="000000"/>
+          <w:sz w:val="13"/>
+          <w:szCs w:val="13"/>
+          <w:vertAlign w:val="superscript"/>
+        </w:rPr>
+        <w:t>th</w:t>
+      </w:r>
+      <w:r>
+        <w:rPr>
+          <w:color w:val="000000"/>
+          <w:sz w:val="22"/>
+          <w:szCs w:val="22"/>
+        </w:rPr>
+        <w:t>.</w:t>
+      </w:r>
+    </w:p>
+    <w:p>
+      <w:pPr>
+        <w:pStyle w:val="Heading2"/>
+      </w:pPr>
+      <w:r>
+        <w:t>Deliverable 3:</w:t>
+      </w:r>
+    </w:p>
+    <w:p>
+      <w:pPr>
+        <w:pStyle w:val="NormalWeb"/>
+        <w:spacing w:before="0" w:beforeAutospacing="0" w:after="0" w:afterAutospacing="0" w:line="360" w:lineRule="auto"/>
+        <w:rPr>
+          <w:color w:val="000000"/>
+          <w:sz w:val="22"/>
+          <w:szCs w:val="22"/>
+        </w:rPr>
+      </w:pPr>
+      <w:r>
+        <w:rPr>
+          <w:color w:val="000000"/>
+          <w:sz w:val="22"/>
+          <w:szCs w:val="22"/>
+        </w:rPr>
+        <w:t xml:space="preserve">Once we know what functions we want to have in place and what they should perform, we will create unit tests for all the simple functions we create. </w:t>
+      </w:r>
+      <w:r>
+        <w:rPr>
+          <w:color w:val="0000FF"/>
+          <w:sz w:val="22"/>
+          <w:szCs w:val="22"/>
+        </w:rPr>
+        <w:t xml:space="preserve">This process took an hour and a half and was completed the 14th of </w:t>
+      </w:r>
+      <w:r>
+        <w:rPr>
+          <w:color w:val="0000FF"/>
+          <w:sz w:val="22"/>
+          <w:szCs w:val="22"/>
+        </w:rPr>
+        <w:t>November</w:t>
+      </w:r>
+      <w:r>
+        <w:rPr>
+          <w:color w:val="0000FF"/>
+          <w:sz w:val="22"/>
+          <w:szCs w:val="22"/>
+        </w:rPr>
+        <w:t>.</w:t>
+      </w:r>
+      <w:r>
+        <w:rPr>
+          <w:color w:val="000000"/>
+          <w:sz w:val="22"/>
+          <w:szCs w:val="22"/>
+        </w:rPr>
+        <w:t xml:space="preserve"> </w:t>
+      </w:r>
+    </w:p>
+    <w:p>
+      <w:pPr>
+        <w:pStyle w:val="NormalWeb"/>
+        <w:spacing w:before="0" w:beforeAutospacing="0" w:after="0" w:afterAutospacing="0" w:line="360" w:lineRule="auto"/>
+      </w:pPr>
+    </w:p>
+    <w:p>
+      <w:pPr>
+        <w:pStyle w:val="NormalWeb"/>
+        <w:spacing w:before="0" w:beforeAutospacing="0" w:after="0" w:afterAutospacing="0" w:line="360" w:lineRule="auto"/>
+        <w:rPr>
+          <w:color w:val="0000FF"/>
+          <w:sz w:val="22"/>
+          <w:szCs w:val="22"/>
+        </w:rPr>
+      </w:pPr>
+      <w:r>
+        <w:rPr>
+          <w:color w:val="000000"/>
+          <w:sz w:val="22"/>
+          <w:szCs w:val="22"/>
+        </w:rPr>
+        <w:t xml:space="preserve">Some functions will use </w:t>
+      </w:r>
+      <w:r>
+        <w:rPr>
+          <w:color w:val="0000FF"/>
+          <w:sz w:val="22"/>
+          <w:szCs w:val="22"/>
+        </w:rPr>
+        <w:t xml:space="preserve">a grouping of small </w:t>
+      </w:r>
+      <w:r>
+        <w:rPr>
+          <w:color w:val="000000"/>
+          <w:sz w:val="22"/>
+          <w:szCs w:val="22"/>
+        </w:rPr>
+        <w:t xml:space="preserve">functions inside to perform something bigger and more important in relation to our program. </w:t>
+      </w:r>
+      <w:r>
+        <w:rPr>
+          <w:color w:val="0000FF"/>
+          <w:sz w:val="22"/>
+          <w:szCs w:val="22"/>
+        </w:rPr>
+        <w:t>This is referred to as the integration testing.</w:t>
+      </w:r>
+      <w:r>
+        <w:rPr>
+          <w:color w:val="000000"/>
+          <w:sz w:val="22"/>
+          <w:szCs w:val="22"/>
+        </w:rPr>
+        <w:t xml:space="preserve"> </w:t>
+      </w:r>
+      <w:r>
+        <w:rPr>
+          <w:color w:val="0000FF"/>
+          <w:sz w:val="22"/>
+          <w:szCs w:val="22"/>
+        </w:rPr>
+        <w:t xml:space="preserve">The purpose of integration testing is to test the functionality for each of the created use cases. The method of integration testing applied was the top-down method. Implementing tests in this manner took 2 hours. The documentation produced on the integration tests was completed within 2 hours. Both the tests and the documentation were completed on November 13th. </w:t>
+      </w:r>
+    </w:p>
+    <w:p>
+      <w:pPr>
+        <w:pStyle w:val="NormalWeb"/>
+        <w:spacing w:before="0" w:beforeAutospacing="0" w:after="0" w:afterAutospacing="0" w:line="360" w:lineRule="auto"/>
+        <w:rPr>
+          <w:color w:val="0000FF"/>
+          <w:sz w:val="22"/>
+          <w:szCs w:val="22"/>
+        </w:rPr>
+      </w:pPr>
+    </w:p>
+    <w:p>
+      <w:pPr>
+        <w:pStyle w:val="NormalWeb"/>
+        <w:spacing w:before="0" w:beforeAutospacing="0" w:after="0" w:afterAutospacing="0" w:line="360" w:lineRule="auto"/>
+        <w:rPr>
+          <w:color w:val="0000FF"/>
+          <w:sz w:val="22"/>
+          <w:szCs w:val="22"/>
+        </w:rPr>
+      </w:pPr>
+    </w:p>
+    <w:p>
+      <w:pPr>
+        <w:pStyle w:val="NormalWeb"/>
+        <w:spacing w:before="0" w:beforeAutospacing="0" w:after="0" w:afterAutospacing="0" w:line="360" w:lineRule="auto"/>
+      </w:pPr>
+    </w:p>
+    <w:p>
+      <w:pPr>
+        <w:pStyle w:val="NormalWeb"/>
+        <w:spacing w:before="0" w:beforeAutospacing="0" w:after="0" w:afterAutospacing="0" w:line="360" w:lineRule="auto"/>
+        <w:rPr>
+          <w:color w:val="0000FF"/>
+          <w:sz w:val="22"/>
+          <w:szCs w:val="22"/>
+        </w:rPr>
+      </w:pPr>
+      <w:r>
+        <w:rPr>
+          <w:color w:val="000000"/>
+          <w:sz w:val="22"/>
+          <w:szCs w:val="22"/>
+        </w:rPr>
+        <w:lastRenderedPageBreak/>
+        <w:t xml:space="preserve">Finally, we </w:t>
+      </w:r>
+      <w:r>
+        <w:rPr>
+          <w:color w:val="0000FF"/>
+          <w:sz w:val="22"/>
+          <w:szCs w:val="22"/>
+        </w:rPr>
+        <w:t xml:space="preserve">created </w:t>
+      </w:r>
+      <w:r>
+        <w:rPr>
+          <w:color w:val="000000"/>
+          <w:sz w:val="22"/>
+          <w:szCs w:val="22"/>
+        </w:rPr>
+        <w:t xml:space="preserve">tests on a global scale of the software to see if our main functionalities work and if we reach our goals regarding the program. The systems tests should be faster to create than the component tests, and even faster than unit tests because we are working on the most global scale and we have fewer things to test. These tests stack up to each other. If the unit tests are not successful, then the component and system tests will not be either. </w:t>
+      </w:r>
+      <w:r>
+        <w:rPr>
+          <w:color w:val="0000FF"/>
+          <w:sz w:val="22"/>
+          <w:szCs w:val="22"/>
+        </w:rPr>
+        <w:t>The system tests were finished by November 12th.</w:t>
+      </w:r>
+    </w:p>
+    <w:p>
+      <w:pPr>
+        <w:pStyle w:val="NormalWeb"/>
+        <w:spacing w:before="0" w:beforeAutospacing="0" w:after="0" w:afterAutospacing="0" w:line="360" w:lineRule="auto"/>
+      </w:pPr>
+    </w:p>
+    <w:p>
+      <w:pPr>
+        <w:pStyle w:val="NormalWeb"/>
+        <w:spacing w:before="0" w:beforeAutospacing="0" w:after="0" w:afterAutospacing="0" w:line="360" w:lineRule="auto"/>
+        <w:rPr>
+          <w:color w:val="000000"/>
+          <w:sz w:val="22"/>
+          <w:szCs w:val="22"/>
+        </w:rPr>
+      </w:pPr>
+      <w:r>
+        <w:rPr>
+          <w:color w:val="000000"/>
+          <w:sz w:val="22"/>
+          <w:szCs w:val="22"/>
+        </w:rPr>
+        <w:t>Performance/stress testing will be done after all tests pass. We will try to run our program with large amounts of objects and see how well it performs. This test should take the least amount of time, so around 30 minutes.</w:t>
+      </w:r>
+    </w:p>
+    <w:p>
+      <w:pPr>
+        <w:pStyle w:val="NormalWeb"/>
+        <w:spacing w:before="0" w:beforeAutospacing="0" w:after="0" w:afterAutospacing="0" w:line="360" w:lineRule="auto"/>
+      </w:pPr>
+    </w:p>
+    <w:p>
+      <w:pPr>
+        <w:pStyle w:val="NormalWeb"/>
+        <w:spacing w:before="0" w:beforeAutospacing="0" w:after="0" w:afterAutospacing="0" w:line="360" w:lineRule="auto"/>
+        <w:rPr>
+          <w:color w:val="000000"/>
+          <w:sz w:val="22"/>
+          <w:szCs w:val="22"/>
+        </w:rPr>
+      </w:pPr>
+      <w:r>
+        <w:rPr>
+          <w:color w:val="000000"/>
+          <w:sz w:val="22"/>
+          <w:szCs w:val="22"/>
+        </w:rPr>
+        <w:t>This deliverable largely concerns itself with creating tests for the program. Testing relates to the non-functional requirement #</w:t>
+      </w:r>
+      <w:r>
+        <w:rPr>
+          <w:color w:val="0000FF"/>
+          <w:sz w:val="22"/>
+          <w:szCs w:val="22"/>
+        </w:rPr>
+        <w:t>10</w:t>
+      </w:r>
+      <w:r>
+        <w:rPr>
+          <w:color w:val="000000"/>
+          <w:sz w:val="22"/>
+          <w:szCs w:val="22"/>
+        </w:rPr>
+        <w:t xml:space="preserve"> while also providing physical evidence that all of the functional requirements #1-#6 have been properly met.</w:t>
+      </w:r>
+    </w:p>
+    <w:p>
+      <w:pPr>
+        <w:pStyle w:val="NormalWeb"/>
+        <w:spacing w:before="0" w:beforeAutospacing="0" w:after="0" w:afterAutospacing="0" w:line="360" w:lineRule="auto"/>
+      </w:pPr>
+    </w:p>
+    <w:p>
+      <w:pPr>
+        <w:pStyle w:val="NormalWeb"/>
+        <w:spacing w:before="0" w:beforeAutospacing="0" w:after="0" w:afterAutospacing="0" w:line="360" w:lineRule="auto"/>
+      </w:pPr>
+      <w:r>
+        <w:rPr>
+          <w:color w:val="000000"/>
+          <w:sz w:val="22"/>
+          <w:szCs w:val="22"/>
+        </w:rPr>
+        <w:t xml:space="preserve">These </w:t>
+      </w:r>
+      <w:r>
+        <w:rPr>
+          <w:color w:val="0000FF"/>
+          <w:sz w:val="22"/>
+          <w:szCs w:val="22"/>
+        </w:rPr>
+        <w:t>were done</w:t>
+      </w:r>
+      <w:r>
+        <w:rPr>
+          <w:color w:val="000000"/>
+          <w:sz w:val="22"/>
+          <w:szCs w:val="22"/>
+        </w:rPr>
+        <w:t xml:space="preserve"> by November 14</w:t>
+      </w:r>
+      <w:r>
+        <w:rPr>
+          <w:color w:val="000000"/>
+          <w:sz w:val="13"/>
+          <w:szCs w:val="13"/>
+          <w:vertAlign w:val="superscript"/>
+        </w:rPr>
+        <w:t>th</w:t>
+      </w:r>
+      <w:r>
+        <w:rPr>
+          <w:color w:val="000000"/>
+          <w:sz w:val="22"/>
+          <w:szCs w:val="22"/>
+        </w:rPr>
+        <w:t xml:space="preserve">. As this deliverable </w:t>
+      </w:r>
+      <w:r>
+        <w:rPr>
+          <w:color w:val="0000FF"/>
+          <w:sz w:val="22"/>
+          <w:szCs w:val="22"/>
+        </w:rPr>
+        <w:t xml:space="preserve">was to be done in </w:t>
+      </w:r>
+      <w:r>
+        <w:rPr>
+          <w:color w:val="000000"/>
+          <w:sz w:val="22"/>
+          <w:szCs w:val="22"/>
+        </w:rPr>
+        <w:t xml:space="preserve">two weeks, the group members were aware of their schedules. It </w:t>
+      </w:r>
+      <w:r>
+        <w:rPr>
+          <w:color w:val="0000FF"/>
+          <w:sz w:val="22"/>
+          <w:szCs w:val="22"/>
+        </w:rPr>
+        <w:t>had</w:t>
+      </w:r>
+      <w:r>
+        <w:rPr>
+          <w:color w:val="000000"/>
+          <w:sz w:val="22"/>
+          <w:szCs w:val="22"/>
+        </w:rPr>
+        <w:t xml:space="preserve"> been decided that a meeting </w:t>
+      </w:r>
+      <w:r>
+        <w:rPr>
+          <w:color w:val="0000FF"/>
+          <w:sz w:val="22"/>
+          <w:szCs w:val="22"/>
+        </w:rPr>
+        <w:t>would</w:t>
+      </w:r>
+      <w:r>
+        <w:rPr>
+          <w:color w:val="000000"/>
+          <w:sz w:val="22"/>
+          <w:szCs w:val="22"/>
+        </w:rPr>
+        <w:t xml:space="preserve"> be held on the weekend of November 6th-7th to begin discussing the deliverable and allocating tasks for each of the members. Each member has mostly focused on one platform implementation until this point and this production method will continue for the testing stage. Allowing for potential issues during the testing stage, it </w:t>
+      </w:r>
+      <w:r>
+        <w:rPr>
+          <w:color w:val="0000FF"/>
+          <w:sz w:val="22"/>
+          <w:szCs w:val="22"/>
+        </w:rPr>
+        <w:t xml:space="preserve">was initially </w:t>
+      </w:r>
+      <w:r>
+        <w:rPr>
+          <w:color w:val="000000"/>
+          <w:sz w:val="22"/>
+          <w:szCs w:val="22"/>
+        </w:rPr>
+        <w:t>expected that each program will take one person 6 hours to complete.</w:t>
+      </w:r>
+    </w:p>
+    <w:p>
+      <w:pPr>
+        <w:pStyle w:val="Heading2"/>
+      </w:pPr>
+      <w:r>
+        <w:t>Deliverable 4:</w:t>
+      </w:r>
+    </w:p>
+    <w:p>
+      <w:pPr>
+        <w:pStyle w:val="NormalWeb"/>
+        <w:spacing w:before="0" w:beforeAutospacing="0" w:after="0" w:afterAutospacing="0" w:line="360" w:lineRule="auto"/>
+        <w:rPr>
+          <w:color w:val="000000"/>
+          <w:sz w:val="22"/>
+          <w:szCs w:val="22"/>
+        </w:rPr>
+      </w:pPr>
+      <w:r>
+        <w:rPr>
+          <w:color w:val="000000"/>
+          <w:sz w:val="22"/>
+          <w:szCs w:val="22"/>
+        </w:rPr>
+        <w:t xml:space="preserve">The release pipeline will require collaboration between all of our team members as it will integrate all the different tools of our software and release it to the user. It should show all the different stages of handing the program from the team to the user. It shows which stages trigger others automatically or manually. For example, once all the tests and builds are successful, the test stage will manually trigger the release stage. An expected time of 3-5 hours will be dedicated for this </w:t>
+      </w:r>
+      <w:r>
+        <w:rPr>
+          <w:color w:val="0000FF"/>
+          <w:sz w:val="22"/>
+          <w:szCs w:val="22"/>
+        </w:rPr>
+        <w:t>per group member</w:t>
+      </w:r>
+      <w:r>
+        <w:rPr>
+          <w:color w:val="000000"/>
+          <w:sz w:val="22"/>
+          <w:szCs w:val="22"/>
+        </w:rPr>
+        <w:t>.</w:t>
+      </w:r>
+    </w:p>
+    <w:p>
+      <w:pPr>
+        <w:pStyle w:val="NormalWeb"/>
+        <w:spacing w:before="0" w:beforeAutospacing="0" w:after="0" w:afterAutospacing="0" w:line="360" w:lineRule="auto"/>
+      </w:pPr>
+    </w:p>
+    <w:p>
+      <w:pPr>
+        <w:pStyle w:val="NormalWeb"/>
+        <w:spacing w:before="0" w:beforeAutospacing="0" w:after="0" w:afterAutospacing="0" w:line="360" w:lineRule="auto"/>
+        <w:rPr>
+          <w:color w:val="0000FF"/>
+          <w:sz w:val="22"/>
+          <w:szCs w:val="22"/>
+        </w:rPr>
+      </w:pPr>
+      <w:r>
+        <w:rPr>
+          <w:color w:val="0000FF"/>
+          <w:sz w:val="22"/>
+          <w:szCs w:val="22"/>
+        </w:rPr>
+        <w:t xml:space="preserve">This stage in the FTMS project concerns itself with collaborating the software processes into a pipeline. Through this pipeline changes can be quickly propagated and considered for release. The changes are not released instantaneously, but are delivered frequently in small bursts of updates. </w:t>
+      </w:r>
+    </w:p>
+    <w:p>
+      <w:pPr>
+        <w:pStyle w:val="NormalWeb"/>
+        <w:spacing w:before="0" w:beforeAutospacing="0" w:after="0" w:afterAutospacing="0" w:line="360" w:lineRule="auto"/>
+      </w:pPr>
+    </w:p>
+    <w:p>
+      <w:pPr>
+        <w:pStyle w:val="NormalWeb"/>
+        <w:spacing w:before="0" w:beforeAutospacing="0" w:after="0" w:afterAutospacing="0" w:line="360" w:lineRule="auto"/>
+      </w:pPr>
+      <w:r>
+        <w:rPr>
+          <w:color w:val="0000FF"/>
+          <w:sz w:val="22"/>
+          <w:szCs w:val="22"/>
+        </w:rPr>
+        <w:t xml:space="preserve">This is a shorter time frame than previous deliverables. </w:t>
+      </w:r>
+      <w:r>
+        <w:rPr>
+          <w:color w:val="000000"/>
+          <w:sz w:val="22"/>
+          <w:szCs w:val="22"/>
+        </w:rPr>
+        <w:t xml:space="preserve">The pipeline plan </w:t>
+      </w:r>
+      <w:r>
+        <w:rPr>
+          <w:color w:val="0000FF"/>
+          <w:sz w:val="22"/>
+          <w:szCs w:val="22"/>
+        </w:rPr>
+        <w:t>will</w:t>
+      </w:r>
+      <w:r>
+        <w:rPr>
+          <w:color w:val="000000"/>
+          <w:sz w:val="22"/>
+          <w:szCs w:val="22"/>
+        </w:rPr>
+        <w:t xml:space="preserve"> be done </w:t>
+      </w:r>
+      <w:r>
+        <w:rPr>
+          <w:color w:val="0000FF"/>
+          <w:sz w:val="22"/>
+          <w:szCs w:val="22"/>
+        </w:rPr>
+        <w:t xml:space="preserve">in one week </w:t>
+      </w:r>
+      <w:r>
+        <w:rPr>
+          <w:color w:val="000000"/>
+          <w:sz w:val="22"/>
+          <w:szCs w:val="22"/>
+        </w:rPr>
+        <w:t>by November 21</w:t>
+      </w:r>
+      <w:r>
+        <w:rPr>
+          <w:color w:val="000000"/>
+          <w:sz w:val="13"/>
+          <w:szCs w:val="13"/>
+          <w:vertAlign w:val="superscript"/>
+        </w:rPr>
+        <w:t>st</w:t>
+      </w:r>
+      <w:r>
+        <w:rPr>
+          <w:color w:val="000000"/>
+          <w:sz w:val="22"/>
+          <w:szCs w:val="22"/>
+        </w:rPr>
+        <w:t>.</w:t>
+      </w:r>
+    </w:p>
+    <w:p>
+      <w:pPr>
+        <w:pStyle w:val="Heading2"/>
+      </w:pPr>
+      <w:r>
+        <w:lastRenderedPageBreak/>
+        <w:t>Deliverable 5:</w:t>
+      </w:r>
+    </w:p>
+    <w:p>
+      <w:pPr>
+        <w:pStyle w:val="NormalWeb"/>
+        <w:spacing w:before="0" w:beforeAutospacing="0" w:after="0" w:afterAutospacing="0" w:line="360" w:lineRule="auto"/>
+        <w:rPr>
+          <w:color w:val="000000"/>
+          <w:sz w:val="22"/>
+          <w:szCs w:val="22"/>
+        </w:rPr>
+      </w:pPr>
+      <w:r>
+        <w:rPr>
+          <w:color w:val="000000"/>
+          <w:sz w:val="22"/>
+          <w:szCs w:val="22"/>
+        </w:rPr>
+        <w:t>Once the pipeline plan is complete and we have all other documents and systems created for our software, we will be ready to start preparing our presentation. We need to have a clear understanding of our program in order to present it to others and we need to encapsulate every part of it. This is expected to take the longest amount time so we will dedicate 7-10 hours for it.</w:t>
+      </w:r>
+    </w:p>
+    <w:p>
+      <w:pPr>
+        <w:pStyle w:val="NormalWeb"/>
+        <w:spacing w:before="0" w:beforeAutospacing="0" w:after="0" w:afterAutospacing="0" w:line="360" w:lineRule="auto"/>
+      </w:pPr>
+    </w:p>
+    <w:p>
+      <w:pPr>
+        <w:pStyle w:val="NormalWeb"/>
+        <w:spacing w:before="0" w:beforeAutospacing="0" w:after="0" w:afterAutospacing="0" w:line="360" w:lineRule="auto"/>
+      </w:pPr>
+      <w:r>
+        <w:rPr>
+          <w:color w:val="000000"/>
+          <w:sz w:val="22"/>
+          <w:szCs w:val="22"/>
+        </w:rPr>
+        <w:t>The presentation material should be done by November 27</w:t>
+      </w:r>
+      <w:r>
+        <w:rPr>
+          <w:color w:val="000000"/>
+          <w:sz w:val="13"/>
+          <w:szCs w:val="13"/>
+          <w:vertAlign w:val="superscript"/>
+        </w:rPr>
+        <w:t>th</w:t>
+      </w:r>
+      <w:r>
+        <w:rPr>
+          <w:color w:val="000000"/>
+          <w:sz w:val="22"/>
+          <w:szCs w:val="22"/>
+        </w:rPr>
+        <w:t xml:space="preserve"> so we have time to get prepared for the actual presentation.</w:t>
+      </w:r>
+    </w:p>
+    <w:p>
+      <w:pPr>
+        <w:pStyle w:val="Heading2"/>
+        <w:spacing w:line="360" w:lineRule="auto"/>
+      </w:pPr>
+      <w:r>
+        <w:t>Deliverable 6:</w:t>
+      </w:r>
+    </w:p>
+    <w:p>
+      <w:pPr>
+        <w:pStyle w:val="NormalWeb"/>
+        <w:spacing w:before="0" w:beforeAutospacing="0" w:after="0" w:afterAutospacing="0" w:line="360" w:lineRule="auto"/>
+      </w:pPr>
+      <w:r>
+        <w:rPr>
+          <w:color w:val="000000"/>
+          <w:sz w:val="22"/>
+          <w:szCs w:val="22"/>
+        </w:rPr>
+        <w:t>After the presentation is complete, we will take as many critics into account to improve the last bits of our program before submitting the full implementation. We will use an estimate of 2-3 hours for this part.</w:t>
+      </w:r>
+    </w:p>
+    <w:p>
+      <w:pPr>
+        <w:pStyle w:val="NormalWeb"/>
+        <w:spacing w:before="0" w:beforeAutospacing="0" w:after="0" w:afterAutospacing="0" w:line="360" w:lineRule="auto"/>
+        <w:rPr>
+          <w:color w:val="000000"/>
+          <w:sz w:val="22"/>
+          <w:szCs w:val="22"/>
+        </w:rPr>
+      </w:pPr>
+    </w:p>
+    <w:p>
+      <w:pPr>
+        <w:pStyle w:val="NormalWeb"/>
+        <w:spacing w:before="0" w:beforeAutospacing="0" w:after="0" w:afterAutospacing="0" w:line="360" w:lineRule="auto"/>
+      </w:pPr>
+      <w:r>
+        <w:rPr>
+          <w:color w:val="000000"/>
+          <w:sz w:val="22"/>
+          <w:szCs w:val="22"/>
+        </w:rPr>
+        <w:t>The final source code should be done by December 15</w:t>
+      </w:r>
+      <w:r>
+        <w:rPr>
+          <w:color w:val="000000"/>
+          <w:sz w:val="13"/>
+          <w:szCs w:val="13"/>
+          <w:vertAlign w:val="superscript"/>
+        </w:rPr>
+        <w:t>th</w:t>
+      </w:r>
+      <w:r>
+        <w:rPr>
+          <w:color w:val="000000"/>
+          <w:sz w:val="22"/>
+          <w:szCs w:val="22"/>
+        </w:rPr>
+        <w:t>.</w:t>
+      </w:r>
+    </w:p>
+    <w:p>
+      <w:pPr>
+        <w:pStyle w:val="Heading1"/>
+        <w:spacing w:line="360" w:lineRule="auto"/>
         <w:rPr>
           <w:rFonts w:eastAsia="Times New Roman"/>
           <w:lang w:eastAsia="en-CA"/>
@@ -1664,12 +3095,29 @@
           <w:rFonts w:eastAsia="Times New Roman"/>
           <w:lang w:eastAsia="en-CA"/>
         </w:rPr>
-        <w:t>Deliverable 1:</w:t>
-      </w:r>
-    </w:p>
-    <w:p>
-      <w:pPr>
-        <w:spacing w:after="0" w:line="240" w:lineRule="auto"/>
+        <w:t>Reference System Requirements</w:t>
+      </w:r>
+    </w:p>
+    <w:p>
+      <w:pPr>
+        <w:pStyle w:val="Heading2"/>
+        <w:spacing w:line="360" w:lineRule="auto"/>
+        <w:rPr>
+          <w:rFonts w:eastAsia="Times New Roman"/>
+          <w:lang w:eastAsia="en-CA"/>
+        </w:rPr>
+      </w:pPr>
+      <w:r>
+        <w:rPr>
+          <w:rFonts w:eastAsia="Times New Roman"/>
+          <w:lang w:eastAsia="en-CA"/>
+        </w:rPr>
+        <w:t>Functional System Requirements</w:t>
+      </w:r>
+    </w:p>
+    <w:p>
+      <w:pPr>
+        <w:spacing w:after="0" w:line="360" w:lineRule="auto"/>
         <w:rPr>
           <w:rFonts w:eastAsia="Times New Roman" w:cs="Times New Roman"/>
           <w:lang w:eastAsia="en-CA"/>
@@ -1678,62 +3126,70 @@
       <w:r>
         <w:rPr>
           <w:rFonts w:eastAsia="Times New Roman" w:cs="Times New Roman"/>
-          <w:lang w:eastAsia="en-CA"/>
-        </w:rPr>
-        <w:t>We created the functional and non-functional system requirements, which took around an hour. We got together as a group and created the domain model in 30 minutes. The Use cases, requirements-level sequence diagrams and implementation-level sequence diagram each took one hour. We separated the work of the source code for the 3 different prototypes and it took a total of 5 hours.</w:t>
-      </w:r>
-    </w:p>
-    <w:p>
-      <w:pPr>
-        <w:spacing w:after="0" w:line="240" w:lineRule="auto"/>
+          <w:color w:val="000000"/>
+          <w:lang w:eastAsia="en-CA"/>
+        </w:rPr>
+        <w:t>The system shall:</w:t>
+      </w:r>
+    </w:p>
+    <w:p>
+      <w:pPr>
+        <w:spacing w:after="0" w:line="360" w:lineRule="auto"/>
+        <w:ind w:firstLine="576"/>
         <w:rPr>
           <w:rFonts w:eastAsia="Times New Roman" w:cs="Times New Roman"/>
           <w:lang w:eastAsia="en-CA"/>
         </w:rPr>
       </w:pPr>
-    </w:p>
-    <w:p>
-      <w:pPr>
-        <w:spacing w:after="0" w:line="240" w:lineRule="auto"/>
+      <w:r>
         <w:rPr>
           <w:rFonts w:eastAsia="Times New Roman" w:cs="Times New Roman"/>
-          <w:lang w:eastAsia="en-CA"/>
-        </w:rPr>
-      </w:pPr>
-      <w:r>
+          <w:color w:val="000000"/>
+          <w:lang w:eastAsia="en-CA"/>
+        </w:rPr>
+        <w:t>#1 - High Priority: Keep track of staff (i.e., their schedules and roles).</w:t>
+      </w:r>
+    </w:p>
+    <w:p>
+      <w:pPr>
+        <w:spacing w:after="0" w:line="360" w:lineRule="auto"/>
+        <w:ind w:firstLine="576"/>
         <w:rPr>
           <w:rFonts w:eastAsia="Times New Roman" w:cs="Times New Roman"/>
           <w:lang w:eastAsia="en-CA"/>
         </w:rPr>
-        <w:t xml:space="preserve">The </w:t>
-      </w:r>
+      </w:pPr>
       <w:r>
         <w:rPr>
           <w:rFonts w:eastAsia="Times New Roman" w:cs="Times New Roman"/>
-          <w:lang w:eastAsia="en-CA"/>
-        </w:rPr>
-        <w:t>FTMS</w:t>
-      </w:r>
-      <w:r>
+          <w:color w:val="000000"/>
+          <w:lang w:eastAsia="en-CA"/>
+        </w:rPr>
+        <w:t>#2 - High Priority: Include functionality to manage staff (add, modify, remove).</w:t>
+      </w:r>
+    </w:p>
+    <w:p>
+      <w:pPr>
+        <w:spacing w:after="0" w:line="360" w:lineRule="auto"/>
+        <w:ind w:firstLine="576"/>
         <w:rPr>
           <w:rFonts w:eastAsia="Times New Roman" w:cs="Times New Roman"/>
           <w:lang w:eastAsia="en-CA"/>
         </w:rPr>
-        <w:t xml:space="preserve"> was written in Java, Android, and PHP in order to meet non-functional requirement #9. The other non-functional requirement that was addressed in this deliverable was #8 related to the persistence of the system. The produced code only contained the use case implementation for ordering. Thus, the functional requirements of #3, #4, #5 and #6 were addressed. The functional requirements #1 and #2 relating to the use case of scheduling staff, were left to be completed in a later deliverable. It was also not of particular concern to address functional requirements #11 and #12 as this was only a prototype program. </w:t>
-      </w:r>
-    </w:p>
-    <w:p>
-      <w:pPr>
-        <w:spacing w:after="0" w:line="240" w:lineRule="auto"/>
+      </w:pPr>
+      <w:r>
         <w:rPr>
           <w:rFonts w:eastAsia="Times New Roman" w:cs="Times New Roman"/>
-          <w:lang w:eastAsia="en-CA"/>
-        </w:rPr>
-      </w:pPr>
-    </w:p>
-    <w:p>
-      <w:pPr>
-        <w:spacing w:after="0" w:line="240" w:lineRule="auto"/>
+          <w:color w:val="000000"/>
+          <w:lang w:eastAsia="en-CA"/>
+        </w:rPr>
+        <w:t>#3 - High Priority: Keep track of available equipment (grills, fryers, etc.)</w:t>
+      </w:r>
+    </w:p>
+    <w:p>
+      <w:pPr>
+        <w:spacing w:after="0" w:line="360" w:lineRule="auto"/>
+        <w:ind w:firstLine="576"/>
         <w:rPr>
           <w:rFonts w:eastAsia="Times New Roman" w:cs="Times New Roman"/>
           <w:lang w:eastAsia="en-CA"/>
@@ -1742,14 +3198,16 @@
       <w:r>
         <w:rPr>
           <w:rFonts w:eastAsia="Times New Roman" w:cs="Times New Roman"/>
-          <w:lang w:eastAsia="en-CA"/>
-        </w:rPr>
-        <w:t>All of this was done by October 17th.</w:t>
-      </w:r>
-    </w:p>
-    <w:p>
-      <w:pPr>
-        <w:spacing w:after="0" w:line="240" w:lineRule="auto"/>
+          <w:color w:val="000000"/>
+          <w:lang w:eastAsia="en-CA"/>
+        </w:rPr>
+        <w:t>#4 - High Priority: Keep track of available ingredients (meat, lettuce, cheese, etc.)</w:t>
+      </w:r>
+    </w:p>
+    <w:p>
+      <w:pPr>
+        <w:spacing w:after="0" w:line="360" w:lineRule="auto"/>
+        <w:ind w:firstLine="576"/>
         <w:rPr>
           <w:rFonts w:eastAsia="Times New Roman" w:cs="Times New Roman"/>
           <w:lang w:eastAsia="en-CA"/>
@@ -1761,12 +3219,75 @@
           <w:color w:val="000000"/>
           <w:lang w:eastAsia="en-CA"/>
         </w:rPr>
-        <w:tab/>
-      </w:r>
+        <w:t>#5 - High Priority: Keep track of menu items and their popularity.</w:t>
+      </w:r>
+    </w:p>
+    <w:p>
+      <w:pPr>
+        <w:spacing w:after="0" w:line="360" w:lineRule="auto"/>
+        <w:ind w:left="576"/>
+        <w:rPr>
+          <w:rFonts w:eastAsia="Times New Roman" w:cs="Times New Roman"/>
+          <w:color w:val="000000"/>
+          <w:lang w:eastAsia="en-CA"/>
+        </w:rPr>
+      </w:pPr>
+      <w:r>
+        <w:rPr>
+          <w:rFonts w:eastAsia="Times New Roman" w:cs="Times New Roman"/>
+          <w:color w:val="000000"/>
+          <w:lang w:eastAsia="en-CA"/>
+        </w:rPr>
+        <w:t>#6 - High Priority: Handle customer orders if there are enough ingredients for the selected menu items and automatically update remaining ingredients in the case of a successful order and increase the recorded popularity of items ordered.</w:t>
+      </w:r>
+    </w:p>
+    <w:p>
+      <w:pPr>
+        <w:spacing w:after="0" w:line="360" w:lineRule="auto"/>
+        <w:ind w:left="576"/>
+        <w:rPr>
+          <w:rFonts w:eastAsia="Times New Roman" w:cs="Times New Roman"/>
+          <w:color w:val="000000"/>
+          <w:lang w:eastAsia="en-CA"/>
+        </w:rPr>
+      </w:pPr>
+    </w:p>
+    <w:p>
+      <w:pPr>
+        <w:spacing w:after="0" w:line="360" w:lineRule="auto"/>
+        <w:ind w:left="576"/>
+        <w:rPr>
+          <w:rFonts w:eastAsia="Times New Roman" w:cs="Times New Roman"/>
+          <w:color w:val="000000"/>
+          <w:lang w:eastAsia="en-CA"/>
+        </w:rPr>
+      </w:pPr>
+    </w:p>
+    <w:p>
+      <w:pPr>
+        <w:spacing w:after="0" w:line="360" w:lineRule="auto"/>
+        <w:ind w:left="576"/>
+        <w:rPr>
+          <w:rFonts w:eastAsia="Times New Roman" w:cs="Times New Roman"/>
+          <w:color w:val="000000"/>
+          <w:lang w:eastAsia="en-CA"/>
+        </w:rPr>
+      </w:pPr>
+    </w:p>
+    <w:p>
+      <w:pPr>
+        <w:spacing w:after="0" w:line="360" w:lineRule="auto"/>
+        <w:ind w:left="576"/>
+        <w:rPr>
+          <w:rFonts w:eastAsia="Times New Roman" w:cs="Times New Roman"/>
+          <w:lang w:eastAsia="en-CA"/>
+        </w:rPr>
+      </w:pPr>
     </w:p>
     <w:p>
       <w:pPr>
         <w:pStyle w:val="Heading2"/>
+        <w:spacing w:line="360" w:lineRule="auto"/>
         <w:rPr>
           <w:rFonts w:eastAsia="Times New Roman"/>
           <w:lang w:eastAsia="en-CA"/>
@@ -1777,26 +3298,13 @@
           <w:rFonts w:eastAsia="Times New Roman"/>
           <w:lang w:eastAsia="en-CA"/>
         </w:rPr>
-        <w:t>Deliverable 2:</w:t>
-      </w:r>
-    </w:p>
-    <w:p>
-      <w:pPr>
-        <w:rPr>
-          <w:rFonts w:cstheme="majorBidi"/>
-          <w:lang w:eastAsia="en-CA"/>
-        </w:rPr>
-      </w:pPr>
-      <w:r>
-        <w:rPr>
-          <w:lang w:eastAsia="en-CA"/>
-        </w:rPr>
-        <w:t>The block diagram shows the overall architecture of our software. It shows the relationships and dependencies between the main systems. We only show the systems on a global level, without writing details about those so it took around 4 hours to create.</w:t>
-      </w:r>
-    </w:p>
-    <w:p>
-      <w:pPr>
-        <w:spacing w:after="0" w:line="240" w:lineRule="auto"/>
+        <w:lastRenderedPageBreak/>
+        <w:t>Non-functional System Requirements</w:t>
+      </w:r>
+    </w:p>
+    <w:p>
+      <w:pPr>
+        <w:spacing w:after="0" w:line="360" w:lineRule="auto"/>
         <w:rPr>
           <w:rFonts w:eastAsia="Times New Roman" w:cs="Times New Roman"/>
           <w:lang w:eastAsia="en-CA"/>
@@ -1805,683 +3313,60 @@
       <w:r>
         <w:rPr>
           <w:rFonts w:eastAsia="Times New Roman" w:cs="Times New Roman"/>
-          <w:lang w:eastAsia="en-CA"/>
-        </w:rPr>
-        <w:t>The class diagram is a more detailed design of how the different classes interact with each other and the methods they use. We need the domain model and use cases to help create the class diagram. Having these in hand, this took around 2 hours. We created the class diagram for the desktop application.</w:t>
-      </w:r>
-    </w:p>
-    <w:p>
-      <w:pPr>
-        <w:spacing w:after="0" w:line="240" w:lineRule="auto"/>
+          <w:color w:val="000000"/>
+          <w:lang w:eastAsia="en-CA"/>
+        </w:rPr>
+        <w:t>The system shall:</w:t>
+      </w:r>
+    </w:p>
+    <w:p>
+      <w:pPr>
+        <w:spacing w:after="0" w:line="360" w:lineRule="auto"/>
+        <w:ind w:firstLine="720"/>
         <w:rPr>
           <w:rFonts w:eastAsia="Times New Roman" w:cs="Times New Roman"/>
           <w:lang w:eastAsia="en-CA"/>
         </w:rPr>
       </w:pPr>
-    </w:p>
-    <w:p>
-      <w:pPr>
-        <w:spacing w:after="0" w:line="240" w:lineRule="auto"/>
+      <w:r>
         <w:rPr>
           <w:rFonts w:eastAsia="Times New Roman" w:cs="Times New Roman"/>
-          <w:lang w:eastAsia="en-CA"/>
-        </w:rPr>
-      </w:pPr>
-      <w:r>
+          <w:color w:val="000000"/>
+          <w:lang w:eastAsia="en-CA"/>
+        </w:rPr>
+        <w:t>#7 - High Priority: Support laptop/desktop machines, mobile devices, and web browsers.</w:t>
+      </w:r>
+    </w:p>
+    <w:p>
+      <w:pPr>
+        <w:spacing w:after="0" w:line="360" w:lineRule="auto"/>
+        <w:ind w:left="720"/>
         <w:rPr>
           <w:rFonts w:eastAsia="Times New Roman" w:cs="Times New Roman"/>
           <w:lang w:eastAsia="en-CA"/>
         </w:rPr>
-        <w:t>These were done by October 31</w:t>
-      </w:r>
+      </w:pPr>
       <w:r>
         <w:rPr>
           <w:rFonts w:eastAsia="Times New Roman" w:cs="Times New Roman"/>
-          <w:vertAlign w:val="superscript"/>
-          <w:lang w:eastAsia="en-CA"/>
-        </w:rPr>
-        <w:t>th</w:t>
-      </w:r>
-      <w:r>
+          <w:color w:val="000000"/>
+          <w:lang w:eastAsia="en-CA"/>
+        </w:rPr>
+        <w:t>#8 - Medium Priority: Support persistence, with changes from previous sessions being stored locally.</w:t>
+      </w:r>
+    </w:p>
+    <w:p>
+      <w:pPr>
+        <w:spacing w:after="0" w:line="360" w:lineRule="auto"/>
+        <w:ind w:left="720"/>
         <w:rPr>
           <w:rFonts w:eastAsia="Times New Roman" w:cs="Times New Roman"/>
           <w:lang w:eastAsia="en-CA"/>
         </w:rPr>
-        <w:t>.</w:t>
-      </w:r>
-    </w:p>
-    <w:p>
-      <w:pPr>
-        <w:spacing w:after="0" w:line="240" w:lineRule="auto"/>
+      </w:pPr>
+      <w:r>
         <w:rPr>
           <w:rFonts w:eastAsia="Times New Roman" w:cs="Times New Roman"/>
-          <w:lang w:eastAsia="en-CA"/>
-        </w:rPr>
-      </w:pPr>
-    </w:p>
-    <w:p>
-      <w:pPr>
-        <w:pStyle w:val="Heading2"/>
-        <w:rPr>
-          <w:rFonts w:eastAsia="Times New Roman"/>
-          <w:lang w:eastAsia="en-CA"/>
-        </w:rPr>
-      </w:pPr>
-      <w:r>
-        <w:rPr>
-          <w:rFonts w:eastAsia="Times New Roman"/>
-          <w:lang w:eastAsia="en-CA"/>
-        </w:rPr>
-        <w:t>Deliverable 3:</w:t>
-      </w:r>
-    </w:p>
-    <w:p>
-      <w:pPr>
-        <w:spacing w:after="0" w:line="240" w:lineRule="auto"/>
-        <w:rPr>
-          <w:rFonts w:eastAsia="Times New Roman" w:cs="Times New Roman"/>
-          <w:lang w:eastAsia="en-CA"/>
-        </w:rPr>
-      </w:pPr>
-      <w:r>
-        <w:rPr>
-          <w:rFonts w:eastAsia="Times New Roman" w:cs="Times New Roman"/>
-          <w:lang w:eastAsia="en-CA"/>
-        </w:rPr>
-        <w:t xml:space="preserve">Once we know what functions we want to have in place and what they should perform, we will create unit tests for all the simple functions we create, which should not take more than an hour. </w:t>
-      </w:r>
-      <w:r>
-        <w:rPr>
-          <w:rFonts w:eastAsia="Times New Roman" w:cs="Times New Roman"/>
-          <w:lang w:eastAsia="en-CA"/>
-        </w:rPr>
-        <w:lastRenderedPageBreak/>
-        <w:t>Some functions will use many simple functions inside of them to perform something bigger and more important in relation to our program. We will create component tests for those, which should also take around an hour. Finally, we will create tests on a global scale of the software to see if our main functionalities work and if we reach our goals regarding the program. The systems tests should be faster to create than the component tests, and even faster than unit tests because we are working on the most global scale and we have fewer things to test. These tests stack up to each other. If the unit tests are not successful, then the component and system tests will not be either.</w:t>
-      </w:r>
-      <w:r>
-        <w:rPr>
-          <w:rFonts w:eastAsia="Times New Roman" w:cs="Times New Roman"/>
-          <w:lang w:eastAsia="en-CA"/>
-        </w:rPr>
-        <w:tab/>
-      </w:r>
-    </w:p>
-    <w:p>
-      <w:pPr>
-        <w:spacing w:after="0" w:line="240" w:lineRule="auto"/>
-        <w:rPr>
-          <w:rFonts w:eastAsia="Times New Roman" w:cs="Times New Roman"/>
-          <w:lang w:eastAsia="en-CA"/>
-        </w:rPr>
-      </w:pPr>
-      <w:r>
-        <w:rPr>
-          <w:rFonts w:eastAsia="Times New Roman" w:cs="Times New Roman"/>
-          <w:lang w:eastAsia="en-CA"/>
-        </w:rPr>
-        <w:t>Performance/stress testing will be done after all tests pass. We will try to run our program with large amounts of objects and see how well it performs. This test should take the least amount of time, so around 30 minutes.</w:t>
-      </w:r>
-    </w:p>
-    <w:p>
-      <w:pPr>
-        <w:spacing w:after="0" w:line="240" w:lineRule="auto"/>
-        <w:rPr>
-          <w:rFonts w:eastAsia="Times New Roman" w:cs="Times New Roman"/>
-          <w:lang w:eastAsia="en-CA"/>
-        </w:rPr>
-      </w:pPr>
-    </w:p>
-    <w:p>
-      <w:pPr>
-        <w:spacing w:after="0" w:line="240" w:lineRule="auto"/>
-        <w:rPr>
-          <w:rFonts w:eastAsia="Times New Roman" w:cs="Times New Roman"/>
-          <w:lang w:eastAsia="en-CA"/>
-        </w:rPr>
-      </w:pPr>
-      <w:r>
-        <w:rPr>
-          <w:rFonts w:eastAsia="Times New Roman" w:cs="Times New Roman"/>
-          <w:lang w:eastAsia="en-CA"/>
-        </w:rPr>
-        <w:t xml:space="preserve">This deliverable largely concerns itself with creating tests for the program. Testing relates to the non-functional requirement #12 while also providing physical evidence that all of the functional requirements #1-#6 have been properly met. </w:t>
-      </w:r>
-    </w:p>
-    <w:p>
-      <w:pPr>
-        <w:spacing w:after="0" w:line="240" w:lineRule="auto"/>
-        <w:rPr>
-          <w:rFonts w:eastAsia="Times New Roman" w:cs="Times New Roman"/>
-          <w:lang w:eastAsia="en-CA"/>
-        </w:rPr>
-      </w:pPr>
-    </w:p>
-    <w:p>
-      <w:pPr>
-        <w:spacing w:after="0" w:line="240" w:lineRule="auto"/>
-        <w:rPr>
-          <w:rFonts w:eastAsia="Times New Roman" w:cs="Times New Roman"/>
-          <w:lang w:eastAsia="en-CA"/>
-        </w:rPr>
-      </w:pPr>
-      <w:r>
-        <w:rPr>
-          <w:rFonts w:eastAsia="Times New Roman" w:cs="Times New Roman"/>
-          <w:lang w:eastAsia="en-CA"/>
-        </w:rPr>
-        <w:t>These should be done by November 14</w:t>
-      </w:r>
-      <w:r>
-        <w:rPr>
-          <w:rFonts w:eastAsia="Times New Roman" w:cs="Times New Roman"/>
-          <w:vertAlign w:val="superscript"/>
-          <w:lang w:eastAsia="en-CA"/>
-        </w:rPr>
-        <w:t>th</w:t>
-      </w:r>
-      <w:r>
-        <w:rPr>
-          <w:rFonts w:eastAsia="Times New Roman" w:cs="Times New Roman"/>
-          <w:lang w:eastAsia="en-CA"/>
-        </w:rPr>
-        <w:t xml:space="preserve">. As this deliverable is due within the next two weeks, the group members are aware of their schedules. It has been decided that a meeting will be held on the weekend of November 6th-7th to begin discussing the deliverable and allocating tasks for each of the members. Each member has mostly focused on one platform implementation until this point and this production method will continue for the testing stage. Allowing for potential issues during the testing stage, it is expected that each program will take one person 6 hours to complete. </w:t>
-      </w:r>
-    </w:p>
-    <w:p>
-      <w:pPr>
-        <w:spacing w:after="0" w:line="240" w:lineRule="auto"/>
-        <w:rPr>
-          <w:rFonts w:eastAsia="Times New Roman" w:cs="Times New Roman"/>
-          <w:color w:val="0066FF"/>
-          <w:lang w:eastAsia="en-CA"/>
-        </w:rPr>
-      </w:pPr>
-    </w:p>
-    <w:p>
-      <w:pPr>
-        <w:pStyle w:val="Heading2"/>
-        <w:rPr>
-          <w:rFonts w:eastAsia="Times New Roman"/>
-          <w:lang w:eastAsia="en-CA"/>
-        </w:rPr>
-      </w:pPr>
-      <w:r>
-        <w:rPr>
-          <w:rFonts w:eastAsia="Times New Roman"/>
-          <w:lang w:eastAsia="en-CA"/>
-        </w:rPr>
-        <w:t>Deliverable 4:</w:t>
-      </w:r>
-    </w:p>
-    <w:p>
-      <w:pPr>
-        <w:rPr>
-          <w:rFonts w:cstheme="majorBidi"/>
-          <w:sz w:val="28"/>
-          <w:szCs w:val="26"/>
-          <w:lang w:eastAsia="en-CA"/>
-        </w:rPr>
-      </w:pPr>
-      <w:r>
-        <w:rPr>
-          <w:lang w:eastAsia="en-CA"/>
-        </w:rPr>
-        <w:t>The release pipeline will require collaboration between all of our team members as it will integrate all the different tools of our software and release it to the user. It should show all the different stages of handing the program from the team to the user. It shows which stages trigger others automatically or manually. For example, once all the tests and builds are successful, the test stage will manually trigger the release stage. An expected time of 3-5 hours will be dedicated for this.</w:t>
-      </w:r>
-    </w:p>
-    <w:p>
-      <w:pPr>
-        <w:rPr>
-          <w:rFonts w:eastAsia="Times New Roman" w:cs="Times New Roman"/>
-          <w:color w:val="000000"/>
-          <w:lang w:eastAsia="en-CA"/>
-        </w:rPr>
-      </w:pPr>
-      <w:r>
-        <w:rPr>
-          <w:rFonts w:eastAsia="Times New Roman" w:cs="Times New Roman"/>
-          <w:color w:val="000000"/>
-          <w:lang w:eastAsia="en-CA"/>
-        </w:rPr>
-        <w:t>The pipeline plan should be done by November 21</w:t>
-      </w:r>
-      <w:r>
-        <w:rPr>
-          <w:rFonts w:eastAsia="Times New Roman" w:cs="Times New Roman"/>
-          <w:color w:val="000000"/>
-          <w:vertAlign w:val="superscript"/>
-          <w:lang w:eastAsia="en-CA"/>
-        </w:rPr>
-        <w:t>st</w:t>
-      </w:r>
-      <w:r>
-        <w:rPr>
-          <w:rFonts w:eastAsia="Times New Roman" w:cs="Times New Roman"/>
-          <w:color w:val="000000"/>
-          <w:lang w:eastAsia="en-CA"/>
-        </w:rPr>
-        <w:t>.</w:t>
-      </w:r>
-    </w:p>
-    <w:p>
-      <w:pPr>
-        <w:pStyle w:val="Heading2"/>
-        <w:rPr>
-          <w:rFonts w:eastAsia="Times New Roman"/>
-          <w:lang w:eastAsia="en-CA"/>
-        </w:rPr>
-      </w:pPr>
-      <w:r>
-        <w:rPr>
-          <w:rFonts w:eastAsia="Times New Roman"/>
-          <w:lang w:eastAsia="en-CA"/>
-        </w:rPr>
-        <w:t>Deliverable 5:</w:t>
-      </w:r>
-    </w:p>
-    <w:p>
-      <w:pPr>
-        <w:spacing w:after="0" w:line="240" w:lineRule="auto"/>
-        <w:rPr>
-          <w:rFonts w:eastAsia="Times New Roman" w:cs="Times New Roman"/>
-          <w:lang w:eastAsia="en-CA"/>
-        </w:rPr>
-      </w:pPr>
-      <w:r>
-        <w:rPr>
-          <w:rFonts w:eastAsia="Times New Roman" w:cs="Times New Roman"/>
-          <w:color w:val="000000"/>
-          <w:lang w:eastAsia="en-CA"/>
-        </w:rPr>
-        <w:t>Once the pipeline plan is complete and we have all other documents and systems created for our software, we will be ready to start preparing our presentation. We need to have a clear understanding of our program in order to present it to others and we need to encapsulate every part of it. This is expected to take the longest amount time so we will dedicate 7-10 hours for it.</w:t>
-      </w:r>
-    </w:p>
-    <w:p>
-      <w:pPr>
-        <w:spacing w:after="0" w:line="240" w:lineRule="auto"/>
-        <w:rPr>
-          <w:rFonts w:eastAsia="Times New Roman" w:cs="Times New Roman"/>
-          <w:lang w:eastAsia="en-CA"/>
-        </w:rPr>
-      </w:pPr>
-    </w:p>
-    <w:p>
-      <w:pPr>
-        <w:spacing w:after="0" w:line="240" w:lineRule="auto"/>
-        <w:rPr>
-          <w:rFonts w:eastAsia="Times New Roman" w:cs="Times New Roman"/>
-          <w:color w:val="000000"/>
-          <w:lang w:eastAsia="en-CA"/>
-        </w:rPr>
-      </w:pPr>
-      <w:r>
-        <w:rPr>
-          <w:rFonts w:eastAsia="Times New Roman" w:cs="Times New Roman"/>
-          <w:color w:val="000000"/>
-          <w:lang w:eastAsia="en-CA"/>
-        </w:rPr>
-        <w:t>The presentation material should be done by November 27</w:t>
-      </w:r>
-      <w:r>
-        <w:rPr>
-          <w:rFonts w:eastAsia="Times New Roman" w:cs="Times New Roman"/>
-          <w:color w:val="000000"/>
-          <w:vertAlign w:val="superscript"/>
-          <w:lang w:eastAsia="en-CA"/>
-        </w:rPr>
-        <w:t>th</w:t>
-      </w:r>
-      <w:r>
-        <w:rPr>
-          <w:rFonts w:eastAsia="Times New Roman" w:cs="Times New Roman"/>
-          <w:color w:val="000000"/>
-          <w:lang w:eastAsia="en-CA"/>
-        </w:rPr>
-        <w:t xml:space="preserve"> so we have time to get prepared for the actual presentation.</w:t>
-      </w:r>
-    </w:p>
-    <w:p>
-      <w:pPr>
-        <w:spacing w:after="0" w:line="240" w:lineRule="auto"/>
-        <w:rPr>
-          <w:rFonts w:eastAsia="Times New Roman" w:cs="Times New Roman"/>
-          <w:lang w:eastAsia="en-CA"/>
-        </w:rPr>
-      </w:pPr>
-    </w:p>
-    <w:p>
-      <w:pPr>
-        <w:pStyle w:val="Heading2"/>
-        <w:rPr>
-          <w:rFonts w:eastAsia="Times New Roman"/>
-          <w:lang w:eastAsia="en-CA"/>
-        </w:rPr>
-      </w:pPr>
-      <w:r>
-        <w:rPr>
-          <w:rFonts w:eastAsia="Times New Roman"/>
-          <w:lang w:eastAsia="en-CA"/>
-        </w:rPr>
-        <w:t>Deliverable 6:</w:t>
-      </w:r>
-    </w:p>
-    <w:p>
-      <w:pPr>
-        <w:spacing w:after="0" w:line="240" w:lineRule="auto"/>
-        <w:rPr>
-          <w:rFonts w:eastAsia="Times New Roman" w:cs="Times New Roman"/>
-          <w:color w:val="000000"/>
-          <w:lang w:eastAsia="en-CA"/>
-        </w:rPr>
-      </w:pPr>
-      <w:r>
-        <w:rPr>
-          <w:rFonts w:eastAsia="Times New Roman" w:cs="Times New Roman"/>
-          <w:color w:val="000000"/>
-          <w:lang w:eastAsia="en-CA"/>
-        </w:rPr>
-        <w:t>After the presentation is complete, we will take as many critics into account to improve the last bits of our program before submitting the full implementation. We will use an estimate of 2-3 hours for this part.</w:t>
-      </w:r>
-    </w:p>
-    <w:p>
-      <w:pPr>
-        <w:spacing w:after="0" w:line="240" w:lineRule="auto"/>
-        <w:rPr>
-          <w:rFonts w:eastAsia="Times New Roman" w:cs="Times New Roman"/>
-          <w:lang w:eastAsia="en-CA"/>
-        </w:rPr>
-      </w:pPr>
-    </w:p>
-    <w:p>
-      <w:pPr>
-        <w:spacing w:after="0" w:line="240" w:lineRule="auto"/>
-        <w:rPr>
-          <w:rFonts w:eastAsia="Times New Roman" w:cs="Times New Roman"/>
-          <w:lang w:eastAsia="en-CA"/>
-        </w:rPr>
-      </w:pPr>
-      <w:r>
-        <w:rPr>
-          <w:rFonts w:eastAsia="Times New Roman" w:cs="Times New Roman"/>
-          <w:color w:val="000000"/>
-          <w:lang w:eastAsia="en-CA"/>
-        </w:rPr>
-        <w:t>The final source code should be done by December 15</w:t>
-      </w:r>
-      <w:r>
-        <w:rPr>
-          <w:rFonts w:eastAsia="Times New Roman" w:cs="Times New Roman"/>
-          <w:color w:val="000000"/>
-          <w:vertAlign w:val="superscript"/>
-          <w:lang w:eastAsia="en-CA"/>
-        </w:rPr>
-        <w:t>th</w:t>
-      </w:r>
-      <w:r>
-        <w:rPr>
-          <w:rFonts w:eastAsia="Times New Roman" w:cs="Times New Roman"/>
-          <w:color w:val="000000"/>
-          <w:lang w:eastAsia="en-CA"/>
-        </w:rPr>
-        <w:t>.</w:t>
-      </w:r>
-    </w:p>
-    <w:p>
-      <w:pPr>
-        <w:spacing w:after="0" w:line="240" w:lineRule="auto"/>
-        <w:rPr>
-          <w:rFonts w:eastAsia="Times New Roman" w:cs="Times New Roman"/>
-          <w:lang w:eastAsia="en-CA"/>
-        </w:rPr>
-      </w:pPr>
-    </w:p>
-    <w:p>
-      <w:pPr>
-        <w:pStyle w:val="Heading1"/>
-        <w:rPr>
-          <w:rFonts w:eastAsia="Times New Roman"/>
-          <w:lang w:eastAsia="en-CA"/>
-        </w:rPr>
-      </w:pPr>
-      <w:r>
-        <w:rPr>
-          <w:rFonts w:eastAsia="Times New Roman"/>
-          <w:lang w:eastAsia="en-CA"/>
-        </w:rPr>
-        <w:t>Reference System Requirements</w:t>
-      </w:r>
-    </w:p>
-    <w:p>
-      <w:pPr>
-        <w:pStyle w:val="Heading2"/>
-        <w:rPr>
-          <w:rFonts w:eastAsia="Times New Roman"/>
-          <w:lang w:eastAsia="en-CA"/>
-        </w:rPr>
-      </w:pPr>
-      <w:r>
-        <w:rPr>
-          <w:rFonts w:eastAsia="Times New Roman"/>
-          <w:lang w:eastAsia="en-CA"/>
-        </w:rPr>
-        <w:t>Functional System Requirements</w:t>
-      </w:r>
-    </w:p>
-    <w:p>
-      <w:pPr>
-        <w:spacing w:after="0" w:line="240" w:lineRule="auto"/>
-        <w:rPr>
-          <w:rFonts w:eastAsia="Times New Roman" w:cs="Times New Roman"/>
-          <w:lang w:eastAsia="en-CA"/>
-        </w:rPr>
-      </w:pPr>
-      <w:r>
-        <w:rPr>
-          <w:rFonts w:eastAsia="Times New Roman" w:cs="Times New Roman"/>
-          <w:color w:val="000000"/>
-          <w:lang w:eastAsia="en-CA"/>
-        </w:rPr>
-        <w:t>The system shall:</w:t>
-      </w:r>
-    </w:p>
-    <w:p>
-      <w:pPr>
-        <w:spacing w:after="0" w:line="240" w:lineRule="auto"/>
-        <w:ind w:firstLine="576"/>
-        <w:rPr>
-          <w:rFonts w:eastAsia="Times New Roman" w:cs="Times New Roman"/>
-          <w:lang w:eastAsia="en-CA"/>
-        </w:rPr>
-      </w:pPr>
-      <w:r>
-        <w:rPr>
-          <w:rFonts w:eastAsia="Times New Roman" w:cs="Times New Roman"/>
-          <w:color w:val="000000"/>
-          <w:lang w:eastAsia="en-CA"/>
-        </w:rPr>
-        <w:t>#1 - High Priority: Keep track of staff (i.e., their schedules and roles).</w:t>
-      </w:r>
-    </w:p>
-    <w:p>
-      <w:pPr>
-        <w:spacing w:after="0" w:line="240" w:lineRule="auto"/>
-        <w:ind w:firstLine="576"/>
-        <w:rPr>
-          <w:rFonts w:eastAsia="Times New Roman" w:cs="Times New Roman"/>
-          <w:lang w:eastAsia="en-CA"/>
-        </w:rPr>
-      </w:pPr>
-      <w:r>
-        <w:rPr>
-          <w:rFonts w:eastAsia="Times New Roman" w:cs="Times New Roman"/>
-          <w:color w:val="000000"/>
-          <w:lang w:eastAsia="en-CA"/>
-        </w:rPr>
-        <w:t>#2 - High Priority: Include functionality to manage staff (add, modify, remove).</w:t>
-      </w:r>
-    </w:p>
-    <w:p>
-      <w:pPr>
-        <w:spacing w:after="0" w:line="240" w:lineRule="auto"/>
-        <w:ind w:firstLine="576"/>
-        <w:rPr>
-          <w:rFonts w:eastAsia="Times New Roman" w:cs="Times New Roman"/>
-          <w:lang w:eastAsia="en-CA"/>
-        </w:rPr>
-      </w:pPr>
-      <w:r>
-        <w:rPr>
-          <w:rFonts w:eastAsia="Times New Roman" w:cs="Times New Roman"/>
-          <w:color w:val="000000"/>
-          <w:lang w:eastAsia="en-CA"/>
-        </w:rPr>
-        <w:t>#3 - High Priority: Keep track of available equipment (grills, fryers, etc.)</w:t>
-      </w:r>
-    </w:p>
-    <w:p>
-      <w:pPr>
-        <w:spacing w:after="0" w:line="240" w:lineRule="auto"/>
-        <w:ind w:firstLine="576"/>
-        <w:rPr>
-          <w:rFonts w:eastAsia="Times New Roman" w:cs="Times New Roman"/>
-          <w:lang w:eastAsia="en-CA"/>
-        </w:rPr>
-      </w:pPr>
-      <w:r>
-        <w:rPr>
-          <w:rFonts w:eastAsia="Times New Roman" w:cs="Times New Roman"/>
-          <w:color w:val="000000"/>
-          <w:lang w:eastAsia="en-CA"/>
-        </w:rPr>
-        <w:t>#4 - High Priority: Keep track of available ingredients (meat, lettuce, cheese, etc.)</w:t>
-      </w:r>
-    </w:p>
-    <w:p>
-      <w:pPr>
-        <w:spacing w:after="0" w:line="240" w:lineRule="auto"/>
-        <w:ind w:firstLine="576"/>
-        <w:rPr>
-          <w:rFonts w:eastAsia="Times New Roman" w:cs="Times New Roman"/>
-          <w:lang w:eastAsia="en-CA"/>
-        </w:rPr>
-      </w:pPr>
-      <w:r>
-        <w:rPr>
-          <w:rFonts w:eastAsia="Times New Roman" w:cs="Times New Roman"/>
-          <w:color w:val="000000"/>
-          <w:lang w:eastAsia="en-CA"/>
-        </w:rPr>
-        <w:t>#5 - High Priority: Keep track of menu items and their popularity.</w:t>
-      </w:r>
-    </w:p>
-    <w:p>
-      <w:pPr>
-        <w:spacing w:after="0" w:line="240" w:lineRule="auto"/>
-        <w:ind w:left="576"/>
-        <w:rPr>
-          <w:rFonts w:eastAsia="Times New Roman" w:cs="Times New Roman"/>
-          <w:lang w:eastAsia="en-CA"/>
-        </w:rPr>
-      </w:pPr>
-      <w:r>
-        <w:rPr>
-          <w:rFonts w:eastAsia="Times New Roman" w:cs="Times New Roman"/>
-          <w:color w:val="000000"/>
-          <w:lang w:eastAsia="en-CA"/>
-        </w:rPr>
-        <w:t>#6 - High Priority: Handle customer orders if there are enough ingredients for the selected menu items and automatically update remaining ingredients in the case of a successful order and increase the recorded popularity of items ordered.</w:t>
-      </w:r>
-    </w:p>
-    <w:p>
-      <w:pPr>
-        <w:spacing w:after="0" w:line="240" w:lineRule="auto"/>
-        <w:rPr>
-          <w:rFonts w:eastAsia="Times New Roman" w:cs="Times New Roman"/>
-          <w:lang w:eastAsia="en-CA"/>
-        </w:rPr>
-      </w:pPr>
-    </w:p>
-    <w:p>
-      <w:pPr>
-        <w:pStyle w:val="Heading2"/>
-        <w:rPr>
-          <w:rFonts w:eastAsia="Times New Roman"/>
-          <w:lang w:eastAsia="en-CA"/>
-        </w:rPr>
-      </w:pPr>
-      <w:r>
-        <w:rPr>
-          <w:rFonts w:eastAsia="Times New Roman"/>
-          <w:lang w:eastAsia="en-CA"/>
-        </w:rPr>
-        <w:t>Non-functional System Requirements</w:t>
-      </w:r>
-    </w:p>
-    <w:p>
-      <w:pPr>
-        <w:spacing w:after="0" w:line="240" w:lineRule="auto"/>
-        <w:rPr>
-          <w:rFonts w:eastAsia="Times New Roman" w:cs="Times New Roman"/>
-          <w:lang w:eastAsia="en-CA"/>
-        </w:rPr>
-      </w:pPr>
-      <w:r>
-        <w:rPr>
-          <w:rFonts w:eastAsia="Times New Roman" w:cs="Times New Roman"/>
-          <w:color w:val="000000"/>
-          <w:lang w:eastAsia="en-CA"/>
-        </w:rPr>
-        <w:t>The system shall:</w:t>
-      </w:r>
-    </w:p>
-    <w:p>
-      <w:pPr>
-        <w:spacing w:after="0" w:line="240" w:lineRule="auto"/>
-        <w:ind w:firstLine="720"/>
-        <w:rPr>
-          <w:rFonts w:eastAsia="Times New Roman" w:cs="Times New Roman"/>
-          <w:lang w:eastAsia="en-CA"/>
-        </w:rPr>
-      </w:pPr>
-      <w:r>
-        <w:rPr>
-          <w:rFonts w:eastAsia="Times New Roman" w:cs="Times New Roman"/>
-          <w:color w:val="000000"/>
-          <w:lang w:eastAsia="en-CA"/>
-        </w:rPr>
-        <w:t>#7 - High Priority: Support laptop/desktop machines, mobile devices, and web browsers.</w:t>
-      </w:r>
-    </w:p>
-    <w:p>
-      <w:pPr>
-        <w:spacing w:after="0" w:line="240" w:lineRule="auto"/>
-        <w:ind w:left="720"/>
-        <w:rPr>
-          <w:rFonts w:eastAsia="Times New Roman" w:cs="Times New Roman"/>
-          <w:lang w:eastAsia="en-CA"/>
-        </w:rPr>
-      </w:pPr>
-      <w:r>
-        <w:rPr>
-          <w:rFonts w:eastAsia="Times New Roman" w:cs="Times New Roman"/>
-          <w:color w:val="000000"/>
-          <w:lang w:eastAsia="en-CA"/>
-        </w:rPr>
-        <w:t>#8 - Medium Priority: Support persistence, with changes from previous sessions being stored locally.</w:t>
-      </w:r>
-    </w:p>
-    <w:p>
-      <w:pPr>
-        <w:spacing w:after="0" w:line="240" w:lineRule="auto"/>
-        <w:ind w:left="720"/>
-        <w:rPr>
-          <w:rFonts w:eastAsia="Times New Roman" w:cs="Times New Roman"/>
-          <w:lang w:eastAsia="en-CA"/>
-        </w:rPr>
-      </w:pPr>
-      <w:r>
-        <w:rPr>
-          <w:rFonts w:eastAsia="Times New Roman" w:cs="Times New Roman"/>
           <w:color w:val="000000"/>
           <w:lang w:eastAsia="en-CA"/>
         </w:rPr>
@@ -2490,7 +3375,7 @@
     </w:p>
     <w:p>
       <w:pPr>
-        <w:spacing w:after="0" w:line="240" w:lineRule="auto"/>
+        <w:spacing w:after="0" w:line="360" w:lineRule="auto"/>
         <w:ind w:left="720"/>
         <w:rPr>
           <w:rFonts w:eastAsia="Times New Roman" w:cs="Times New Roman"/>
@@ -3083,15 +3968,7 @@
     <w:lsdException w:name="Book Title" w:uiPriority="33" w:qFormat="1"/>
     <w:lsdException w:name="Bibliography" w:semiHidden="1" w:uiPriority="37" w:unhideWhenUsed="1"/>
     <w:lsdException w:name="TOC Heading" w:semiHidden="1" w:uiPriority="39" w:unhideWhenUsed="1" w:qFormat="1"/>
-    <w:lsdException w:name="Plain Table 1" w:uiPriority="41"/>
-    <w:lsdException w:name="Plain Table 2" w:uiPriority="42"/>
-    <w:lsdException w:name="Plain Table 3" w:uiPriority="43"/>
-    <w:lsdException w:name="Plain Table 4" w:uiPriority="44"/>
-    <w:lsdException w:name="Plain Table 5" w:uiPriority="45"/>
-    <w:lsdException w:name="Grid Table Light" w:uiPriority="40"/>
-    <w:lsdException w:name="Grid Table 1 Light" w:uiPriority="46"/>
-    <w:lsdException w:name="Grid Table 2" w:uiPriority="47"/>
-    <w:lsdException w:name="Grid Table 3" w:uiPriority="48"/>
+    <w:lsdException w:name="Grid Table 3" w:semiHidden="1" w:unhideWhenUsed="1"/>
     <w:lsdException w:name="Grid Table 4" w:uiPriority="49"/>
     <w:lsdException w:name="Grid Table 5 Dark" w:uiPriority="50"/>
     <w:lsdException w:name="Grid Table 6 Colorful" w:uiPriority="51"/>
@@ -3228,7 +4105,7 @@
     <w:uiPriority w:val="9"/>
     <w:unhideWhenUsed/>
     <w:qFormat/>
-    <w:rsid w:val="00E06C28"/>
+    <w:rsid w:val="00814B2C"/>
     <w:pPr>
       <w:keepNext/>
       <w:keepLines/>
@@ -3236,7 +4113,8 @@
         <w:ilvl w:val="1"/>
         <w:numId w:val="1"/>
       </w:numPr>
-      <w:spacing w:before="40" w:after="0"/>
+      <w:spacing w:before="120" w:after="120"/>
+      <w:ind w:left="578" w:hanging="578"/>
       <w:outlineLvl w:val="1"/>
     </w:pPr>
     <w:rPr>
@@ -3309,7 +4187,7 @@
     <w:basedOn w:val="DefaultParagraphFont"/>
     <w:link w:val="Heading2"/>
     <w:uiPriority w:val="9"/>
-    <w:rsid w:val="00E06C28"/>
+    <w:rsid w:val="00814B2C"/>
     <w:rPr>
       <w:rFonts w:eastAsiaTheme="majorEastAsia" w:cstheme="majorBidi"/>
       <w:sz w:val="28"/>
@@ -3451,535 +4329,37 @@
       <w:color w:val="808080"/>
     </w:rPr>
   </w:style>
-</w:styles>
-</file>
-
-<file path=word/glossary/document.xml><?xml version="1.0" encoding="utf-8"?>
-<w:glossaryDocument xmlns:wpc="http://schemas.microsoft.com/office/word/2010/wordprocessingCanvas" xmlns:cx="http://schemas.microsoft.com/office/drawing/2014/chartex" xmlns:cx1="http://schemas.microsoft.com/office/drawing/2015/9/8/chartex" xmlns:cx2="http://schemas.microsoft.com/office/drawing/2015/10/21/chartex" xmlns:mc="http://schemas.openxmlformats.org/markup-compatibility/2006" xmlns:o="urn:schemas-microsoft-com:office:office" xmlns:r="http://schemas.openxmlformats.org/officeDocument/2006/relationships" xmlns:m="http://schemas.openxmlformats.org/officeDocument/2006/math" xmlns:v="urn:schemas-microsoft-com:vml" xmlns:wp14="http://schemas.microsoft.com/office/word/2010/wordprocessingDrawing" xmlns:wp="http://schemas.openxmlformats.org/drawingml/2006/wordprocessingDrawing" xmlns:w10="urn:schemas-microsoft-com:office:word" xmlns:w="http://schemas.openxmlformats.org/wordprocessingml/2006/main" xmlns:w14="http://schemas.microsoft.com/office/word/2010/wordml" xmlns:w15="http://schemas.microsoft.com/office/word/2012/wordml" xmlns:w16se="http://schemas.microsoft.com/office/word/2015/wordml/symex" xmlns:wpg="http://schemas.microsoft.com/office/word/2010/wordprocessingGroup" xmlns:wpi="http://schemas.microsoft.com/office/word/2010/wordprocessingInk" xmlns:wne="http://schemas.microsoft.com/office/word/2006/wordml" xmlns:wps="http://schemas.microsoft.com/office/word/2010/wordprocessingShape" mc:Ignorable="w14 w15 w16se wp14"/>
-</file>
-
-<file path=word/glossary/fontTable.xml><?xml version="1.0" encoding="utf-8"?>
-<w:fonts xmlns:mc="http://schemas.openxmlformats.org/markup-compatibility/2006" xmlns:r="http://schemas.openxmlformats.org/officeDocument/2006/relationships" xmlns:w="http://schemas.openxmlformats.org/wordprocessingml/2006/main" xmlns:w14="http://schemas.microsoft.com/office/word/2010/wordml" xmlns:w15="http://schemas.microsoft.com/office/word/2012/wordml" xmlns:w16se="http://schemas.microsoft.com/office/word/2015/wordml/symex" mc:Ignorable="w14 w15 w16se">
-  <w:font w:name="Times New Roman">
-    <w:panose1 w:val="02020603050405020304"/>
-    <w:charset w:val="00"/>
-    <w:family w:val="roman"/>
-    <w:pitch w:val="variable"/>
-    <w:sig w:usb0="E0002EFF" w:usb1="C000785B" w:usb2="00000009" w:usb3="00000000" w:csb0="000001FF" w:csb1="00000000"/>
-  </w:font>
-  <w:font w:name="Calibri">
-    <w:panose1 w:val="020F0502020204030204"/>
-    <w:charset w:val="00"/>
-    <w:family w:val="swiss"/>
-    <w:pitch w:val="variable"/>
-    <w:sig w:usb0="E0002AFF" w:usb1="C000247B" w:usb2="00000009" w:usb3="00000000" w:csb0="000001FF" w:csb1="00000000"/>
-  </w:font>
-  <w:font w:name="Calibri Light">
-    <w:panose1 w:val="020F0302020204030204"/>
-    <w:charset w:val="00"/>
-    <w:family w:val="swiss"/>
-    <w:pitch w:val="variable"/>
-    <w:sig w:usb0="E0002AFF" w:usb1="C000247B" w:usb2="00000009" w:usb3="00000000" w:csb0="000001FF" w:csb1="00000000"/>
-  </w:font>
-  <w:font w:name="Cambria Math">
-    <w:panose1 w:val="02040503050406030204"/>
-    <w:charset w:val="00"/>
-    <w:family w:val="roman"/>
-    <w:pitch w:val="variable"/>
-    <w:sig w:usb0="E00002FF" w:usb1="420024FF" w:usb2="00000000" w:usb3="00000000" w:csb0="0000019F" w:csb1="00000000"/>
-  </w:font>
-</w:fonts>
-</file>
-
-<file path=word/glossary/settings.xml><?xml version="1.0" encoding="utf-8"?>
-<w:settings xmlns:mc="http://schemas.openxmlformats.org/markup-compatibility/2006" xmlns:o="urn:schemas-microsoft-com:office:office" xmlns:r="http://schemas.openxmlformats.org/officeDocument/2006/relationships" xmlns:m="http://schemas.openxmlformats.org/officeDocument/2006/math" xmlns:v="urn:schemas-microsoft-com:vml" xmlns:w10="urn:schemas-microsoft-com:office:word" xmlns:w="http://schemas.openxmlformats.org/wordprocessingml/2006/main" xmlns:w14="http://schemas.microsoft.com/office/word/2010/wordml" xmlns:w15="http://schemas.microsoft.com/office/word/2012/wordml" xmlns:w16se="http://schemas.microsoft.com/office/word/2015/wordml/symex" xmlns:sl="http://schemas.openxmlformats.org/schemaLibrary/2006/main" mc:Ignorable="w14 w15 w16se">
-  <w:view w:val="normal"/>
-  <w:defaultTabStop w:val="720"/>
-  <w:characterSpacingControl w:val="doNotCompress"/>
-  <w:compat>
-    <w:useFELayout/>
-    <w:compatSetting w:name="compatibilityMode" w:uri="http://schemas.microsoft.com/office/word" w:val="15"/>
-    <w:compatSetting w:name="overrideTableStyleFontSizeAndJustification" w:uri="http://schemas.microsoft.com/office/word" w:val="1"/>
-    <w:compatSetting w:name="enableOpenTypeFeatures" w:uri="http://schemas.microsoft.com/office/word" w:val="1"/>
-    <w:compatSetting w:name="doNotFlipMirrorIndents" w:uri="http://schemas.microsoft.com/office/word" w:val="1"/>
-    <w:compatSetting w:name="differentiateMultirowTableHeaders" w:uri="http://schemas.microsoft.com/office/word" w:val="1"/>
-  </w:compat>
-  <w:rsids>
-    <w:rsidRoot w:val="00B824F9"/>
-    <w:rsid w:val="00483EFA"/>
-    <w:rsid w:val="00B824F9"/>
-    <w:rsid w:val="00C05364"/>
-    <w:rsid w:val="00EC4874"/>
-  </w:rsids>
-  <m:mathPr>
-    <m:mathFont m:val="Cambria Math"/>
-    <m:brkBin m:val="before"/>
-    <m:brkBinSub m:val="--"/>
-    <m:smallFrac m:val="0"/>
-    <m:dispDef/>
-    <m:lMargin m:val="0"/>
-    <m:rMargin m:val="0"/>
-    <m:defJc m:val="centerGroup"/>
-    <m:wrapIndent m:val="1440"/>
-    <m:intLim m:val="subSup"/>
-    <m:naryLim m:val="undOvr"/>
-  </m:mathPr>
-  <w:themeFontLang w:val="en-CA"/>
-  <w:clrSchemeMapping w:bg1="light1" w:t1="dark1" w:bg2="light2" w:t2="dark2" w:accent1="accent1" w:accent2="accent2" w:accent3="accent3" w:accent4="accent4" w:accent5="accent5" w:accent6="accent6" w:hyperlink="hyperlink" w:followedHyperlink="followedHyperlink"/>
-  <w:decimalSymbol w:val="."/>
-  <w:listSeparator w:val=","/>
-  <w15:chartTrackingRefBased/>
-</w:settings>
-</file>
-
-<file path=word/glossary/styles.xml><?xml version="1.0" encoding="utf-8"?>
-<w:styles xmlns:mc="http://schemas.openxmlformats.org/markup-compatibility/2006" xmlns:r="http://schemas.openxmlformats.org/officeDocument/2006/relationships" xmlns:w="http://schemas.openxmlformats.org/wordprocessingml/2006/main" xmlns:w14="http://schemas.microsoft.com/office/word/2010/wordml" xmlns:w15="http://schemas.microsoft.com/office/word/2012/wordml" xmlns:w16se="http://schemas.microsoft.com/office/word/2015/wordml/symex" mc:Ignorable="w14 w15 w16se">
-  <w:docDefaults>
-    <w:rPrDefault>
-      <w:rPr>
-        <w:rFonts w:asciiTheme="minorHAnsi" w:eastAsiaTheme="minorEastAsia" w:hAnsiTheme="minorHAnsi" w:cstheme="minorBidi"/>
-        <w:sz w:val="22"/>
-        <w:szCs w:val="22"/>
-        <w:lang w:val="en-CA" w:eastAsia="en-CA" w:bidi="ar-SA"/>
-      </w:rPr>
-    </w:rPrDefault>
-    <w:pPrDefault>
-      <w:pPr>
-        <w:spacing w:after="160" w:line="259" w:lineRule="auto"/>
-      </w:pPr>
-    </w:pPrDefault>
-  </w:docDefaults>
-  <w:latentStyles w:defLockedState="0" w:defUIPriority="99" w:defSemiHidden="0" w:defUnhideWhenUsed="0" w:defQFormat="0" w:count="372">
-    <w:lsdException w:name="Normal" w:uiPriority="0" w:qFormat="1"/>
-    <w:lsdException w:name="heading 1" w:uiPriority="9" w:qFormat="1"/>
-    <w:lsdException w:name="heading 2" w:semiHidden="1" w:uiPriority="9" w:unhideWhenUsed="1" w:qFormat="1"/>
-    <w:lsdException w:name="heading 3" w:semiHidden="1" w:uiPriority="9" w:unhideWhenUsed="1" w:qFormat="1"/>
-    <w:lsdException w:name="heading 4" w:semiHidden="1" w:uiPriority="9" w:unhideWhenUsed="1" w:qFormat="1"/>
-    <w:lsdException w:name="heading 5" w:semiHidden="1" w:uiPriority="9" w:unhideWhenUsed="1" w:qFormat="1"/>
-    <w:lsdException w:name="heading 6" w:semiHidden="1" w:uiPriority="9" w:unhideWhenUsed="1" w:qFormat="1"/>
-    <w:lsdException w:name="heading 7" w:semiHidden="1" w:uiPriority="9" w:unhideWhenUsed="1" w:qFormat="1"/>
-    <w:lsdException w:name="heading 8" w:semiHidden="1" w:uiPriority="9" w:unhideWhenUsed="1" w:qFormat="1"/>
-    <w:lsdException w:name="heading 9" w:semiHidden="1" w:uiPriority="9" w:unhideWhenUsed="1" w:qFormat="1"/>
-    <w:lsdException w:name="index 1" w:semiHidden="1" w:unhideWhenUsed="1"/>
-    <w:lsdException w:name="index 2" w:semiHidden="1" w:unhideWhenUsed="1"/>
-    <w:lsdException w:name="index 3" w:semiHidden="1" w:unhideWhenUsed="1"/>
-    <w:lsdException w:name="index 4" w:semiHidden="1" w:unhideWhenUsed="1"/>
-    <w:lsdException w:name="index 5" w:semiHidden="1" w:unhideWhenUsed="1"/>
-    <w:lsdException w:name="index 6" w:semiHidden="1" w:unhideWhenUsed="1"/>
-    <w:lsdException w:name="index 7" w:semiHidden="1" w:unhideWhenUsed="1"/>
-    <w:lsdException w:name="index 8" w:semiHidden="1" w:unhideWhenUsed="1"/>
-    <w:lsdException w:name="index 9" w:semiHidden="1" w:unhideWhenUsed="1"/>
-    <w:lsdException w:name="toc 1" w:semiHidden="1" w:uiPriority="39" w:unhideWhenUsed="1"/>
-    <w:lsdException w:name="toc 2" w:semiHidden="1" w:uiPriority="39" w:unhideWhenUsed="1"/>
-    <w:lsdException w:name="toc 3" w:semiHidden="1" w:uiPriority="39" w:unhideWhenUsed="1"/>
-    <w:lsdException w:name="toc 4" w:semiHidden="1" w:uiPriority="39" w:unhideWhenUsed="1"/>
-    <w:lsdException w:name="toc 5" w:semiHidden="1" w:uiPriority="39" w:unhideWhenUsed="1"/>
-    <w:lsdException w:name="toc 6" w:semiHidden="1" w:uiPriority="39" w:unhideWhenUsed="1"/>
-    <w:lsdException w:name="toc 7" w:semiHidden="1" w:uiPriority="39" w:unhideWhenUsed="1"/>
-    <w:lsdException w:name="toc 8" w:semiHidden="1" w:uiPriority="39" w:unhideWhenUsed="1"/>
-    <w:lsdException w:name="toc 9" w:semiHidden="1" w:uiPriority="39" w:unhideWhenUsed="1"/>
-    <w:lsdException w:name="Normal Indent" w:semiHidden="1" w:unhideWhenUsed="1"/>
-    <w:lsdException w:name="footnote text" w:semiHidden="1" w:unhideWhenUsed="1"/>
-    <w:lsdException w:name="annotation text" w:semiHidden="1" w:unhideWhenUsed="1"/>
-    <w:lsdException w:name="header" w:semiHidden="1" w:unhideWhenUsed="1"/>
-    <w:lsdException w:name="footer" w:semiHidden="1" w:unhideWhenUsed="1"/>
-    <w:lsdException w:name="index heading" w:semiHidden="1" w:unhideWhenUsed="1"/>
-    <w:lsdException w:name="caption" w:semiHidden="1" w:uiPriority="35" w:unhideWhenUsed="1" w:qFormat="1"/>
-    <w:lsdException w:name="table of figures" w:semiHidden="1" w:unhideWhenUsed="1"/>
-    <w:lsdException w:name="envelope address" w:semiHidden="1" w:unhideWhenUsed="1"/>
-    <w:lsdException w:name="envelope return" w:semiHidden="1" w:unhideWhenUsed="1"/>
-    <w:lsdException w:name="footnote reference" w:semiHidden="1" w:unhideWhenUsed="1"/>
-    <w:lsdException w:name="annotation reference" w:semiHidden="1" w:unhideWhenUsed="1"/>
-    <w:lsdException w:name="line number" w:semiHidden="1" w:unhideWhenUsed="1"/>
-    <w:lsdException w:name="page number" w:semiHidden="1" w:unhideWhenUsed="1"/>
-    <w:lsdException w:name="endnote reference" w:semiHidden="1" w:unhideWhenUsed="1"/>
-    <w:lsdException w:name="endnote text" w:semiHidden="1" w:unhideWhenUsed="1"/>
-    <w:lsdException w:name="table of authorities" w:semiHidden="1" w:unhideWhenUsed="1"/>
-    <w:lsdException w:name="macro" w:semiHidden="1" w:unhideWhenUsed="1"/>
-    <w:lsdException w:name="toa heading" w:semiHidden="1" w:unhideWhenUsed="1"/>
-    <w:lsdException w:name="List" w:semiHidden="1" w:unhideWhenUsed="1"/>
-    <w:lsdException w:name="List Bullet" w:semiHidden="1" w:unhideWhenUsed="1"/>
-    <w:lsdException w:name="List Number" w:semiHidden="1" w:unhideWhenUsed="1"/>
-    <w:lsdException w:name="List 2" w:semiHidden="1" w:unhideWhenUsed="1"/>
-    <w:lsdException w:name="List 3" w:semiHidden="1" w:unhideWhenUsed="1"/>
-    <w:lsdException w:name="List 4" w:semiHidden="1" w:unhideWhenUsed="1"/>
-    <w:lsdException w:name="List 5" w:semiHidden="1" w:unhideWhenUsed="1"/>
-    <w:lsdException w:name="List Bullet 2" w:semiHidden="1" w:unhideWhenUsed="1"/>
-    <w:lsdException w:name="List Bullet 3" w:semiHidden="1" w:unhideWhenUsed="1"/>
-    <w:lsdException w:name="List Bullet 4" w:semiHidden="1" w:unhideWhenUsed="1"/>
-    <w:lsdException w:name="List Bullet 5" w:semiHidden="1" w:unhideWhenUsed="1"/>
-    <w:lsdException w:name="List Number 2" w:semiHidden="1" w:unhideWhenUsed="1"/>
-    <w:lsdException w:name="List Number 3" w:semiHidden="1" w:unhideWhenUsed="1"/>
-    <w:lsdException w:name="List Number 4" w:semiHidden="1" w:unhideWhenUsed="1"/>
-    <w:lsdException w:name="List Number 5" w:semiHidden="1" w:unhideWhenUsed="1"/>
-    <w:lsdException w:name="Title" w:uiPriority="10" w:qFormat="1"/>
-    <w:lsdException w:name="Closing" w:semiHidden="1" w:unhideWhenUsed="1"/>
-    <w:lsdException w:name="Signature" w:semiHidden="1" w:unhideWhenUsed="1"/>
-    <w:lsdException w:name="Default Paragraph Font" w:semiHidden="1" w:uiPriority="1" w:unhideWhenUsed="1"/>
-    <w:lsdException w:name="Body Text" w:semiHidden="1" w:unhideWhenUsed="1"/>
-    <w:lsdException w:name="Body Text Indent" w:semiHidden="1" w:unhideWhenUsed="1"/>
-    <w:lsdException w:name="List Continue" w:semiHidden="1" w:unhideWhenUsed="1"/>
-    <w:lsdException w:name="List Continue 2" w:semiHidden="1" w:unhideWhenUsed="1"/>
-    <w:lsdException w:name="List Continue 3" w:semiHidden="1" w:unhideWhenUsed="1"/>
-    <w:lsdException w:name="List Continue 4" w:semiHidden="1" w:unhideWhenUsed="1"/>
-    <w:lsdException w:name="List Continue 5" w:semiHidden="1" w:unhideWhenUsed="1"/>
-    <w:lsdException w:name="Message Header" w:semiHidden="1" w:unhideWhenUsed="1"/>
-    <w:lsdException w:name="Subtitle" w:uiPriority="11" w:qFormat="1"/>
-    <w:lsdException w:name="Salutation" w:semiHidden="1" w:unhideWhenUsed="1"/>
-    <w:lsdException w:name="Date" w:semiHidden="1" w:unhideWhenUsed="1"/>
-    <w:lsdException w:name="Body Text First Indent" w:semiHidden="1" w:unhideWhenUsed="1"/>
-    <w:lsdException w:name="Body Text First Indent 2" w:semiHidden="1" w:unhideWhenUsed="1"/>
-    <w:lsdException w:name="Note Heading" w:semiHidden="1" w:unhideWhenUsed="1"/>
-    <w:lsdException w:name="Body Text 2" w:semiHidden="1" w:unhideWhenUsed="1"/>
-    <w:lsdException w:name="Body Text 3" w:semiHidden="1" w:unhideWhenUsed="1"/>
-    <w:lsdException w:name="Body Text Indent 2" w:semiHidden="1" w:unhideWhenUsed="1"/>
-    <w:lsdException w:name="Body Text Indent 3" w:semiHidden="1" w:unhideWhenUsed="1"/>
-    <w:lsdException w:name="Block Text" w:semiHidden="1" w:unhideWhenUsed="1"/>
-    <w:lsdException w:name="Hyperlink" w:semiHidden="1" w:unhideWhenUsed="1"/>
-    <w:lsdException w:name="FollowedHyperlink" w:semiHidden="1" w:unhideWhenUsed="1"/>
-    <w:lsdException w:name="Strong" w:uiPriority="22" w:qFormat="1"/>
-    <w:lsdException w:name="Emphasis" w:uiPriority="20" w:qFormat="1"/>
-    <w:lsdException w:name="Document Map" w:semiHidden="1" w:unhideWhenUsed="1"/>
-    <w:lsdException w:name="Plain Text" w:semiHidden="1" w:unhideWhenUsed="1"/>
-    <w:lsdException w:name="E-mail Signature" w:semiHidden="1" w:unhideWhenUsed="1"/>
-    <w:lsdException w:name="HTML Top of Form" w:semiHidden="1" w:unhideWhenUsed="1"/>
-    <w:lsdException w:name="HTML Bottom of Form" w:semiHidden="1" w:unhideWhenUsed="1"/>
-    <w:lsdException w:name="Normal (Web)" w:semiHidden="1" w:unhideWhenUsed="1"/>
-    <w:lsdException w:name="HTML Acronym" w:semiHidden="1" w:unhideWhenUsed="1"/>
-    <w:lsdException w:name="HTML Address" w:semiHidden="1" w:unhideWhenUsed="1"/>
-    <w:lsdException w:name="HTML Cite" w:semiHidden="1" w:unhideWhenUsed="1"/>
-    <w:lsdException w:name="HTML Code" w:semiHidden="1" w:unhideWhenUsed="1"/>
-    <w:lsdException w:name="HTML Definition" w:semiHidden="1" w:unhideWhenUsed="1"/>
-    <w:lsdException w:name="HTML Keyboard" w:semiHidden="1" w:unhideWhenUsed="1"/>
-    <w:lsdException w:name="HTML Preformatted" w:semiHidden="1" w:unhideWhenUsed="1"/>
-    <w:lsdException w:name="HTML Sample" w:semiHidden="1" w:unhideWhenUsed="1"/>
-    <w:lsdException w:name="HTML Typewriter" w:semiHidden="1" w:unhideWhenUsed="1"/>
-    <w:lsdException w:name="HTML Variable" w:semiHidden="1" w:unhideWhenUsed="1"/>
-    <w:lsdException w:name="Normal Table" w:semiHidden="1" w:unhideWhenUsed="1"/>
-    <w:lsdException w:name="annotation subject" w:semiHidden="1" w:unhideWhenUsed="1"/>
-    <w:lsdException w:name="No List" w:semiHidden="1" w:unhideWhenUsed="1"/>
-    <w:lsdException w:name="Outline List 1" w:semiHidden="1" w:unhideWhenUsed="1"/>
-    <w:lsdException w:name="Outline List 2" w:semiHidden="1" w:unhideWhenUsed="1"/>
-    <w:lsdException w:name="Outline List 3" w:semiHidden="1" w:unhideWhenUsed="1"/>
-    <w:lsdException w:name="Table Simple 1" w:semiHidden="1" w:unhideWhenUsed="1"/>
-    <w:lsdException w:name="Table Simple 2" w:semiHidden="1" w:unhideWhenUsed="1"/>
-    <w:lsdException w:name="Table Simple 3" w:semiHidden="1" w:unhideWhenUsed="1"/>
-    <w:lsdException w:name="Table Classic 1" w:semiHidden="1" w:unhideWhenUsed="1"/>
-    <w:lsdException w:name="Table Classic 2" w:semiHidden="1" w:unhideWhenUsed="1"/>
-    <w:lsdException w:name="Table Classic 3" w:semiHidden="1" w:unhideWhenUsed="1"/>
-    <w:lsdException w:name="Table Classic 4" w:semiHidden="1" w:unhideWhenUsed="1"/>
-    <w:lsdException w:name="Table Colorful 1" w:semiHidden="1" w:unhideWhenUsed="1"/>
-    <w:lsdException w:name="Table Colorful 2" w:semiHidden="1" w:unhideWhenUsed="1"/>
-    <w:lsdException w:name="Table Colorful 3" w:semiHidden="1" w:unhideWhenUsed="1"/>
-    <w:lsdException w:name="Table Columns 1" w:semiHidden="1" w:unhideWhenUsed="1"/>
-    <w:lsdException w:name="Table Columns 2" w:semiHidden="1" w:unhideWhenUsed="1"/>
-    <w:lsdException w:name="Table Columns 3" w:semiHidden="1" w:unhideWhenUsed="1"/>
-    <w:lsdException w:name="Table Columns 4" w:semiHidden="1" w:unhideWhenUsed="1"/>
-    <w:lsdException w:name="Table Columns 5" w:semiHidden="1" w:unhideWhenUsed="1"/>
-    <w:lsdException w:name="Table Grid 1" w:semiHidden="1" w:unhideWhenUsed="1"/>
-    <w:lsdException w:name="Table Grid 2" w:semiHidden="1" w:unhideWhenUsed="1"/>
-    <w:lsdException w:name="Table Grid 3" w:semiHidden="1" w:unhideWhenUsed="1"/>
-    <w:lsdException w:name="Table Grid 4" w:semiHidden="1" w:unhideWhenUsed="1"/>
-    <w:lsdException w:name="Table Grid 5" w:semiHidden="1" w:unhideWhenUsed="1"/>
-    <w:lsdException w:name="Table Grid 6" w:semiHidden="1" w:unhideWhenUsed="1"/>
-    <w:lsdException w:name="Table Grid 7" w:semiHidden="1" w:unhideWhenUsed="1"/>
-    <w:lsdException w:name="Table Grid 8" w:semiHidden="1" w:unhideWhenUsed="1"/>
-    <w:lsdException w:name="Table List 1" w:semiHidden="1" w:unhideWhenUsed="1"/>
-    <w:lsdException w:name="Table List 2" w:semiHidden="1" w:unhideWhenUsed="1"/>
-    <w:lsdException w:name="Table List 3" w:semiHidden="1" w:unhideWhenUsed="1"/>
-    <w:lsdException w:name="Table List 4" w:semiHidden="1" w:unhideWhenUsed="1"/>
-    <w:lsdException w:name="Table List 5" w:semiHidden="1" w:unhideWhenUsed="1"/>
-    <w:lsdException w:name="Table List 6" w:semiHidden="1" w:unhideWhenUsed="1"/>
-    <w:lsdException w:name="Table List 7" w:semiHidden="1" w:unhideWhenUsed="1"/>
-    <w:lsdException w:name="Table List 8" w:semiHidden="1" w:unhideWhenUsed="1"/>
-    <w:lsdException w:name="Table 3D effects 1" w:semiHidden="1" w:unhideWhenUsed="1"/>
-    <w:lsdException w:name="Table 3D effects 2" w:semiHidden="1" w:unhideWhenUsed="1"/>
-    <w:lsdException w:name="Table 3D effects 3" w:semiHidden="1" w:unhideWhenUsed="1"/>
-    <w:lsdException w:name="Table Contemporary" w:semiHidden="1" w:unhideWhenUsed="1"/>
-    <w:lsdException w:name="Table Elegant" w:semiHidden="1" w:unhideWhenUsed="1"/>
-    <w:lsdException w:name="Table Professional" w:semiHidden="1" w:unhideWhenUsed="1"/>
-    <w:lsdException w:name="Table Subtle 1" w:semiHidden="1" w:unhideWhenUsed="1"/>
-    <w:lsdException w:name="Table Subtle 2" w:semiHidden="1" w:unhideWhenUsed="1"/>
-    <w:lsdException w:name="Table Web 1" w:semiHidden="1" w:unhideWhenUsed="1"/>
-    <w:lsdException w:name="Table Web 2" w:semiHidden="1" w:unhideWhenUsed="1"/>
-    <w:lsdException w:name="Table Web 3" w:semiHidden="1" w:unhideWhenUsed="1"/>
-    <w:lsdException w:name="Balloon Text" w:semiHidden="1" w:unhideWhenUsed="1"/>
-    <w:lsdException w:name="Table Grid" w:uiPriority="39"/>
-    <w:lsdException w:name="Table Theme" w:semiHidden="1" w:unhideWhenUsed="1"/>
-    <w:lsdException w:name="Placeholder Text" w:semiHidden="1"/>
-    <w:lsdException w:name="No Spacing" w:uiPriority="1" w:qFormat="1"/>
-    <w:lsdException w:name="Light Shading" w:uiPriority="60"/>
-    <w:lsdException w:name="Light List" w:uiPriority="61"/>
-    <w:lsdException w:name="Light Grid" w:uiPriority="62"/>
-    <w:lsdException w:name="Medium Shading 1" w:uiPriority="63"/>
-    <w:lsdException w:name="Medium Shading 2" w:uiPriority="64"/>
-    <w:lsdException w:name="Medium List 1" w:uiPriority="65"/>
-    <w:lsdException w:name="Medium List 2" w:uiPriority="66"/>
-    <w:lsdException w:name="Medium Grid 1" w:uiPriority="67"/>
-    <w:lsdException w:name="Medium Grid 2" w:uiPriority="68"/>
-    <w:lsdException w:name="Medium Grid 3" w:uiPriority="69"/>
-    <w:lsdException w:name="Dark List" w:uiPriority="70"/>
-    <w:lsdException w:name="Colorful Shading" w:uiPriority="71"/>
-    <w:lsdException w:name="Colorful List" w:uiPriority="72"/>
-    <w:lsdException w:name="Colorful Grid" w:uiPriority="73"/>
-    <w:lsdException w:name="Light Shading Accent 1" w:uiPriority="60"/>
-    <w:lsdException w:name="Light List Accent 1" w:uiPriority="61"/>
-    <w:lsdException w:name="Light Grid Accent 1" w:uiPriority="62"/>
-    <w:lsdException w:name="Medium Shading 1 Accent 1" w:uiPriority="63"/>
-    <w:lsdException w:name="Medium Shading 2 Accent 1" w:uiPriority="64"/>
-    <w:lsdException w:name="Medium List 1 Accent 1" w:uiPriority="65"/>
-    <w:lsdException w:name="Revision" w:semiHidden="1"/>
-    <w:lsdException w:name="List Paragraph" w:uiPriority="34" w:qFormat="1"/>
-    <w:lsdException w:name="Quote" w:uiPriority="29" w:qFormat="1"/>
-    <w:lsdException w:name="Intense Quote" w:uiPriority="30" w:qFormat="1"/>
-    <w:lsdException w:name="Medium List 2 Accent 1" w:uiPriority="66"/>
-    <w:lsdException w:name="Medium Grid 1 Accent 1" w:uiPriority="67"/>
-    <w:lsdException w:name="Medium Grid 2 Accent 1" w:uiPriority="68"/>
-    <w:lsdException w:name="Medium Grid 3 Accent 1" w:uiPriority="69"/>
-    <w:lsdException w:name="Dark List Accent 1" w:uiPriority="70"/>
-    <w:lsdException w:name="Colorful Shading Accent 1" w:uiPriority="71"/>
-    <w:lsdException w:name="Colorful List Accent 1" w:uiPriority="72"/>
-    <w:lsdException w:name="Colorful Grid Accent 1" w:uiPriority="73"/>
-    <w:lsdException w:name="Light Shading Accent 2" w:uiPriority="60"/>
-    <w:lsdException w:name="Light List Accent 2" w:uiPriority="61"/>
-    <w:lsdException w:name="Light Grid Accent 2" w:uiPriority="62"/>
-    <w:lsdException w:name="Medium Shading 1 Accent 2" w:uiPriority="63"/>
-    <w:lsdException w:name="Medium Shading 2 Accent 2" w:uiPriority="64"/>
-    <w:lsdException w:name="Medium List 1 Accent 2" w:uiPriority="65"/>
-    <w:lsdException w:name="Medium List 2 Accent 2" w:uiPriority="66"/>
-    <w:lsdException w:name="Medium Grid 1 Accent 2" w:uiPriority="67"/>
-    <w:lsdException w:name="Medium Grid 2 Accent 2" w:uiPriority="68"/>
-    <w:lsdException w:name="Medium Grid 3 Accent 2" w:uiPriority="69"/>
-    <w:lsdException w:name="Dark List Accent 2" w:uiPriority="70"/>
-    <w:lsdException w:name="Colorful Shading Accent 2" w:uiPriority="71"/>
-    <w:lsdException w:name="Colorful List Accent 2" w:uiPriority="72"/>
-    <w:lsdException w:name="Colorful Grid Accent 2" w:uiPriority="73"/>
-    <w:lsdException w:name="Light Shading Accent 3" w:uiPriority="60"/>
-    <w:lsdException w:name="Light List Accent 3" w:uiPriority="61"/>
-    <w:lsdException w:name="Light Grid Accent 3" w:uiPriority="62"/>
-    <w:lsdException w:name="Medium Shading 1 Accent 3" w:uiPriority="63"/>
-    <w:lsdException w:name="Medium Shading 2 Accent 3" w:uiPriority="64"/>
-    <w:lsdException w:name="Medium List 1 Accent 3" w:uiPriority="65"/>
-    <w:lsdException w:name="Medium List 2 Accent 3" w:uiPriority="66"/>
-    <w:lsdException w:name="Medium Grid 1 Accent 3" w:uiPriority="67"/>
-    <w:lsdException w:name="Medium Grid 2 Accent 3" w:uiPriority="68"/>
-    <w:lsdException w:name="Medium Grid 3 Accent 3" w:uiPriority="69"/>
-    <w:lsdException w:name="Dark List Accent 3" w:uiPriority="70"/>
-    <w:lsdException w:name="Colorful Shading Accent 3" w:uiPriority="71"/>
-    <w:lsdException w:name="Colorful List Accent 3" w:uiPriority="72"/>
-    <w:lsdException w:name="Colorful Grid Accent 3" w:uiPriority="73"/>
-    <w:lsdException w:name="Light Shading Accent 4" w:uiPriority="60"/>
-    <w:lsdException w:name="Light List Accent 4" w:uiPriority="61"/>
-    <w:lsdException w:name="Light Grid Accent 4" w:uiPriority="62"/>
-    <w:lsdException w:name="Medium Shading 1 Accent 4" w:uiPriority="63"/>
-    <w:lsdException w:name="Medium Shading 2 Accent 4" w:uiPriority="64"/>
-    <w:lsdException w:name="Medium List 1 Accent 4" w:uiPriority="65"/>
-    <w:lsdException w:name="Medium List 2 Accent 4" w:uiPriority="66"/>
-    <w:lsdException w:name="Medium Grid 1 Accent 4" w:uiPriority="67"/>
-    <w:lsdException w:name="Medium Grid 2 Accent 4" w:uiPriority="68"/>
-    <w:lsdException w:name="Medium Grid 3 Accent 4" w:uiPriority="69"/>
-    <w:lsdException w:name="Dark List Accent 4" w:uiPriority="70"/>
-    <w:lsdException w:name="Colorful Shading Accent 4" w:uiPriority="71"/>
-    <w:lsdException w:name="Colorful List Accent 4" w:uiPriority="72"/>
-    <w:lsdException w:name="Colorful Grid Accent 4" w:uiPriority="73"/>
-    <w:lsdException w:name="Light Shading Accent 5" w:uiPriority="60"/>
-    <w:lsdException w:name="Light List Accent 5" w:uiPriority="61"/>
-    <w:lsdException w:name="Light Grid Accent 5" w:uiPriority="62"/>
-    <w:lsdException w:name="Medium Shading 1 Accent 5" w:uiPriority="63"/>
-    <w:lsdException w:name="Medium Shading 2 Accent 5" w:uiPriority="64"/>
-    <w:lsdException w:name="Medium List 1 Accent 5" w:uiPriority="65"/>
-    <w:lsdException w:name="Medium List 2 Accent 5" w:uiPriority="66"/>
-    <w:lsdException w:name="Medium Grid 1 Accent 5" w:uiPriority="67"/>
-    <w:lsdException w:name="Medium Grid 2 Accent 5" w:uiPriority="68"/>
-    <w:lsdException w:name="Medium Grid 3 Accent 5" w:uiPriority="69"/>
-    <w:lsdException w:name="Dark List Accent 5" w:uiPriority="70"/>
-    <w:lsdException w:name="Colorful Shading Accent 5" w:uiPriority="71"/>
-    <w:lsdException w:name="Colorful List Accent 5" w:uiPriority="72"/>
-    <w:lsdException w:name="Colorful Grid Accent 5" w:uiPriority="73"/>
-    <w:lsdException w:name="Light Shading Accent 6" w:uiPriority="60"/>
-    <w:lsdException w:name="Light List Accent 6" w:uiPriority="61"/>
-    <w:lsdException w:name="Light Grid Accent 6" w:uiPriority="62"/>
-    <w:lsdException w:name="Medium Shading 1 Accent 6" w:uiPriority="63"/>
-    <w:lsdException w:name="Medium Shading 2 Accent 6" w:uiPriority="64"/>
-    <w:lsdException w:name="Medium List 1 Accent 6" w:uiPriority="65"/>
-    <w:lsdException w:name="Medium List 2 Accent 6" w:uiPriority="66"/>
-    <w:lsdException w:name="Medium Grid 1 Accent 6" w:uiPriority="67"/>
-    <w:lsdException w:name="Medium Grid 2 Accent 6" w:uiPriority="68"/>
-    <w:lsdException w:name="Medium Grid 3 Accent 6" w:uiPriority="69"/>
-    <w:lsdException w:name="Dark List Accent 6" w:uiPriority="70"/>
-    <w:lsdException w:name="Colorful Shading Accent 6" w:uiPriority="71"/>
-    <w:lsdException w:name="Colorful List Accent 6" w:uiPriority="72"/>
-    <w:lsdException w:name="Colorful Grid Accent 6" w:uiPriority="73"/>
-    <w:lsdException w:name="Subtle Emphasis" w:uiPriority="19" w:qFormat="1"/>
-    <w:lsdException w:name="Intense Emphasis" w:uiPriority="21" w:qFormat="1"/>
-    <w:lsdException w:name="Subtle Reference" w:uiPriority="31" w:qFormat="1"/>
-    <w:lsdException w:name="Intense Reference" w:uiPriority="32" w:qFormat="1"/>
-    <w:lsdException w:name="Book Title" w:uiPriority="33" w:qFormat="1"/>
-    <w:lsdException w:name="Bibliography" w:semiHidden="1" w:uiPriority="37" w:unhideWhenUsed="1"/>
-    <w:lsdException w:name="TOC Heading" w:semiHidden="1" w:uiPriority="39" w:unhideWhenUsed="1" w:qFormat="1"/>
-    <w:lsdException w:name="Plain Table 1" w:uiPriority="41"/>
-    <w:lsdException w:name="Plain Table 2" w:uiPriority="42"/>
-    <w:lsdException w:name="Plain Table 3" w:uiPriority="43"/>
-    <w:lsdException w:name="Plain Table 4" w:uiPriority="44"/>
-    <w:lsdException w:name="Plain Table 5" w:uiPriority="45"/>
-    <w:lsdException w:name="Grid Table Light" w:uiPriority="40"/>
-    <w:lsdException w:name="Grid Table 1 Light" w:uiPriority="46"/>
-    <w:lsdException w:name="Grid Table 2" w:uiPriority="47"/>
-    <w:lsdException w:name="Grid Table 3" w:uiPriority="48"/>
-    <w:lsdException w:name="Grid Table 4" w:uiPriority="49"/>
-    <w:lsdException w:name="Grid Table 5 Dark" w:uiPriority="50"/>
-    <w:lsdException w:name="Grid Table 6 Colorful" w:uiPriority="51"/>
-    <w:lsdException w:name="Grid Table 7 Colorful" w:uiPriority="52"/>
-    <w:lsdException w:name="Grid Table 1 Light Accent 1" w:uiPriority="46"/>
-    <w:lsdException w:name="Grid Table 2 Accent 1" w:uiPriority="47"/>
-    <w:lsdException w:name="Grid Table 3 Accent 1" w:uiPriority="48"/>
-    <w:lsdException w:name="Grid Table 4 Accent 1" w:uiPriority="49"/>
-    <w:lsdException w:name="Grid Table 5 Dark Accent 1" w:uiPriority="50"/>
-    <w:lsdException w:name="Grid Table 6 Colorful Accent 1" w:uiPriority="51"/>
-    <w:lsdException w:name="Grid Table 7 Colorful Accent 1" w:uiPriority="52"/>
-    <w:lsdException w:name="Grid Table 1 Light Accent 2" w:uiPriority="46"/>
-    <w:lsdException w:name="Grid Table 2 Accent 2" w:uiPriority="47"/>
-    <w:lsdException w:name="Grid Table 3 Accent 2" w:uiPriority="48"/>
-    <w:lsdException w:name="Grid Table 4 Accent 2" w:uiPriority="49"/>
-    <w:lsdException w:name="Grid Table 5 Dark Accent 2" w:uiPriority="50"/>
-    <w:lsdException w:name="Grid Table 6 Colorful Accent 2" w:uiPriority="51"/>
-    <w:lsdException w:name="Grid Table 7 Colorful Accent 2" w:uiPriority="52"/>
-    <w:lsdException w:name="Grid Table 1 Light Accent 3" w:uiPriority="46"/>
-    <w:lsdException w:name="Grid Table 2 Accent 3" w:uiPriority="47"/>
-    <w:lsdException w:name="Grid Table 3 Accent 3" w:uiPriority="48"/>
-    <w:lsdException w:name="Grid Table 4 Accent 3" w:uiPriority="49"/>
-    <w:lsdException w:name="Grid Table 5 Dark Accent 3" w:uiPriority="50"/>
-    <w:lsdException w:name="Grid Table 6 Colorful Accent 3" w:uiPriority="51"/>
-    <w:lsdException w:name="Grid Table 7 Colorful Accent 3" w:uiPriority="52"/>
-    <w:lsdException w:name="Grid Table 1 Light Accent 4" w:uiPriority="46"/>
-    <w:lsdException w:name="Grid Table 2 Accent 4" w:uiPriority="47"/>
-    <w:lsdException w:name="Grid Table 3 Accent 4" w:uiPriority="48"/>
-    <w:lsdException w:name="Grid Table 4 Accent 4" w:uiPriority="49"/>
-    <w:lsdException w:name="Grid Table 5 Dark Accent 4" w:uiPriority="50"/>
-    <w:lsdException w:name="Grid Table 6 Colorful Accent 4" w:uiPriority="51"/>
-    <w:lsdException w:name="Grid Table 7 Colorful Accent 4" w:uiPriority="52"/>
-    <w:lsdException w:name="Grid Table 1 Light Accent 5" w:uiPriority="46"/>
-    <w:lsdException w:name="Grid Table 2 Accent 5" w:uiPriority="47"/>
-    <w:lsdException w:name="Grid Table 3 Accent 5" w:uiPriority="48"/>
-    <w:lsdException w:name="Grid Table 4 Accent 5" w:uiPriority="49"/>
-    <w:lsdException w:name="Grid Table 5 Dark Accent 5" w:uiPriority="50"/>
-    <w:lsdException w:name="Grid Table 6 Colorful Accent 5" w:uiPriority="51"/>
-    <w:lsdException w:name="Grid Table 7 Colorful Accent 5" w:uiPriority="52"/>
-    <w:lsdException w:name="Grid Table 1 Light Accent 6" w:uiPriority="46"/>
-    <w:lsdException w:name="Grid Table 2 Accent 6" w:uiPriority="47"/>
-    <w:lsdException w:name="Grid Table 3 Accent 6" w:uiPriority="48"/>
-    <w:lsdException w:name="Grid Table 4 Accent 6" w:uiPriority="49"/>
-    <w:lsdException w:name="Grid Table 5 Dark Accent 6" w:uiPriority="50"/>
-    <w:lsdException w:name="Grid Table 6 Colorful Accent 6" w:uiPriority="51"/>
-    <w:lsdException w:name="Grid Table 7 Colorful Accent 6" w:uiPriority="52"/>
-    <w:lsdException w:name="List Table 1 Light" w:uiPriority="46"/>
-    <w:lsdException w:name="List Table 2" w:uiPriority="47"/>
-    <w:lsdException w:name="List Table 3" w:uiPriority="48"/>
-    <w:lsdException w:name="List Table 4" w:uiPriority="49"/>
-    <w:lsdException w:name="List Table 5 Dark" w:uiPriority="50"/>
-    <w:lsdException w:name="List Table 6 Colorful" w:uiPriority="51"/>
-    <w:lsdException w:name="List Table 7 Colorful" w:uiPriority="52"/>
-    <w:lsdException w:name="List Table 1 Light Accent 1" w:uiPriority="46"/>
-    <w:lsdException w:name="List Table 2 Accent 1" w:uiPriority="47"/>
-    <w:lsdException w:name="List Table 3 Accent 1" w:uiPriority="48"/>
-    <w:lsdException w:name="List Table 4 Accent 1" w:uiPriority="49"/>
-    <w:lsdException w:name="List Table 5 Dark Accent 1" w:uiPriority="50"/>
-    <w:lsdException w:name="List Table 6 Colorful Accent 1" w:uiPriority="51"/>
-    <w:lsdException w:name="List Table 7 Colorful Accent 1" w:uiPriority="52"/>
-    <w:lsdException w:name="List Table 1 Light Accent 2" w:uiPriority="46"/>
-    <w:lsdException w:name="List Table 2 Accent 2" w:uiPriority="47"/>
-    <w:lsdException w:name="List Table 3 Accent 2" w:uiPriority="48"/>
-    <w:lsdException w:name="List Table 4 Accent 2" w:uiPriority="49"/>
-    <w:lsdException w:name="List Table 5 Dark Accent 2" w:uiPriority="50"/>
-    <w:lsdException w:name="List Table 6 Colorful Accent 2" w:uiPriority="51"/>
-    <w:lsdException w:name="List Table 7 Colorful Accent 2" w:uiPriority="52"/>
-    <w:lsdException w:name="List Table 1 Light Accent 3" w:uiPriority="46"/>
-    <w:lsdException w:name="List Table 2 Accent 3" w:uiPriority="47"/>
-    <w:lsdException w:name="List Table 3 Accent 3" w:uiPriority="48"/>
-    <w:lsdException w:name="List Table 4 Accent 3" w:uiPriority="49"/>
-    <w:lsdException w:name="List Table 5 Dark Accent 3" w:uiPriority="50"/>
-    <w:lsdException w:name="List Table 6 Colorful Accent 3" w:uiPriority="51"/>
-    <w:lsdException w:name="List Table 7 Colorful Accent 3" w:uiPriority="52"/>
-    <w:lsdException w:name="List Table 1 Light Accent 4" w:uiPriority="46"/>
-    <w:lsdException w:name="List Table 2 Accent 4" w:uiPriority="47"/>
-    <w:lsdException w:name="List Table 3 Accent 4" w:uiPriority="48"/>
-    <w:lsdException w:name="List Table 4 Accent 4" w:uiPriority="49"/>
-    <w:lsdException w:name="List Table 5 Dark Accent 4" w:uiPriority="50"/>
-    <w:lsdException w:name="List Table 6 Colorful Accent 4" w:uiPriority="51"/>
-    <w:lsdException w:name="List Table 7 Colorful Accent 4" w:uiPriority="52"/>
-    <w:lsdException w:name="List Table 1 Light Accent 5" w:uiPriority="46"/>
-    <w:lsdException w:name="List Table 2 Accent 5" w:uiPriority="47"/>
-    <w:lsdException w:name="List Table 3 Accent 5" w:uiPriority="48"/>
-    <w:lsdException w:name="List Table 4 Accent 5" w:uiPriority="49"/>
-    <w:lsdException w:name="List Table 5 Dark Accent 5" w:uiPriority="50"/>
-    <w:lsdException w:name="List Table 6 Colorful Accent 5" w:uiPriority="51"/>
-    <w:lsdException w:name="List Table 7 Colorful Accent 5" w:uiPriority="52"/>
-    <w:lsdException w:name="List Table 1 Light Accent 6" w:uiPriority="46"/>
-    <w:lsdException w:name="List Table 2 Accent 6" w:uiPriority="47"/>
-    <w:lsdException w:name="List Table 3 Accent 6" w:uiPriority="48"/>
-    <w:lsdException w:name="List Table 4 Accent 6" w:uiPriority="49"/>
-    <w:lsdException w:name="List Table 5 Dark Accent 6" w:uiPriority="50"/>
-    <w:lsdException w:name="List Table 6 Colorful Accent 6" w:uiPriority="51"/>
-    <w:lsdException w:name="List Table 7 Colorful Accent 6" w:uiPriority="52"/>
-    <w:lsdException w:name="Mention" w:semiHidden="1" w:unhideWhenUsed="1"/>
-  </w:latentStyles>
-  <w:style w:type="paragraph" w:default="1" w:styleId="Normal">
-    <w:name w:val="Normal"/>
-    <w:qFormat/>
-  </w:style>
-  <w:style w:type="character" w:default="1" w:styleId="DefaultParagraphFont">
-    <w:name w:val="Default Paragraph Font"/>
-    <w:uiPriority w:val="1"/>
-    <w:semiHidden/>
-    <w:unhideWhenUsed/>
-  </w:style>
-  <w:style w:type="table" w:default="1" w:styleId="TableNormal">
-    <w:name w:val="Normal Table"/>
+  <w:style w:type="paragraph" w:styleId="BalloonText">
+    <w:name w:val="Balloon Text"/>
+    <w:basedOn w:val="Normal"/>
+    <w:link w:val="BalloonTextChar"/>
     <w:uiPriority w:val="99"/>
     <w:semiHidden/>
     <w:unhideWhenUsed/>
-    <w:tblPr>
-      <w:tblInd w:w="0" w:type="dxa"/>
-      <w:tblCellMar>
-        <w:top w:w="0" w:type="dxa"/>
-        <w:left w:w="108" w:type="dxa"/>
-        <w:bottom w:w="0" w:type="dxa"/>
-        <w:right w:w="108" w:type="dxa"/>
-      </w:tblCellMar>
-    </w:tblPr>
+    <w:rsid w:val="00021F67"/>
+    <w:pPr>
+      <w:spacing w:after="0" w:line="240" w:lineRule="auto"/>
+    </w:pPr>
+    <w:rPr>
+      <w:rFonts w:ascii="Lucida Grande" w:hAnsi="Lucida Grande" w:cs="Lucida Grande"/>
+      <w:sz w:val="18"/>
+      <w:szCs w:val="18"/>
+    </w:rPr>
   </w:style>
-  <w:style w:type="numbering" w:default="1" w:styleId="NoList">
-    <w:name w:val="No List"/>
+  <w:style w:type="character" w:customStyle="1" w:styleId="BalloonTextChar">
+    <w:name w:val="Balloon Text Char"/>
+    <w:basedOn w:val="DefaultParagraphFont"/>
+    <w:link w:val="BalloonText"/>
     <w:uiPriority w:val="99"/>
     <w:semiHidden/>
-    <w:unhideWhenUsed/>
-  </w:style>
-  <w:style w:type="paragraph" w:customStyle="1" w:styleId="06D544E3D62446F3A4C9B2651D0EEAF3">
-    <w:name w:val="06D544E3D62446F3A4C9B2651D0EEAF3"/>
-    <w:rsid w:val="00B824F9"/>
-  </w:style>
-  <w:style w:type="paragraph" w:customStyle="1" w:styleId="573D2CC97D424CE49955B01E83F7133B">
-    <w:name w:val="573D2CC97D424CE49955B01E83F7133B"/>
-    <w:rsid w:val="00B824F9"/>
-  </w:style>
-  <w:style w:type="character" w:styleId="PlaceholderText">
-    <w:name w:val="Placeholder Text"/>
-    <w:basedOn w:val="DefaultParagraphFont"/>
-    <w:uiPriority w:val="99"/>
-    <w:semiHidden/>
-    <w:rsid w:val="00EC4874"/>
+    <w:rsid w:val="00021F67"/>
     <w:rPr>
-      <w:color w:val="808080"/>
+      <w:rFonts w:ascii="Lucida Grande" w:hAnsi="Lucida Grande" w:cs="Lucida Grande"/>
+      <w:sz w:val="18"/>
+      <w:szCs w:val="18"/>
     </w:rPr>
   </w:style>
 </w:styles>
-</file>
-
-<file path=word/glossary/webSettings.xml><?xml version="1.0" encoding="utf-8"?>
-<w:webSettings xmlns:mc="http://schemas.openxmlformats.org/markup-compatibility/2006" xmlns:r="http://schemas.openxmlformats.org/officeDocument/2006/relationships" xmlns:w="http://schemas.openxmlformats.org/wordprocessingml/2006/main" xmlns:w14="http://schemas.microsoft.com/office/word/2010/wordml" xmlns:w15="http://schemas.microsoft.com/office/word/2012/wordml" xmlns:w16se="http://schemas.microsoft.com/office/word/2015/wordml/symex" mc:Ignorable="w14 w15 w16se">
-  <w:optimizeForBrowser/>
-  <w:allowPNG/>
-</w:webSettings>
 </file>
 
 <file path=word/theme/theme1.xml><?xml version="1.0" encoding="utf-8"?>
@@ -4025,7 +4405,7 @@
     </a:clrScheme>
     <a:fontScheme name="Office">
       <a:majorFont>
-        <a:latin typeface="Calibri Light" panose="020F0302020204030204"/>
+        <a:latin typeface="Calibri Light"/>
         <a:ea typeface=""/>
         <a:cs typeface=""/>
         <a:font script="Jpan" typeface="ＭＳ ゴシック"/>
@@ -4060,7 +4440,7 @@
         <a:font script="Geor" typeface="Sylfaen"/>
       </a:majorFont>
       <a:minorFont>
-        <a:latin typeface="Calibri" panose="020F0502020204030204"/>
+        <a:latin typeface="Calibri"/>
         <a:ea typeface=""/>
         <a:cs typeface=""/>
         <a:font script="Jpan" typeface="ＭＳ 明朝"/>
@@ -4248,7 +4628,7 @@
 </file>
 
 <file path=customXml/itemProps1.xml><?xml version="1.0" encoding="utf-8"?>
-<ds:datastoreItem xmlns:ds="http://schemas.openxmlformats.org/officeDocument/2006/customXml" ds:itemID="{163E4421-9E5C-4CFB-B63D-F51DAF3C4C90}">
+<ds:datastoreItem xmlns:ds="http://schemas.openxmlformats.org/officeDocument/2006/customXml" ds:itemID="{A3CE77D6-5EB1-4969-9965-94605B5D2CF2}">
   <ds:schemaRefs>
     <ds:schemaRef ds:uri="http://schemas.openxmlformats.org/officeDocument/2006/bibliography"/>
   </ds:schemaRefs>

</xml_diff>

<commit_message>
Reuploaded final deliverable 3 to fix a formatting error
</commit_message>
<xml_diff>
--- a/DELIVERABLE 3/Deliverable 3.docx
+++ b/DELIVERABLE 3/Deliverable 3.docx
@@ -54,8 +54,6 @@
               <w:szCs w:val="28"/>
             </w:rPr>
           </w:pPr>
-          <w:bookmarkStart w:id="0" w:name="_GoBack"/>
-          <w:bookmarkEnd w:id="0"/>
         </w:p>
         <w:p>
           <w:pPr>
@@ -1844,19 +1842,32 @@
         <w:keepNext/>
         <w:spacing w:line="360" w:lineRule="auto"/>
       </w:pPr>
-      <w:bookmarkStart w:id="1" w:name="_Ref466845285"/>
+      <w:bookmarkStart w:id="0" w:name="_Ref466845285"/>
       <w:r>
         <w:t xml:space="preserve">Equation </w:t>
       </w:r>
-      <w:fldSimple w:instr=" SEQ Equation \* ARABIC ">
-        <w:r>
-          <w:rPr>
-            <w:noProof/>
-          </w:rPr>
-          <w:t>1</w:t>
-        </w:r>
-      </w:fldSimple>
-      <w:bookmarkEnd w:id="1"/>
+      <w:r>
+        <w:fldChar w:fldCharType="begin"/>
+      </w:r>
+      <w:r>
+        <w:instrText xml:space="preserve"> SEQ Equation \* ARABIC </w:instrText>
+      </w:r>
+      <w:r>
+        <w:fldChar w:fldCharType="separate"/>
+      </w:r>
+      <w:r>
+        <w:rPr>
+          <w:noProof/>
+        </w:rPr>
+        <w:t>1</w:t>
+      </w:r>
+      <w:r>
+        <w:rPr>
+          <w:noProof/>
+        </w:rPr>
+        <w:fldChar w:fldCharType="end"/>
+      </w:r>
+      <w:bookmarkEnd w:id="0"/>
       <w:r>
         <w:t>: Test Coverage</w:t>
       </w:r>
@@ -2190,7 +2201,13 @@
         <w:rPr>
           <w:lang w:eastAsia="en-CA"/>
         </w:rPr>
-        <w:t>Since this is done mostly via the GUI, it is hard to use a testing platform like JUnit to test the states of the GUI. Especially, with private encapsulation. While it may be a reasonable choice to test each different test in the suite by editing the persistence XML, since verifying the GUI was accurate would be too complex it is considered out of the way. By using this black-box technique, we also allow for a much faster testing cycle.</w:t>
+        <w:t>Since this is done mostly via the GUI, it is hard to use a testing platform like JUnit to test the states of the GUI. Especially, with private encapsulation. While it may be a reasonable choice to test each different test in the suite by editing the persistence XML, since verifying the GUI was accurate would be too complex it is considered out of the way. By using this black-box technique, we also allow for a much faster testing cyc</w:t>
+      </w:r>
+      <w:r>
+        <w:rPr>
+          <w:lang w:eastAsia="en-CA"/>
+        </w:rPr>
+        <w:t>le.</w:t>
       </w:r>
     </w:p>
     <w:p>
@@ -2213,6 +2230,7 @@
         <w:spacing w:after="0" w:line="360" w:lineRule="auto"/>
         <w:rPr>
           <w:rFonts w:eastAsia="Times New Roman" w:cs="Times New Roman"/>
+          <w:color w:val="000000"/>
           <w:lang w:eastAsia="en-CA"/>
         </w:rPr>
       </w:pPr>
@@ -2269,10 +2287,41 @@
     </w:p>
     <w:p>
       <w:pPr>
+        <w:spacing w:after="0" w:line="360" w:lineRule="auto"/>
+        <w:rPr>
+          <w:rFonts w:eastAsia="Times New Roman" w:cs="Times New Roman"/>
+          <w:color w:val="000000"/>
+          <w:lang w:eastAsia="en-CA"/>
+        </w:rPr>
+      </w:pPr>
+    </w:p>
+    <w:p>
+      <w:pPr>
+        <w:spacing w:after="0" w:line="360" w:lineRule="auto"/>
+        <w:rPr>
+          <w:rFonts w:eastAsia="Times New Roman" w:cs="Times New Roman"/>
+          <w:color w:val="000000"/>
+          <w:lang w:eastAsia="en-CA"/>
+        </w:rPr>
+      </w:pPr>
+    </w:p>
+    <w:p>
+      <w:pPr>
+        <w:spacing w:after="0" w:line="360" w:lineRule="auto"/>
+        <w:rPr>
+          <w:rFonts w:eastAsia="Times New Roman" w:cs="Times New Roman"/>
+          <w:color w:val="000000"/>
+          <w:lang w:eastAsia="en-CA"/>
+        </w:rPr>
+      </w:pPr>
+    </w:p>
+    <w:p>
+      <w:pPr>
         <w:pStyle w:val="Heading2"/>
         <w:spacing w:line="360" w:lineRule="auto"/>
       </w:pPr>
       <w:r>
+        <w:lastRenderedPageBreak/>
         <w:t>Deliverable 1:</w:t>
       </w:r>
     </w:p>
@@ -2280,16 +2329,15 @@
       <w:pPr>
         <w:pStyle w:val="NormalWeb"/>
         <w:spacing w:before="0" w:beforeAutospacing="0" w:after="0" w:afterAutospacing="0" w:line="360" w:lineRule="auto"/>
-        <w:rPr>
-          <w:color w:val="000000"/>
-          <w:sz w:val="22"/>
+        <w:jc w:val="both"/>
+        <w:rPr>
+          <w:color w:val="000000"/>
           <w:szCs w:val="22"/>
         </w:rPr>
       </w:pPr>
       <w:r>
         <w:rPr>
           <w:color w:val="000000"/>
-          <w:sz w:val="22"/>
           <w:szCs w:val="22"/>
         </w:rPr>
         <w:t>We created the functional and non-functional system requirements, which took around an hour. We got together as a group and created the domain model in 30 minutes. The Use cases, requirements-level sequence diagrams and implementation-level sequence diagram each took one hour. We separated the work of the source code for the 3 different prototypes and it took a total of 5 hours.</w:t>
@@ -2299,19 +2347,17 @@
       <w:pPr>
         <w:pStyle w:val="NormalWeb"/>
         <w:spacing w:before="0" w:beforeAutospacing="0" w:after="0" w:afterAutospacing="0" w:line="360" w:lineRule="auto"/>
-        <w:rPr>
-          <w:color w:val="000000"/>
-          <w:sz w:val="22"/>
+        <w:jc w:val="both"/>
+        <w:rPr>
+          <w:color w:val="000000"/>
           <w:szCs w:val="22"/>
         </w:rPr>
       </w:pPr>
       <w:r>
         <w:rPr>
           <w:color w:val="000000"/>
-          <w:sz w:val="22"/>
           <w:szCs w:val="22"/>
         </w:rPr>
-        <w:lastRenderedPageBreak/>
         <w:t>The FTMS was written in Java, Android, and PHP in order to meet non-functional requirement #9. The other non-functional requirement that was addressed in this deliverable was #8 related to the persistence of the system. The produced code only contained the use case implementation for ordering. Thus, the functional requirements of #3, #4, #5 and #6 were addressed. The functional requirements #1 and #2 relating to the use case of scheduling staff, were left to be completed in a later deliverable. It was also not of particular concern to address functional requirements #11 and #12 as this was only a prototype program.</w:t>
       </w:r>
     </w:p>
@@ -2319,491 +2365,520 @@
       <w:pPr>
         <w:pStyle w:val="NormalWeb"/>
         <w:spacing w:before="0" w:beforeAutospacing="0" w:after="0" w:afterAutospacing="0" w:line="360" w:lineRule="auto"/>
-        <w:rPr>
-          <w:color w:val="000000"/>
-          <w:sz w:val="22"/>
+        <w:jc w:val="both"/>
+        <w:rPr>
+          <w:sz w:val="28"/>
+        </w:rPr>
+      </w:pPr>
+      <w:r>
+        <w:rPr>
+          <w:color w:val="000000"/>
           <w:szCs w:val="22"/>
         </w:rPr>
-      </w:pPr>
+        <w:t>All of this was done by October 17th. </w:t>
+      </w:r>
+      <w:r>
+        <w:rPr>
+          <w:rStyle w:val="apple-tab-span"/>
+          <w:color w:val="000000"/>
+          <w:szCs w:val="22"/>
+        </w:rPr>
+        <w:tab/>
+      </w:r>
+    </w:p>
+    <w:p>
+      <w:pPr>
+        <w:pStyle w:val="Heading2"/>
+      </w:pPr>
+      <w:r>
+        <w:t>Deliverable 2:</w:t>
+      </w:r>
     </w:p>
     <w:p>
       <w:pPr>
         <w:pStyle w:val="NormalWeb"/>
         <w:spacing w:before="0" w:beforeAutospacing="0" w:after="0" w:afterAutospacing="0" w:line="360" w:lineRule="auto"/>
-      </w:pPr>
-      <w:r>
-        <w:rPr>
-          <w:color w:val="000000"/>
-          <w:sz w:val="22"/>
-          <w:szCs w:val="22"/>
-        </w:rPr>
-        <w:t>All of this was done by October 17th. </w:t>
-      </w:r>
-      <w:r>
-        <w:rPr>
-          <w:rStyle w:val="apple-tab-span"/>
-          <w:color w:val="000000"/>
-          <w:sz w:val="22"/>
-          <w:szCs w:val="22"/>
-        </w:rPr>
-        <w:tab/>
-      </w:r>
-    </w:p>
-    <w:p>
-      <w:pPr>
-        <w:pStyle w:val="Heading2"/>
-      </w:pPr>
-      <w:r>
-        <w:t>Deliverable 2:</w:t>
+        <w:jc w:val="both"/>
+        <w:rPr>
+          <w:color w:val="000000"/>
+        </w:rPr>
+      </w:pPr>
+      <w:r>
+        <w:rPr>
+          <w:color w:val="000000"/>
+        </w:rPr>
+        <w:t>The block diagram shows the overall architecture of our software. It shows the relationships and dependencies between the main systems. We only show the systems on a global level, without writing details about those so it took around 4 hours to create.</w:t>
       </w:r>
     </w:p>
     <w:p>
       <w:pPr>
         <w:pStyle w:val="NormalWeb"/>
         <w:spacing w:before="0" w:beforeAutospacing="0" w:after="0" w:afterAutospacing="0" w:line="360" w:lineRule="auto"/>
-        <w:rPr>
-          <w:color w:val="000000"/>
-          <w:sz w:val="22"/>
-          <w:szCs w:val="22"/>
-        </w:rPr>
-      </w:pPr>
-      <w:r>
-        <w:rPr>
-          <w:color w:val="000000"/>
-          <w:sz w:val="22"/>
-          <w:szCs w:val="22"/>
-        </w:rPr>
-        <w:t>The block diagram shows the overall architecture of our software. It shows the relationships and dependencies between the main systems. We only show the systems on a global level, without writing details about those so it took around 4 hours to create.</w:t>
+        <w:jc w:val="both"/>
+        <w:rPr>
+          <w:color w:val="000000"/>
+        </w:rPr>
+      </w:pPr>
+      <w:r>
+        <w:rPr>
+          <w:color w:val="000000"/>
+        </w:rPr>
+        <w:t>The class diagram is a more detailed design of how the different classes interact with each other and the methods they use. We need the domain model and use cases to help create the class diagram. Having these in hand, this took around 2 hours. We created the class diagram for the desktop application.</w:t>
       </w:r>
     </w:p>
     <w:p>
       <w:pPr>
         <w:pStyle w:val="NormalWeb"/>
         <w:spacing w:before="0" w:beforeAutospacing="0" w:after="0" w:afterAutospacing="0" w:line="360" w:lineRule="auto"/>
-      </w:pPr>
+        <w:jc w:val="both"/>
+      </w:pPr>
+      <w:r>
+        <w:rPr>
+          <w:color w:val="000000"/>
+        </w:rPr>
+        <w:t>These were done by October 31</w:t>
+      </w:r>
+      <w:r>
+        <w:rPr>
+          <w:color w:val="000000"/>
+          <w:vertAlign w:val="superscript"/>
+        </w:rPr>
+        <w:t>th</w:t>
+      </w:r>
+      <w:r>
+        <w:rPr>
+          <w:color w:val="000000"/>
+        </w:rPr>
+        <w:t>.</w:t>
+      </w:r>
+    </w:p>
+    <w:p>
+      <w:pPr>
+        <w:pStyle w:val="Heading2"/>
+      </w:pPr>
+      <w:r>
+        <w:t>Deliverable 3:</w:t>
+      </w:r>
     </w:p>
     <w:p>
       <w:pPr>
         <w:pStyle w:val="NormalWeb"/>
         <w:spacing w:before="0" w:beforeAutospacing="0" w:after="0" w:afterAutospacing="0" w:line="360" w:lineRule="auto"/>
-      </w:pPr>
-      <w:r>
-        <w:rPr>
-          <w:color w:val="000000"/>
-          <w:sz w:val="22"/>
+        <w:jc w:val="both"/>
+        <w:rPr>
+          <w:color w:val="000000"/>
           <w:szCs w:val="22"/>
         </w:rPr>
-        <w:t>The class diagram is a more detailed design of how the different classes interact with each other and the methods they use. We need the domain model and use cases to help create the class diagram. Having these in hand, this took around 2 hours. We created the class diagram for the desktop application.</w:t>
+      </w:pPr>
+      <w:r>
+        <w:rPr>
+          <w:color w:val="000000"/>
+          <w:szCs w:val="22"/>
+        </w:rPr>
+        <w:t xml:space="preserve">Once we know what functions we want to have in place and what they should perform, we will create unit tests for all the simple functions we create. </w:t>
+      </w:r>
+      <w:r>
+        <w:rPr>
+          <w:color w:val="0000FF"/>
+          <w:szCs w:val="22"/>
+        </w:rPr>
+        <w:t>This process took an hour and a half and was completed the 14th of November.</w:t>
+      </w:r>
+      <w:r>
+        <w:rPr>
+          <w:color w:val="000000"/>
+          <w:szCs w:val="22"/>
+        </w:rPr>
+        <w:t xml:space="preserve"> </w:t>
       </w:r>
     </w:p>
     <w:p>
       <w:pPr>
         <w:pStyle w:val="NormalWeb"/>
         <w:spacing w:before="0" w:beforeAutospacing="0" w:after="0" w:afterAutospacing="0" w:line="360" w:lineRule="auto"/>
-      </w:pPr>
-      <w:r>
-        <w:rPr>
-          <w:color w:val="000000"/>
-          <w:sz w:val="22"/>
+        <w:jc w:val="both"/>
+        <w:rPr>
+          <w:color w:val="000000"/>
           <w:szCs w:val="22"/>
         </w:rPr>
-        <w:t>These were done by October 31</w:t>
-      </w:r>
-      <w:r>
-        <w:rPr>
-          <w:color w:val="000000"/>
-          <w:sz w:val="13"/>
-          <w:szCs w:val="13"/>
-          <w:vertAlign w:val="superscript"/>
-        </w:rPr>
-        <w:t>th</w:t>
-      </w:r>
-      <w:r>
-        <w:rPr>
-          <w:color w:val="000000"/>
-          <w:sz w:val="22"/>
-          <w:szCs w:val="22"/>
-        </w:rPr>
-        <w:t>.</w:t>
-      </w:r>
-    </w:p>
-    <w:p>
-      <w:pPr>
-        <w:pStyle w:val="Heading2"/>
-      </w:pPr>
-      <w:r>
-        <w:t>Deliverable 3:</w:t>
-      </w:r>
+      </w:pPr>
     </w:p>
     <w:p>
       <w:pPr>
         <w:pStyle w:val="NormalWeb"/>
         <w:spacing w:before="0" w:beforeAutospacing="0" w:after="0" w:afterAutospacing="0" w:line="360" w:lineRule="auto"/>
-        <w:rPr>
-          <w:color w:val="000000"/>
-          <w:sz w:val="22"/>
+        <w:jc w:val="both"/>
+        <w:rPr>
+          <w:color w:val="000000"/>
           <w:szCs w:val="22"/>
         </w:rPr>
       </w:pPr>
-      <w:r>
-        <w:rPr>
-          <w:color w:val="000000"/>
-          <w:sz w:val="22"/>
-          <w:szCs w:val="22"/>
-        </w:rPr>
-        <w:t xml:space="preserve">Once we know what functions we want to have in place and what they should perform, we will create unit tests for all the simple functions we create. </w:t>
-      </w:r>
-      <w:r>
-        <w:rPr>
-          <w:color w:val="0000FF"/>
-          <w:sz w:val="22"/>
-          <w:szCs w:val="22"/>
-        </w:rPr>
-        <w:t xml:space="preserve">This process took an hour and a half and was completed the 14th of </w:t>
-      </w:r>
-      <w:r>
-        <w:rPr>
-          <w:color w:val="0000FF"/>
-          <w:sz w:val="22"/>
-          <w:szCs w:val="22"/>
-        </w:rPr>
-        <w:t>November</w:t>
-      </w:r>
-      <w:r>
-        <w:rPr>
-          <w:color w:val="0000FF"/>
-          <w:sz w:val="22"/>
-          <w:szCs w:val="22"/>
-        </w:rPr>
-        <w:t>.</w:t>
-      </w:r>
-      <w:r>
-        <w:rPr>
-          <w:color w:val="000000"/>
-          <w:sz w:val="22"/>
-          <w:szCs w:val="22"/>
-        </w:rPr>
-        <w:t xml:space="preserve"> </w:t>
-      </w:r>
     </w:p>
     <w:p>
       <w:pPr>
         <w:pStyle w:val="NormalWeb"/>
         <w:spacing w:before="0" w:beforeAutospacing="0" w:after="0" w:afterAutospacing="0" w:line="360" w:lineRule="auto"/>
-      </w:pPr>
+        <w:jc w:val="both"/>
+        <w:rPr>
+          <w:color w:val="0000FF"/>
+          <w:szCs w:val="22"/>
+        </w:rPr>
+      </w:pPr>
+      <w:r>
+        <w:rPr>
+          <w:color w:val="000000"/>
+          <w:szCs w:val="22"/>
+        </w:rPr>
+        <w:lastRenderedPageBreak/>
+        <w:t xml:space="preserve">Some functions will use </w:t>
+      </w:r>
+      <w:r>
+        <w:rPr>
+          <w:color w:val="0000FF"/>
+          <w:szCs w:val="22"/>
+        </w:rPr>
+        <w:t xml:space="preserve">a grouping of small </w:t>
+      </w:r>
+      <w:r>
+        <w:rPr>
+          <w:color w:val="000000"/>
+          <w:szCs w:val="22"/>
+        </w:rPr>
+        <w:t xml:space="preserve">functions inside to perform something bigger and more important in relation to our program. </w:t>
+      </w:r>
+      <w:r>
+        <w:rPr>
+          <w:color w:val="0000FF"/>
+          <w:szCs w:val="22"/>
+        </w:rPr>
+        <w:t>This is referred to as the integration testing.</w:t>
+      </w:r>
+      <w:r>
+        <w:rPr>
+          <w:color w:val="000000"/>
+          <w:szCs w:val="22"/>
+        </w:rPr>
+        <w:t xml:space="preserve"> </w:t>
+      </w:r>
+      <w:r>
+        <w:rPr>
+          <w:color w:val="0000FF"/>
+          <w:szCs w:val="22"/>
+        </w:rPr>
+        <w:t xml:space="preserve">The purpose of integration testing is to test the functionality for each of the created use cases. The method of integration testing applied was the top-down method. Implementing tests in this manner took 2 hours. The documentation produced on the integration tests was completed within 2 hours. Both the tests and the documentation were completed on November 13th. </w:t>
+      </w:r>
     </w:p>
     <w:p>
       <w:pPr>
         <w:pStyle w:val="NormalWeb"/>
         <w:spacing w:before="0" w:beforeAutospacing="0" w:after="0" w:afterAutospacing="0" w:line="360" w:lineRule="auto"/>
+        <w:jc w:val="both"/>
         <w:rPr>
           <w:color w:val="0000FF"/>
-          <w:sz w:val="22"/>
-          <w:szCs w:val="22"/>
-        </w:rPr>
-      </w:pPr>
-      <w:r>
-        <w:rPr>
-          <w:color w:val="000000"/>
-          <w:sz w:val="22"/>
-          <w:szCs w:val="22"/>
-        </w:rPr>
-        <w:t xml:space="preserve">Some functions will use </w:t>
+        </w:rPr>
+      </w:pPr>
+      <w:r>
+        <w:rPr>
+          <w:color w:val="000000"/>
+        </w:rPr>
+        <w:t xml:space="preserve">Finally, we </w:t>
       </w:r>
       <w:r>
         <w:rPr>
           <w:color w:val="0000FF"/>
-          <w:sz w:val="22"/>
-          <w:szCs w:val="22"/>
-        </w:rPr>
-        <w:t xml:space="preserve">a grouping of small </w:t>
-      </w:r>
-      <w:r>
-        <w:rPr>
-          <w:color w:val="000000"/>
-          <w:sz w:val="22"/>
-          <w:szCs w:val="22"/>
-        </w:rPr>
-        <w:t xml:space="preserve">functions inside to perform something bigger and more important in relation to our program. </w:t>
+        </w:rPr>
+        <w:t xml:space="preserve">created </w:t>
+      </w:r>
+      <w:r>
+        <w:rPr>
+          <w:color w:val="000000"/>
+        </w:rPr>
+        <w:t xml:space="preserve">tests on a global scale of the software to see if our main functionalities work and if we reach our goals regarding the program. The systems tests should be faster to create than the component tests, and even faster than unit tests because we are working on the most global scale and we have fewer things to test. These tests stack up to each other. If the unit tests are not successful, then the component and system tests will not be either. </w:t>
       </w:r>
       <w:r>
         <w:rPr>
           <w:color w:val="0000FF"/>
-          <w:sz w:val="22"/>
-          <w:szCs w:val="22"/>
-        </w:rPr>
-        <w:t>This is referred to as the integration testing.</w:t>
-      </w:r>
-      <w:r>
-        <w:rPr>
-          <w:color w:val="000000"/>
-          <w:sz w:val="22"/>
-          <w:szCs w:val="22"/>
-        </w:rPr>
-        <w:t xml:space="preserve"> </w:t>
-      </w:r>
-      <w:r>
-        <w:rPr>
-          <w:color w:val="0000FF"/>
-          <w:sz w:val="22"/>
-          <w:szCs w:val="22"/>
-        </w:rPr>
-        <w:t xml:space="preserve">The purpose of integration testing is to test the functionality for each of the created use cases. The method of integration testing applied was the top-down method. Implementing tests in this manner took 2 hours. The documentation produced on the integration tests was completed within 2 hours. Both the tests and the documentation were completed on November 13th. </w:t>
+        </w:rPr>
+        <w:t>The system tests were finished by November 12th.</w:t>
       </w:r>
     </w:p>
     <w:p>
       <w:pPr>
         <w:pStyle w:val="NormalWeb"/>
         <w:spacing w:before="0" w:beforeAutospacing="0" w:after="0" w:afterAutospacing="0" w:line="360" w:lineRule="auto"/>
-        <w:rPr>
-          <w:color w:val="0000FF"/>
-          <w:sz w:val="22"/>
-          <w:szCs w:val="22"/>
-        </w:rPr>
-      </w:pPr>
+        <w:jc w:val="both"/>
+        <w:rPr>
+          <w:color w:val="000000"/>
+        </w:rPr>
+      </w:pPr>
+      <w:r>
+        <w:rPr>
+          <w:color w:val="000000"/>
+        </w:rPr>
+        <w:t>Performance/stress testing will be done after all tests pass. We will try to run our program with large amounts of objects and see how well it performs. This test should take the least amount of time, so around 30 minutes.</w:t>
+      </w:r>
     </w:p>
     <w:p>
       <w:pPr>
         <w:pStyle w:val="NormalWeb"/>
         <w:spacing w:before="0" w:beforeAutospacing="0" w:after="0" w:afterAutospacing="0" w:line="360" w:lineRule="auto"/>
+        <w:jc w:val="both"/>
+        <w:rPr>
+          <w:color w:val="000000"/>
+        </w:rPr>
+      </w:pPr>
+      <w:r>
+        <w:rPr>
+          <w:color w:val="000000"/>
+        </w:rPr>
+        <w:t>This deliverable largely concerns itself with creating tests for the program. Testing relates to the non-functional requirement #</w:t>
+      </w:r>
+      <w:r>
         <w:rPr>
           <w:color w:val="0000FF"/>
-          <w:sz w:val="22"/>
-          <w:szCs w:val="22"/>
-        </w:rPr>
-      </w:pPr>
+        </w:rPr>
+        <w:t>10</w:t>
+      </w:r>
+      <w:r>
+        <w:rPr>
+          <w:color w:val="000000"/>
+        </w:rPr>
+        <w:t xml:space="preserve"> while also providing physical evidence that all of the functional requirements #1-#6 have been properly met.</w:t>
+      </w:r>
     </w:p>
     <w:p>
       <w:pPr>
         <w:pStyle w:val="NormalWeb"/>
         <w:spacing w:before="0" w:beforeAutospacing="0" w:after="0" w:afterAutospacing="0" w:line="360" w:lineRule="auto"/>
-      </w:pPr>
+        <w:jc w:val="both"/>
+        <w:rPr>
+          <w:color w:val="000000"/>
+        </w:rPr>
+      </w:pPr>
+      <w:r>
+        <w:rPr>
+          <w:color w:val="000000"/>
+        </w:rPr>
+        <w:t xml:space="preserve">These </w:t>
+      </w:r>
+      <w:r>
+        <w:rPr>
+          <w:color w:val="0000FF"/>
+        </w:rPr>
+        <w:t>were done</w:t>
+      </w:r>
+      <w:r>
+        <w:rPr>
+          <w:color w:val="000000"/>
+        </w:rPr>
+        <w:t xml:space="preserve"> by November 14</w:t>
+      </w:r>
+      <w:r>
+        <w:rPr>
+          <w:color w:val="000000"/>
+          <w:vertAlign w:val="superscript"/>
+        </w:rPr>
+        <w:t>th</w:t>
+      </w:r>
+      <w:r>
+        <w:rPr>
+          <w:color w:val="000000"/>
+        </w:rPr>
+        <w:t xml:space="preserve">. As this deliverable </w:t>
+      </w:r>
+      <w:r>
+        <w:rPr>
+          <w:color w:val="0000FF"/>
+        </w:rPr>
+        <w:t xml:space="preserve">was to be done in </w:t>
+      </w:r>
+      <w:r>
+        <w:rPr>
+          <w:color w:val="000000"/>
+        </w:rPr>
+        <w:t xml:space="preserve">two weeks, the group members were aware of their schedules. It </w:t>
+      </w:r>
+      <w:r>
+        <w:rPr>
+          <w:color w:val="0000FF"/>
+        </w:rPr>
+        <w:t>had</w:t>
+      </w:r>
+      <w:r>
+        <w:rPr>
+          <w:color w:val="000000"/>
+        </w:rPr>
+        <w:t xml:space="preserve"> been decided that a meeting </w:t>
+      </w:r>
+      <w:r>
+        <w:rPr>
+          <w:color w:val="0000FF"/>
+        </w:rPr>
+        <w:t>would</w:t>
+      </w:r>
+      <w:r>
+        <w:rPr>
+          <w:color w:val="000000"/>
+        </w:rPr>
+        <w:t xml:space="preserve"> be held on the weekend of November 6th-7th to begin discussing the deliverable and allocating tasks for each of the members. Each member has mostly focused on one platform implementation until this point and this production method will continue for the testing stage. Allowing for potential issues during the testing stage, it </w:t>
+      </w:r>
+      <w:r>
+        <w:rPr>
+          <w:color w:val="0000FF"/>
+        </w:rPr>
+        <w:t xml:space="preserve">was initially </w:t>
+      </w:r>
+      <w:r>
+        <w:rPr>
+          <w:color w:val="000000"/>
+        </w:rPr>
+        <w:t>expected that each program will take one person 6 hours to complete.</w:t>
+      </w:r>
     </w:p>
     <w:p>
       <w:pPr>
         <w:pStyle w:val="NormalWeb"/>
         <w:spacing w:before="0" w:beforeAutospacing="0" w:after="0" w:afterAutospacing="0" w:line="360" w:lineRule="auto"/>
-        <w:rPr>
-          <w:color w:val="0000FF"/>
-          <w:sz w:val="22"/>
-          <w:szCs w:val="22"/>
-        </w:rPr>
-      </w:pPr>
-      <w:r>
-        <w:rPr>
-          <w:color w:val="000000"/>
-          <w:sz w:val="22"/>
-          <w:szCs w:val="22"/>
-        </w:rPr>
-        <w:lastRenderedPageBreak/>
-        <w:t xml:space="preserve">Finally, we </w:t>
-      </w:r>
-      <w:r>
-        <w:rPr>
-          <w:color w:val="0000FF"/>
-          <w:sz w:val="22"/>
-          <w:szCs w:val="22"/>
-        </w:rPr>
-        <w:t xml:space="preserve">created </w:t>
-      </w:r>
-      <w:r>
-        <w:rPr>
-          <w:color w:val="000000"/>
-          <w:sz w:val="22"/>
-          <w:szCs w:val="22"/>
-        </w:rPr>
-        <w:t xml:space="preserve">tests on a global scale of the software to see if our main functionalities work and if we reach our goals regarding the program. The systems tests should be faster to create than the component tests, and even faster than unit tests because we are working on the most global scale and we have fewer things to test. These tests stack up to each other. If the unit tests are not successful, then the component and system tests will not be either. </w:t>
-      </w:r>
-      <w:r>
-        <w:rPr>
-          <w:color w:val="0000FF"/>
-          <w:sz w:val="22"/>
-          <w:szCs w:val="22"/>
-        </w:rPr>
-        <w:t>The system tests were finished by November 12th.</w:t>
-      </w:r>
+        <w:jc w:val="both"/>
+        <w:rPr>
+          <w:color w:val="000000"/>
+        </w:rPr>
+      </w:pPr>
     </w:p>
     <w:p>
       <w:pPr>
         <w:pStyle w:val="NormalWeb"/>
         <w:spacing w:before="0" w:beforeAutospacing="0" w:after="0" w:afterAutospacing="0" w:line="360" w:lineRule="auto"/>
+        <w:jc w:val="both"/>
+        <w:rPr>
+          <w:color w:val="000000"/>
+        </w:rPr>
       </w:pPr>
     </w:p>
     <w:p>
       <w:pPr>
         <w:pStyle w:val="NormalWeb"/>
         <w:spacing w:before="0" w:beforeAutospacing="0" w:after="0" w:afterAutospacing="0" w:line="360" w:lineRule="auto"/>
-        <w:rPr>
-          <w:color w:val="000000"/>
-          <w:sz w:val="22"/>
-          <w:szCs w:val="22"/>
-        </w:rPr>
-      </w:pPr>
-      <w:r>
-        <w:rPr>
-          <w:color w:val="000000"/>
-          <w:sz w:val="22"/>
-          <w:szCs w:val="22"/>
-        </w:rPr>
-        <w:t>Performance/stress testing will be done after all tests pass. We will try to run our program with large amounts of objects and see how well it performs. This test should take the least amount of time, so around 30 minutes.</w:t>
-      </w:r>
+        <w:jc w:val="both"/>
+        <w:rPr>
+          <w:color w:val="000000"/>
+        </w:rPr>
+      </w:pPr>
     </w:p>
     <w:p>
       <w:pPr>
         <w:pStyle w:val="NormalWeb"/>
         <w:spacing w:before="0" w:beforeAutospacing="0" w:after="0" w:afterAutospacing="0" w:line="360" w:lineRule="auto"/>
-      </w:pPr>
+        <w:jc w:val="both"/>
+      </w:pPr>
+    </w:p>
+    <w:p>
+      <w:pPr>
+        <w:pStyle w:val="Heading2"/>
+      </w:pPr>
+      <w:r>
+        <w:lastRenderedPageBreak/>
+        <w:t>Deliverable 4:</w:t>
+      </w:r>
     </w:p>
     <w:p>
       <w:pPr>
         <w:pStyle w:val="NormalWeb"/>
         <w:spacing w:before="0" w:beforeAutospacing="0" w:after="0" w:afterAutospacing="0" w:line="360" w:lineRule="auto"/>
-        <w:rPr>
-          <w:color w:val="000000"/>
-          <w:sz w:val="22"/>
-          <w:szCs w:val="22"/>
-        </w:rPr>
-      </w:pPr>
-      <w:r>
-        <w:rPr>
-          <w:color w:val="000000"/>
-          <w:sz w:val="22"/>
-          <w:szCs w:val="22"/>
-        </w:rPr>
-        <w:t>This deliverable largely concerns itself with creating tests for the program. Testing relates to the non-functional requirement #</w:t>
+        <w:jc w:val="both"/>
+        <w:rPr>
+          <w:color w:val="000000"/>
+        </w:rPr>
+      </w:pPr>
+      <w:r>
+        <w:rPr>
+          <w:color w:val="000000"/>
+        </w:rPr>
+        <w:t xml:space="preserve">The release pipeline will require collaboration between all of our team members as it will integrate all the different tools of our software and release it to the user. It should show all the different stages of handing the program from the team to the user. It shows which stages trigger others automatically or manually. For example, once all the tests and builds are successful, the test stage will manually trigger the release stage. An expected time of 3-5 hours will be dedicated for this </w:t>
       </w:r>
       <w:r>
         <w:rPr>
           <w:color w:val="0000FF"/>
-          <w:sz w:val="22"/>
-          <w:szCs w:val="22"/>
-        </w:rPr>
-        <w:t>10</w:t>
-      </w:r>
-      <w:r>
-        <w:rPr>
-          <w:color w:val="000000"/>
-          <w:sz w:val="22"/>
-          <w:szCs w:val="22"/>
-        </w:rPr>
-        <w:t xml:space="preserve"> while also providing physical evidence that all of the functional requirements #1-#6 have been properly met.</w:t>
+        </w:rPr>
+        <w:t>per group member</w:t>
+      </w:r>
+      <w:r>
+        <w:rPr>
+          <w:color w:val="000000"/>
+        </w:rPr>
+        <w:t>.</w:t>
       </w:r>
     </w:p>
     <w:p>
       <w:pPr>
         <w:pStyle w:val="NormalWeb"/>
         <w:spacing w:before="0" w:beforeAutospacing="0" w:after="0" w:afterAutospacing="0" w:line="360" w:lineRule="auto"/>
-      </w:pPr>
+        <w:jc w:val="both"/>
+        <w:rPr>
+          <w:color w:val="0000FF"/>
+        </w:rPr>
+      </w:pPr>
+      <w:r>
+        <w:rPr>
+          <w:color w:val="0000FF"/>
+        </w:rPr>
+        <w:t xml:space="preserve">This stage in the FTMS project concerns itself with collaborating the software processes into a pipeline. Through this pipeline changes can be quickly propagated and considered for release. The changes are not released instantaneously, but are delivered frequently in small bursts of updates. </w:t>
+      </w:r>
     </w:p>
     <w:p>
       <w:pPr>
         <w:pStyle w:val="NormalWeb"/>
         <w:spacing w:before="0" w:beforeAutospacing="0" w:after="0" w:afterAutospacing="0" w:line="360" w:lineRule="auto"/>
-      </w:pPr>
-      <w:r>
-        <w:rPr>
-          <w:color w:val="000000"/>
-          <w:sz w:val="22"/>
-          <w:szCs w:val="22"/>
-        </w:rPr>
-        <w:t xml:space="preserve">These </w:t>
-      </w:r>
+        <w:jc w:val="both"/>
+      </w:pPr>
       <w:r>
         <w:rPr>
           <w:color w:val="0000FF"/>
-          <w:sz w:val="22"/>
-          <w:szCs w:val="22"/>
-        </w:rPr>
-        <w:t>were done</w:t>
-      </w:r>
-      <w:r>
-        <w:rPr>
-          <w:color w:val="000000"/>
-          <w:sz w:val="22"/>
-          <w:szCs w:val="22"/>
-        </w:rPr>
-        <w:t xml:space="preserve"> by November 14</w:t>
-      </w:r>
-      <w:r>
-        <w:rPr>
-          <w:color w:val="000000"/>
-          <w:sz w:val="13"/>
-          <w:szCs w:val="13"/>
+        </w:rPr>
+        <w:t xml:space="preserve">This is a shorter time frame than previous deliverables. </w:t>
+      </w:r>
+      <w:r>
+        <w:rPr>
+          <w:color w:val="000000"/>
+        </w:rPr>
+        <w:t xml:space="preserve">The pipeline plan </w:t>
+      </w:r>
+      <w:r>
+        <w:rPr>
+          <w:color w:val="0000FF"/>
+        </w:rPr>
+        <w:t>will</w:t>
+      </w:r>
+      <w:r>
+        <w:rPr>
+          <w:color w:val="000000"/>
+        </w:rPr>
+        <w:t xml:space="preserve"> be done </w:t>
+      </w:r>
+      <w:r>
+        <w:rPr>
+          <w:color w:val="0000FF"/>
+        </w:rPr>
+        <w:t xml:space="preserve">in one week </w:t>
+      </w:r>
+      <w:r>
+        <w:rPr>
+          <w:color w:val="000000"/>
+        </w:rPr>
+        <w:t>by November 21</w:t>
+      </w:r>
+      <w:r>
+        <w:rPr>
+          <w:color w:val="000000"/>
           <w:vertAlign w:val="superscript"/>
         </w:rPr>
-        <w:t>th</w:t>
-      </w:r>
-      <w:r>
-        <w:rPr>
-          <w:color w:val="000000"/>
-          <w:sz w:val="22"/>
-          <w:szCs w:val="22"/>
-        </w:rPr>
-        <w:t xml:space="preserve">. As this deliverable </w:t>
-      </w:r>
-      <w:r>
-        <w:rPr>
-          <w:color w:val="0000FF"/>
-          <w:sz w:val="22"/>
-          <w:szCs w:val="22"/>
-        </w:rPr>
-        <w:t xml:space="preserve">was to be done in </w:t>
-      </w:r>
-      <w:r>
-        <w:rPr>
-          <w:color w:val="000000"/>
-          <w:sz w:val="22"/>
-          <w:szCs w:val="22"/>
-        </w:rPr>
-        <w:t xml:space="preserve">two weeks, the group members were aware of their schedules. It </w:t>
-      </w:r>
-      <w:r>
-        <w:rPr>
-          <w:color w:val="0000FF"/>
-          <w:sz w:val="22"/>
-          <w:szCs w:val="22"/>
-        </w:rPr>
-        <w:t>had</w:t>
-      </w:r>
-      <w:r>
-        <w:rPr>
-          <w:color w:val="000000"/>
-          <w:sz w:val="22"/>
-          <w:szCs w:val="22"/>
-        </w:rPr>
-        <w:t xml:space="preserve"> been decided that a meeting </w:t>
-      </w:r>
-      <w:r>
-        <w:rPr>
-          <w:color w:val="0000FF"/>
-          <w:sz w:val="22"/>
-          <w:szCs w:val="22"/>
-        </w:rPr>
-        <w:t>would</w:t>
-      </w:r>
-      <w:r>
-        <w:rPr>
-          <w:color w:val="000000"/>
-          <w:sz w:val="22"/>
-          <w:szCs w:val="22"/>
-        </w:rPr>
-        <w:t xml:space="preserve"> be held on the weekend of November 6th-7th to begin discussing the deliverable and allocating tasks for each of the members. Each member has mostly focused on one platform implementation until this point and this production method will continue for the testing stage. Allowing for potential issues during the testing stage, it </w:t>
-      </w:r>
-      <w:r>
-        <w:rPr>
-          <w:color w:val="0000FF"/>
-          <w:sz w:val="22"/>
-          <w:szCs w:val="22"/>
-        </w:rPr>
-        <w:t xml:space="preserve">was initially </w:t>
-      </w:r>
-      <w:r>
-        <w:rPr>
-          <w:color w:val="000000"/>
-          <w:sz w:val="22"/>
-          <w:szCs w:val="22"/>
-        </w:rPr>
-        <w:t>expected that each program will take one person 6 hours to complete.</w:t>
+        <w:t>st</w:t>
+      </w:r>
+      <w:r>
+        <w:rPr>
+          <w:color w:val="000000"/>
+        </w:rPr>
+        <w:t>.</w:t>
       </w:r>
     </w:p>
     <w:p>
@@ -2811,275 +2886,130 @@
         <w:pStyle w:val="Heading2"/>
       </w:pPr>
       <w:r>
-        <w:t>Deliverable 4:</w:t>
+        <w:t>Deliverable 5:</w:t>
       </w:r>
     </w:p>
     <w:p>
       <w:pPr>
         <w:pStyle w:val="NormalWeb"/>
         <w:spacing w:before="0" w:beforeAutospacing="0" w:after="0" w:afterAutospacing="0" w:line="360" w:lineRule="auto"/>
-        <w:rPr>
-          <w:color w:val="000000"/>
-          <w:sz w:val="22"/>
-          <w:szCs w:val="22"/>
-        </w:rPr>
-      </w:pPr>
-      <w:r>
-        <w:rPr>
-          <w:color w:val="000000"/>
-          <w:sz w:val="22"/>
-          <w:szCs w:val="22"/>
-        </w:rPr>
-        <w:t xml:space="preserve">The release pipeline will require collaboration between all of our team members as it will integrate all the different tools of our software and release it to the user. It should show all the different stages of handing the program from the team to the user. It shows which stages trigger others automatically or manually. For example, once all the tests and builds are successful, the test stage will manually trigger the release stage. An expected time of 3-5 hours will be dedicated for this </w:t>
-      </w:r>
-      <w:r>
-        <w:rPr>
-          <w:color w:val="0000FF"/>
-          <w:sz w:val="22"/>
-          <w:szCs w:val="22"/>
-        </w:rPr>
-        <w:t>per group member</w:t>
-      </w:r>
-      <w:r>
-        <w:rPr>
-          <w:color w:val="000000"/>
-          <w:sz w:val="22"/>
-          <w:szCs w:val="22"/>
-        </w:rPr>
-        <w:t>.</w:t>
+        <w:jc w:val="both"/>
+        <w:rPr>
+          <w:color w:val="000000"/>
+        </w:rPr>
+      </w:pPr>
+      <w:r>
+        <w:rPr>
+          <w:color w:val="000000"/>
+        </w:rPr>
+        <w:t>Once the pipeline plan is complete and we have all other documents and systems created for our software, we will be ready to start preparing our presentation. We need to have a clear understanding of our program in order to present it to others and we need to encapsulate every part of it. This is expected to take the longest amount time so we will dedicate 7-10 hours for it.</w:t>
       </w:r>
     </w:p>
     <w:p>
       <w:pPr>
         <w:pStyle w:val="NormalWeb"/>
         <w:spacing w:before="0" w:beforeAutospacing="0" w:after="0" w:afterAutospacing="0" w:line="360" w:lineRule="auto"/>
-      </w:pPr>
+        <w:jc w:val="both"/>
+      </w:pPr>
+      <w:r>
+        <w:rPr>
+          <w:color w:val="000000"/>
+        </w:rPr>
+        <w:t>The presentation material should be done by November 27</w:t>
+      </w:r>
+      <w:r>
+        <w:rPr>
+          <w:color w:val="000000"/>
+          <w:vertAlign w:val="superscript"/>
+        </w:rPr>
+        <w:t>th</w:t>
+      </w:r>
+      <w:r>
+        <w:rPr>
+          <w:color w:val="000000"/>
+        </w:rPr>
+        <w:t xml:space="preserve"> so we have time to get prepared for the actual presentation.</w:t>
+      </w:r>
+    </w:p>
+    <w:p>
+      <w:pPr>
+        <w:pStyle w:val="Heading2"/>
+        <w:spacing w:line="360" w:lineRule="auto"/>
+      </w:pPr>
+      <w:r>
+        <w:t>Deliverable 6:</w:t>
+      </w:r>
     </w:p>
     <w:p>
       <w:pPr>
         <w:pStyle w:val="NormalWeb"/>
         <w:spacing w:before="0" w:beforeAutospacing="0" w:after="0" w:afterAutospacing="0" w:line="360" w:lineRule="auto"/>
-        <w:rPr>
-          <w:color w:val="0000FF"/>
-          <w:sz w:val="22"/>
-          <w:szCs w:val="22"/>
-        </w:rPr>
-      </w:pPr>
-      <w:r>
-        <w:rPr>
-          <w:color w:val="0000FF"/>
-          <w:sz w:val="22"/>
-          <w:szCs w:val="22"/>
-        </w:rPr>
-        <w:t xml:space="preserve">This stage in the FTMS project concerns itself with collaborating the software processes into a pipeline. Through this pipeline changes can be quickly propagated and considered for release. The changes are not released instantaneously, but are delivered frequently in small bursts of updates. </w:t>
+        <w:jc w:val="both"/>
+      </w:pPr>
+      <w:r>
+        <w:rPr>
+          <w:color w:val="000000"/>
+        </w:rPr>
+        <w:t>After the presentation is complete, we will take as many critics into account to improve the last bits of our program before submitting the full implementation. We will use an estimate of 2-3 hours for this part.</w:t>
       </w:r>
     </w:p>
     <w:p>
       <w:pPr>
         <w:pStyle w:val="NormalWeb"/>
         <w:spacing w:before="0" w:beforeAutospacing="0" w:after="0" w:afterAutospacing="0" w:line="360" w:lineRule="auto"/>
-      </w:pPr>
+        <w:jc w:val="both"/>
+        <w:rPr>
+          <w:color w:val="000000"/>
+        </w:rPr>
+      </w:pPr>
+      <w:r>
+        <w:rPr>
+          <w:color w:val="000000"/>
+        </w:rPr>
+        <w:t>The final source code should be done by December 15</w:t>
+      </w:r>
+      <w:r>
+        <w:rPr>
+          <w:color w:val="000000"/>
+          <w:vertAlign w:val="superscript"/>
+        </w:rPr>
+        <w:t>th</w:t>
+      </w:r>
+      <w:r>
+        <w:rPr>
+          <w:color w:val="000000"/>
+        </w:rPr>
+        <w:t>.</w:t>
+      </w:r>
     </w:p>
     <w:p>
       <w:pPr>
         <w:pStyle w:val="NormalWeb"/>
         <w:spacing w:before="0" w:beforeAutospacing="0" w:after="0" w:afterAutospacing="0" w:line="360" w:lineRule="auto"/>
-      </w:pPr>
-      <w:r>
-        <w:rPr>
-          <w:color w:val="0000FF"/>
-          <w:sz w:val="22"/>
-          <w:szCs w:val="22"/>
-        </w:rPr>
-        <w:t xml:space="preserve">This is a shorter time frame than previous deliverables. </w:t>
-      </w:r>
-      <w:r>
-        <w:rPr>
-          <w:color w:val="000000"/>
-          <w:sz w:val="22"/>
-          <w:szCs w:val="22"/>
-        </w:rPr>
-        <w:t xml:space="preserve">The pipeline plan </w:t>
-      </w:r>
-      <w:r>
-        <w:rPr>
-          <w:color w:val="0000FF"/>
-          <w:sz w:val="22"/>
-          <w:szCs w:val="22"/>
-        </w:rPr>
-        <w:t>will</w:t>
-      </w:r>
-      <w:r>
-        <w:rPr>
-          <w:color w:val="000000"/>
-          <w:sz w:val="22"/>
-          <w:szCs w:val="22"/>
-        </w:rPr>
-        <w:t xml:space="preserve"> be done </w:t>
-      </w:r>
-      <w:r>
-        <w:rPr>
-          <w:color w:val="0000FF"/>
-          <w:sz w:val="22"/>
-          <w:szCs w:val="22"/>
-        </w:rPr>
-        <w:t xml:space="preserve">in one week </w:t>
-      </w:r>
-      <w:r>
-        <w:rPr>
-          <w:color w:val="000000"/>
-          <w:sz w:val="22"/>
-          <w:szCs w:val="22"/>
-        </w:rPr>
-        <w:t>by November 21</w:t>
-      </w:r>
-      <w:r>
-        <w:rPr>
-          <w:color w:val="000000"/>
-          <w:sz w:val="13"/>
-          <w:szCs w:val="13"/>
-          <w:vertAlign w:val="superscript"/>
-        </w:rPr>
-        <w:t>st</w:t>
-      </w:r>
-      <w:r>
-        <w:rPr>
-          <w:color w:val="000000"/>
-          <w:sz w:val="22"/>
-          <w:szCs w:val="22"/>
-        </w:rPr>
-        <w:t>.</w:t>
-      </w:r>
-    </w:p>
-    <w:p>
-      <w:pPr>
-        <w:pStyle w:val="Heading2"/>
-      </w:pPr>
-      <w:r>
-        <w:lastRenderedPageBreak/>
-        <w:t>Deliverable 5:</w:t>
-      </w:r>
+        <w:jc w:val="both"/>
+        <w:rPr>
+          <w:color w:val="000000"/>
+        </w:rPr>
+      </w:pPr>
     </w:p>
     <w:p>
       <w:pPr>
         <w:pStyle w:val="NormalWeb"/>
         <w:spacing w:before="0" w:beforeAutospacing="0" w:after="0" w:afterAutospacing="0" w:line="360" w:lineRule="auto"/>
-        <w:rPr>
-          <w:color w:val="000000"/>
-          <w:sz w:val="22"/>
-          <w:szCs w:val="22"/>
-        </w:rPr>
-      </w:pPr>
-      <w:r>
-        <w:rPr>
-          <w:color w:val="000000"/>
-          <w:sz w:val="22"/>
-          <w:szCs w:val="22"/>
-        </w:rPr>
-        <w:t>Once the pipeline plan is complete and we have all other documents and systems created for our software, we will be ready to start preparing our presentation. We need to have a clear understanding of our program in order to present it to others and we need to encapsulate every part of it. This is expected to take the longest amount time so we will dedicate 7-10 hours for it.</w:t>
-      </w:r>
+        <w:jc w:val="both"/>
+        <w:rPr>
+          <w:color w:val="000000"/>
+        </w:rPr>
+      </w:pPr>
     </w:p>
     <w:p>
       <w:pPr>
         <w:pStyle w:val="NormalWeb"/>
         <w:spacing w:before="0" w:beforeAutospacing="0" w:after="0" w:afterAutospacing="0" w:line="360" w:lineRule="auto"/>
-      </w:pPr>
-    </w:p>
-    <w:p>
-      <w:pPr>
-        <w:pStyle w:val="NormalWeb"/>
-        <w:spacing w:before="0" w:beforeAutospacing="0" w:after="0" w:afterAutospacing="0" w:line="360" w:lineRule="auto"/>
-      </w:pPr>
-      <w:r>
-        <w:rPr>
-          <w:color w:val="000000"/>
-          <w:sz w:val="22"/>
-          <w:szCs w:val="22"/>
-        </w:rPr>
-        <w:t>The presentation material should be done by November 27</w:t>
-      </w:r>
-      <w:r>
-        <w:rPr>
-          <w:color w:val="000000"/>
-          <w:sz w:val="13"/>
-          <w:szCs w:val="13"/>
-          <w:vertAlign w:val="superscript"/>
-        </w:rPr>
-        <w:t>th</w:t>
-      </w:r>
-      <w:r>
-        <w:rPr>
-          <w:color w:val="000000"/>
-          <w:sz w:val="22"/>
-          <w:szCs w:val="22"/>
-        </w:rPr>
-        <w:t xml:space="preserve"> so we have time to get prepared for the actual presentation.</w:t>
-      </w:r>
-    </w:p>
-    <w:p>
-      <w:pPr>
-        <w:pStyle w:val="Heading2"/>
-        <w:spacing w:line="360" w:lineRule="auto"/>
-      </w:pPr>
-      <w:r>
-        <w:t>Deliverable 6:</w:t>
-      </w:r>
-    </w:p>
-    <w:p>
-      <w:pPr>
-        <w:pStyle w:val="NormalWeb"/>
-        <w:spacing w:before="0" w:beforeAutospacing="0" w:after="0" w:afterAutospacing="0" w:line="360" w:lineRule="auto"/>
-      </w:pPr>
-      <w:r>
-        <w:rPr>
-          <w:color w:val="000000"/>
-          <w:sz w:val="22"/>
-          <w:szCs w:val="22"/>
-        </w:rPr>
-        <w:t>After the presentation is complete, we will take as many critics into account to improve the last bits of our program before submitting the full implementation. We will use an estimate of 2-3 hours for this part.</w:t>
-      </w:r>
-    </w:p>
-    <w:p>
-      <w:pPr>
-        <w:pStyle w:val="NormalWeb"/>
-        <w:spacing w:before="0" w:beforeAutospacing="0" w:after="0" w:afterAutospacing="0" w:line="360" w:lineRule="auto"/>
-        <w:rPr>
-          <w:color w:val="000000"/>
-          <w:sz w:val="22"/>
-          <w:szCs w:val="22"/>
-        </w:rPr>
-      </w:pPr>
-    </w:p>
-    <w:p>
-      <w:pPr>
-        <w:pStyle w:val="NormalWeb"/>
-        <w:spacing w:before="0" w:beforeAutospacing="0" w:after="0" w:afterAutospacing="0" w:line="360" w:lineRule="auto"/>
-      </w:pPr>
-      <w:r>
-        <w:rPr>
-          <w:color w:val="000000"/>
-          <w:sz w:val="22"/>
-          <w:szCs w:val="22"/>
-        </w:rPr>
-        <w:t>The final source code should be done by December 15</w:t>
-      </w:r>
-      <w:r>
-        <w:rPr>
-          <w:color w:val="000000"/>
-          <w:sz w:val="13"/>
-          <w:szCs w:val="13"/>
-          <w:vertAlign w:val="superscript"/>
-        </w:rPr>
-        <w:t>th</w:t>
-      </w:r>
-      <w:r>
-        <w:rPr>
-          <w:color w:val="000000"/>
-          <w:sz w:val="22"/>
-          <w:szCs w:val="22"/>
-        </w:rPr>
-        <w:t>.</w:t>
-      </w:r>
+        <w:jc w:val="both"/>
+      </w:pPr>
+      <w:bookmarkStart w:id="1" w:name="_GoBack"/>
+      <w:bookmarkEnd w:id="1"/>
     </w:p>
     <w:p>
       <w:pPr>
@@ -3095,6 +3025,7 @@
           <w:rFonts w:eastAsia="Times New Roman"/>
           <w:lang w:eastAsia="en-CA"/>
         </w:rPr>
+        <w:lastRenderedPageBreak/>
         <w:t>Reference System Requirements</w:t>
       </w:r>
     </w:p>
@@ -3243,49 +3174,6 @@
     </w:p>
     <w:p>
       <w:pPr>
-        <w:spacing w:after="0" w:line="360" w:lineRule="auto"/>
-        <w:ind w:left="576"/>
-        <w:rPr>
-          <w:rFonts w:eastAsia="Times New Roman" w:cs="Times New Roman"/>
-          <w:color w:val="000000"/>
-          <w:lang w:eastAsia="en-CA"/>
-        </w:rPr>
-      </w:pPr>
-    </w:p>
-    <w:p>
-      <w:pPr>
-        <w:spacing w:after="0" w:line="360" w:lineRule="auto"/>
-        <w:ind w:left="576"/>
-        <w:rPr>
-          <w:rFonts w:eastAsia="Times New Roman" w:cs="Times New Roman"/>
-          <w:color w:val="000000"/>
-          <w:lang w:eastAsia="en-CA"/>
-        </w:rPr>
-      </w:pPr>
-    </w:p>
-    <w:p>
-      <w:pPr>
-        <w:spacing w:after="0" w:line="360" w:lineRule="auto"/>
-        <w:ind w:left="576"/>
-        <w:rPr>
-          <w:rFonts w:eastAsia="Times New Roman" w:cs="Times New Roman"/>
-          <w:color w:val="000000"/>
-          <w:lang w:eastAsia="en-CA"/>
-        </w:rPr>
-      </w:pPr>
-    </w:p>
-    <w:p>
-      <w:pPr>
-        <w:spacing w:after="0" w:line="360" w:lineRule="auto"/>
-        <w:ind w:left="576"/>
-        <w:rPr>
-          <w:rFonts w:eastAsia="Times New Roman" w:cs="Times New Roman"/>
-          <w:lang w:eastAsia="en-CA"/>
-        </w:rPr>
-      </w:pPr>
-    </w:p>
-    <w:p>
-      <w:pPr>
         <w:pStyle w:val="Heading2"/>
         <w:spacing w:line="360" w:lineRule="auto"/>
         <w:rPr>
@@ -3298,7 +3186,6 @@
           <w:rFonts w:eastAsia="Times New Roman"/>
           <w:lang w:eastAsia="en-CA"/>
         </w:rPr>
-        <w:lastRenderedPageBreak/>
         <w:t>Non-functional System Requirements</w:t>
       </w:r>
     </w:p>
@@ -3968,7 +3855,6 @@
     <w:lsdException w:name="Book Title" w:uiPriority="33" w:qFormat="1"/>
     <w:lsdException w:name="Bibliography" w:semiHidden="1" w:uiPriority="37" w:unhideWhenUsed="1"/>
     <w:lsdException w:name="TOC Heading" w:semiHidden="1" w:uiPriority="39" w:unhideWhenUsed="1" w:qFormat="1"/>
-    <w:lsdException w:name="Grid Table 3" w:semiHidden="1" w:unhideWhenUsed="1"/>
     <w:lsdException w:name="Grid Table 4" w:uiPriority="49"/>
     <w:lsdException w:name="Grid Table 5 Dark" w:uiPriority="50"/>
     <w:lsdException w:name="Grid Table 6 Colorful" w:uiPriority="51"/>
@@ -4628,7 +4514,7 @@
 </file>
 
 <file path=customXml/itemProps1.xml><?xml version="1.0" encoding="utf-8"?>
-<ds:datastoreItem xmlns:ds="http://schemas.openxmlformats.org/officeDocument/2006/customXml" ds:itemID="{A3CE77D6-5EB1-4969-9965-94605B5D2CF2}">
+<ds:datastoreItem xmlns:ds="http://schemas.openxmlformats.org/officeDocument/2006/customXml" ds:itemID="{805CC42C-9C16-4C4E-83CE-A58A1DD30473}">
   <ds:schemaRefs>
     <ds:schemaRef ds:uri="http://schemas.openxmlformats.org/officeDocument/2006/bibliography"/>
   </ds:schemaRefs>

</xml_diff>